<commit_message>
Funciones y operadores con comentarios
</commit_message>
<xml_diff>
--- a/Curso-JavaScript.docx
+++ b/Curso-JavaScript.docx
@@ -4862,372 +4862,866 @@
       <w:r>
         <w:t>(arreglo, elemento)</w:t>
       </w:r>
+    </w:p>
+    <w:p>
+      <w:r>
+        <w:t xml:space="preserve"> { </w:t>
+      </w:r>
+    </w:p>
+    <w:p>
+      <w:r>
+        <w:t xml:space="preserve"> </w:t>
+      </w:r>
+      <w:r>
+        <w:tab/>
+      </w:r>
+      <w:proofErr w:type="spellStart"/>
+      <w:r>
+        <w:t>arreglo.push</w:t>
+      </w:r>
+      <w:proofErr w:type="spellEnd"/>
+      <w:r>
+        <w:t>(elemento);</w:t>
+      </w:r>
+      <w:r>
+        <w:t>//agregar al final del array</w:t>
+      </w:r>
+    </w:p>
+    <w:p>
+      <w:r>
+        <w:t xml:space="preserve">   </w:t>
+      </w:r>
+      <w:r>
+        <w:tab/>
+        <w:t xml:space="preserve"> </w:t>
+      </w:r>
+      <w:proofErr w:type="spellStart"/>
+      <w:proofErr w:type="gramStart"/>
+      <w:r>
+        <w:t>return</w:t>
+      </w:r>
+      <w:proofErr w:type="spellEnd"/>
+      <w:proofErr w:type="gramEnd"/>
+      <w:r>
+        <w:t xml:space="preserve"> </w:t>
+      </w:r>
+      <w:proofErr w:type="spellStart"/>
+      <w:r>
+        <w:t>arreglo.shift</w:t>
+      </w:r>
+      <w:proofErr w:type="spellEnd"/>
+      <w:r>
+        <w:t>() ; //</w:t>
+      </w:r>
+      <w:proofErr w:type="spellStart"/>
+      <w:r>
+        <w:t>shift</w:t>
+      </w:r>
+      <w:proofErr w:type="spellEnd"/>
+      <w:r>
+        <w:t xml:space="preserve"> es el que va a remover  el primer elemento del array</w:t>
+      </w:r>
+    </w:p>
+    <w:p>
+      <w:r>
+        <w:t xml:space="preserve"> }  </w:t>
+      </w:r>
+    </w:p>
+    <w:p>
+      <w:r>
+        <w:t>Definimos una variable</w:t>
+      </w:r>
+    </w:p>
+    <w:p>
+      <w:proofErr w:type="spellStart"/>
+      <w:proofErr w:type="gramStart"/>
+      <w:r>
+        <w:t>var</w:t>
+      </w:r>
+      <w:proofErr w:type="spellEnd"/>
+      <w:proofErr w:type="gramEnd"/>
+      <w:r>
+        <w:t xml:space="preserve"> </w:t>
+      </w:r>
+      <w:proofErr w:type="spellStart"/>
+      <w:r>
+        <w:t>miArreglo</w:t>
+      </w:r>
+      <w:proofErr w:type="spellEnd"/>
+      <w:r>
+        <w:t xml:space="preserve"> = [1, 2, 3, 4, 5,] </w:t>
+      </w:r>
+    </w:p>
+    <w:p>
+      <w:r>
+        <w:t>Queremos ver el estatus de nuestro arreglo antes de llamar a la function</w:t>
+      </w:r>
+      <w:r>
+        <w:t xml:space="preserve">.  </w:t>
+      </w:r>
+      <w:proofErr w:type="spellStart"/>
+      <w:r>
+        <w:t>Nota</w:t>
+      </w:r>
+      <w:proofErr w:type="gramStart"/>
+      <w:r>
+        <w:t>:JSON.stringify</w:t>
+      </w:r>
+      <w:proofErr w:type="spellEnd"/>
+      <w:proofErr w:type="gramEnd"/>
+      <w:r>
+        <w:t xml:space="preserve">() </w:t>
+      </w:r>
+    </w:p>
+    <w:p>
+      <w:proofErr w:type="gramStart"/>
+      <w:r>
+        <w:t>es</w:t>
+      </w:r>
+      <w:proofErr w:type="gramEnd"/>
+      <w:r>
+        <w:t xml:space="preserve"> una </w:t>
+      </w:r>
+      <w:proofErr w:type="spellStart"/>
+      <w:r>
+        <w:t>funcion</w:t>
+      </w:r>
+      <w:proofErr w:type="spellEnd"/>
+      <w:r>
+        <w:t xml:space="preserve"> muy </w:t>
+      </w:r>
+      <w:proofErr w:type="spellStart"/>
+      <w:r>
+        <w:t>util</w:t>
+      </w:r>
+      <w:proofErr w:type="spellEnd"/>
+      <w:r>
+        <w:t xml:space="preserve"> que nos muestra los array en la consola en un formato </w:t>
+      </w:r>
+      <w:r>
+        <w:t>especifico</w:t>
+      </w:r>
+    </w:p>
+    <w:p>
+      <w:r>
+        <w:t xml:space="preserve">    </w:t>
+      </w:r>
+      <w:proofErr w:type="gramStart"/>
+      <w:r>
+        <w:t>console.log(</w:t>
+      </w:r>
+      <w:proofErr w:type="gramEnd"/>
+      <w:r>
+        <w:t xml:space="preserve">"Antes: " + </w:t>
+      </w:r>
+      <w:proofErr w:type="spellStart"/>
+      <w:r>
+        <w:t>JSON.stringify</w:t>
+      </w:r>
+      <w:proofErr w:type="spellEnd"/>
+      <w:r>
+        <w:t>(</w:t>
+      </w:r>
+      <w:proofErr w:type="spellStart"/>
+      <w:r>
+        <w:t>miArreglo</w:t>
+      </w:r>
+      <w:proofErr w:type="spellEnd"/>
+      <w:r>
+        <w:t>));</w:t>
+      </w:r>
+    </w:p>
+    <w:p>
+      <w:r>
+        <w:t xml:space="preserve">    Llamamos a la function, y el primer elemento que toma es el arreglo y </w:t>
+      </w:r>
+      <w:proofErr w:type="gramStart"/>
+      <w:r>
+        <w:t>¿</w:t>
+      </w:r>
+      <w:proofErr w:type="gramEnd"/>
+      <w:r>
+        <w:t xml:space="preserve">cuál argumento </w:t>
+      </w:r>
+    </w:p>
+    <w:p>
+      <w:r>
+        <w:t xml:space="preserve">    </w:t>
+      </w:r>
+      <w:proofErr w:type="gramStart"/>
+      <w:r>
+        <w:t>pasamos</w:t>
+      </w:r>
+      <w:proofErr w:type="gramEnd"/>
+      <w:r>
+        <w:t xml:space="preserve">?  La variable </w:t>
+      </w:r>
+      <w:proofErr w:type="spellStart"/>
+      <w:r>
+        <w:t>miArreglo</w:t>
+      </w:r>
+      <w:proofErr w:type="spellEnd"/>
+      <w:r>
+        <w:t xml:space="preserve"> como argumento → se cambia a [1, 2, 3, 4, 5,] y luego </w:t>
+      </w:r>
+    </w:p>
+    <w:p>
+      <w:r>
+        <w:t xml:space="preserve">  </w:t>
+      </w:r>
+      <w:proofErr w:type="gramStart"/>
+      <w:r>
+        <w:t>que</w:t>
+      </w:r>
+      <w:proofErr w:type="gramEnd"/>
+      <w:r>
+        <w:t xml:space="preserve"> tenemos ese arreglo  queremos agregar un elemento que será → 6  El efecto de llamar</w:t>
+      </w:r>
+    </w:p>
+    <w:p>
+      <w:r>
+        <w:t xml:space="preserve"> </w:t>
+      </w:r>
+      <w:proofErr w:type="gramStart"/>
+      <w:r>
+        <w:t>a</w:t>
+      </w:r>
+      <w:proofErr w:type="gramEnd"/>
+      <w:r>
+        <w:t xml:space="preserve"> esta function es que  se elimina el primer elemento →1 y se agrega el último elemento →6</w:t>
+      </w:r>
+    </w:p>
+    <w:p>
+      <w:r>
+        <w:t xml:space="preserve"> [2, 3, 4, 5, 6]</w:t>
+      </w:r>
+    </w:p>
+    <w:p>
+      <w:r>
+        <w:lastRenderedPageBreak/>
+        <w:t xml:space="preserve">    </w:t>
+      </w:r>
+      <w:proofErr w:type="gramStart"/>
+      <w:r>
+        <w:t>console.log(</w:t>
+      </w:r>
+      <w:proofErr w:type="spellStart"/>
+      <w:proofErr w:type="gramEnd"/>
+      <w:r>
+        <w:t>proximoEnLaFila</w:t>
+      </w:r>
+      <w:proofErr w:type="spellEnd"/>
+      <w:r>
+        <w:t>(</w:t>
+      </w:r>
+      <w:proofErr w:type="spellStart"/>
+      <w:r>
+        <w:t>miArreglo</w:t>
+      </w:r>
+      <w:proofErr w:type="spellEnd"/>
+      <w:r>
+        <w:t xml:space="preserve">, 6));// aquí realizamos el cambio </w:t>
+      </w:r>
+    </w:p>
+    <w:p>
+      <w:r>
+        <w:t xml:space="preserve">    </w:t>
+      </w:r>
+      <w:proofErr w:type="gramStart"/>
+      <w:r>
+        <w:t>console.log(</w:t>
+      </w:r>
+      <w:proofErr w:type="spellStart"/>
+      <w:proofErr w:type="gramEnd"/>
+      <w:r>
+        <w:t>proximoEnLaFila</w:t>
+      </w:r>
+      <w:proofErr w:type="spellEnd"/>
+      <w:r>
+        <w:t>(</w:t>
+      </w:r>
+      <w:proofErr w:type="spellStart"/>
+      <w:r>
+        <w:t>miArreglo</w:t>
+      </w:r>
+      <w:proofErr w:type="spellEnd"/>
+      <w:r>
+        <w:t>, 6));// aquí realizamos el cambio</w:t>
+      </w:r>
+    </w:p>
+    <w:p>
+      <w:r>
+        <w:t xml:space="preserve">    Luego de esto mostramos después de hacer el cambio</w:t>
+      </w:r>
+    </w:p>
+    <w:p>
+      <w:r>
+        <w:t xml:space="preserve">    </w:t>
+      </w:r>
+      <w:proofErr w:type="gramStart"/>
+      <w:r>
+        <w:t>console.log(</w:t>
+      </w:r>
+      <w:proofErr w:type="gramEnd"/>
+      <w:r>
+        <w:t xml:space="preserve">"Después: " + </w:t>
+      </w:r>
+      <w:proofErr w:type="spellStart"/>
+      <w:r>
+        <w:t>JSON.stringify</w:t>
+      </w:r>
+      <w:proofErr w:type="spellEnd"/>
+      <w:r>
+        <w:t>(</w:t>
+      </w:r>
+      <w:proofErr w:type="spellStart"/>
+      <w:r>
+        <w:t>miArreglo</w:t>
+      </w:r>
+      <w:proofErr w:type="spellEnd"/>
+      <w:r>
+        <w:t>));</w:t>
+      </w:r>
+    </w:p>
+    <w:p/>
+    <w:p>
+      <w:pPr>
+        <w:rPr>
+          <w:b/>
+        </w:rPr>
+      </w:pPr>
+      <w:r>
+        <w:rPr>
+          <w:b/>
+        </w:rPr>
+        <w:t xml:space="preserve">VALORES BOOLEANOS  </w:t>
+      </w:r>
+    </w:p>
+    <w:p>
+      <w:r>
+        <w:t xml:space="preserve">        Verdadero            Falso </w:t>
+      </w:r>
+    </w:p>
+    <w:p>
+      <w:r>
+        <w:t xml:space="preserve">    </w:t>
+      </w:r>
+      <w:proofErr w:type="gramStart"/>
+      <w:r>
+        <w:t>console.log(</w:t>
+      </w:r>
+      <w:proofErr w:type="gramEnd"/>
+      <w:r>
+        <w:t>true)  console.log(false)</w:t>
+      </w:r>
+    </w:p>
+    <w:p>
+      <w:pPr>
+        <w:rPr>
+          <w:b/>
+        </w:rPr>
+      </w:pPr>
+      <w:r>
+        <w:t xml:space="preserve">  </w:t>
+      </w:r>
+      <w:r>
+        <w:rPr>
+          <w:b/>
+        </w:rPr>
+        <w:t>Operadores de igualdad</w:t>
+      </w:r>
+    </w:p>
+    <w:p>
+      <w:r>
+        <w:t xml:space="preserve">   Esto que tenemos entre </w:t>
+      </w:r>
+      <w:proofErr w:type="spellStart"/>
+      <w:r>
+        <w:t>parentesis</w:t>
+      </w:r>
+      <w:proofErr w:type="spellEnd"/>
+      <w:r>
+        <w:t xml:space="preserve"> se denomina una </w:t>
+      </w:r>
+      <w:proofErr w:type="spellStart"/>
+      <w:r>
+        <w:t>exprecion</w:t>
+      </w:r>
+      <w:proofErr w:type="spellEnd"/>
+      <w:r>
+        <w:t xml:space="preserve">, va a evaluar </w:t>
+      </w:r>
+    </w:p>
+    <w:p>
+      <w:r>
+        <w:t xml:space="preserve">   </w:t>
+      </w:r>
+      <w:proofErr w:type="gramStart"/>
+      <w:r>
+        <w:t>true</w:t>
+      </w:r>
+      <w:proofErr w:type="gramEnd"/>
+      <w:r>
+        <w:t xml:space="preserve"> o false</w:t>
+      </w:r>
+    </w:p>
+    <w:p>
+      <w:r>
+        <w:t xml:space="preserve">   </w:t>
+      </w:r>
+      <w:proofErr w:type="gramStart"/>
+      <w:r>
+        <w:t>console.log(</w:t>
+      </w:r>
+      <w:proofErr w:type="gramEnd"/>
+      <w:r>
+        <w:t xml:space="preserve">5 == 5) true / </w:t>
+      </w:r>
+      <w:proofErr w:type="spellStart"/>
+      <w:r>
+        <w:t>consol.loge</w:t>
+      </w:r>
+      <w:proofErr w:type="spellEnd"/>
+      <w:r>
+        <w:t>(6 == 5) false</w:t>
+      </w:r>
+    </w:p>
+    <w:p>
+      <w:r>
+        <w:t xml:space="preserve">   De igual forma podemos comparar cadenas de caracteres la </w:t>
+      </w:r>
+      <w:proofErr w:type="spellStart"/>
+      <w:r>
+        <w:t>comparacion</w:t>
+      </w:r>
+      <w:proofErr w:type="spellEnd"/>
+      <w:r>
+        <w:t xml:space="preserve"> </w:t>
+      </w:r>
+      <w:proofErr w:type="spellStart"/>
+      <w:r>
+        <w:t>tambien</w:t>
+      </w:r>
+      <w:proofErr w:type="spellEnd"/>
+      <w:r>
+        <w:t xml:space="preserve"> </w:t>
+      </w:r>
+    </w:p>
+    <w:p>
+      <w:r>
+        <w:t xml:space="preserve">   </w:t>
+      </w:r>
+      <w:proofErr w:type="gramStart"/>
+      <w:r>
+        <w:t>se</w:t>
+      </w:r>
+      <w:proofErr w:type="gramEnd"/>
+      <w:r>
+        <w:t xml:space="preserve"> hace en base de </w:t>
+      </w:r>
+      <w:proofErr w:type="spellStart"/>
+      <w:r>
+        <w:t>mayusculas</w:t>
+      </w:r>
+      <w:proofErr w:type="spellEnd"/>
+      <w:r>
+        <w:t xml:space="preserve"> o </w:t>
+      </w:r>
+      <w:proofErr w:type="spellStart"/>
+      <w:r>
+        <w:t>minusculas</w:t>
+      </w:r>
+      <w:proofErr w:type="spellEnd"/>
+    </w:p>
+    <w:p>
+      <w:r>
+        <w:t xml:space="preserve">   </w:t>
+      </w:r>
+      <w:proofErr w:type="gramStart"/>
+      <w:r>
+        <w:t>console.log(</w:t>
+      </w:r>
+      <w:proofErr w:type="gramEnd"/>
+      <w:r>
+        <w:t>"Hola" == "Hola") true / console.log("Hola" == "hola")false</w:t>
+      </w:r>
+    </w:p>
+    <w:p>
+      <w:r>
+        <w:t xml:space="preserve">   Es importante saber que no se </w:t>
+      </w:r>
+      <w:proofErr w:type="spellStart"/>
+      <w:r>
+        <w:t>deve</w:t>
+      </w:r>
+      <w:proofErr w:type="spellEnd"/>
+      <w:r>
+        <w:t xml:space="preserve"> comparar array con este operador</w:t>
+      </w:r>
+    </w:p>
+    <w:p>
+      <w:r>
+        <w:t xml:space="preserve">   </w:t>
+      </w:r>
+      <w:proofErr w:type="gramStart"/>
+      <w:r>
+        <w:t>console.log(</w:t>
+      </w:r>
+      <w:proofErr w:type="gramEnd"/>
+      <w:r>
+        <w:t>[1,2,3]==[1,2,3]); El resultado va a ser false, ¿</w:t>
+      </w:r>
+      <w:r>
+        <w:t>por qué</w:t>
+      </w:r>
+      <w:r>
+        <w:t xml:space="preserve">? porque </w:t>
+      </w:r>
+    </w:p>
+    <w:p>
+      <w:r>
+        <w:t xml:space="preserve">   </w:t>
+      </w:r>
+      <w:proofErr w:type="gramStart"/>
+      <w:r>
+        <w:t>no</w:t>
+      </w:r>
+      <w:proofErr w:type="gramEnd"/>
+      <w:r>
+        <w:t xml:space="preserve"> compara los elemento de los array sino que compara si los arreglos en la memoria </w:t>
+      </w:r>
+    </w:p>
+    <w:p>
+      <w:r>
+        <w:t xml:space="preserve">   </w:t>
+      </w:r>
+      <w:proofErr w:type="gramStart"/>
+      <w:r>
+        <w:t>representan</w:t>
+      </w:r>
+      <w:proofErr w:type="gramEnd"/>
+      <w:r>
+        <w:t xml:space="preserve"> el mismo objeto.</w:t>
+      </w:r>
+    </w:p>
+    <w:p>
+      <w:r>
+        <w:t xml:space="preserve">  </w:t>
+      </w:r>
+      <w:r>
+        <w:rPr>
+          <w:b/>
+        </w:rPr>
+        <w:t>Operador de igualdad estricta:</w:t>
+      </w:r>
+      <w:r>
+        <w:rPr>
+          <w:b/>
+        </w:rPr>
+        <w:t xml:space="preserve"> </w:t>
+      </w:r>
+    </w:p>
+    <w:p>
+      <w:r>
+        <w:t xml:space="preserve"> </w:t>
+      </w:r>
+      <w:r>
+        <w:t>Este operador nos permite</w:t>
+      </w:r>
+      <w:r>
+        <w:t xml:space="preserve"> comparar </w:t>
+      </w:r>
+      <w:r>
+        <w:t xml:space="preserve"> si ambos tipos de datos son los mismos. </w:t>
+      </w:r>
+    </w:p>
+    <w:p>
+      <w:r>
+        <w:t>Veamos la diferencia ente igualdad</w:t>
+      </w:r>
+      <w:r>
+        <w:t xml:space="preserve"> </w:t>
+      </w:r>
+      <w:r>
+        <w:t>= =</w:t>
+      </w:r>
+      <w:r>
+        <w:t xml:space="preserve"> e igualdad estricta. = = = </w:t>
+      </w:r>
+    </w:p>
+    <w:p>
+      <w:proofErr w:type="gramStart"/>
+      <w:r>
+        <w:t>console.log(</w:t>
+      </w:r>
+      <w:proofErr w:type="gramEnd"/>
+      <w:r>
+        <w:t>9 = = 9);</w:t>
+      </w:r>
+      <w:r>
+        <w:t xml:space="preserve"> //</w:t>
+      </w:r>
+      <w:r>
+        <w:t xml:space="preserve"> Resultado true</w:t>
+      </w:r>
+    </w:p>
+    <w:p>
+      <w:r>
+        <w:t>Pero si tenemos dos valores que son de distinto tipos de datos</w:t>
+      </w:r>
+      <w:r>
+        <w:t xml:space="preserve"> pero que representan el </w:t>
+      </w:r>
+    </w:p>
+    <w:p>
+      <w:proofErr w:type="gramStart"/>
+      <w:r>
+        <w:t>mismo</w:t>
+      </w:r>
+      <w:proofErr w:type="gramEnd"/>
+      <w:r>
+        <w:t xml:space="preserve"> número el resultado  también va a ser true. </w:t>
+      </w:r>
+      <w:r>
+        <w:t>¿Qué</w:t>
+      </w:r>
+      <w:r>
+        <w:t xml:space="preserve"> ocurre con este operador</w:t>
+      </w:r>
+      <w:r>
+        <w:t>?</w:t>
+      </w:r>
+      <w:r>
+        <w:t xml:space="preserve"> </w:t>
+      </w:r>
+    </w:p>
+    <w:p>
+      <w:r>
+        <w:t>Antes de realizar la comparación ambos valores se convierten a un tipo de dato común</w:t>
+      </w:r>
+    </w:p>
+    <w:p>
+      <w:r>
+        <w:lastRenderedPageBreak/>
+        <w:t>Por eso es que el resultado nos dice true</w:t>
+      </w:r>
+    </w:p>
+    <w:p>
+      <w:proofErr w:type="gramStart"/>
+      <w:r>
+        <w:t>console.log(</w:t>
+      </w:r>
+      <w:proofErr w:type="gramEnd"/>
+      <w:r>
+        <w:t>9 =</w:t>
+      </w:r>
+      <w:r>
+        <w:t xml:space="preserve"> =</w:t>
+      </w:r>
+      <w:r>
+        <w:t xml:space="preserve"> </w:t>
+      </w:r>
+      <w:r>
+        <w:t>“</w:t>
+      </w:r>
+      <w:r>
+        <w:t>9</w:t>
+      </w:r>
+      <w:r>
+        <w:t>”</w:t>
+      </w:r>
+      <w:r>
+        <w:t>);</w:t>
+      </w:r>
+      <w:r>
+        <w:t xml:space="preserve"> // Resultado true</w:t>
+      </w:r>
+    </w:p>
+    <w:p>
+      <w:r>
+        <w:t xml:space="preserve">Pero si queremos que la comparación también determine que el tipo de dato es </w:t>
+      </w:r>
+    </w:p>
+    <w:p>
+      <w:proofErr w:type="gramStart"/>
+      <w:r>
+        <w:t>el</w:t>
+      </w:r>
+      <w:proofErr w:type="gramEnd"/>
+      <w:r>
+        <w:t xml:space="preserve"> mismo o no, es ahí donde usamos el operador de igualdad estricta </w:t>
+      </w:r>
+    </w:p>
+    <w:p>
+      <w:proofErr w:type="gramStart"/>
+      <w:r>
+        <w:t>console.log(</w:t>
+      </w:r>
+      <w:proofErr w:type="gramEnd"/>
+      <w:r>
+        <w:t>9 = = = “9”); // Resultado</w:t>
+      </w:r>
+      <w:r>
+        <w:t xml:space="preserve"> es false</w:t>
+      </w:r>
+    </w:p>
+    <w:p>
+      <w:pPr>
+        <w:rPr>
+          <w:b/>
+        </w:rPr>
+      </w:pPr>
+      <w:r>
+        <w:rPr>
+          <w:b/>
+        </w:rPr>
+        <w:t>Operador de desigualdad</w:t>
+      </w:r>
+    </w:p>
+    <w:p>
+      <w:r>
+        <w:t>Este operador compara dos valores y retorna true si su valor es distinto</w:t>
+      </w:r>
+      <w:r>
+        <w:t xml:space="preserve"> y retorna</w:t>
+      </w:r>
+    </w:p>
+    <w:p>
+      <w:r>
+        <w:t xml:space="preserve"> </w:t>
+      </w:r>
+      <w:proofErr w:type="gramStart"/>
+      <w:r>
+        <w:t>false</w:t>
+      </w:r>
+      <w:proofErr w:type="gramEnd"/>
+      <w:r>
+        <w:t xml:space="preserve"> si son iguales</w:t>
+      </w:r>
+    </w:p>
+    <w:p>
+      <w:r>
+        <w:t xml:space="preserve">  </w:t>
+      </w:r>
+      <w:proofErr w:type="gramStart"/>
+      <w:r>
+        <w:t>console.log(</w:t>
+      </w:r>
+      <w:proofErr w:type="gramEnd"/>
+      <w:r>
+        <w:t>9 !=</w:t>
+      </w:r>
+      <w:r>
+        <w:t xml:space="preserve"> </w:t>
+      </w:r>
+      <w:r>
+        <w:t xml:space="preserve"> 6)//Resultado true</w:t>
+      </w:r>
+    </w:p>
+    <w:p>
+      <w:r>
+        <w:t xml:space="preserve">   </w:t>
+      </w:r>
+      <w:proofErr w:type="gramStart"/>
+      <w:r>
+        <w:t>console.log(</w:t>
+      </w:r>
+      <w:proofErr w:type="gramEnd"/>
+      <w:r>
+        <w:t>9 !=</w:t>
+      </w:r>
+      <w:r>
+        <w:t xml:space="preserve"> </w:t>
+      </w:r>
+      <w:r>
+        <w:t xml:space="preserve"> 9)//Resultado false</w:t>
+      </w:r>
+    </w:p>
+    <w:p>
+      <w:r>
+        <w:t xml:space="preserve">De igual manera sucede con cadena de caracteres, pero en el caso de los array </w:t>
+      </w:r>
+    </w:p>
+    <w:p>
+      <w:r>
+        <w:t>Podemos intentar comparar arr</w:t>
+      </w:r>
+      <w:r>
+        <w:t>ay</w:t>
+      </w:r>
+      <w:r>
+        <w:t xml:space="preserve"> con este operador</w:t>
+      </w:r>
+    </w:p>
+    <w:p>
+      <w:proofErr w:type="gramStart"/>
+      <w:r>
+        <w:t>console.log(</w:t>
+      </w:r>
+      <w:proofErr w:type="gramEnd"/>
+      <w:r>
+        <w:t>[1,2,3] !</w:t>
+      </w:r>
+      <w:r>
+        <w:t>=</w:t>
+      </w:r>
+      <w:r>
+        <w:t xml:space="preserve"> </w:t>
+      </w:r>
+      <w:r>
+        <w:t>[1,2,</w:t>
+      </w:r>
+      <w:r>
+        <w:t>3]);</w:t>
+      </w:r>
+      <w:r>
+        <w:t>//Resultado es true</w:t>
+      </w:r>
+      <w:r>
+        <w:t xml:space="preserve"> </w:t>
+      </w:r>
+    </w:p>
+    <w:p>
+      <w:proofErr w:type="gramStart"/>
+      <w:r>
+        <w:t>pero</w:t>
+      </w:r>
+      <w:proofErr w:type="gramEnd"/>
+      <w:r>
+        <w:t xml:space="preserve"> no los va a comparar en base a sus elementos,  sino en base a como están </w:t>
+      </w:r>
+    </w:p>
+    <w:p>
+      <w:proofErr w:type="gramStart"/>
+      <w:r>
+        <w:t>representados</w:t>
+      </w:r>
+      <w:proofErr w:type="gramEnd"/>
+      <w:r>
+        <w:t xml:space="preserve"> como objetos en la memoria del dispositivo que es algo relacionado a como se almacenan en la memoria</w:t>
+      </w:r>
+    </w:p>
+    <w:p>
+      <w:pPr>
+        <w:rPr>
+          <w:b/>
+        </w:rPr>
+      </w:pPr>
+      <w:r>
+        <w:rPr>
+          <w:b/>
+        </w:rPr>
+        <w:t>Operador de desigualdad estricta:</w:t>
+      </w:r>
+    </w:p>
+    <w:p>
       <w:bookmarkStart w:id="0" w:name="_GoBack"/>
       <w:bookmarkEnd w:id="0"/>
     </w:p>
-    <w:p>
-      <w:r>
-        <w:t xml:space="preserve"> { </w:t>
-      </w:r>
-    </w:p>
-    <w:p>
-      <w:r>
-        <w:t xml:space="preserve"> </w:t>
-      </w:r>
-      <w:r>
-        <w:tab/>
-      </w:r>
-      <w:proofErr w:type="spellStart"/>
-      <w:r>
-        <w:t>arreglo.push</w:t>
-      </w:r>
-      <w:proofErr w:type="spellEnd"/>
-      <w:r>
-        <w:t>(elemento);</w:t>
-      </w:r>
-      <w:r>
-        <w:t>//agregar al final del array</w:t>
-      </w:r>
-    </w:p>
-    <w:p>
-      <w:r>
-        <w:t xml:space="preserve">   </w:t>
-      </w:r>
-      <w:r>
-        <w:tab/>
-        <w:t xml:space="preserve"> </w:t>
-      </w:r>
-      <w:proofErr w:type="spellStart"/>
-      <w:proofErr w:type="gramStart"/>
-      <w:r>
-        <w:t>return</w:t>
-      </w:r>
-      <w:proofErr w:type="spellEnd"/>
-      <w:proofErr w:type="gramEnd"/>
-      <w:r>
-        <w:t xml:space="preserve"> </w:t>
-      </w:r>
-      <w:proofErr w:type="spellStart"/>
-      <w:r>
-        <w:t>arreglo.shift</w:t>
-      </w:r>
-      <w:proofErr w:type="spellEnd"/>
-      <w:r>
-        <w:t>() ; //</w:t>
-      </w:r>
-      <w:proofErr w:type="spellStart"/>
-      <w:r>
-        <w:t>shift</w:t>
-      </w:r>
-      <w:proofErr w:type="spellEnd"/>
-      <w:r>
-        <w:t xml:space="preserve"> es el que va a remover  el primer elemento del array</w:t>
-      </w:r>
-    </w:p>
-    <w:p>
-      <w:r>
-        <w:t xml:space="preserve"> }  </w:t>
-      </w:r>
-    </w:p>
-    <w:p>
-      <w:r>
-        <w:t>Definimos una variable</w:t>
-      </w:r>
-    </w:p>
-    <w:p>
-      <w:proofErr w:type="spellStart"/>
-      <w:proofErr w:type="gramStart"/>
-      <w:r>
-        <w:t>var</w:t>
-      </w:r>
-      <w:proofErr w:type="spellEnd"/>
-      <w:proofErr w:type="gramEnd"/>
-      <w:r>
-        <w:t xml:space="preserve"> </w:t>
-      </w:r>
-      <w:proofErr w:type="spellStart"/>
-      <w:r>
-        <w:t>miArreglo</w:t>
-      </w:r>
-      <w:proofErr w:type="spellEnd"/>
-      <w:r>
-        <w:t xml:space="preserve"> = [1, 2, 3, 4, 5,] </w:t>
-      </w:r>
-    </w:p>
-    <w:p>
-      <w:r>
-        <w:t>Queremos ver el estatus de nuestro arreglo antes de llamar a la function</w:t>
-      </w:r>
-    </w:p>
-    <w:p>
-      <w:r>
-        <w:t xml:space="preserve">    </w:t>
-      </w:r>
-      <w:proofErr w:type="gramStart"/>
-      <w:r>
-        <w:t>console.log(</w:t>
-      </w:r>
-      <w:proofErr w:type="gramEnd"/>
-      <w:r>
-        <w:t xml:space="preserve">"Antes: " + </w:t>
-      </w:r>
-      <w:proofErr w:type="spellStart"/>
-      <w:r>
-        <w:t>JSON.stringify</w:t>
-      </w:r>
-      <w:proofErr w:type="spellEnd"/>
-      <w:r>
-        <w:t>(</w:t>
-      </w:r>
-      <w:proofErr w:type="spellStart"/>
-      <w:r>
-        <w:t>miArreglo</w:t>
-      </w:r>
-      <w:proofErr w:type="spellEnd"/>
-      <w:r>
-        <w:t>));</w:t>
-      </w:r>
-    </w:p>
-    <w:p>
-      <w:r>
-        <w:t xml:space="preserve">    </w:t>
-      </w:r>
-      <w:r>
-        <w:t xml:space="preserve">Llamamos a la function, y el primer elemento que toma es el arreglo </w:t>
-      </w:r>
-      <w:r>
-        <w:t xml:space="preserve">y </w:t>
-      </w:r>
-      <w:proofErr w:type="gramStart"/>
-      <w:r>
-        <w:t>¿</w:t>
-      </w:r>
-      <w:proofErr w:type="gramEnd"/>
-      <w:r>
-        <w:t>cuál</w:t>
-      </w:r>
-      <w:r>
-        <w:t xml:space="preserve"> argumento </w:t>
-      </w:r>
-    </w:p>
-    <w:p>
-      <w:r>
-        <w:t xml:space="preserve">    </w:t>
-      </w:r>
-      <w:proofErr w:type="gramStart"/>
-      <w:r>
-        <w:t>pa</w:t>
-      </w:r>
-      <w:r>
-        <w:t>samos</w:t>
-      </w:r>
-      <w:proofErr w:type="gramEnd"/>
-      <w:r>
-        <w:t>?</w:t>
-      </w:r>
-      <w:r>
-        <w:t xml:space="preserve">  L</w:t>
-      </w:r>
-      <w:r>
-        <w:t xml:space="preserve">a variable </w:t>
-      </w:r>
-      <w:proofErr w:type="spellStart"/>
-      <w:r>
-        <w:t>miArreglo</w:t>
-      </w:r>
-      <w:proofErr w:type="spellEnd"/>
-      <w:r>
-        <w:t xml:space="preserve"> como argumento → se cambia a [1, 2, 3, 4, 5,] y luego </w:t>
-      </w:r>
-    </w:p>
-    <w:p>
-      <w:r>
-        <w:t xml:space="preserve">  </w:t>
-      </w:r>
-      <w:proofErr w:type="gramStart"/>
-      <w:r>
-        <w:t>que</w:t>
-      </w:r>
-      <w:proofErr w:type="gramEnd"/>
-      <w:r>
-        <w:t xml:space="preserve"> tenemos ese arreglo</w:t>
-      </w:r>
-      <w:r>
-        <w:t xml:space="preserve"> </w:t>
-      </w:r>
-      <w:r>
-        <w:t xml:space="preserve"> queremos agregar un elemento que </w:t>
-      </w:r>
-      <w:r>
-        <w:t>será</w:t>
-      </w:r>
-      <w:r>
-        <w:t xml:space="preserve"> → 6 </w:t>
-      </w:r>
-      <w:r>
-        <w:t xml:space="preserve"> </w:t>
-      </w:r>
-      <w:r>
-        <w:t>El efecto de llamar</w:t>
-      </w:r>
-    </w:p>
-    <w:p>
-      <w:r>
-        <w:t xml:space="preserve"> </w:t>
-      </w:r>
-      <w:proofErr w:type="gramStart"/>
-      <w:r>
-        <w:t>a</w:t>
-      </w:r>
-      <w:proofErr w:type="gramEnd"/>
-      <w:r>
-        <w:t xml:space="preserve"> esta function es que</w:t>
-      </w:r>
-      <w:r>
-        <w:t xml:space="preserve"> </w:t>
-      </w:r>
-      <w:r>
-        <w:t xml:space="preserve"> se elimina el primer elemento →1 y se agrega el </w:t>
-      </w:r>
-      <w:r>
-        <w:t>último</w:t>
-      </w:r>
-      <w:r>
-        <w:t xml:space="preserve"> elemento →6</w:t>
-      </w:r>
-    </w:p>
-    <w:p>
-      <w:r>
-        <w:t xml:space="preserve"> [2, 3, 4, 5, 6]</w:t>
-      </w:r>
-    </w:p>
-    <w:p>
-      <w:r>
-        <w:t xml:space="preserve">    </w:t>
-      </w:r>
-      <w:proofErr w:type="gramStart"/>
-      <w:r>
-        <w:t>console.log(</w:t>
-      </w:r>
-      <w:proofErr w:type="spellStart"/>
-      <w:proofErr w:type="gramEnd"/>
-      <w:r>
-        <w:t>proximoEnLaFila</w:t>
-      </w:r>
-      <w:proofErr w:type="spellEnd"/>
-      <w:r>
-        <w:t>(</w:t>
-      </w:r>
-      <w:proofErr w:type="spellStart"/>
-      <w:r>
-        <w:t>miArreglo</w:t>
-      </w:r>
-      <w:proofErr w:type="spellEnd"/>
-      <w:r>
-        <w:t xml:space="preserve">, 6));// </w:t>
-      </w:r>
-      <w:r>
-        <w:t>aquí</w:t>
-      </w:r>
-      <w:r>
-        <w:t xml:space="preserve"> </w:t>
-      </w:r>
-      <w:r>
-        <w:t>realizamos</w:t>
-      </w:r>
-      <w:r>
-        <w:t xml:space="preserve"> el cambio</w:t>
-      </w:r>
-      <w:r>
-        <w:t xml:space="preserve"> </w:t>
-      </w:r>
-    </w:p>
-    <w:p>
-      <w:r>
-        <w:lastRenderedPageBreak/>
-        <w:t xml:space="preserve">    </w:t>
-      </w:r>
-      <w:proofErr w:type="gramStart"/>
-      <w:r>
-        <w:t>console.log(</w:t>
-      </w:r>
-      <w:proofErr w:type="spellStart"/>
-      <w:proofErr w:type="gramEnd"/>
-      <w:r>
-        <w:t>proximoEnLaFila</w:t>
-      </w:r>
-      <w:proofErr w:type="spellEnd"/>
-      <w:r>
-        <w:t>(</w:t>
-      </w:r>
-      <w:proofErr w:type="spellStart"/>
-      <w:r>
-        <w:t>miArreglo</w:t>
-      </w:r>
-      <w:proofErr w:type="spellEnd"/>
-      <w:r>
-        <w:t xml:space="preserve">, 6));// </w:t>
-      </w:r>
-      <w:r>
-        <w:t>aquí</w:t>
-      </w:r>
-      <w:r>
-        <w:t xml:space="preserve"> </w:t>
-      </w:r>
-      <w:r>
-        <w:t>realizamos</w:t>
-      </w:r>
-      <w:r>
-        <w:t xml:space="preserve"> el cambio</w:t>
-      </w:r>
-    </w:p>
-    <w:p>
-      <w:r>
-        <w:t xml:space="preserve">    </w:t>
-      </w:r>
-      <w:r>
-        <w:t xml:space="preserve">Luego de esto mostramos </w:t>
-      </w:r>
-      <w:r>
-        <w:t>después</w:t>
-      </w:r>
-      <w:r>
-        <w:t xml:space="preserve"> de hacer el cambio</w:t>
-      </w:r>
-    </w:p>
-    <w:p>
-      <w:r>
-        <w:t xml:space="preserve">    </w:t>
-      </w:r>
-      <w:proofErr w:type="gramStart"/>
-      <w:r>
-        <w:t>console.log(</w:t>
-      </w:r>
-      <w:proofErr w:type="gramEnd"/>
-      <w:r>
-        <w:t>"</w:t>
-      </w:r>
-      <w:r>
-        <w:t>Después</w:t>
-      </w:r>
-      <w:r>
-        <w:t xml:space="preserve">: " + </w:t>
-      </w:r>
-      <w:proofErr w:type="spellStart"/>
-      <w:r>
-        <w:t>JSON.stringify</w:t>
-      </w:r>
-      <w:proofErr w:type="spellEnd"/>
-      <w:r>
-        <w:t>(</w:t>
-      </w:r>
-      <w:proofErr w:type="spellStart"/>
-      <w:r>
-        <w:t>miArreglo</w:t>
-      </w:r>
-      <w:proofErr w:type="spellEnd"/>
-      <w:r>
-        <w:t>));</w:t>
+    <w:p/>
+    <w:p>
+      <w:r>
+        <w:t>.</w:t>
       </w:r>
     </w:p>
     <w:p>

</xml_diff>

<commit_message>
se agrega un archivo al commit
</commit_message>
<xml_diff>
--- a/Curso-JavaScript.docx
+++ b/Curso-JavaScript.docx
@@ -501,7 +501,15 @@
       </w:r>
       <w:proofErr w:type="spellEnd"/>
       <w:r>
-        <w:t xml:space="preserve"> como podemos incrementar el valor </w:t>
+        <w:t xml:space="preserve"> </w:t>
+      </w:r>
+      <w:proofErr w:type="spellStart"/>
+      <w:r>
+        <w:t>como</w:t>
+      </w:r>
+      <w:proofErr w:type="spellEnd"/>
+      <w:r>
+        <w:t xml:space="preserve"> podemos incrementar el valor </w:t>
       </w:r>
     </w:p>
     <w:p>
@@ -2593,7 +2601,13 @@
         <w:spacing w:after="0"/>
       </w:pPr>
       <w:r>
-        <w:t xml:space="preserve">Índices:                           </w:t>
+        <w:t xml:space="preserve">Índices:                         </w:t>
+      </w:r>
+      <w:r>
+        <w:t xml:space="preserve"> </w:t>
+      </w:r>
+      <w:r>
+        <w:t xml:space="preserve">  </w:t>
       </w:r>
       <w:r>
         <w:t xml:space="preserve"> </w:t>
@@ -2605,7 +2619,7 @@
         <w:t xml:space="preserve"> </w:t>
       </w:r>
       <w:r>
-        <w:t xml:space="preserve">1             </w:t>
+        <w:t xml:space="preserve">1            </w:t>
       </w:r>
       <w:r>
         <w:t xml:space="preserve"> </w:t>
@@ -2655,6 +2669,9 @@
         <w:t xml:space="preserve">Índices internos:     </w:t>
       </w:r>
       <w:r>
+        <w:t xml:space="preserve"> </w:t>
+      </w:r>
+      <w:r>
         <w:t>[</w:t>
       </w:r>
       <w:r>
@@ -2670,7 +2687,7 @@
         <w:t>[</w:t>
       </w:r>
       <w:r>
-        <w:t>0   1   2</w:t>
+        <w:t>0  1   2</w:t>
       </w:r>
       <w:r>
         <w:t>]</w:t>
@@ -16225,11 +16242,106 @@
       <w:r>
         <w:rPr>
           <w:b/>
-          <w:sz w:val="24"/>
-          <w:szCs w:val="24"/>
         </w:rPr>
         <w:lastRenderedPageBreak/>
-        <w:t>Acceder a propiedades notación de corchetes:</w:t>
+        <w:t xml:space="preserve">Acceder a propiedades notación de corchetes: </w:t>
+      </w:r>
+    </w:p>
+    <w:p>
+      <w:r>
+        <w:t>Una notación alternativa que podemos usar para acceder a las propiedades  de un objeto</w:t>
+      </w:r>
+      <w:r>
+        <w:t xml:space="preserve">, en el siguiente código como podemos notar que hay propiedades que son cadenas de caracteres con espacios, en ese caso si o si van entre </w:t>
+      </w:r>
+      <w:r>
+        <w:t xml:space="preserve">comillas y debemos usar la notación de corchetes que  es equivalente  con la notación de punto. Esto </w:t>
+      </w:r>
+      <w:r>
+        <w:t>quiere</w:t>
+      </w:r>
+      <w:r>
+        <w:t xml:space="preserve"> decir que podemos acceder a cualquiera de las propiedades del objeto </w:t>
+      </w:r>
+    </w:p>
+    <w:p>
+      <w:r>
+        <w:t xml:space="preserve">//Se usa </w:t>
+      </w:r>
+      <w:r>
+        <w:t>notación</w:t>
+      </w:r>
+      <w:r>
+        <w:t xml:space="preserve"> de corchetes</w:t>
+      </w:r>
+    </w:p>
+    <w:p>
+      <w:proofErr w:type="spellStart"/>
+      <w:proofErr w:type="gramStart"/>
+      <w:r>
+        <w:t>var</w:t>
+      </w:r>
+      <w:proofErr w:type="spellEnd"/>
+      <w:proofErr w:type="gramEnd"/>
+      <w:r>
+        <w:t xml:space="preserve"> </w:t>
+      </w:r>
+      <w:proofErr w:type="spellStart"/>
+      <w:r>
+        <w:t>miCuaderno</w:t>
+      </w:r>
+      <w:proofErr w:type="spellEnd"/>
+      <w:r>
+        <w:t xml:space="preserve"> = {</w:t>
+      </w:r>
+    </w:p>
+    <w:p>
+      <w:r>
+        <w:t xml:space="preserve">      "color": "verde"</w:t>
+      </w:r>
+    </w:p>
+    <w:p>
+      <w:r>
+        <w:t xml:space="preserve">      "</w:t>
+      </w:r>
+      <w:proofErr w:type="spellStart"/>
+      <w:r>
+        <w:t>categoria</w:t>
+      </w:r>
+      <w:proofErr w:type="spellEnd"/>
+      <w:r>
+        <w:t>": 3,</w:t>
+      </w:r>
+    </w:p>
+    <w:p>
+      <w:r>
+        <w:t xml:space="preserve">      "numero de </w:t>
+      </w:r>
+      <w:proofErr w:type="spellStart"/>
+      <w:r>
+        <w:t>paginas</w:t>
+      </w:r>
+      <w:proofErr w:type="spellEnd"/>
+      <w:r>
+        <w:t>": 200,</w:t>
+      </w:r>
+    </w:p>
+    <w:p>
+      <w:r>
+        <w:t xml:space="preserve">      "numero de hojas": 100</w:t>
+      </w:r>
+    </w:p>
+    <w:p>
+      <w:r>
+        <w:t xml:space="preserve">    };</w:t>
+      </w:r>
+    </w:p>
+    <w:p>
+      <w:r>
+        <w:rPr>
+          <w:b/>
+        </w:rPr>
+        <w:t xml:space="preserve">Acceder a propiedades </w:t>
       </w:r>
       <w:r>
         <w:rPr>
@@ -16237,35 +16349,55 @@
           <w:sz w:val="24"/>
           <w:szCs w:val="24"/>
         </w:rPr>
-        <w:t xml:space="preserve"> </w:t>
-      </w:r>
-    </w:p>
-    <w:p>
-      <w:r>
-        <w:t>Una notación alternativa que podemos usar para acceder a las propiedades  de un objeto</w:t>
-      </w:r>
-      <w:r>
-        <w:t xml:space="preserve">, en el siguiente código como podemos notar que hay propiedades que son cadenas de caracteres con espacios, en ese caso si o si van entre </w:t>
-      </w:r>
-      <w:r>
-        <w:t xml:space="preserve">comillas y debemos usar la notación de corchetes que  es equivalente  con la notación de punto. Esto </w:t>
-      </w:r>
-      <w:r>
-        <w:t>quiere</w:t>
-      </w:r>
-      <w:r>
-        <w:t xml:space="preserve"> decir que podemos acceder a cualquiera de las propiedades del objeto </w:t>
-      </w:r>
-    </w:p>
-    <w:p>
-      <w:r>
-        <w:t xml:space="preserve">//Se usa </w:t>
-      </w:r>
-      <w:r>
-        <w:t>notación</w:t>
-      </w:r>
-      <w:r>
-        <w:t xml:space="preserve"> de corchetes</w:t>
+        <w:t>Variables</w:t>
+      </w:r>
+    </w:p>
+    <w:p>
+      <w:r>
+        <w:t>Como acceder a una propiedad de un objeto usando una variable. Vamos a escribir el valor entre corchetes usando una variable</w:t>
+      </w:r>
+      <w:r>
+        <w:t>,</w:t>
+      </w:r>
+      <w:r>
+        <w:t xml:space="preserve"> para poder acceder a un lugar específico</w:t>
+      </w:r>
+      <w:r>
+        <w:t xml:space="preserve"> de esos valores definimos la variable→ posición. Como podemos acceder: Escribimos el nombre de la variable que contiene a ese  </w:t>
+      </w:r>
+      <w:proofErr w:type="spellStart"/>
+      <w:r>
+        <w:t>objeto→resultado</w:t>
+      </w:r>
+      <w:proofErr w:type="spellEnd"/>
+      <w:r>
+        <w:t xml:space="preserve">  y entre corchete pasamos en vez de el nombre de la propiedad pasamos el nombre de la </w:t>
+      </w:r>
+      <w:proofErr w:type="spellStart"/>
+      <w:r>
+        <w:t>variable→posicion</w:t>
+      </w:r>
+      <w:proofErr w:type="spellEnd"/>
+      <w:r>
+        <w:t xml:space="preserve"> </w:t>
+      </w:r>
+      <w:r>
+        <w:t>esto es equivalente a escribir 4</w:t>
+      </w:r>
+      <w:r>
+        <w:t xml:space="preserve">  </w:t>
+      </w:r>
+      <w:r>
+        <w:t>pero como estamos escribiendo una variable podemos trabajar con esa variable en nuestro programa haciendo que el acceso sea más dinámico. Para mostrar ese resultado llamamos a consol.log</w:t>
+      </w:r>
+      <w:r>
+        <w:t xml:space="preserve">  </w:t>
+      </w:r>
+      <w:r>
+        <w:t xml:space="preserve"> </w:t>
+      </w:r>
+      <w:r>
+        <w:t>usando la notación de corchetes</w:t>
       </w:r>
     </w:p>
     <w:p>
@@ -16277,198 +16409,86 @@
       <w:proofErr w:type="spellEnd"/>
       <w:proofErr w:type="gramEnd"/>
       <w:r>
-        <w:t xml:space="preserve"> </w:t>
-      </w:r>
-      <w:proofErr w:type="spellStart"/>
-      <w:r>
-        <w:t>miCuaderno</w:t>
-      </w:r>
-      <w:proofErr w:type="spellEnd"/>
-      <w:r>
-        <w:t xml:space="preserve"> = {</w:t>
-      </w:r>
-    </w:p>
-    <w:p>
-      <w:r>
-        <w:t xml:space="preserve">      "color": "verde"</w:t>
-      </w:r>
-    </w:p>
-    <w:p>
-      <w:r>
-        <w:t xml:space="preserve">      "</w:t>
-      </w:r>
-      <w:proofErr w:type="spellStart"/>
-      <w:r>
-        <w:t>categoria</w:t>
-      </w:r>
-      <w:proofErr w:type="spellEnd"/>
-      <w:r>
-        <w:t>": 3,</w:t>
-      </w:r>
-    </w:p>
-    <w:p>
-      <w:r>
-        <w:t xml:space="preserve">      "numero de </w:t>
-      </w:r>
-      <w:proofErr w:type="spellStart"/>
-      <w:r>
-        <w:t>paginas</w:t>
-      </w:r>
-      <w:proofErr w:type="spellEnd"/>
-      <w:r>
-        <w:t>": 200,</w:t>
-      </w:r>
-    </w:p>
-    <w:p>
-      <w:r>
-        <w:t xml:space="preserve">      "numero de hojas": 100</w:t>
-      </w:r>
-    </w:p>
-    <w:p>
-      <w:r>
-        <w:t xml:space="preserve">    };</w:t>
-      </w:r>
-    </w:p>
-    <w:p>
-      <w:r>
+        <w:t xml:space="preserve"> resultados = {</w:t>
+      </w:r>
+    </w:p>
+    <w:p>
+      <w:r>
+        <w:t xml:space="preserve">    1: "Manuel5711",</w:t>
+      </w:r>
+    </w:p>
+    <w:p>
+      <w:r>
+        <w:t xml:space="preserve">    2: "Nora3578",</w:t>
+      </w:r>
+    </w:p>
+    <w:p>
+      <w:r>
+        <w:t xml:space="preserve">    3: "Lucas2115",</w:t>
+      </w:r>
+    </w:p>
+    <w:p>
+      <w:r>
+        <w:t xml:space="preserve">    4: "Cecilia4598"</w:t>
+      </w:r>
+    </w:p>
+    <w:p>
+      <w:r>
+        <w:t xml:space="preserve">  }</w:t>
+      </w:r>
+    </w:p>
+    <w:p>
+      <w:r>
+        <w:t xml:space="preserve">  </w:t>
+      </w:r>
+      <w:proofErr w:type="spellStart"/>
+      <w:proofErr w:type="gramStart"/>
+      <w:r>
+        <w:t>var</w:t>
+      </w:r>
+      <w:proofErr w:type="spellEnd"/>
+      <w:proofErr w:type="gramEnd"/>
+      <w:r>
+        <w:t xml:space="preserve"> </w:t>
+      </w:r>
+      <w:proofErr w:type="spellStart"/>
+      <w:r>
+        <w:t>posicion</w:t>
+      </w:r>
+      <w:proofErr w:type="spellEnd"/>
+      <w:r>
+        <w:t xml:space="preserve"> = (4);</w:t>
+      </w:r>
+    </w:p>
+    <w:p>
+      <w:r>
+        <w:t xml:space="preserve">  </w:t>
+      </w:r>
+      <w:proofErr w:type="gramStart"/>
+      <w:r>
+        <w:t>console.log(</w:t>
+      </w:r>
+      <w:proofErr w:type="gramEnd"/>
+      <w:r>
+        <w:t>resultados[</w:t>
+      </w:r>
+      <w:proofErr w:type="spellStart"/>
+      <w:r>
+        <w:t>posicion</w:t>
+      </w:r>
+      <w:proofErr w:type="spellEnd"/>
+      <w:r>
+        <w:t>]);</w:t>
+      </w:r>
+    </w:p>
+    <w:p>
+      <w:pPr>
         <w:rPr>
           <w:b/>
           <w:sz w:val="24"/>
           <w:szCs w:val="24"/>
         </w:rPr>
-        <w:t>Acceder a propiedades Variables</w:t>
-      </w:r>
-    </w:p>
-    <w:p>
-      <w:r>
-        <w:t>Como acceder a una propiedad de un objeto usando una variable. Vamos a escribir el valor entre corchetes usando una variable</w:t>
-      </w:r>
-      <w:r>
-        <w:t>,</w:t>
-      </w:r>
-      <w:r>
-        <w:t xml:space="preserve"> para poder acceder a un lugar específico</w:t>
-      </w:r>
-      <w:r>
-        <w:t xml:space="preserve"> de esos valores definimos la variable→ posición. Como podemos acceder: Escribimos el nombre de la variable que contiene a ese  </w:t>
-      </w:r>
-      <w:proofErr w:type="spellStart"/>
-      <w:r>
-        <w:t>objeto→resultado</w:t>
-      </w:r>
-      <w:proofErr w:type="spellEnd"/>
-      <w:r>
-        <w:t xml:space="preserve">  y entre corchete pasamos en vez de el nombre de la propiedad pasamos el nombre de la </w:t>
-      </w:r>
-      <w:proofErr w:type="spellStart"/>
-      <w:r>
-        <w:t>variable→posicion</w:t>
-      </w:r>
-      <w:proofErr w:type="spellEnd"/>
-      <w:r>
-        <w:t xml:space="preserve"> </w:t>
-      </w:r>
-      <w:r>
-        <w:t>esto es equivalente a escribir 4</w:t>
-      </w:r>
-      <w:r>
-        <w:t xml:space="preserve">  </w:t>
-      </w:r>
-      <w:r>
-        <w:t>pero como estamos escribiendo una variable podemos trabajar con esa variable en nuestro programa haciendo que el acceso sea más dinámico. Para mostrar ese resultado llamamos a consol.log</w:t>
-      </w:r>
-      <w:r>
-        <w:t xml:space="preserve">  </w:t>
-      </w:r>
-      <w:r>
-        <w:t xml:space="preserve"> </w:t>
-      </w:r>
-      <w:r>
-        <w:t>usando la notación de corchetes</w:t>
-      </w:r>
-    </w:p>
-    <w:p>
-      <w:proofErr w:type="spellStart"/>
-      <w:proofErr w:type="gramStart"/>
-      <w:r>
-        <w:t>var</w:t>
-      </w:r>
-      <w:proofErr w:type="spellEnd"/>
-      <w:proofErr w:type="gramEnd"/>
-      <w:r>
-        <w:t xml:space="preserve"> resultados = {</w:t>
-      </w:r>
-    </w:p>
-    <w:p>
-      <w:r>
-        <w:t xml:space="preserve">    1: "Manuel5711",</w:t>
-      </w:r>
-    </w:p>
-    <w:p>
-      <w:r>
-        <w:t xml:space="preserve">    2: "Nora3578",</w:t>
-      </w:r>
-    </w:p>
-    <w:p>
-      <w:r>
-        <w:t xml:space="preserve">    3: "Lucas2115",</w:t>
-      </w:r>
-    </w:p>
-    <w:p>
-      <w:r>
-        <w:t xml:space="preserve">    4: "Cecilia4598"</w:t>
-      </w:r>
-    </w:p>
-    <w:p>
-      <w:r>
-        <w:t xml:space="preserve">  }</w:t>
-      </w:r>
-    </w:p>
-    <w:p>
-      <w:r>
-        <w:t xml:space="preserve">  </w:t>
-      </w:r>
-      <w:proofErr w:type="spellStart"/>
-      <w:proofErr w:type="gramStart"/>
-      <w:r>
-        <w:t>var</w:t>
-      </w:r>
-      <w:proofErr w:type="spellEnd"/>
-      <w:proofErr w:type="gramEnd"/>
-      <w:r>
-        <w:t xml:space="preserve"> </w:t>
-      </w:r>
-      <w:proofErr w:type="spellStart"/>
-      <w:r>
-        <w:t>posicion</w:t>
-      </w:r>
-      <w:proofErr w:type="spellEnd"/>
-      <w:r>
-        <w:t xml:space="preserve"> = (4);</w:t>
-      </w:r>
-    </w:p>
-    <w:p>
-      <w:r>
-        <w:t xml:space="preserve">  </w:t>
-      </w:r>
-      <w:proofErr w:type="gramStart"/>
-      <w:r>
-        <w:t>console.log(</w:t>
-      </w:r>
-      <w:proofErr w:type="gramEnd"/>
-      <w:r>
-        <w:t>resultados[</w:t>
-      </w:r>
-      <w:proofErr w:type="spellStart"/>
-      <w:r>
-        <w:t>posicion</w:t>
-      </w:r>
-      <w:proofErr w:type="spellEnd"/>
-      <w:r>
-        <w:t>]);</w:t>
-      </w:r>
-    </w:p>
-    <w:p>
+      </w:pPr>
       <w:r>
         <w:rPr>
           <w:b/>
@@ -16478,10 +16498,2579 @@
         <w:lastRenderedPageBreak/>
         <w:t>Actualizar Propiedades:</w:t>
       </w:r>
-    </w:p>
-    <w:p>
+      <w:r>
+        <w:rPr>
+          <w:b/>
+          <w:sz w:val="24"/>
+          <w:szCs w:val="24"/>
+        </w:rPr>
+        <w:t xml:space="preserve"> </w:t>
+      </w:r>
+    </w:p>
+    <w:p>
+      <w:pPr>
+        <w:spacing w:after="0"/>
+      </w:pPr>
+      <w:r>
+        <w:t xml:space="preserve"> </w:t>
+      </w:r>
+      <w:r>
+        <w:t xml:space="preserve">Además de crear un objeto en el proyecto y acceder a sus propiedades, también puedes actualizar </w:t>
+      </w:r>
+    </w:p>
+    <w:p>
+      <w:pPr>
+        <w:spacing w:after="0"/>
+      </w:pPr>
+      <w:r>
+        <w:t xml:space="preserve"> </w:t>
+      </w:r>
+      <w:proofErr w:type="gramStart"/>
+      <w:r>
+        <w:t>el</w:t>
+      </w:r>
+      <w:proofErr w:type="gramEnd"/>
+      <w:r>
+        <w:t xml:space="preserve"> valor de esas propiedades para permitir que tu objeto cambie durante la ejecución del </w:t>
+      </w:r>
+    </w:p>
+    <w:p>
+      <w:pPr>
+        <w:spacing w:after="0" w:line="240" w:lineRule="auto"/>
+      </w:pPr>
+      <w:r>
+        <w:t xml:space="preserve"> </w:t>
+      </w:r>
+      <w:proofErr w:type="gramStart"/>
+      <w:r>
+        <w:t>programa</w:t>
+      </w:r>
+      <w:proofErr w:type="gramEnd"/>
+      <w:r>
+        <w:t xml:space="preserve">. Vamos a ver un ej. </w:t>
+      </w:r>
+      <w:proofErr w:type="gramStart"/>
+      <w:r>
+        <w:t>que</w:t>
+      </w:r>
+      <w:proofErr w:type="gramEnd"/>
+      <w:r>
+        <w:t xml:space="preserve">  llamaremos mochila. Con console.log escribimos </w:t>
+      </w:r>
+    </w:p>
+    <w:p>
+      <w:pPr>
+        <w:spacing w:after="0"/>
+      </w:pPr>
+      <w:r>
+        <w:rPr>
+          <w:rFonts w:hint="eastAsia"/>
+        </w:rPr>
+        <w:t xml:space="preserve"> </w:t>
+      </w:r>
+      <w:proofErr w:type="gramStart"/>
+      <w:r>
+        <w:rPr>
+          <w:rFonts w:hint="eastAsia"/>
+        </w:rPr>
+        <w:t>la</w:t>
+      </w:r>
+      <w:proofErr w:type="gramEnd"/>
+      <w:r>
+        <w:rPr>
+          <w:rFonts w:hint="eastAsia"/>
+        </w:rPr>
+        <w:t xml:space="preserve"> variable mochila separada por un punto</w:t>
+      </w:r>
+      <w:r>
+        <w:rPr>
+          <w:rFonts w:hint="eastAsia"/>
+        </w:rPr>
+        <w:t>→</w:t>
+      </w:r>
+      <w:r>
+        <w:rPr>
+          <w:rFonts w:hint="eastAsia"/>
+        </w:rPr>
+        <w:t xml:space="preserve"> color resultado azul</w:t>
+      </w:r>
+    </w:p>
+    <w:p>
+      <w:pPr>
+        <w:spacing w:after="0"/>
+      </w:pPr>
+    </w:p>
+    <w:p>
+      <w:pPr>
+        <w:spacing w:after="0"/>
+      </w:pPr>
+      <w:r>
+        <w:t xml:space="preserve"> </w:t>
+      </w:r>
+      <w:proofErr w:type="spellStart"/>
+      <w:proofErr w:type="gramStart"/>
+      <w:r>
+        <w:t>var</w:t>
+      </w:r>
+      <w:proofErr w:type="spellEnd"/>
+      <w:proofErr w:type="gramEnd"/>
+      <w:r>
+        <w:t xml:space="preserve"> mochila = {</w:t>
+      </w:r>
+    </w:p>
+    <w:p>
+      <w:pPr>
+        <w:spacing w:after="0"/>
+      </w:pPr>
+      <w:r>
+        <w:t xml:space="preserve"> "valor": "azul",</w:t>
+      </w:r>
+    </w:p>
+    <w:p>
+      <w:pPr>
+        <w:spacing w:after="0"/>
+      </w:pPr>
+      <w:r>
+        <w:t xml:space="preserve"> "</w:t>
+      </w:r>
+      <w:proofErr w:type="spellStart"/>
+      <w:r>
+        <w:t>tamaño":"mediano</w:t>
+      </w:r>
+      <w:proofErr w:type="spellEnd"/>
+      <w:r>
+        <w:t>",</w:t>
+      </w:r>
+    </w:p>
+    <w:p>
+      <w:pPr>
+        <w:spacing w:after="0"/>
+      </w:pPr>
+      <w:r>
+        <w:t xml:space="preserve"> "contenido</w:t>
+      </w:r>
+      <w:proofErr w:type="gramStart"/>
+      <w:r>
+        <w:t>" :</w:t>
+      </w:r>
+      <w:proofErr w:type="gramEnd"/>
+      <w:r>
+        <w:t>["botella de agua", "y cuaderno"]</w:t>
+      </w:r>
+    </w:p>
+    <w:p>
+      <w:pPr>
+        <w:spacing w:after="0"/>
+      </w:pPr>
+      <w:r>
+        <w:t xml:space="preserve"> };</w:t>
+      </w:r>
+    </w:p>
+    <w:p>
+      <w:pPr>
+        <w:spacing w:after="0"/>
+      </w:pPr>
+      <w:r>
+        <w:t xml:space="preserve"> console.log(</w:t>
+      </w:r>
+      <w:proofErr w:type="spellStart"/>
+      <w:r>
+        <w:t>mochila.color</w:t>
+      </w:r>
+      <w:proofErr w:type="spellEnd"/>
+      <w:r>
+        <w:t>);// resultado azul</w:t>
+      </w:r>
+    </w:p>
+    <w:p>
+      <w:pPr>
+        <w:spacing w:after="0"/>
+      </w:pPr>
+      <w:r>
+        <w:t xml:space="preserve">  </w:t>
+      </w:r>
+    </w:p>
+    <w:p>
+      <w:pPr>
+        <w:spacing w:after="0"/>
+      </w:pPr>
+      <w:r>
+        <w:t xml:space="preserve"> </w:t>
+      </w:r>
+      <w:r>
+        <w:t xml:space="preserve">Una vez que ya tenemos estas propiedades definidas, digamos que queremos cambiar el color de </w:t>
+      </w:r>
+    </w:p>
+    <w:p>
+      <w:pPr>
+        <w:spacing w:after="0"/>
+      </w:pPr>
+      <w:r>
+        <w:t xml:space="preserve"> </w:t>
+      </w:r>
+      <w:proofErr w:type="gramStart"/>
+      <w:r>
+        <w:t>la</w:t>
+      </w:r>
+      <w:proofErr w:type="gramEnd"/>
+      <w:r>
+        <w:t xml:space="preserve"> mochila vamos a acceder a ellas y la actualizaremos. Para acceder a la propiedad color </w:t>
+      </w:r>
+    </w:p>
+    <w:p>
+      <w:pPr>
+        <w:spacing w:after="0"/>
+      </w:pPr>
+      <w:r>
+        <w:t xml:space="preserve"> Lo que hacemos es escribir el nombre de la variable que contiene el objeto seguido de un </w:t>
+      </w:r>
+    </w:p>
+    <w:p>
+      <w:pPr>
+        <w:spacing w:after="0"/>
+      </w:pPr>
+      <w:r>
+        <w:rPr>
+          <w:rFonts w:hint="eastAsia"/>
+        </w:rPr>
+        <w:t xml:space="preserve"> </w:t>
+      </w:r>
+      <w:proofErr w:type="gramStart"/>
+      <w:r>
+        <w:rPr>
+          <w:rFonts w:hint="eastAsia"/>
+        </w:rPr>
+        <w:t>punto</w:t>
+      </w:r>
+      <w:proofErr w:type="gramEnd"/>
+      <w:r>
+        <w:rPr>
+          <w:rFonts w:hint="eastAsia"/>
+        </w:rPr>
+        <w:t xml:space="preserve">, el nombre de la propiedad que queremos actualizar y luego le asignamos el </w:t>
+      </w:r>
+    </w:p>
+    <w:p>
+      <w:pPr>
+        <w:spacing w:after="0"/>
+      </w:pPr>
+      <w:r>
+        <w:t xml:space="preserve"> </w:t>
+      </w:r>
+      <w:r>
+        <w:rPr>
+          <w:rFonts w:hint="eastAsia"/>
+        </w:rPr>
+        <w:t>valor</w:t>
+      </w:r>
+      <w:r>
+        <w:rPr>
+          <w:rFonts w:hint="eastAsia"/>
+        </w:rPr>
+        <w:t>→</w:t>
+      </w:r>
+      <w:r>
+        <w:rPr>
+          <w:rFonts w:hint="eastAsia"/>
+        </w:rPr>
+        <w:t xml:space="preserve">"verde" </w:t>
+      </w:r>
+    </w:p>
+    <w:p>
+      <w:pPr>
+        <w:spacing w:after="0"/>
+      </w:pPr>
+      <w:r>
+        <w:t xml:space="preserve"> Ej.</w:t>
+      </w:r>
+    </w:p>
+    <w:p>
+      <w:pPr>
+        <w:spacing w:after="0"/>
+      </w:pPr>
+      <w:r>
+        <w:t xml:space="preserve"> </w:t>
+      </w:r>
+      <w:proofErr w:type="spellStart"/>
+      <w:r>
+        <w:t>mochila.color</w:t>
+      </w:r>
+      <w:proofErr w:type="spellEnd"/>
+      <w:r>
+        <w:t xml:space="preserve"> = "verde"</w:t>
+      </w:r>
+      <w:proofErr w:type="gramStart"/>
+      <w:r>
+        <w:t>;/</w:t>
+      </w:r>
+      <w:proofErr w:type="gramEnd"/>
+      <w:r>
+        <w:t>/reasignamos el valor</w:t>
+      </w:r>
+    </w:p>
+    <w:p>
+      <w:pPr>
+        <w:spacing w:after="0"/>
+      </w:pPr>
+    </w:p>
+    <w:p>
+      <w:pPr>
+        <w:spacing w:after="0"/>
+      </w:pPr>
+      <w:r>
+        <w:t xml:space="preserve">También podemos trabajar con sus valores para modificarlos. Si queremos agregar algo a la mochila, tendríamos que acceder al valor de la </w:t>
+      </w:r>
+      <w:r>
+        <w:t xml:space="preserve">propiedad contenido. Para actualizar este valor podemos usar notación de </w:t>
+      </w:r>
+      <w:proofErr w:type="spellStart"/>
+      <w:r>
+        <w:t>punto→</w:t>
+      </w:r>
+      <w:r>
+        <w:rPr>
+          <w:b/>
+        </w:rPr>
+        <w:t>mochila.contenido</w:t>
+      </w:r>
+      <w:proofErr w:type="spellEnd"/>
+      <w:r>
+        <w:rPr>
+          <w:b/>
+        </w:rPr>
+        <w:t xml:space="preserve">. </w:t>
+      </w:r>
+      <w:proofErr w:type="gramStart"/>
+      <w:r>
+        <w:t>consolle.log(</w:t>
+      </w:r>
+      <w:proofErr w:type="spellStart"/>
+      <w:proofErr w:type="gramEnd"/>
+      <w:r>
+        <w:t>mochila.contenido</w:t>
+      </w:r>
+      <w:proofErr w:type="spellEnd"/>
+      <w:r>
+        <w:t>);</w:t>
+      </w:r>
+    </w:p>
+    <w:p>
+      <w:pPr>
+        <w:spacing w:after="0"/>
+      </w:pPr>
+      <w:r>
+        <w:t xml:space="preserve">// </w:t>
+      </w:r>
+      <w:proofErr w:type="gramStart"/>
+      <w:r>
+        <w:t>vemos</w:t>
+      </w:r>
+      <w:proofErr w:type="gramEnd"/>
+      <w:r>
+        <w:t xml:space="preserve"> ["botella de agua", "y cuaderno"]</w:t>
+      </w:r>
+    </w:p>
+    <w:p>
+      <w:pPr>
+        <w:spacing w:after="0"/>
+      </w:pPr>
+      <w:r>
+        <w:t>Digamos que queremos agregar un lápiz a nuestra mochila</w:t>
+      </w:r>
+      <w:r>
+        <w:t xml:space="preserve">→ </w:t>
+      </w:r>
+      <w:proofErr w:type="spellStart"/>
+      <w:proofErr w:type="gramStart"/>
+      <w:r>
+        <w:t>mochila.contenido.push</w:t>
+      </w:r>
+      <w:proofErr w:type="spellEnd"/>
+      <w:r>
+        <w:t>(</w:t>
+      </w:r>
+      <w:proofErr w:type="gramEnd"/>
+      <w:r>
+        <w:t xml:space="preserve">); llamamos al método </w:t>
+      </w:r>
+      <w:proofErr w:type="spellStart"/>
+      <w:r>
+        <w:t>push</w:t>
+      </w:r>
+      <w:proofErr w:type="spellEnd"/>
+      <w:r>
+        <w:t xml:space="preserve"> que agrega  un elemento al final del arreglo</w:t>
+      </w:r>
+    </w:p>
+    <w:p>
+      <w:pPr>
+        <w:spacing w:after="0"/>
+      </w:pPr>
+      <w:proofErr w:type="spellStart"/>
+      <w:r>
+        <w:t>mochila.contenido.push</w:t>
+      </w:r>
+      <w:proofErr w:type="spellEnd"/>
+      <w:r>
+        <w:t>("</w:t>
+      </w:r>
+      <w:proofErr w:type="spellStart"/>
+      <w:r>
+        <w:t>lapiz</w:t>
+      </w:r>
+      <w:proofErr w:type="spellEnd"/>
+      <w:r>
+        <w:t>");//agregamos lápiz</w:t>
+      </w:r>
+    </w:p>
+    <w:p>
+      <w:pPr>
+        <w:spacing w:after="0"/>
+      </w:pPr>
+      <w:r>
+        <w:t xml:space="preserve"> </w:t>
+      </w:r>
+      <w:r>
+        <w:t>console.log(</w:t>
+      </w:r>
+      <w:proofErr w:type="spellStart"/>
+      <w:r>
+        <w:t>mochila.contenido</w:t>
+      </w:r>
+      <w:proofErr w:type="spellEnd"/>
+      <w:r>
+        <w:t>);//vemos ["botella de agua", "cuaderno,", "</w:t>
+      </w:r>
+      <w:proofErr w:type="spellStart"/>
+      <w:r>
+        <w:t>lapiz</w:t>
+      </w:r>
+      <w:proofErr w:type="spellEnd"/>
+      <w:r>
+        <w:t>"]</w:t>
+      </w:r>
+      <w:r>
+        <w:t xml:space="preserve">   </w:t>
+      </w:r>
+    </w:p>
+    <w:p>
+      <w:pPr>
+        <w:spacing w:after="0"/>
+      </w:pPr>
+      <w:r>
+        <w:t xml:space="preserve">Nota: </w:t>
+      </w:r>
+      <w:proofErr w:type="gramStart"/>
+      <w:r>
+        <w:t>pop(</w:t>
+      </w:r>
+      <w:proofErr w:type="gramEnd"/>
+      <w:r>
+        <w:t xml:space="preserve">) este </w:t>
+      </w:r>
+      <w:proofErr w:type="spellStart"/>
+      <w:r>
+        <w:t>metodo</w:t>
+      </w:r>
+      <w:proofErr w:type="spellEnd"/>
+      <w:r>
+        <w:t xml:space="preserve"> nos permite remover el primer elemento de un array</w:t>
+      </w:r>
+    </w:p>
+    <w:p>
+      <w:pPr>
+        <w:spacing w:after="0"/>
+        <w:rPr>
+          <w:b/>
+          <w:sz w:val="24"/>
+          <w:szCs w:val="24"/>
+        </w:rPr>
+      </w:pPr>
+      <w:r>
+        <w:rPr>
+          <w:b/>
+          <w:sz w:val="24"/>
+          <w:szCs w:val="24"/>
+        </w:rPr>
+        <w:t>Agregar Propiedades:</w:t>
+      </w:r>
+    </w:p>
+    <w:p>
+      <w:pPr>
+        <w:spacing w:after="0"/>
+      </w:pPr>
+      <w:r>
+        <w:t>También puedes agregar propiedades</w:t>
+      </w:r>
+      <w:r>
+        <w:t xml:space="preserve"> a un objeto en JS. Vamos a tener un objeto que va a representar un curso</w:t>
+      </w:r>
+    </w:p>
+    <w:p>
+      <w:pPr>
+        <w:spacing w:after="0"/>
+      </w:pPr>
+      <w:proofErr w:type="spellStart"/>
+      <w:proofErr w:type="gramStart"/>
+      <w:r>
+        <w:t>var</w:t>
+      </w:r>
+      <w:proofErr w:type="spellEnd"/>
+      <w:proofErr w:type="gramEnd"/>
+      <w:r>
+        <w:t xml:space="preserve"> curso = {</w:t>
+      </w:r>
+    </w:p>
+    <w:p>
+      <w:pPr>
+        <w:spacing w:after="0"/>
+      </w:pPr>
+      <w:r>
+        <w:t xml:space="preserve">      "titulo": "Aprende </w:t>
+      </w:r>
+      <w:r>
+        <w:t xml:space="preserve"> </w:t>
+      </w:r>
+      <w:r>
+        <w:t>JavaScript desde cero",</w:t>
+      </w:r>
+    </w:p>
+    <w:p>
+      <w:pPr>
+        <w:spacing w:after="0"/>
+      </w:pPr>
+      <w:r>
+        <w:t xml:space="preserve">      "idioma": "Español",</w:t>
+      </w:r>
+    </w:p>
+    <w:p>
+      <w:pPr>
+        <w:spacing w:after="0"/>
+      </w:pPr>
+      <w:r>
+        <w:t xml:space="preserve">      "</w:t>
+      </w:r>
+      <w:proofErr w:type="spellStart"/>
+      <w:r>
+        <w:t>duracion</w:t>
+      </w:r>
+      <w:proofErr w:type="spellEnd"/>
+      <w:r>
+        <w:t>": 30;</w:t>
+      </w:r>
+    </w:p>
+    <w:p>
+      <w:pPr>
+        <w:spacing w:after="0"/>
+      </w:pPr>
+      <w:r>
+        <w:t>Como podemos agregar una cuarta propiedad</w:t>
+      </w:r>
+      <w:proofErr w:type="gramStart"/>
+      <w:r>
+        <w:t>?</w:t>
+      </w:r>
+      <w:proofErr w:type="gramEnd"/>
+      <w:r>
+        <w:t xml:space="preserve">  La propiedad se va a llamar vista, va ser el número de vista desde que se publicó</w:t>
+      </w:r>
+      <w:r>
+        <w:t xml:space="preserve"> el curso</w:t>
+      </w:r>
+      <w:r>
+        <w:t xml:space="preserve">. </w:t>
+      </w:r>
+      <w:r>
+        <w:t xml:space="preserve"> </w:t>
+      </w:r>
+      <w:r>
+        <w:t xml:space="preserve">La sintaxis es la misma que utilizamos para cambiar una propiedad pero en este caso vamos a escribir el nombre de la propiedad que queremos </w:t>
+      </w:r>
+      <w:r>
+        <w:t xml:space="preserve">agregar. </w:t>
+      </w:r>
+      <w:r>
+        <w:lastRenderedPageBreak/>
+        <w:t>Primero el nombre de la variable seguida de un punto</w:t>
+      </w:r>
+      <w:r>
+        <w:t>,</w:t>
+      </w:r>
+      <w:r>
+        <w:t xml:space="preserve"> el nombre de la propiedad nueva  y  luego el valor que queremos asignar.  </w:t>
+      </w:r>
+    </w:p>
+    <w:p>
+      <w:pPr>
+        <w:spacing w:after="0"/>
+      </w:pPr>
+      <w:proofErr w:type="spellStart"/>
+      <w:r>
+        <w:t>curso.vista</w:t>
+      </w:r>
+      <w:proofErr w:type="spellEnd"/>
+      <w:r>
+        <w:t xml:space="preserve"> = 34500</w:t>
+      </w:r>
+    </w:p>
+    <w:p>
+      <w:pPr>
+        <w:spacing w:after="0"/>
+      </w:pPr>
+      <w:r>
+        <w:t>console.log(</w:t>
+      </w:r>
+      <w:proofErr w:type="spellStart"/>
+      <w:r>
+        <w:t>curso.vista</w:t>
+      </w:r>
+      <w:proofErr w:type="spellEnd"/>
+      <w:r>
+        <w:t>);</w:t>
+      </w:r>
+      <w:r>
+        <w:t>//resultado 34500</w:t>
+      </w:r>
+    </w:p>
+    <w:p>
+      <w:pPr>
+        <w:spacing w:after="0"/>
+        <w:rPr>
+          <w:b/>
+        </w:rPr>
+      </w:pPr>
+      <w:r>
+        <w:t xml:space="preserve">Nota: Si intentamos acceder a una propiedad que no existe el resultado será </w:t>
+      </w:r>
+      <w:proofErr w:type="spellStart"/>
+      <w:r>
+        <w:rPr>
+          <w:b/>
+        </w:rPr>
+        <w:t>undefine</w:t>
+      </w:r>
+      <w:proofErr w:type="spellEnd"/>
+    </w:p>
+    <w:p>
+      <w:pPr>
+        <w:spacing w:after="0"/>
+      </w:pPr>
+      <w:r>
+        <w:t>También podemos en vez de usar notación de punto, podemos usar notación de corchetes.</w:t>
+      </w:r>
+    </w:p>
+    <w:p>
+      <w:pPr>
+        <w:spacing w:after="0"/>
+      </w:pPr>
+      <w:r>
+        <w:t xml:space="preserve"> </w:t>
+      </w:r>
+      <w:proofErr w:type="gramStart"/>
+      <w:r>
+        <w:t>console.log(</w:t>
+      </w:r>
+      <w:proofErr w:type="gramEnd"/>
+      <w:r>
+        <w:t>[“vista”]); //resultado 34500</w:t>
+      </w:r>
+    </w:p>
+    <w:p>
+      <w:pPr>
+        <w:spacing w:after="0"/>
+      </w:pPr>
+    </w:p>
+    <w:p>
+      <w:pPr>
+        <w:spacing w:after="0"/>
+        <w:rPr>
+          <w:b/>
+          <w:sz w:val="24"/>
+          <w:szCs w:val="24"/>
+        </w:rPr>
+      </w:pPr>
+      <w:r>
+        <w:rPr>
+          <w:b/>
+          <w:sz w:val="24"/>
+          <w:szCs w:val="24"/>
+        </w:rPr>
+        <w:t>Eliminar Propiedades:</w:t>
+      </w:r>
+    </w:p>
+    <w:p>
+      <w:pPr>
+        <w:spacing w:after="0"/>
+      </w:pPr>
+      <w:r>
+        <w:t xml:space="preserve">Continuando como ejemplo el objeto curso. Ahora vamos a ver cómo puedes eliminar una </w:t>
+      </w:r>
+    </w:p>
+    <w:p>
+      <w:pPr>
+        <w:spacing w:after="0"/>
+      </w:pPr>
+      <w:proofErr w:type="gramStart"/>
+      <w:r>
+        <w:t>propiedad</w:t>
+      </w:r>
+      <w:proofErr w:type="gramEnd"/>
+      <w:r>
+        <w:t xml:space="preserve"> de este objeto. La palabra clave aquí es</w:t>
+      </w:r>
+      <w:r>
+        <w:rPr>
+          <w:rFonts w:hint="eastAsia"/>
+        </w:rPr>
+        <w:t>→</w:t>
+      </w:r>
+      <w:r>
+        <w:t xml:space="preserve"> DELETE que significa sacar o eliminar </w:t>
+      </w:r>
+    </w:p>
+    <w:p>
+      <w:pPr>
+        <w:spacing w:after="0"/>
+      </w:pPr>
+      <w:proofErr w:type="gramStart"/>
+      <w:r>
+        <w:t>en</w:t>
+      </w:r>
+      <w:proofErr w:type="gramEnd"/>
+      <w:r>
+        <w:t xml:space="preserve"> español. Digamos que ya no queremos tener un registro de la propiedad duración en el</w:t>
+      </w:r>
+    </w:p>
+    <w:p>
+      <w:pPr>
+        <w:spacing w:after="0"/>
+      </w:pPr>
+      <w:proofErr w:type="gramStart"/>
+      <w:r>
+        <w:t>objeto</w:t>
+      </w:r>
+      <w:proofErr w:type="gramEnd"/>
+      <w:r>
+        <w:t xml:space="preserve"> curso, tenemos que escribir anteponiendo </w:t>
+      </w:r>
+      <w:proofErr w:type="spellStart"/>
+      <w:r>
+        <w:t>delete</w:t>
+      </w:r>
+      <w:proofErr w:type="spellEnd"/>
+      <w:r>
+        <w:t xml:space="preserve"> </w:t>
+      </w:r>
+      <w:r>
+        <w:t xml:space="preserve"> seguido</w:t>
+      </w:r>
+      <w:r>
+        <w:t xml:space="preserve"> de un espacio, el nombre de la variable separando esta con</w:t>
+      </w:r>
+      <w:r>
+        <w:t xml:space="preserve"> </w:t>
+      </w:r>
+      <w:r>
+        <w:t xml:space="preserve">un punto y la propiedad que queremos eliminar. </w:t>
+      </w:r>
+    </w:p>
+    <w:p>
+      <w:pPr>
+        <w:spacing w:after="0"/>
+      </w:pPr>
+      <w:r>
+        <w:t>La sintaxis seria:</w:t>
+      </w:r>
+      <w:r>
+        <w:t xml:space="preserve"> </w:t>
+      </w:r>
+      <w:proofErr w:type="spellStart"/>
+      <w:r>
+        <w:t>delete</w:t>
+      </w:r>
+      <w:proofErr w:type="spellEnd"/>
+      <w:r>
+        <w:t xml:space="preserve">  </w:t>
+      </w:r>
+      <w:proofErr w:type="spellStart"/>
+      <w:r>
+        <w:t>curso.duracion</w:t>
+      </w:r>
+      <w:proofErr w:type="spellEnd"/>
+      <w:r>
+        <w:t xml:space="preserve">; </w:t>
+      </w:r>
+      <w:r>
+        <w:t xml:space="preserve"> </w:t>
+      </w:r>
+      <w:r>
+        <w:t xml:space="preserve"> </w:t>
+      </w:r>
+    </w:p>
+    <w:p>
+      <w:pPr>
+        <w:spacing w:after="0"/>
+      </w:pPr>
+      <w:r>
+        <w:t>console.log(</w:t>
+      </w:r>
+      <w:proofErr w:type="spellStart"/>
+      <w:r>
+        <w:t>curso.duracion</w:t>
+      </w:r>
+      <w:proofErr w:type="spellEnd"/>
+      <w:r>
+        <w:t>);//vista antes de borrar 30</w:t>
+      </w:r>
+    </w:p>
+    <w:p>
+      <w:pPr>
+        <w:spacing w:after="0"/>
+      </w:pPr>
+      <w:proofErr w:type="spellStart"/>
+      <w:proofErr w:type="gramStart"/>
+      <w:r>
+        <w:t>delete</w:t>
+      </w:r>
+      <w:proofErr w:type="spellEnd"/>
+      <w:proofErr w:type="gramEnd"/>
+      <w:r>
+        <w:t xml:space="preserve">  </w:t>
+      </w:r>
+      <w:proofErr w:type="spellStart"/>
+      <w:r>
+        <w:t>curso.duracion</w:t>
+      </w:r>
+      <w:proofErr w:type="spellEnd"/>
+      <w:r>
+        <w:t xml:space="preserve">;// nombre del </w:t>
+      </w:r>
+      <w:proofErr w:type="spellStart"/>
+      <w:r>
+        <w:t>obj</w:t>
+      </w:r>
+      <w:proofErr w:type="spellEnd"/>
+      <w:r>
+        <w:t xml:space="preserve"> un punto y la propiedad a eliminar </w:t>
+      </w:r>
+    </w:p>
+    <w:p>
+      <w:pPr>
+        <w:spacing w:after="0"/>
+      </w:pPr>
+      <w:r>
+        <w:rPr>
+          <w:rFonts w:hint="eastAsia"/>
+        </w:rPr>
+        <w:t>console.log(</w:t>
+      </w:r>
+      <w:proofErr w:type="spellStart"/>
+      <w:r>
+        <w:rPr>
+          <w:rFonts w:hint="eastAsia"/>
+        </w:rPr>
+        <w:t>curso.duracion</w:t>
+      </w:r>
+      <w:proofErr w:type="spellEnd"/>
+      <w:r>
+        <w:rPr>
+          <w:rFonts w:hint="eastAsia"/>
+        </w:rPr>
+        <w:t>);//</w:t>
+      </w:r>
+      <w:proofErr w:type="spellStart"/>
+      <w:r>
+        <w:rPr>
+          <w:rFonts w:hint="eastAsia"/>
+        </w:rPr>
+        <w:t>despues</w:t>
+      </w:r>
+      <w:proofErr w:type="spellEnd"/>
+      <w:r>
+        <w:rPr>
+          <w:rFonts w:hint="eastAsia"/>
+        </w:rPr>
+        <w:t xml:space="preserve"> de borrar</w:t>
+      </w:r>
+      <w:r>
+        <w:rPr>
+          <w:rFonts w:hint="eastAsia"/>
+        </w:rPr>
+        <w:t>→</w:t>
+      </w:r>
+      <w:r>
+        <w:rPr>
+          <w:rFonts w:hint="eastAsia"/>
+        </w:rPr>
+        <w:t xml:space="preserve"> </w:t>
+      </w:r>
+      <w:proofErr w:type="spellStart"/>
+      <w:r>
+        <w:rPr>
+          <w:rFonts w:hint="eastAsia"/>
+        </w:rPr>
+        <w:t>undefined</w:t>
+      </w:r>
+      <w:proofErr w:type="spellEnd"/>
+    </w:p>
+    <w:p>
+      <w:pPr>
+        <w:spacing w:after="0"/>
+      </w:pPr>
+      <w:r>
+        <w:t xml:space="preserve">Si cambiamos la línea de código anterior por una línea de código que nos muestre el </w:t>
+      </w:r>
+      <w:proofErr w:type="spellStart"/>
+      <w:r>
+        <w:t>obj</w:t>
+      </w:r>
+      <w:proofErr w:type="spellEnd"/>
+      <w:r>
+        <w:t xml:space="preserve"> completo</w:t>
+      </w:r>
+    </w:p>
+    <w:p>
+      <w:pPr>
+        <w:spacing w:after="0"/>
+      </w:pPr>
+      <w:proofErr w:type="gramStart"/>
+      <w:r>
+        <w:t>console.log(</w:t>
+      </w:r>
+      <w:proofErr w:type="gramEnd"/>
+      <w:r>
+        <w:t>curso);</w:t>
+      </w:r>
+      <w:r>
+        <w:t>/*</w:t>
+      </w:r>
+      <w:r>
+        <w:t xml:space="preserve"> este es el </w:t>
+      </w:r>
+      <w:proofErr w:type="spellStart"/>
+      <w:r>
+        <w:t>obj</w:t>
+      </w:r>
+      <w:proofErr w:type="spellEnd"/>
+      <w:r>
+        <w:t xml:space="preserve"> que se nos presenta: </w:t>
+      </w:r>
+    </w:p>
+    <w:p>
+      <w:pPr>
+        <w:spacing w:after="0"/>
+      </w:pPr>
+      <w:r>
+        <w:t>{"titulo": "Aprende  JavaScript desde cero",  "idioma": "Español"</w:t>
+      </w:r>
+      <w:r>
+        <w:t>} */</w:t>
+      </w:r>
+    </w:p>
+    <w:p>
+      <w:pPr>
+        <w:spacing w:after="0"/>
+      </w:pPr>
+    </w:p>
+    <w:p>
+      <w:pPr>
+        <w:spacing w:after="0"/>
+        <w:rPr>
+          <w:b/>
+          <w:sz w:val="24"/>
+          <w:szCs w:val="24"/>
+        </w:rPr>
+      </w:pPr>
+      <w:r>
+        <w:rPr>
+          <w:b/>
+          <w:sz w:val="24"/>
+          <w:szCs w:val="24"/>
+        </w:rPr>
+        <w:t xml:space="preserve">Objetos para Búsquedas: </w:t>
+      </w:r>
+    </w:p>
+    <w:p>
+      <w:pPr>
+        <w:spacing w:after="0"/>
+      </w:pPr>
+      <w:r>
+        <w:t xml:space="preserve">Según el caso podemos usar  un objeto para remplazar una sentencia </w:t>
+      </w:r>
+      <w:proofErr w:type="spellStart"/>
+      <w:r>
+        <w:t>switch</w:t>
+      </w:r>
+      <w:proofErr w:type="spellEnd"/>
+      <w:r>
+        <w:t xml:space="preserve"> </w:t>
+      </w:r>
+    </w:p>
+    <w:p>
+      <w:pPr>
+        <w:spacing w:after="0"/>
+      </w:pPr>
+      <w:r>
+        <w:t xml:space="preserve">Tenemos una función </w:t>
+      </w:r>
+      <w:r>
+        <w:t>(</w:t>
+      </w:r>
+      <w:r>
+        <w:t>buscar elemento químico</w:t>
+      </w:r>
+      <w:r>
+        <w:t>)</w:t>
+      </w:r>
+      <w:r>
+        <w:t xml:space="preserve">. Si analizamos el elemento </w:t>
+      </w:r>
+      <w:proofErr w:type="spellStart"/>
+      <w:r>
+        <w:t>switch</w:t>
+      </w:r>
+      <w:proofErr w:type="spellEnd"/>
+      <w:r>
+        <w:t xml:space="preserve"> podemos ver que a partir del valor de </w:t>
+      </w:r>
+      <w:r>
+        <w:rPr>
+          <w:b/>
+        </w:rPr>
+        <w:t xml:space="preserve">símbolo </w:t>
+      </w:r>
+      <w:r>
+        <w:t xml:space="preserve">vamos a asociar ese </w:t>
+      </w:r>
+      <w:r>
+        <w:t>símbolo</w:t>
+      </w:r>
+      <w:r>
+        <w:t xml:space="preserve"> con su nombre </w:t>
+      </w:r>
+      <w:proofErr w:type="spellStart"/>
+      <w:r>
+        <w:t>completo</w:t>
+      </w:r>
+      <w:r>
+        <w:t>→"Aluminio</w:t>
+      </w:r>
+      <w:proofErr w:type="spellEnd"/>
+      <w:r>
+        <w:t>"</w:t>
+      </w:r>
+      <w:r>
+        <w:t xml:space="preserve"> Es decir que </w:t>
+      </w:r>
+      <w:r>
+        <w:rPr>
+          <w:b/>
+        </w:rPr>
+        <w:t xml:space="preserve">"Al" </w:t>
+      </w:r>
+      <w:r>
+        <w:t>estaría asociado</w:t>
+      </w:r>
+      <w:r>
+        <w:t xml:space="preserve"> </w:t>
+      </w:r>
+      <w:r>
+        <w:rPr>
+          <w:b/>
+        </w:rPr>
+        <w:t xml:space="preserve">"Aluminio" </w:t>
+      </w:r>
+      <w:r>
+        <w:t xml:space="preserve">y </w:t>
+      </w:r>
+      <w:r>
+        <w:t>así</w:t>
+      </w:r>
+      <w:r>
+        <w:t xml:space="preserve"> será </w:t>
+      </w:r>
+      <w:r>
+        <w:t>hasta</w:t>
+      </w:r>
+      <w:r>
+        <w:t xml:space="preserve"> finalizar la sentencia</w:t>
+      </w:r>
+      <w:r>
+        <w:t xml:space="preserve">. Cuando tienes una sentencia </w:t>
+      </w:r>
+      <w:proofErr w:type="spellStart"/>
+      <w:r>
+        <w:t>switch</w:t>
+      </w:r>
+      <w:proofErr w:type="spellEnd"/>
+      <w:r>
+        <w:t xml:space="preserve"> con esta estructura que asocia dos valores</w:t>
+      </w:r>
+      <w:r>
+        <w:t xml:space="preserve"> </w:t>
+      </w:r>
+      <w:r>
+        <w:t xml:space="preserve">podemos escribir código más conciso con un </w:t>
+      </w:r>
+      <w:r>
+        <w:rPr>
+          <w:b/>
+        </w:rPr>
+        <w:t xml:space="preserve">objeto </w:t>
+      </w:r>
+      <w:r>
+        <w:t xml:space="preserve">recuerda que los </w:t>
+      </w:r>
+      <w:proofErr w:type="spellStart"/>
+      <w:r>
+        <w:t>obj</w:t>
+      </w:r>
+      <w:proofErr w:type="spellEnd"/>
+      <w:r>
+        <w:t xml:space="preserve"> nos permiten asociar una </w:t>
+      </w:r>
+      <w:r>
+        <w:rPr>
+          <w:b/>
+        </w:rPr>
+        <w:t>propiedad</w:t>
+      </w:r>
+      <w:r>
+        <w:t xml:space="preserve"> con su </w:t>
+      </w:r>
+      <w:r>
+        <w:rPr>
+          <w:b/>
+        </w:rPr>
+        <w:t>valor.</w:t>
+      </w:r>
+    </w:p>
+    <w:p>
+      <w:pPr>
+        <w:spacing w:after="0"/>
+      </w:pPr>
+      <w:r>
+        <w:t xml:space="preserve">El código que a continuación se presenta usando </w:t>
+      </w:r>
+      <w:proofErr w:type="spellStart"/>
+      <w:r>
+        <w:t>switch</w:t>
+      </w:r>
+      <w:proofErr w:type="spellEnd"/>
+      <w:r>
+        <w:t xml:space="preserve"> perfectamente puede ser remplazado por un objeto </w:t>
+      </w:r>
+    </w:p>
+    <w:p>
+      <w:pPr>
+        <w:spacing w:after="0"/>
+      </w:pPr>
+      <w:r>
+        <w:t xml:space="preserve">Function </w:t>
+      </w:r>
+      <w:proofErr w:type="spellStart"/>
+      <w:proofErr w:type="gramStart"/>
+      <w:r>
+        <w:t>buscarElementoQimico</w:t>
+      </w:r>
+      <w:proofErr w:type="spellEnd"/>
+      <w:r>
+        <w:t>(</w:t>
+      </w:r>
+      <w:proofErr w:type="spellStart"/>
+      <w:proofErr w:type="gramEnd"/>
+      <w:r>
+        <w:t>simbolo</w:t>
+      </w:r>
+      <w:proofErr w:type="spellEnd"/>
+      <w:r>
+        <w:t>)</w:t>
+      </w:r>
+    </w:p>
+    <w:p>
+      <w:pPr>
+        <w:spacing w:after="0"/>
+      </w:pPr>
+      <w:r>
+        <w:t xml:space="preserve">    {</w:t>
+      </w:r>
+    </w:p>
+    <w:p>
+      <w:pPr>
+        <w:spacing w:after="0"/>
+      </w:pPr>
+      <w:r>
+        <w:t xml:space="preserve">      Var </w:t>
+      </w:r>
+      <w:proofErr w:type="spellStart"/>
+      <w:r>
+        <w:t>simbolos</w:t>
+      </w:r>
+      <w:r>
+        <w:t>Quimico</w:t>
+      </w:r>
+      <w:r>
+        <w:t>s</w:t>
+      </w:r>
+      <w:proofErr w:type="spellEnd"/>
+      <w:r>
+        <w:t xml:space="preserve"> = "";</w:t>
+      </w:r>
+    </w:p>
+    <w:p>
+      <w:pPr>
+        <w:spacing w:after="0"/>
+      </w:pPr>
+      <w:r>
+        <w:t xml:space="preserve">      </w:t>
+      </w:r>
+      <w:proofErr w:type="spellStart"/>
+      <w:proofErr w:type="gramStart"/>
+      <w:r>
+        <w:t>switch</w:t>
+      </w:r>
+      <w:proofErr w:type="spellEnd"/>
+      <w:r>
+        <w:t>(</w:t>
+      </w:r>
+      <w:proofErr w:type="spellStart"/>
+      <w:proofErr w:type="gramEnd"/>
+      <w:r>
+        <w:t>simblo</w:t>
+      </w:r>
+      <w:proofErr w:type="spellEnd"/>
+      <w:r>
+        <w:t>)</w:t>
+      </w:r>
+    </w:p>
+    <w:p>
+      <w:pPr>
+        <w:spacing w:after="0"/>
+      </w:pPr>
+      <w:r>
+        <w:t xml:space="preserve">      {</w:t>
+      </w:r>
+    </w:p>
+    <w:p>
+      <w:pPr>
+        <w:spacing w:after="0"/>
+      </w:pPr>
+      <w:r>
+        <w:t xml:space="preserve">        </w:t>
+      </w:r>
+      <w:proofErr w:type="gramStart"/>
+      <w:r>
+        <w:t>case</w:t>
+      </w:r>
+      <w:proofErr w:type="gramEnd"/>
+      <w:r>
+        <w:t xml:space="preserve"> "Al":</w:t>
+      </w:r>
+    </w:p>
+    <w:p>
+      <w:pPr>
+        <w:spacing w:after="0"/>
+      </w:pPr>
+      <w:r>
+        <w:t xml:space="preserve">          </w:t>
+      </w:r>
+      <w:proofErr w:type="spellStart"/>
+      <w:proofErr w:type="gramStart"/>
+      <w:r>
+        <w:t>elementoQuimico</w:t>
+      </w:r>
+      <w:proofErr w:type="spellEnd"/>
+      <w:proofErr w:type="gramEnd"/>
+      <w:r>
+        <w:t xml:space="preserve"> = "Aluminio";</w:t>
+      </w:r>
+    </w:p>
+    <w:p>
+      <w:pPr>
+        <w:spacing w:after="0"/>
+      </w:pPr>
+      <w:r>
+        <w:t xml:space="preserve">          </w:t>
+      </w:r>
+      <w:proofErr w:type="gramStart"/>
+      <w:r>
+        <w:t>break</w:t>
+      </w:r>
+      <w:proofErr w:type="gramEnd"/>
+      <w:r>
+        <w:t>;</w:t>
+      </w:r>
+    </w:p>
+    <w:p>
+      <w:pPr>
+        <w:spacing w:after="0"/>
+      </w:pPr>
+      <w:r>
+        <w:t xml:space="preserve">        </w:t>
+      </w:r>
+      <w:proofErr w:type="gramStart"/>
+      <w:r>
+        <w:t>case</w:t>
+      </w:r>
+      <w:proofErr w:type="gramEnd"/>
+      <w:r>
+        <w:t xml:space="preserve"> "S":</w:t>
+      </w:r>
+    </w:p>
+    <w:p>
+      <w:pPr>
+        <w:spacing w:after="0"/>
+      </w:pPr>
+      <w:r>
+        <w:lastRenderedPageBreak/>
+        <w:t xml:space="preserve">          </w:t>
+      </w:r>
+      <w:proofErr w:type="spellStart"/>
+      <w:proofErr w:type="gramStart"/>
+      <w:r>
+        <w:t>elementoQuimico</w:t>
+      </w:r>
+      <w:proofErr w:type="spellEnd"/>
+      <w:proofErr w:type="gramEnd"/>
+      <w:r>
+        <w:t xml:space="preserve"> = "Azufre";</w:t>
+      </w:r>
+    </w:p>
+    <w:p>
+      <w:pPr>
+        <w:spacing w:after="0"/>
+      </w:pPr>
+      <w:r>
+        <w:t xml:space="preserve">          </w:t>
+      </w:r>
+      <w:proofErr w:type="gramStart"/>
+      <w:r>
+        <w:t>break</w:t>
+      </w:r>
+      <w:proofErr w:type="gramEnd"/>
+      <w:r>
+        <w:t>;</w:t>
+      </w:r>
+    </w:p>
+    <w:p>
+      <w:pPr>
+        <w:spacing w:after="0"/>
+      </w:pPr>
+      <w:r>
+        <w:t xml:space="preserve">        </w:t>
+      </w:r>
+      <w:proofErr w:type="gramStart"/>
+      <w:r>
+        <w:t>case</w:t>
+      </w:r>
+      <w:proofErr w:type="gramEnd"/>
+      <w:r>
+        <w:t xml:space="preserve"> "Cl":</w:t>
+      </w:r>
+    </w:p>
+    <w:p>
+      <w:pPr>
+        <w:spacing w:after="0"/>
+      </w:pPr>
+      <w:r>
+        <w:t xml:space="preserve">          </w:t>
+      </w:r>
+      <w:proofErr w:type="spellStart"/>
+      <w:proofErr w:type="gramStart"/>
+      <w:r>
+        <w:t>elementoQuimico</w:t>
+      </w:r>
+      <w:proofErr w:type="spellEnd"/>
+      <w:proofErr w:type="gramEnd"/>
+      <w:r>
+        <w:t xml:space="preserve"> = "Cloro";</w:t>
+      </w:r>
+    </w:p>
+    <w:p>
+      <w:pPr>
+        <w:spacing w:after="0"/>
+      </w:pPr>
+      <w:r>
+        <w:t xml:space="preserve">          </w:t>
+      </w:r>
+      <w:proofErr w:type="gramStart"/>
+      <w:r>
+        <w:t>break</w:t>
+      </w:r>
+      <w:proofErr w:type="gramEnd"/>
+      <w:r>
+        <w:t>;</w:t>
+      </w:r>
+    </w:p>
+    <w:p>
+      <w:pPr>
+        <w:spacing w:after="0"/>
+      </w:pPr>
+      <w:r>
+        <w:t xml:space="preserve">        </w:t>
+      </w:r>
+      <w:proofErr w:type="gramStart"/>
+      <w:r>
+        <w:t>case</w:t>
+      </w:r>
+      <w:proofErr w:type="gramEnd"/>
+      <w:r>
+        <w:t xml:space="preserve"> "He":</w:t>
+      </w:r>
+    </w:p>
+    <w:p>
+      <w:pPr>
+        <w:spacing w:after="0"/>
+      </w:pPr>
+      <w:r>
+        <w:t xml:space="preserve">          </w:t>
+      </w:r>
+      <w:proofErr w:type="spellStart"/>
+      <w:proofErr w:type="gramStart"/>
+      <w:r>
+        <w:t>elementoQuimico</w:t>
+      </w:r>
+      <w:proofErr w:type="spellEnd"/>
+      <w:proofErr w:type="gramEnd"/>
+      <w:r>
+        <w:t xml:space="preserve"> = "Helio";</w:t>
+      </w:r>
+    </w:p>
+    <w:p>
+      <w:pPr>
+        <w:spacing w:after="0"/>
+      </w:pPr>
+      <w:r>
+        <w:t xml:space="preserve">          </w:t>
+      </w:r>
+      <w:proofErr w:type="gramStart"/>
+      <w:r>
+        <w:t>break</w:t>
+      </w:r>
+      <w:proofErr w:type="gramEnd"/>
+      <w:r>
+        <w:t xml:space="preserve">; </w:t>
+      </w:r>
+    </w:p>
+    <w:p>
+      <w:pPr>
+        <w:spacing w:after="0"/>
+      </w:pPr>
+      <w:r>
+        <w:t xml:space="preserve">        </w:t>
+      </w:r>
+      <w:proofErr w:type="gramStart"/>
+      <w:r>
+        <w:t>case</w:t>
+      </w:r>
+      <w:proofErr w:type="gramEnd"/>
+      <w:r>
+        <w:t xml:space="preserve"> "B":</w:t>
+      </w:r>
+    </w:p>
+    <w:p>
+      <w:pPr>
+        <w:spacing w:after="0"/>
+      </w:pPr>
+      <w:r>
+        <w:t xml:space="preserve">          </w:t>
+      </w:r>
+      <w:proofErr w:type="spellStart"/>
+      <w:proofErr w:type="gramStart"/>
+      <w:r>
+        <w:t>elementoQuimico</w:t>
+      </w:r>
+      <w:proofErr w:type="spellEnd"/>
+      <w:proofErr w:type="gramEnd"/>
+      <w:r>
+        <w:t xml:space="preserve"> = "Boro";</w:t>
+      </w:r>
+    </w:p>
+    <w:p>
+      <w:pPr>
+        <w:spacing w:after="0"/>
+      </w:pPr>
+      <w:r>
+        <w:t xml:space="preserve">          </w:t>
+      </w:r>
+      <w:proofErr w:type="gramStart"/>
+      <w:r>
+        <w:t>break</w:t>
+      </w:r>
+      <w:proofErr w:type="gramEnd"/>
+      <w:r>
+        <w:t>;</w:t>
+      </w:r>
+    </w:p>
+    <w:p>
+      <w:pPr>
+        <w:spacing w:after="0"/>
+      </w:pPr>
+      <w:r>
+        <w:t xml:space="preserve">        </w:t>
+      </w:r>
+      <w:proofErr w:type="gramStart"/>
+      <w:r>
+        <w:t>case</w:t>
+      </w:r>
+      <w:proofErr w:type="gramEnd"/>
+      <w:r>
+        <w:t xml:space="preserve"> "Li":</w:t>
+      </w:r>
+    </w:p>
+    <w:p>
+      <w:pPr>
+        <w:spacing w:after="0"/>
+      </w:pPr>
+      <w:r>
+        <w:t xml:space="preserve">          </w:t>
+      </w:r>
+      <w:proofErr w:type="spellStart"/>
+      <w:proofErr w:type="gramStart"/>
+      <w:r>
+        <w:t>elementoQuimico</w:t>
+      </w:r>
+      <w:proofErr w:type="spellEnd"/>
+      <w:proofErr w:type="gramEnd"/>
+      <w:r>
+        <w:t xml:space="preserve"> = "Litio";</w:t>
+      </w:r>
+    </w:p>
+    <w:p>
+      <w:pPr>
+        <w:spacing w:after="0"/>
+      </w:pPr>
+      <w:r>
+        <w:t xml:space="preserve">          </w:t>
+      </w:r>
+      <w:proofErr w:type="gramStart"/>
+      <w:r>
+        <w:t>break</w:t>
+      </w:r>
+      <w:proofErr w:type="gramEnd"/>
+      <w:r>
+        <w:t>;</w:t>
+      </w:r>
+    </w:p>
+    <w:p>
+      <w:pPr>
+        <w:spacing w:after="0"/>
+      </w:pPr>
+      <w:r>
+        <w:t xml:space="preserve">      }</w:t>
+      </w:r>
+    </w:p>
+    <w:p>
+      <w:pPr>
+        <w:spacing w:after="0"/>
+      </w:pPr>
+      <w:r>
+        <w:t xml:space="preserve">      </w:t>
+      </w:r>
+      <w:proofErr w:type="spellStart"/>
+      <w:proofErr w:type="gramStart"/>
+      <w:r>
+        <w:t>return</w:t>
+      </w:r>
+      <w:proofErr w:type="spellEnd"/>
+      <w:proofErr w:type="gramEnd"/>
+      <w:r>
+        <w:t xml:space="preserve"> </w:t>
+      </w:r>
+      <w:proofErr w:type="spellStart"/>
+      <w:r>
+        <w:t>elementoQuimico</w:t>
+      </w:r>
+      <w:proofErr w:type="spellEnd"/>
+      <w:r>
+        <w:t xml:space="preserve">;             </w:t>
+      </w:r>
+    </w:p>
+    <w:p>
+      <w:pPr>
+        <w:spacing w:after="0"/>
+      </w:pPr>
+      <w:r>
+        <w:t xml:space="preserve">    }</w:t>
+      </w:r>
+    </w:p>
+    <w:p>
+      <w:pPr>
+        <w:spacing w:after="0"/>
+      </w:pPr>
+      <w:r>
+        <w:t xml:space="preserve">En el siguiente ej. </w:t>
+      </w:r>
+      <w:proofErr w:type="gramStart"/>
+      <w:r>
+        <w:t>veremos</w:t>
+      </w:r>
+      <w:proofErr w:type="gramEnd"/>
+      <w:r>
+        <w:t xml:space="preserve"> cómo</w:t>
+      </w:r>
+      <w:r>
+        <w:t xml:space="preserve">  podemos remplaz</w:t>
+      </w:r>
+      <w:r>
+        <w:t xml:space="preserve">ar </w:t>
+      </w:r>
+      <w:proofErr w:type="spellStart"/>
+      <w:r>
+        <w:t>switch</w:t>
+      </w:r>
+      <w:proofErr w:type="spellEnd"/>
+      <w:r>
+        <w:t xml:space="preserve"> por un objeto</w:t>
+      </w:r>
+      <w:r>
+        <w:t>:</w:t>
+      </w:r>
+    </w:p>
+    <w:p>
+      <w:pPr>
+        <w:spacing w:after="0"/>
+      </w:pPr>
+      <w:r>
+        <w:t xml:space="preserve">Function </w:t>
+      </w:r>
+      <w:proofErr w:type="spellStart"/>
+      <w:proofErr w:type="gramStart"/>
+      <w:r>
+        <w:t>buscarElementoQimico</w:t>
+      </w:r>
+      <w:proofErr w:type="spellEnd"/>
+      <w:r>
+        <w:t>(</w:t>
+      </w:r>
+      <w:proofErr w:type="spellStart"/>
+      <w:proofErr w:type="gramEnd"/>
+      <w:r>
+        <w:t>simbolo</w:t>
+      </w:r>
+      <w:proofErr w:type="spellEnd"/>
+      <w:r>
+        <w:t>)</w:t>
+      </w:r>
+    </w:p>
+    <w:p>
+      <w:pPr>
+        <w:spacing w:after="0"/>
+      </w:pPr>
+      <w:r>
+        <w:t>{</w:t>
+      </w:r>
+      <w:r>
+        <w:t xml:space="preserve">   </w:t>
+      </w:r>
+    </w:p>
+    <w:p>
+      <w:pPr>
+        <w:spacing w:after="0"/>
+      </w:pPr>
+      <w:r>
+        <w:t xml:space="preserve">      </w:t>
+      </w:r>
+      <w:proofErr w:type="spellStart"/>
+      <w:proofErr w:type="gramStart"/>
+      <w:r>
+        <w:t>simbolosQuimicos</w:t>
+      </w:r>
+      <w:proofErr w:type="spellEnd"/>
+      <w:proofErr w:type="gramEnd"/>
+      <w:r>
+        <w:t xml:space="preserve"> = {</w:t>
+      </w:r>
+    </w:p>
+    <w:p>
+      <w:pPr>
+        <w:spacing w:after="0"/>
+      </w:pPr>
+      <w:r>
+        <w:t xml:space="preserve">      "Al</w:t>
+      </w:r>
+      <w:proofErr w:type="gramStart"/>
+      <w:r>
+        <w:t>" :</w:t>
+      </w:r>
+      <w:proofErr w:type="gramEnd"/>
+      <w:r>
+        <w:t xml:space="preserve"> "Aluminio",</w:t>
+      </w:r>
+    </w:p>
+    <w:p>
+      <w:pPr>
+        <w:spacing w:after="0"/>
+      </w:pPr>
+      <w:r>
+        <w:t xml:space="preserve">      "S</w:t>
+      </w:r>
+      <w:proofErr w:type="gramStart"/>
+      <w:r>
+        <w:t>" :</w:t>
+      </w:r>
+      <w:proofErr w:type="gramEnd"/>
+      <w:r>
+        <w:t xml:space="preserve"> "Azufre",</w:t>
+      </w:r>
+    </w:p>
+    <w:p>
+      <w:pPr>
+        <w:spacing w:after="0"/>
+      </w:pPr>
+      <w:r>
+        <w:t xml:space="preserve">      "Cl</w:t>
+      </w:r>
+      <w:proofErr w:type="gramStart"/>
+      <w:r>
+        <w:t>" :</w:t>
+      </w:r>
+      <w:proofErr w:type="gramEnd"/>
+      <w:r>
+        <w:t xml:space="preserve"> "Cloro",</w:t>
+      </w:r>
+    </w:p>
+    <w:p>
+      <w:pPr>
+        <w:spacing w:after="0"/>
+      </w:pPr>
+      <w:r>
+        <w:t xml:space="preserve">      "</w:t>
+      </w:r>
+      <w:proofErr w:type="spellStart"/>
+      <w:r>
+        <w:t>Hd</w:t>
+      </w:r>
+      <w:proofErr w:type="spellEnd"/>
+      <w:proofErr w:type="gramStart"/>
+      <w:r>
+        <w:t>" :</w:t>
+      </w:r>
+      <w:proofErr w:type="gramEnd"/>
+      <w:r>
+        <w:t xml:space="preserve"> "Helio",</w:t>
+      </w:r>
+    </w:p>
+    <w:p>
+      <w:pPr>
+        <w:spacing w:after="0"/>
+      </w:pPr>
+      <w:r>
+        <w:t xml:space="preserve">      "B</w:t>
+      </w:r>
+      <w:proofErr w:type="gramStart"/>
+      <w:r>
+        <w:t>" :</w:t>
+      </w:r>
+      <w:proofErr w:type="gramEnd"/>
+      <w:r>
+        <w:t xml:space="preserve"> "Boro",</w:t>
+      </w:r>
+    </w:p>
+    <w:p>
+      <w:pPr>
+        <w:spacing w:after="0"/>
+      </w:pPr>
+      <w:r>
+        <w:t xml:space="preserve">      "Li</w:t>
+      </w:r>
+      <w:proofErr w:type="gramStart"/>
+      <w:r>
+        <w:t>" :</w:t>
+      </w:r>
+      <w:proofErr w:type="gramEnd"/>
+      <w:r>
+        <w:t xml:space="preserve"> "Litio";   </w:t>
+      </w:r>
+    </w:p>
+    <w:p>
+      <w:pPr>
+        <w:spacing w:after="0"/>
+      </w:pPr>
+      <w:r>
+        <w:t xml:space="preserve">    };</w:t>
+      </w:r>
+    </w:p>
+    <w:p>
+      <w:pPr>
+        <w:spacing w:after="0"/>
+      </w:pPr>
+      <w:r>
+        <w:t xml:space="preserve">  </w:t>
+      </w:r>
+      <w:proofErr w:type="spellStart"/>
+      <w:r>
+        <w:t>Return</w:t>
+      </w:r>
+      <w:proofErr w:type="spellEnd"/>
+      <w:r>
+        <w:t xml:space="preserve"> </w:t>
+      </w:r>
+      <w:proofErr w:type="spellStart"/>
+      <w:proofErr w:type="gramStart"/>
+      <w:r>
+        <w:t>simboloQuimico</w:t>
+      </w:r>
+      <w:proofErr w:type="spellEnd"/>
+      <w:r>
+        <w:t>[</w:t>
+      </w:r>
+      <w:proofErr w:type="spellStart"/>
+      <w:proofErr w:type="gramEnd"/>
+      <w:r>
+        <w:t>simbolo</w:t>
+      </w:r>
+      <w:proofErr w:type="spellEnd"/>
+      <w:r>
+        <w:t>]</w:t>
+      </w:r>
+      <w:r>
+        <w:t xml:space="preserve">esto retorna el nombre completo del elemento símbolo                                                            </w:t>
+      </w:r>
+    </w:p>
+    <w:p>
+      <w:pPr>
+        <w:spacing w:after="0"/>
+      </w:pPr>
+      <w:r>
+        <w:t>};</w:t>
+      </w:r>
+    </w:p>
+    <w:p>
+      <w:pPr>
+        <w:spacing w:after="0"/>
+      </w:pPr>
+      <w:r>
+        <w:t xml:space="preserve">Ya tenemos el objeto al cual </w:t>
+      </w:r>
+      <w:r>
+        <w:t>hemos restructurando</w:t>
+      </w:r>
+      <w:r>
+        <w:t xml:space="preserve"> </w:t>
+      </w:r>
+      <w:r>
+        <w:t xml:space="preserve">nuestro código de una forma específica </w:t>
+      </w:r>
+      <w:r>
+        <w:t xml:space="preserve">y </w:t>
+      </w:r>
+      <w:r>
+        <w:t xml:space="preserve">que </w:t>
+      </w:r>
+      <w:r>
+        <w:t>realiza</w:t>
+      </w:r>
+      <w:r>
+        <w:t xml:space="preserve">  exactamente lo mismo que </w:t>
+      </w:r>
+      <w:proofErr w:type="spellStart"/>
+      <w:r>
+        <w:t>switch</w:t>
+      </w:r>
+      <w:proofErr w:type="spellEnd"/>
+      <w:r>
+        <w:t xml:space="preserve"> pero de forma </w:t>
+      </w:r>
+      <w:r>
+        <w:t>más</w:t>
+      </w:r>
+      <w:r>
+        <w:t xml:space="preserve"> concisa. Podemos </w:t>
+      </w:r>
+      <w:r>
+        <w:t>acceder a</w:t>
+      </w:r>
+      <w:r>
+        <w:t xml:space="preserve"> las</w:t>
+      </w:r>
+      <w:r>
+        <w:t xml:space="preserve">  propiedades</w:t>
+      </w:r>
+      <w:r>
+        <w:t xml:space="preserve"> del </w:t>
+      </w:r>
+      <w:proofErr w:type="spellStart"/>
+      <w:r>
+        <w:t>obj</w:t>
+      </w:r>
+      <w:proofErr w:type="spellEnd"/>
+      <w:r>
+        <w:t xml:space="preserve"> con notación de corchetes y pasar el valor del </w:t>
+      </w:r>
+      <w:proofErr w:type="spellStart"/>
+      <w:r>
+        <w:t>parametro</w:t>
+      </w:r>
+      <w:proofErr w:type="spellEnd"/>
+      <w:r>
+        <w:t xml:space="preserve"> →</w:t>
+      </w:r>
+      <w:proofErr w:type="spellStart"/>
+      <w:r>
+        <w:t>simbolo</w:t>
+      </w:r>
+      <w:proofErr w:type="spellEnd"/>
+      <w:r>
+        <w:t xml:space="preserve"> a la </w:t>
+      </w:r>
+      <w:proofErr w:type="spellStart"/>
+      <w:r>
+        <w:t>variable→simbolosQuimicos</w:t>
+      </w:r>
+      <w:proofErr w:type="spellEnd"/>
+      <w:r>
+        <w:t xml:space="preserve"> </w:t>
+      </w:r>
+      <w:r>
+        <w:t>esto nos va a  retornar</w:t>
+      </w:r>
+      <w:r>
+        <w:t xml:space="preserve"> el valor </w:t>
+      </w:r>
+      <w:r>
+        <w:t xml:space="preserve">de </w:t>
+      </w:r>
+      <w:r>
+        <w:t>correspondiente</w:t>
+      </w:r>
+      <w:r>
+        <w:t xml:space="preserve"> a ese </w:t>
+      </w:r>
+      <w:proofErr w:type="spellStart"/>
+      <w:r>
+        <w:t>simblo</w:t>
+      </w:r>
+      <w:proofErr w:type="spellEnd"/>
+      <w:r>
+        <w:t>.</w:t>
+      </w:r>
+      <w:r>
+        <w:t xml:space="preserve"> </w:t>
+      </w:r>
+      <w:r>
+        <w:t xml:space="preserve"> </w:t>
+      </w:r>
+    </w:p>
+    <w:p>
+      <w:pPr>
+        <w:spacing w:after="0"/>
+      </w:pPr>
+      <w:r>
+        <w:t>Ahora veamos si retorna el valor apropiado</w:t>
+      </w:r>
+    </w:p>
+    <w:p>
+      <w:pPr>
+        <w:spacing w:after="0"/>
+      </w:pPr>
+      <w:proofErr w:type="gramStart"/>
+      <w:r>
+        <w:t>console.log(</w:t>
+      </w:r>
+      <w:proofErr w:type="spellStart"/>
+      <w:proofErr w:type="gramEnd"/>
+      <w:r>
+        <w:t>buscarElementoQimico</w:t>
+      </w:r>
+      <w:proofErr w:type="spellEnd"/>
+      <w:r>
+        <w:t>("Al"));</w:t>
+      </w:r>
+    </w:p>
+    <w:p>
+      <w:pPr>
+        <w:spacing w:after="0"/>
+      </w:pPr>
+      <w:proofErr w:type="gramStart"/>
+      <w:r>
+        <w:t>console.log(</w:t>
+      </w:r>
+      <w:proofErr w:type="spellStart"/>
+      <w:proofErr w:type="gramEnd"/>
+      <w:r>
+        <w:t>buscarElementoQimico</w:t>
+      </w:r>
+      <w:proofErr w:type="spellEnd"/>
+      <w:r>
+        <w:t>("S"));</w:t>
+      </w:r>
+    </w:p>
+    <w:p>
+      <w:pPr>
+        <w:spacing w:after="0"/>
+      </w:pPr>
+      <w:proofErr w:type="gramStart"/>
+      <w:r>
+        <w:t>console.log(</w:t>
+      </w:r>
+      <w:proofErr w:type="spellStart"/>
+      <w:proofErr w:type="gramEnd"/>
+      <w:r>
+        <w:t>buscarElementoQimico</w:t>
+      </w:r>
+      <w:proofErr w:type="spellEnd"/>
+      <w:r>
+        <w:t>("Cl"));</w:t>
+      </w:r>
+    </w:p>
+    <w:p>
+      <w:pPr>
+        <w:spacing w:after="0"/>
+      </w:pPr>
+      <w:proofErr w:type="gramStart"/>
+      <w:r>
+        <w:t>console.log(</w:t>
+      </w:r>
+      <w:proofErr w:type="spellStart"/>
+      <w:proofErr w:type="gramEnd"/>
+      <w:r>
+        <w:t>buscarElementoQimico</w:t>
+      </w:r>
+      <w:proofErr w:type="spellEnd"/>
+      <w:r>
+        <w:t>("</w:t>
+      </w:r>
+      <w:proofErr w:type="spellStart"/>
+      <w:r>
+        <w:t>Hd</w:t>
+      </w:r>
+      <w:proofErr w:type="spellEnd"/>
+      <w:r>
+        <w:t>"));</w:t>
+      </w:r>
+    </w:p>
+    <w:p>
+      <w:pPr>
+        <w:spacing w:after="0"/>
+      </w:pPr>
+      <w:proofErr w:type="gramStart"/>
+      <w:r>
+        <w:t>console.log(</w:t>
+      </w:r>
+      <w:proofErr w:type="spellStart"/>
+      <w:proofErr w:type="gramEnd"/>
+      <w:r>
+        <w:t>buscarElementoQimico</w:t>
+      </w:r>
+      <w:proofErr w:type="spellEnd"/>
+      <w:r>
+        <w:t>("B"));</w:t>
+      </w:r>
+    </w:p>
+    <w:p>
+      <w:pPr>
+        <w:spacing w:after="0"/>
+      </w:pPr>
+      <w:proofErr w:type="gramStart"/>
+      <w:r>
+        <w:t>console.log(</w:t>
+      </w:r>
+      <w:proofErr w:type="spellStart"/>
+      <w:proofErr w:type="gramEnd"/>
+      <w:r>
+        <w:t>buscarElementoQimico</w:t>
+      </w:r>
+      <w:proofErr w:type="spellEnd"/>
+      <w:r>
+        <w:t>("Li"));</w:t>
+      </w:r>
+    </w:p>
+    <w:p>
+      <w:pPr>
+        <w:spacing w:after="0"/>
+        <w:rPr>
+          <w:sz w:val="24"/>
+          <w:szCs w:val="24"/>
+        </w:rPr>
+      </w:pPr>
+    </w:p>
+    <w:p>
+      <w:pPr>
+        <w:spacing w:after="0"/>
+      </w:pPr>
+      <w:r>
+        <w:rPr>
+          <w:b/>
+          <w:sz w:val="24"/>
+          <w:szCs w:val="24"/>
+        </w:rPr>
+        <w:lastRenderedPageBreak/>
+        <w:t>Verificar Propiedades:</w:t>
+      </w:r>
+    </w:p>
+    <w:p>
+      <w:pPr>
+        <w:spacing w:after="0"/>
+      </w:pPr>
       <w:bookmarkStart w:id="0" w:name="_GoBack"/>
+      <w:r>
+        <w:t>Otra operación</w:t>
+      </w:r>
+      <w:r>
+        <w:t xml:space="preserve"> muy importante es verificar si </w:t>
+      </w:r>
+      <w:proofErr w:type="spellStart"/>
+      <w:r>
+        <w:t>el</w:t>
+      </w:r>
+      <w:proofErr w:type="spellEnd"/>
+      <w:r>
+        <w:t xml:space="preserve"> </w:t>
+      </w:r>
+      <w:proofErr w:type="spellStart"/>
+      <w:r>
+        <w:t>obj</w:t>
+      </w:r>
+      <w:proofErr w:type="spellEnd"/>
+      <w:r>
+        <w:t xml:space="preserve"> tiene una propiedad o no, si tratamos de acceder a una propiedad que no existe en el </w:t>
+      </w:r>
+      <w:proofErr w:type="spellStart"/>
+      <w:r>
+        <w:t>obj</w:t>
+      </w:r>
+      <w:proofErr w:type="spellEnd"/>
+      <w:r>
+        <w:t xml:space="preserve"> el resultado será </w:t>
+      </w:r>
+      <w:proofErr w:type="spellStart"/>
+      <w:r>
+        <w:t>undefind</w:t>
+      </w:r>
+      <w:proofErr w:type="spellEnd"/>
+      <w:r>
+        <w:t xml:space="preserve">.  Podemos verificar si la propiedad existe o no antes de usarla. Para averiguar si el </w:t>
+      </w:r>
+      <w:proofErr w:type="spellStart"/>
+      <w:r>
+        <w:t>obj</w:t>
+      </w:r>
+      <w:proofErr w:type="spellEnd"/>
+      <w:r>
+        <w:t xml:space="preserve"> tiene una propiedad </w:t>
+      </w:r>
+      <w:r>
+        <w:t xml:space="preserve">especifica escribimos el nombre de la variable que contiene  el </w:t>
+      </w:r>
+      <w:proofErr w:type="spellStart"/>
+      <w:r>
+        <w:t>obj→miCofre</w:t>
+      </w:r>
+      <w:proofErr w:type="spellEnd"/>
+      <w:r>
+        <w:t xml:space="preserve">  y llamamos al método→ </w:t>
+      </w:r>
+      <w:proofErr w:type="spellStart"/>
+      <w:proofErr w:type="gramStart"/>
+      <w:r>
+        <w:t>hasOwnProperty</w:t>
+      </w:r>
+      <w:proofErr w:type="spellEnd"/>
+      <w:r>
+        <w:t>(</w:t>
+      </w:r>
+      <w:proofErr w:type="gramEnd"/>
+      <w:r>
+        <w:t>)</w:t>
+      </w:r>
+      <w:r>
+        <w:t xml:space="preserve"> Este método es muy útil si estamos trabajando con un condicional</w:t>
+      </w:r>
       <w:bookmarkEnd w:id="0"/>
+    </w:p>
+    <w:p>
+      <w:pPr>
+        <w:spacing w:after="0"/>
+      </w:pPr>
+    </w:p>
+    <w:p>
+      <w:pPr>
+        <w:spacing w:after="0"/>
+        <w:rPr>
+          <w:sz w:val="24"/>
+          <w:szCs w:val="24"/>
+        </w:rPr>
+      </w:pPr>
+      <w:proofErr w:type="spellStart"/>
+      <w:proofErr w:type="gramStart"/>
+      <w:r>
+        <w:rPr>
+          <w:sz w:val="24"/>
+          <w:szCs w:val="24"/>
+        </w:rPr>
+        <w:t>var</w:t>
+      </w:r>
+      <w:proofErr w:type="spellEnd"/>
+      <w:proofErr w:type="gramEnd"/>
+      <w:r>
+        <w:rPr>
+          <w:sz w:val="24"/>
+          <w:szCs w:val="24"/>
+        </w:rPr>
+        <w:t xml:space="preserve"> </w:t>
+      </w:r>
+      <w:proofErr w:type="spellStart"/>
+      <w:r>
+        <w:rPr>
+          <w:sz w:val="24"/>
+          <w:szCs w:val="24"/>
+        </w:rPr>
+        <w:t>miCofre</w:t>
+      </w:r>
+      <w:proofErr w:type="spellEnd"/>
+      <w:r>
+        <w:rPr>
+          <w:sz w:val="24"/>
+          <w:szCs w:val="24"/>
+        </w:rPr>
+        <w:t xml:space="preserve"> = {</w:t>
+      </w:r>
+    </w:p>
+    <w:p>
+      <w:pPr>
+        <w:spacing w:after="0"/>
+        <w:rPr>
+          <w:sz w:val="24"/>
+          <w:szCs w:val="24"/>
+        </w:rPr>
+      </w:pPr>
+      <w:r>
+        <w:rPr>
+          <w:sz w:val="24"/>
+          <w:szCs w:val="24"/>
+        </w:rPr>
+        <w:t xml:space="preserve">    "oculto": "</w:t>
+      </w:r>
+      <w:proofErr w:type="spellStart"/>
+      <w:r>
+        <w:rPr>
+          <w:sz w:val="24"/>
+          <w:szCs w:val="24"/>
+        </w:rPr>
+        <w:t>cajon</w:t>
+      </w:r>
+      <w:proofErr w:type="spellEnd"/>
+      <w:r>
+        <w:rPr>
+          <w:sz w:val="24"/>
+          <w:szCs w:val="24"/>
+        </w:rPr>
+        <w:t>",</w:t>
+      </w:r>
+    </w:p>
+    <w:p>
+      <w:pPr>
+        <w:spacing w:after="0"/>
+        <w:rPr>
+          <w:sz w:val="24"/>
+          <w:szCs w:val="24"/>
+        </w:rPr>
+      </w:pPr>
+      <w:r>
+        <w:rPr>
+          <w:sz w:val="24"/>
+          <w:szCs w:val="24"/>
+        </w:rPr>
+        <w:t xml:space="preserve">    "color": "verde",</w:t>
+      </w:r>
+    </w:p>
+    <w:p>
+      <w:pPr>
+        <w:spacing w:after="0"/>
+        <w:rPr>
+          <w:sz w:val="24"/>
+          <w:szCs w:val="24"/>
+        </w:rPr>
+      </w:pPr>
+      <w:r>
+        <w:rPr>
+          <w:sz w:val="24"/>
+          <w:szCs w:val="24"/>
+        </w:rPr>
+        <w:t xml:space="preserve">    "guardo":</w:t>
+      </w:r>
+      <w:r>
+        <w:rPr>
+          <w:sz w:val="24"/>
+          <w:szCs w:val="24"/>
+        </w:rPr>
+        <w:t xml:space="preserve"> </w:t>
+      </w:r>
+      <w:r>
+        <w:rPr>
+          <w:sz w:val="24"/>
+          <w:szCs w:val="24"/>
+        </w:rPr>
+        <w:t>"recuerdos"</w:t>
+      </w:r>
+    </w:p>
+    <w:p>
+      <w:pPr>
+        <w:spacing w:after="0"/>
+        <w:rPr>
+          <w:sz w:val="24"/>
+          <w:szCs w:val="24"/>
+        </w:rPr>
+      </w:pPr>
+      <w:r>
+        <w:rPr>
+          <w:sz w:val="24"/>
+          <w:szCs w:val="24"/>
+        </w:rPr>
+        <w:t>};</w:t>
+      </w:r>
+    </w:p>
+    <w:p>
+      <w:pPr>
+        <w:spacing w:after="0"/>
+        <w:rPr>
+          <w:rFonts w:hint="eastAsia"/>
+          <w:sz w:val="24"/>
+          <w:szCs w:val="24"/>
+        </w:rPr>
+      </w:pPr>
+      <w:proofErr w:type="spellStart"/>
+      <w:r>
+        <w:rPr>
+          <w:sz w:val="24"/>
+          <w:szCs w:val="24"/>
+        </w:rPr>
+        <w:t>m</w:t>
+      </w:r>
+      <w:r>
+        <w:rPr>
+          <w:rFonts w:hint="eastAsia"/>
+          <w:sz w:val="24"/>
+          <w:szCs w:val="24"/>
+        </w:rPr>
+        <w:t>iCofre.hasOwnProperty</w:t>
+      </w:r>
+      <w:proofErr w:type="spellEnd"/>
+      <w:r>
+        <w:rPr>
+          <w:rFonts w:hint="eastAsia"/>
+          <w:sz w:val="24"/>
+          <w:szCs w:val="24"/>
+        </w:rPr>
+        <w:t>("color");//pegunta si la propiedad existe</w:t>
+      </w:r>
+      <w:r>
+        <w:rPr>
+          <w:rFonts w:hint="eastAsia"/>
+          <w:sz w:val="24"/>
+          <w:szCs w:val="24"/>
+        </w:rPr>
+        <w:t>→</w:t>
+      </w:r>
+      <w:r>
+        <w:rPr>
+          <w:rFonts w:hint="eastAsia"/>
+          <w:sz w:val="24"/>
+          <w:szCs w:val="24"/>
+        </w:rPr>
+        <w:t xml:space="preserve">si entra al </w:t>
+      </w:r>
+      <w:proofErr w:type="spellStart"/>
+      <w:r>
+        <w:rPr>
+          <w:rFonts w:hint="eastAsia"/>
+          <w:sz w:val="24"/>
+          <w:szCs w:val="24"/>
+        </w:rPr>
+        <w:t>if</w:t>
+      </w:r>
+      <w:proofErr w:type="spellEnd"/>
+      <w:r>
+        <w:rPr>
+          <w:rFonts w:hint="eastAsia"/>
+          <w:sz w:val="24"/>
+          <w:szCs w:val="24"/>
+        </w:rPr>
+        <w:t xml:space="preserve">  </w:t>
+      </w:r>
+    </w:p>
+    <w:p>
+      <w:pPr>
+        <w:spacing w:after="0"/>
+        <w:rPr>
+          <w:sz w:val="24"/>
+          <w:szCs w:val="24"/>
+        </w:rPr>
+      </w:pPr>
+      <w:proofErr w:type="spellStart"/>
+      <w:proofErr w:type="gramStart"/>
+      <w:r>
+        <w:rPr>
+          <w:sz w:val="24"/>
+          <w:szCs w:val="24"/>
+        </w:rPr>
+        <w:t>if</w:t>
+      </w:r>
+      <w:proofErr w:type="spellEnd"/>
+      <w:r>
+        <w:rPr>
+          <w:sz w:val="24"/>
+          <w:szCs w:val="24"/>
+        </w:rPr>
+        <w:t>(</w:t>
+      </w:r>
+      <w:proofErr w:type="spellStart"/>
+      <w:proofErr w:type="gramEnd"/>
+      <w:r>
+        <w:rPr>
+          <w:sz w:val="24"/>
+          <w:szCs w:val="24"/>
+        </w:rPr>
+        <w:t>miCofre.hasOwnProperty</w:t>
+      </w:r>
+      <w:proofErr w:type="spellEnd"/>
+      <w:r>
+        <w:rPr>
+          <w:sz w:val="24"/>
+          <w:szCs w:val="24"/>
+        </w:rPr>
+        <w:t>("color"))</w:t>
+      </w:r>
+    </w:p>
+    <w:p>
+      <w:pPr>
+        <w:spacing w:after="0"/>
+        <w:rPr>
+          <w:sz w:val="24"/>
+          <w:szCs w:val="24"/>
+        </w:rPr>
+      </w:pPr>
+      <w:r>
+        <w:rPr>
+          <w:sz w:val="24"/>
+          <w:szCs w:val="24"/>
+        </w:rPr>
+        <w:t>{</w:t>
+      </w:r>
+    </w:p>
+    <w:p>
+      <w:pPr>
+        <w:spacing w:after="0"/>
+        <w:rPr>
+          <w:sz w:val="24"/>
+          <w:szCs w:val="24"/>
+        </w:rPr>
+      </w:pPr>
+      <w:r>
+        <w:rPr>
+          <w:sz w:val="24"/>
+          <w:szCs w:val="24"/>
+        </w:rPr>
+        <w:t xml:space="preserve">  console.log(true);</w:t>
+      </w:r>
+      <w:r>
+        <w:rPr>
+          <w:sz w:val="24"/>
+          <w:szCs w:val="24"/>
+        </w:rPr>
+        <w:t>//muestra true</w:t>
+      </w:r>
+    </w:p>
+    <w:p>
+      <w:pPr>
+        <w:spacing w:after="0"/>
+        <w:rPr>
+          <w:sz w:val="24"/>
+          <w:szCs w:val="24"/>
+        </w:rPr>
+      </w:pPr>
+      <w:r>
+        <w:rPr>
+          <w:sz w:val="24"/>
+          <w:szCs w:val="24"/>
+        </w:rPr>
+        <w:t>}</w:t>
+      </w:r>
+    </w:p>
+    <w:p>
+      <w:pPr>
+        <w:spacing w:after="0"/>
+        <w:rPr>
+          <w:sz w:val="24"/>
+          <w:szCs w:val="24"/>
+        </w:rPr>
+      </w:pPr>
+      <w:proofErr w:type="spellStart"/>
+      <w:proofErr w:type="gramStart"/>
+      <w:r>
+        <w:rPr>
+          <w:sz w:val="24"/>
+          <w:szCs w:val="24"/>
+        </w:rPr>
+        <w:t>else</w:t>
+      </w:r>
+      <w:proofErr w:type="spellEnd"/>
+      <w:proofErr w:type="gramEnd"/>
+    </w:p>
+    <w:p>
+      <w:pPr>
+        <w:spacing w:after="0"/>
+        <w:rPr>
+          <w:sz w:val="24"/>
+          <w:szCs w:val="24"/>
+        </w:rPr>
+      </w:pPr>
+      <w:r>
+        <w:rPr>
+          <w:sz w:val="24"/>
+          <w:szCs w:val="24"/>
+        </w:rPr>
+        <w:t>{</w:t>
+      </w:r>
+    </w:p>
+    <w:p>
+      <w:pPr>
+        <w:spacing w:after="0"/>
+        <w:rPr>
+          <w:sz w:val="24"/>
+          <w:szCs w:val="24"/>
+        </w:rPr>
+      </w:pPr>
+      <w:r>
+        <w:rPr>
+          <w:sz w:val="24"/>
+          <w:szCs w:val="24"/>
+        </w:rPr>
+        <w:t xml:space="preserve">  </w:t>
+      </w:r>
+      <w:proofErr w:type="gramStart"/>
+      <w:r>
+        <w:rPr>
+          <w:sz w:val="24"/>
+          <w:szCs w:val="24"/>
+        </w:rPr>
+        <w:t>console.log(</w:t>
+      </w:r>
+      <w:proofErr w:type="gramEnd"/>
+      <w:r>
+        <w:rPr>
+          <w:sz w:val="24"/>
+          <w:szCs w:val="24"/>
+        </w:rPr>
+        <w:t>false);</w:t>
+      </w:r>
+    </w:p>
+    <w:p>
+      <w:pPr>
+        <w:spacing w:after="0"/>
+        <w:rPr>
+          <w:sz w:val="24"/>
+          <w:szCs w:val="24"/>
+        </w:rPr>
+      </w:pPr>
+      <w:r>
+        <w:rPr>
+          <w:sz w:val="24"/>
+          <w:szCs w:val="24"/>
+        </w:rPr>
+        <w:t>}</w:t>
+      </w:r>
     </w:p>
     <w:p>
       <w:r>
@@ -17192,7 +19781,7 @@
 </file>
 
 <file path=customXml/itemProps1.xml><?xml version="1.0" encoding="utf-8"?>
-<ds:datastoreItem xmlns:ds="http://schemas.openxmlformats.org/officeDocument/2006/customXml" ds:itemID="{C015A564-F56E-4195-A239-4879ACFE5DDC}">
+<ds:datastoreItem xmlns:ds="http://schemas.openxmlformats.org/officeDocument/2006/customXml" ds:itemID="{ECE5048D-79C3-4023-8D21-B962A5FA8075}">
   <ds:schemaRefs>
     <ds:schemaRef ds:uri="http://schemas.openxmlformats.org/officeDocument/2006/bibliography"/>
   </ds:schemaRefs>

</xml_diff>

<commit_message>
Objetos Complejos en JavaScript
</commit_message>
<xml_diff>
--- a/Curso-JavaScript.docx
+++ b/Curso-JavaScript.docx
@@ -18603,20 +18603,11 @@
       <w:pPr>
         <w:spacing w:after="0"/>
       </w:pPr>
-      <w:bookmarkStart w:id="0" w:name="_GoBack"/>
       <w:r>
         <w:t>Otra operación</w:t>
       </w:r>
       <w:r>
-        <w:t xml:space="preserve"> muy importante es verificar si </w:t>
-      </w:r>
-      <w:proofErr w:type="spellStart"/>
-      <w:r>
-        <w:t>el</w:t>
-      </w:r>
-      <w:proofErr w:type="spellEnd"/>
-      <w:r>
-        <w:t xml:space="preserve"> </w:t>
+        <w:t xml:space="preserve"> muy importante es verificar si el </w:t>
       </w:r>
       <w:proofErr w:type="spellStart"/>
       <w:r>
@@ -18636,7 +18627,13 @@
       </w:r>
       <w:proofErr w:type="spellStart"/>
       <w:r>
-        <w:t>undefind</w:t>
+        <w:t>undefin</w:t>
+      </w:r>
+      <w:r>
+        <w:t>e</w:t>
+      </w:r>
+      <w:r>
+        <w:t>d</w:t>
       </w:r>
       <w:proofErr w:type="spellEnd"/>
       <w:r>
@@ -18677,399 +18674,769 @@
       <w:r>
         <w:t xml:space="preserve"> Este método es muy útil si estamos trabajando con un condicional</w:t>
       </w:r>
-      <w:bookmarkEnd w:id="0"/>
-    </w:p>
-    <w:p>
-      <w:pPr>
-        <w:spacing w:after="0"/>
-      </w:pPr>
-    </w:p>
-    <w:p>
-      <w:pPr>
-        <w:spacing w:after="0"/>
-        <w:rPr>
+      <w:r>
+        <w:t>.</w:t>
+      </w:r>
+    </w:p>
+    <w:p>
+      <w:pPr>
+        <w:spacing w:after="0"/>
+      </w:pPr>
+      <w:proofErr w:type="spellStart"/>
+      <w:proofErr w:type="gramStart"/>
+      <w:r>
+        <w:t>var</w:t>
+      </w:r>
+      <w:proofErr w:type="spellEnd"/>
+      <w:proofErr w:type="gramEnd"/>
+      <w:r>
+        <w:t xml:space="preserve"> </w:t>
+      </w:r>
+      <w:proofErr w:type="spellStart"/>
+      <w:r>
+        <w:t>miCofre</w:t>
+      </w:r>
+      <w:proofErr w:type="spellEnd"/>
+      <w:r>
+        <w:t xml:space="preserve"> = {</w:t>
+      </w:r>
+    </w:p>
+    <w:p>
+      <w:pPr>
+        <w:spacing w:after="0"/>
+      </w:pPr>
+      <w:r>
+        <w:t xml:space="preserve">    "oculto": "</w:t>
+      </w:r>
+      <w:proofErr w:type="spellStart"/>
+      <w:r>
+        <w:t>cajon</w:t>
+      </w:r>
+      <w:proofErr w:type="spellEnd"/>
+      <w:r>
+        <w:t>",</w:t>
+      </w:r>
+    </w:p>
+    <w:p>
+      <w:pPr>
+        <w:spacing w:after="0"/>
+      </w:pPr>
+      <w:r>
+        <w:t xml:space="preserve">    "color": "verde",</w:t>
+      </w:r>
+    </w:p>
+    <w:p>
+      <w:pPr>
+        <w:spacing w:after="0"/>
+      </w:pPr>
+      <w:r>
+        <w:t xml:space="preserve">    "guardo": "recuerdos"</w:t>
+      </w:r>
+    </w:p>
+    <w:p>
+      <w:pPr>
+        <w:spacing w:after="0"/>
+      </w:pPr>
+      <w:r>
+        <w:t>};</w:t>
+      </w:r>
+    </w:p>
+    <w:p>
+      <w:pPr>
+        <w:spacing w:after="0"/>
+      </w:pPr>
+      <w:proofErr w:type="spellStart"/>
+      <w:r>
+        <w:rPr>
+          <w:rFonts w:hint="eastAsia"/>
+        </w:rPr>
+        <w:t>miCofre.hasOwnProperty</w:t>
+      </w:r>
+      <w:proofErr w:type="spellEnd"/>
+      <w:r>
+        <w:rPr>
+          <w:rFonts w:hint="eastAsia"/>
+        </w:rPr>
+        <w:t>("color");//pegunta si la propiedad existe</w:t>
+      </w:r>
+    </w:p>
+    <w:p>
+      <w:pPr>
+        <w:spacing w:after="0"/>
+      </w:pPr>
+      <w:r>
+        <w:t xml:space="preserve">Para ilustrar como este método que es muy útil en un condicional vamos a definir una función que va a verificar si un </w:t>
+      </w:r>
+      <w:proofErr w:type="spellStart"/>
+      <w:r>
+        <w:t>obj</w:t>
+      </w:r>
+      <w:proofErr w:type="spellEnd"/>
+      <w:r>
+        <w:t xml:space="preserve"> tiene una propiedad o no y va a mostrar un mensaje, La </w:t>
+      </w:r>
+      <w:proofErr w:type="spellStart"/>
+      <w:r>
+        <w:t>funcion</w:t>
+      </w:r>
+      <w:proofErr w:type="spellEnd"/>
+      <w:r>
+        <w:t xml:space="preserve"> va a tomar dos parámetros. En el </w:t>
+      </w:r>
+      <w:proofErr w:type="spellStart"/>
+      <w:r>
+        <w:t>if</w:t>
+      </w:r>
+      <w:proofErr w:type="spellEnd"/>
+      <w:r>
+        <w:t xml:space="preserve"> retorna una cadena,  que va ser la unión de una </w:t>
+      </w:r>
+      <w:proofErr w:type="spellStart"/>
+      <w:r>
+        <w:t>cadena”propiedad</w:t>
+      </w:r>
+      <w:proofErr w:type="spellEnd"/>
+      <w:r>
+        <w:t xml:space="preserve"> </w:t>
+      </w:r>
+      <w:proofErr w:type="gramStart"/>
+      <w:r>
+        <w:t>“  con</w:t>
+      </w:r>
+      <w:proofErr w:type="gramEnd"/>
+      <w:r>
+        <w:t xml:space="preserve"> el valor de la propiedad en ese objeto   </w:t>
+      </w:r>
+    </w:p>
+    <w:p>
+      <w:pPr>
+        <w:spacing w:after="0"/>
+      </w:pPr>
+      <w:proofErr w:type="gramStart"/>
+      <w:r>
+        <w:t>function</w:t>
+      </w:r>
+      <w:proofErr w:type="gramEnd"/>
+      <w:r>
+        <w:t xml:space="preserve"> </w:t>
+      </w:r>
+      <w:proofErr w:type="spellStart"/>
+      <w:r>
+        <w:t>verificarPropiedad</w:t>
+      </w:r>
+      <w:proofErr w:type="spellEnd"/>
+      <w:r>
+        <w:t>(</w:t>
+      </w:r>
+      <w:proofErr w:type="spellStart"/>
+      <w:r>
+        <w:t>obj</w:t>
+      </w:r>
+      <w:proofErr w:type="spellEnd"/>
+      <w:r>
+        <w:t>, propiedad)//propiedad</w:t>
+      </w:r>
+      <w:r>
+        <w:t xml:space="preserve"> </w:t>
+      </w:r>
+      <w:r>
+        <w:t xml:space="preserve">del </w:t>
+      </w:r>
+      <w:proofErr w:type="spellStart"/>
+      <w:r>
+        <w:t>obj</w:t>
+      </w:r>
+      <w:proofErr w:type="spellEnd"/>
+      <w:r>
+        <w:t xml:space="preserve"> </w:t>
+      </w:r>
+      <w:r>
+        <w:t xml:space="preserve">function </w:t>
+      </w:r>
+      <w:proofErr w:type="spellStart"/>
+      <w:r>
+        <w:t>verificarPropiedad</w:t>
+      </w:r>
+      <w:proofErr w:type="spellEnd"/>
+      <w:r>
+        <w:t>(</w:t>
+      </w:r>
+      <w:proofErr w:type="spellStart"/>
+      <w:r>
+        <w:t>obj</w:t>
+      </w:r>
+      <w:proofErr w:type="spellEnd"/>
+      <w:r>
+        <w:t>, propiedad)</w:t>
+      </w:r>
+      <w:r>
+        <w:t xml:space="preserve">//propiedad del </w:t>
+      </w:r>
+      <w:proofErr w:type="spellStart"/>
+      <w:r>
+        <w:t>obj</w:t>
+      </w:r>
+      <w:proofErr w:type="spellEnd"/>
+    </w:p>
+    <w:p>
+      <w:pPr>
+        <w:spacing w:after="0"/>
+      </w:pPr>
+      <w:r>
+        <w:t xml:space="preserve">    {</w:t>
+      </w:r>
+    </w:p>
+    <w:p>
+      <w:pPr>
+        <w:spacing w:after="0"/>
+      </w:pPr>
+      <w:r>
+        <w:t xml:space="preserve">      </w:t>
+      </w:r>
+      <w:proofErr w:type="spellStart"/>
+      <w:r>
+        <w:t>if</w:t>
+      </w:r>
+      <w:proofErr w:type="spellEnd"/>
+      <w:r>
+        <w:t>(</w:t>
+      </w:r>
+      <w:proofErr w:type="spellStart"/>
+      <w:r>
+        <w:t>obj.hasOwnProperty</w:t>
+      </w:r>
+      <w:proofErr w:type="spellEnd"/>
+      <w:r>
+        <w:t>("propiedad"))</w:t>
+      </w:r>
+      <w:r>
+        <w:t xml:space="preserve">// es true por que el </w:t>
+      </w:r>
+      <w:proofErr w:type="spellStart"/>
+      <w:r>
+        <w:t>obj</w:t>
+      </w:r>
+      <w:proofErr w:type="spellEnd"/>
+      <w:r>
+        <w:t xml:space="preserve"> tiene esa propiedad </w:t>
+      </w:r>
+    </w:p>
+    <w:p>
+      <w:pPr>
+        <w:spacing w:after="0"/>
+      </w:pPr>
+      <w:r>
+        <w:t xml:space="preserve">       {</w:t>
+      </w:r>
+    </w:p>
+    <w:p>
+      <w:pPr>
+        <w:spacing w:after="0"/>
+      </w:pPr>
+      <w:r>
+        <w:t xml:space="preserve">        </w:t>
+      </w:r>
+      <w:proofErr w:type="spellStart"/>
+      <w:proofErr w:type="gramStart"/>
+      <w:r>
+        <w:t>return</w:t>
+      </w:r>
+      <w:proofErr w:type="spellEnd"/>
+      <w:proofErr w:type="gramEnd"/>
+      <w:r>
+        <w:t xml:space="preserve"> "propiedad " + </w:t>
+      </w:r>
+      <w:proofErr w:type="spellStart"/>
+      <w:r>
+        <w:t>obj</w:t>
+      </w:r>
+      <w:proofErr w:type="spellEnd"/>
+      <w:r>
+        <w:t>[propiedad];</w:t>
+      </w:r>
+      <w:r>
+        <w:t xml:space="preserve"> //propiedad es el parámetro “color”</w:t>
+      </w:r>
+    </w:p>
+    <w:p>
+      <w:pPr>
+        <w:spacing w:after="0"/>
+      </w:pPr>
+      <w:r>
+        <w:t xml:space="preserve">       }</w:t>
+      </w:r>
+    </w:p>
+    <w:p>
+      <w:pPr>
+        <w:spacing w:after="0"/>
+      </w:pPr>
+      <w:r>
+        <w:t xml:space="preserve">      </w:t>
+      </w:r>
+      <w:proofErr w:type="spellStart"/>
+      <w:proofErr w:type="gramStart"/>
+      <w:r>
+        <w:t>else</w:t>
+      </w:r>
+      <w:proofErr w:type="spellEnd"/>
+      <w:proofErr w:type="gramEnd"/>
+    </w:p>
+    <w:p>
+      <w:pPr>
+        <w:spacing w:after="0"/>
+      </w:pPr>
+      <w:r>
+        <w:t xml:space="preserve">       {</w:t>
+      </w:r>
+    </w:p>
+    <w:p>
+      <w:pPr>
+        <w:spacing w:after="0"/>
+      </w:pPr>
+      <w:r>
+        <w:t xml:space="preserve">        </w:t>
+      </w:r>
+      <w:proofErr w:type="spellStart"/>
+      <w:proofErr w:type="gramStart"/>
+      <w:r>
+        <w:t>return</w:t>
+      </w:r>
+      <w:proofErr w:type="spellEnd"/>
+      <w:proofErr w:type="gramEnd"/>
+      <w:r>
+        <w:t xml:space="preserve"> "El objeto no tiene esta propiedad"</w:t>
+      </w:r>
+      <w:r>
+        <w:t xml:space="preserve">//la </w:t>
+      </w:r>
+      <w:proofErr w:type="spellStart"/>
+      <w:r>
+        <w:t>propieda</w:t>
+      </w:r>
+      <w:proofErr w:type="spellEnd"/>
+      <w:r>
+        <w:t xml:space="preserve"> que pasamos no existe false</w:t>
+      </w:r>
+    </w:p>
+    <w:p>
+      <w:pPr>
+        <w:spacing w:after="0"/>
+      </w:pPr>
+      <w:r>
+        <w:t xml:space="preserve">       }</w:t>
+      </w:r>
+    </w:p>
+    <w:p>
+      <w:pPr>
+        <w:spacing w:after="0"/>
+      </w:pPr>
+      <w:r>
+        <w:t xml:space="preserve">      </w:t>
+      </w:r>
+      <w:proofErr w:type="gramStart"/>
+      <w:r>
+        <w:t>console.log(</w:t>
+      </w:r>
+      <w:proofErr w:type="spellStart"/>
+      <w:proofErr w:type="gramEnd"/>
+      <w:r>
+        <w:t>verificarPropiedad</w:t>
+      </w:r>
+      <w:proofErr w:type="spellEnd"/>
+      <w:r>
+        <w:t>(</w:t>
+      </w:r>
+      <w:proofErr w:type="spellStart"/>
+      <w:r>
+        <w:t>miCofre</w:t>
+      </w:r>
+      <w:proofErr w:type="spellEnd"/>
+      <w:r>
+        <w:t>, color))</w:t>
+      </w:r>
+    </w:p>
+    <w:p>
+      <w:pPr>
+        <w:spacing w:after="0"/>
+        <w:rPr>
+          <w:b/>
           <w:sz w:val="24"/>
           <w:szCs w:val="24"/>
         </w:rPr>
       </w:pPr>
-      <w:proofErr w:type="spellStart"/>
-      <w:proofErr w:type="gramStart"/>
-      <w:r>
-        <w:rPr>
+      <w:r>
+        <w:rPr>
+          <w:b/>
           <w:sz w:val="24"/>
           <w:szCs w:val="24"/>
         </w:rPr>
-        <w:t>var</w:t>
-      </w:r>
-      <w:proofErr w:type="spellEnd"/>
-      <w:proofErr w:type="gramEnd"/>
-      <w:r>
-        <w:rPr>
+        <w:t>Objetos Complejos:</w:t>
+      </w:r>
+      <w:r>
+        <w:rPr>
+          <w:b/>
           <w:sz w:val="24"/>
           <w:szCs w:val="24"/>
         </w:rPr>
         <w:t xml:space="preserve"> </w:t>
       </w:r>
-      <w:proofErr w:type="spellStart"/>
-      <w:r>
-        <w:rPr>
-          <w:sz w:val="24"/>
-          <w:szCs w:val="24"/>
-        </w:rPr>
-        <w:t>miCofre</w:t>
-      </w:r>
-      <w:proofErr w:type="spellEnd"/>
-      <w:r>
-        <w:rPr>
-          <w:sz w:val="24"/>
-          <w:szCs w:val="24"/>
-        </w:rPr>
-        <w:t xml:space="preserve"> = {</w:t>
-      </w:r>
-    </w:p>
-    <w:p>
-      <w:pPr>
-        <w:spacing w:after="0"/>
-        <w:rPr>
-          <w:sz w:val="24"/>
-          <w:szCs w:val="24"/>
-        </w:rPr>
-      </w:pPr>
-      <w:r>
-        <w:rPr>
-          <w:sz w:val="24"/>
-          <w:szCs w:val="24"/>
-        </w:rPr>
-        <w:t xml:space="preserve">    "oculto": "</w:t>
-      </w:r>
-      <w:proofErr w:type="spellStart"/>
-      <w:r>
-        <w:rPr>
-          <w:sz w:val="24"/>
-          <w:szCs w:val="24"/>
-        </w:rPr>
-        <w:t>cajon</w:t>
-      </w:r>
-      <w:proofErr w:type="spellEnd"/>
-      <w:r>
-        <w:rPr>
-          <w:sz w:val="24"/>
-          <w:szCs w:val="24"/>
-        </w:rPr>
+    </w:p>
+    <w:p>
+      <w:pPr>
+        <w:spacing w:after="0"/>
+      </w:pPr>
+      <w:r>
+        <w:t xml:space="preserve"> Es</w:t>
+      </w:r>
+      <w:r>
+        <w:t>t</w:t>
+      </w:r>
+      <w:r>
+        <w:t xml:space="preserve">os </w:t>
+      </w:r>
+      <w:r>
+        <w:t>tipos</w:t>
+      </w:r>
+      <w:r>
+        <w:t xml:space="preserve"> de objetos ti</w:t>
+      </w:r>
+      <w:r>
+        <w:t>e</w:t>
+      </w:r>
+      <w:r>
+        <w:t>nen combinaciones</w:t>
+      </w:r>
+      <w:r>
+        <w:t xml:space="preserve"> de distintos tipos de datos</w:t>
+      </w:r>
+      <w:r>
+        <w:t>. C</w:t>
+      </w:r>
+      <w:r>
+        <w:t>omo sus valores, los valores de las propied</w:t>
+      </w:r>
+      <w:r>
+        <w:t>ades</w:t>
+      </w:r>
+      <w:r>
+        <w:t xml:space="preserve">, </w:t>
+      </w:r>
+      <w:r>
+        <w:t xml:space="preserve"> puedes ver que la </w:t>
+      </w:r>
+      <w:r>
+        <w:t>variable</w:t>
+      </w:r>
+      <w:r>
+        <w:t xml:space="preserve">→ </w:t>
+      </w:r>
+      <w:proofErr w:type="spellStart"/>
+      <w:r>
+        <w:t>ordenesDePizzas</w:t>
+      </w:r>
+      <w:proofErr w:type="spellEnd"/>
+      <w:r>
+        <w:t xml:space="preserve"> contiene un </w:t>
+      </w:r>
+      <w:proofErr w:type="gramStart"/>
+      <w:r>
+        <w:t>arr</w:t>
+      </w:r>
+      <w:r>
+        <w:t>ay[</w:t>
+      </w:r>
+      <w:proofErr w:type="gramEnd"/>
+      <w:r>
+        <w:t>]. Esto nos dice que es un arr</w:t>
+      </w:r>
+      <w:r>
+        <w:t>ay</w:t>
+      </w:r>
+      <w:r>
+        <w:t xml:space="preserve"> de objetos porque  están las llaves que abren y sierran el objeto</w:t>
+      </w:r>
+      <w:r>
+        <w:t xml:space="preserve"> y dentro de cada objeto que tenemos aquí,  en nuestro array tenemos secuencias de propiedades y sus valore que siguen un formato muy similar, las mismas propiedades asociadas a distintos valores. Estos es un formato que normalmente se usa muy similar al formato JSON</w:t>
+      </w:r>
+      <w:r>
+        <w:t>→</w:t>
+      </w:r>
+    </w:p>
+    <w:p>
+      <w:pPr>
+        <w:spacing w:after="0"/>
+      </w:pPr>
+      <w:r>
+        <w:t xml:space="preserve">(JavaScript, </w:t>
+      </w:r>
+      <w:proofErr w:type="spellStart"/>
+      <w:r>
+        <w:t>Object</w:t>
+      </w:r>
+      <w:proofErr w:type="spellEnd"/>
+      <w:r>
+        <w:t xml:space="preserve">, </w:t>
+      </w:r>
+      <w:proofErr w:type="spellStart"/>
+      <w:r>
+        <w:t>Notacion</w:t>
+      </w:r>
+      <w:proofErr w:type="spellEnd"/>
+      <w:r>
+        <w:t>)</w:t>
+      </w:r>
+      <w:bookmarkStart w:id="0" w:name="_GoBack"/>
+      <w:bookmarkEnd w:id="0"/>
+    </w:p>
+    <w:p>
+      <w:pPr>
+        <w:spacing w:after="0"/>
+      </w:pPr>
+      <w:r>
+        <w:t xml:space="preserve"> </w:t>
+      </w:r>
+      <w:proofErr w:type="spellStart"/>
+      <w:proofErr w:type="gramStart"/>
+      <w:r>
+        <w:t>var</w:t>
+      </w:r>
+      <w:proofErr w:type="spellEnd"/>
+      <w:proofErr w:type="gramEnd"/>
+      <w:r>
+        <w:t xml:space="preserve"> </w:t>
+      </w:r>
+      <w:proofErr w:type="spellStart"/>
+      <w:r>
+        <w:t>ordenesDePizzas</w:t>
+      </w:r>
+      <w:proofErr w:type="spellEnd"/>
+      <w:r>
+        <w:t xml:space="preserve"> = [</w:t>
+      </w:r>
+    </w:p>
+    <w:p>
+      <w:pPr>
+        <w:spacing w:after="0"/>
+      </w:pPr>
+      <w:r>
+        <w:t xml:space="preserve">    {</w:t>
+      </w:r>
+    </w:p>
+    <w:p>
+      <w:pPr>
+        <w:spacing w:after="0"/>
+      </w:pPr>
+      <w:r>
+        <w:t xml:space="preserve">      "tipo": "margarita",</w:t>
+      </w:r>
+    </w:p>
+    <w:p>
+      <w:pPr>
+        <w:spacing w:after="0"/>
+      </w:pPr>
+      <w:r>
+        <w:t xml:space="preserve">      "tamaño": "individual",</w:t>
+      </w:r>
+    </w:p>
+    <w:p>
+      <w:pPr>
+        <w:spacing w:after="0"/>
+      </w:pPr>
+      <w:r>
+        <w:t xml:space="preserve">      "precio": "5.67",</w:t>
+      </w:r>
+    </w:p>
+    <w:p>
+      <w:pPr>
+        <w:spacing w:after="0"/>
+      </w:pPr>
+      <w:r>
+        <w:t xml:space="preserve">        "</w:t>
+      </w:r>
+      <w:proofErr w:type="spellStart"/>
+      <w:r>
+        <w:t>toppings</w:t>
+      </w:r>
+      <w:proofErr w:type="spellEnd"/>
+      <w:r>
+        <w:t>": [</w:t>
+      </w:r>
+    </w:p>
+    <w:p>
+      <w:pPr>
+        <w:spacing w:after="0"/>
+      </w:pPr>
+      <w:r>
+        <w:lastRenderedPageBreak/>
+        <w:t xml:space="preserve">          "extra queso",</w:t>
+      </w:r>
+    </w:p>
+    <w:p>
+      <w:pPr>
+        <w:spacing w:after="0"/>
+      </w:pPr>
+      <w:r>
+        <w:t xml:space="preserve">          "</w:t>
+      </w:r>
+      <w:proofErr w:type="spellStart"/>
+      <w:r>
+        <w:t>chanpiñones</w:t>
+      </w:r>
+      <w:proofErr w:type="spellEnd"/>
+      <w:r>
         <w:t>",</w:t>
       </w:r>
     </w:p>
     <w:p>
       <w:pPr>
         <w:spacing w:after="0"/>
-        <w:rPr>
-          <w:sz w:val="24"/>
-          <w:szCs w:val="24"/>
-        </w:rPr>
-      </w:pPr>
-      <w:r>
-        <w:rPr>
-          <w:sz w:val="24"/>
-          <w:szCs w:val="24"/>
-        </w:rPr>
-        <w:t xml:space="preserve">    "color": "verde",</w:t>
-      </w:r>
-    </w:p>
-    <w:p>
-      <w:pPr>
-        <w:spacing w:after="0"/>
-        <w:rPr>
-          <w:sz w:val="24"/>
-          <w:szCs w:val="24"/>
-        </w:rPr>
-      </w:pPr>
-      <w:r>
-        <w:rPr>
-          <w:sz w:val="24"/>
-          <w:szCs w:val="24"/>
-        </w:rPr>
-        <w:t xml:space="preserve">    "guardo":</w:t>
-      </w:r>
-      <w:r>
-        <w:rPr>
-          <w:sz w:val="24"/>
-          <w:szCs w:val="24"/>
-        </w:rPr>
-        <w:t xml:space="preserve"> </w:t>
-      </w:r>
-      <w:r>
-        <w:rPr>
-          <w:sz w:val="24"/>
-          <w:szCs w:val="24"/>
-        </w:rPr>
-        <w:t>"recuerdos"</w:t>
-      </w:r>
-    </w:p>
-    <w:p>
-      <w:pPr>
-        <w:spacing w:after="0"/>
-        <w:rPr>
-          <w:sz w:val="24"/>
-          <w:szCs w:val="24"/>
-        </w:rPr>
-      </w:pPr>
-      <w:r>
-        <w:rPr>
-          <w:sz w:val="24"/>
-          <w:szCs w:val="24"/>
-        </w:rPr>
-        <w:t>};</w:t>
-      </w:r>
-    </w:p>
-    <w:p>
-      <w:pPr>
-        <w:spacing w:after="0"/>
-        <w:rPr>
-          <w:rFonts w:hint="eastAsia"/>
-          <w:sz w:val="24"/>
-          <w:szCs w:val="24"/>
-        </w:rPr>
-      </w:pPr>
-      <w:proofErr w:type="spellStart"/>
-      <w:r>
-        <w:rPr>
-          <w:sz w:val="24"/>
-          <w:szCs w:val="24"/>
-        </w:rPr>
-        <w:t>m</w:t>
-      </w:r>
-      <w:r>
-        <w:rPr>
-          <w:rFonts w:hint="eastAsia"/>
-          <w:sz w:val="24"/>
-          <w:szCs w:val="24"/>
-        </w:rPr>
-        <w:t>iCofre.hasOwnProperty</w:t>
-      </w:r>
-      <w:proofErr w:type="spellEnd"/>
-      <w:r>
-        <w:rPr>
-          <w:rFonts w:hint="eastAsia"/>
-          <w:sz w:val="24"/>
-          <w:szCs w:val="24"/>
-        </w:rPr>
-        <w:t>("color");//pegunta si la propiedad existe</w:t>
-      </w:r>
-      <w:r>
-        <w:rPr>
-          <w:rFonts w:hint="eastAsia"/>
-          <w:sz w:val="24"/>
-          <w:szCs w:val="24"/>
-        </w:rPr>
-        <w:t>→</w:t>
-      </w:r>
-      <w:r>
-        <w:rPr>
-          <w:rFonts w:hint="eastAsia"/>
-          <w:sz w:val="24"/>
-          <w:szCs w:val="24"/>
-        </w:rPr>
-        <w:t xml:space="preserve">si entra al </w:t>
-      </w:r>
-      <w:proofErr w:type="spellStart"/>
-      <w:r>
-        <w:rPr>
-          <w:rFonts w:hint="eastAsia"/>
-          <w:sz w:val="24"/>
-          <w:szCs w:val="24"/>
-        </w:rPr>
-        <w:t>if</w:t>
-      </w:r>
-      <w:proofErr w:type="spellEnd"/>
-      <w:r>
-        <w:rPr>
-          <w:rFonts w:hint="eastAsia"/>
-          <w:sz w:val="24"/>
-          <w:szCs w:val="24"/>
-        </w:rPr>
-        <w:t xml:space="preserve">  </w:t>
-      </w:r>
-    </w:p>
-    <w:p>
-      <w:pPr>
-        <w:spacing w:after="0"/>
-        <w:rPr>
-          <w:sz w:val="24"/>
-          <w:szCs w:val="24"/>
-        </w:rPr>
-      </w:pPr>
-      <w:proofErr w:type="spellStart"/>
-      <w:proofErr w:type="gramStart"/>
-      <w:r>
-        <w:rPr>
-          <w:sz w:val="24"/>
-          <w:szCs w:val="24"/>
-        </w:rPr>
-        <w:t>if</w:t>
-      </w:r>
-      <w:proofErr w:type="spellEnd"/>
-      <w:r>
-        <w:rPr>
-          <w:sz w:val="24"/>
-          <w:szCs w:val="24"/>
-        </w:rPr>
-        <w:t>(</w:t>
-      </w:r>
-      <w:proofErr w:type="spellStart"/>
-      <w:proofErr w:type="gramEnd"/>
-      <w:r>
-        <w:rPr>
-          <w:sz w:val="24"/>
-          <w:szCs w:val="24"/>
-        </w:rPr>
-        <w:t>miCofre.hasOwnProperty</w:t>
-      </w:r>
-      <w:proofErr w:type="spellEnd"/>
-      <w:r>
-        <w:rPr>
-          <w:sz w:val="24"/>
-          <w:szCs w:val="24"/>
-        </w:rPr>
-        <w:t>("color"))</w:t>
-      </w:r>
-    </w:p>
-    <w:p>
-      <w:pPr>
-        <w:spacing w:after="0"/>
-        <w:rPr>
-          <w:sz w:val="24"/>
-          <w:szCs w:val="24"/>
-        </w:rPr>
-      </w:pPr>
-      <w:r>
-        <w:rPr>
-          <w:sz w:val="24"/>
-          <w:szCs w:val="24"/>
-        </w:rPr>
-        <w:t>{</w:t>
-      </w:r>
-    </w:p>
-    <w:p>
-      <w:pPr>
-        <w:spacing w:after="0"/>
-        <w:rPr>
-          <w:sz w:val="24"/>
-          <w:szCs w:val="24"/>
-        </w:rPr>
-      </w:pPr>
-      <w:r>
-        <w:rPr>
-          <w:sz w:val="24"/>
-          <w:szCs w:val="24"/>
-        </w:rPr>
-        <w:t xml:space="preserve">  console.log(true);</w:t>
-      </w:r>
-      <w:r>
-        <w:rPr>
-          <w:sz w:val="24"/>
-          <w:szCs w:val="24"/>
-        </w:rPr>
-        <w:t>//muestra true</w:t>
-      </w:r>
-    </w:p>
-    <w:p>
-      <w:pPr>
-        <w:spacing w:after="0"/>
-        <w:rPr>
-          <w:sz w:val="24"/>
-          <w:szCs w:val="24"/>
-        </w:rPr>
-      </w:pPr>
-      <w:r>
-        <w:rPr>
-          <w:sz w:val="24"/>
-          <w:szCs w:val="24"/>
-        </w:rPr>
-        <w:t>}</w:t>
-      </w:r>
-    </w:p>
-    <w:p>
-      <w:pPr>
-        <w:spacing w:after="0"/>
-        <w:rPr>
-          <w:sz w:val="24"/>
-          <w:szCs w:val="24"/>
-        </w:rPr>
-      </w:pPr>
-      <w:proofErr w:type="spellStart"/>
-      <w:proofErr w:type="gramStart"/>
-      <w:r>
-        <w:rPr>
-          <w:sz w:val="24"/>
-          <w:szCs w:val="24"/>
-        </w:rPr>
-        <w:t>else</w:t>
-      </w:r>
-      <w:proofErr w:type="spellEnd"/>
-      <w:proofErr w:type="gramEnd"/>
-    </w:p>
-    <w:p>
-      <w:pPr>
-        <w:spacing w:after="0"/>
-        <w:rPr>
-          <w:sz w:val="24"/>
-          <w:szCs w:val="24"/>
-        </w:rPr>
-      </w:pPr>
-      <w:r>
-        <w:rPr>
-          <w:sz w:val="24"/>
-          <w:szCs w:val="24"/>
-        </w:rPr>
-        <w:t>{</w:t>
-      </w:r>
-    </w:p>
-    <w:p>
-      <w:pPr>
-        <w:spacing w:after="0"/>
-        <w:rPr>
-          <w:sz w:val="24"/>
-          <w:szCs w:val="24"/>
-        </w:rPr>
-      </w:pPr>
-      <w:r>
-        <w:rPr>
-          <w:sz w:val="24"/>
-          <w:szCs w:val="24"/>
-        </w:rPr>
-        <w:t xml:space="preserve">  </w:t>
-      </w:r>
-      <w:proofErr w:type="gramStart"/>
-      <w:r>
-        <w:rPr>
-          <w:sz w:val="24"/>
-          <w:szCs w:val="24"/>
-        </w:rPr>
-        <w:t>console.log(</w:t>
-      </w:r>
-      <w:proofErr w:type="gramEnd"/>
-      <w:r>
-        <w:rPr>
-          <w:sz w:val="24"/>
-          <w:szCs w:val="24"/>
-        </w:rPr>
-        <w:t>false);</w:t>
-      </w:r>
-    </w:p>
-    <w:p>
-      <w:pPr>
-        <w:spacing w:after="0"/>
-        <w:rPr>
-          <w:sz w:val="24"/>
-          <w:szCs w:val="24"/>
-        </w:rPr>
-      </w:pPr>
-      <w:r>
-        <w:rPr>
-          <w:sz w:val="24"/>
-          <w:szCs w:val="24"/>
-        </w:rPr>
-        <w:t>}</w:t>
+      </w:pPr>
+      <w:r>
+        <w:t xml:space="preserve">          "piña"</w:t>
+      </w:r>
+    </w:p>
+    <w:p>
+      <w:pPr>
+        <w:spacing w:after="0"/>
+      </w:pPr>
+      <w:r>
+        <w:t xml:space="preserve">      ],</w:t>
+      </w:r>
+    </w:p>
+    <w:p>
+      <w:pPr>
+        <w:spacing w:after="0"/>
+      </w:pPr>
+      <w:r>
+        <w:t xml:space="preserve">      "</w:t>
+      </w:r>
+      <w:proofErr w:type="spellStart"/>
+      <w:r>
+        <w:t>paraLlevar</w:t>
+      </w:r>
+      <w:proofErr w:type="spellEnd"/>
+      <w:r>
+        <w:t xml:space="preserve">": true  </w:t>
+      </w:r>
+    </w:p>
+    <w:p>
+      <w:pPr>
+        <w:spacing w:after="0"/>
+      </w:pPr>
+      <w:r>
+        <w:t xml:space="preserve">    },</w:t>
+      </w:r>
+    </w:p>
+    <w:p>
+      <w:pPr>
+        <w:spacing w:after="0"/>
+      </w:pPr>
+      <w:r>
+        <w:t xml:space="preserve">    {</w:t>
+      </w:r>
+    </w:p>
+    <w:p>
+      <w:pPr>
+        <w:spacing w:after="0"/>
+      </w:pPr>
+      <w:r>
+        <w:t xml:space="preserve">    "tipo": "cuatro quesos",</w:t>
+      </w:r>
+    </w:p>
+    <w:p>
+      <w:pPr>
+        <w:spacing w:after="0"/>
+      </w:pPr>
+      <w:r>
+        <w:t xml:space="preserve">      "tamaño": "familiar",</w:t>
+      </w:r>
+    </w:p>
+    <w:p>
+      <w:pPr>
+        <w:spacing w:after="0"/>
+      </w:pPr>
+      <w:r>
+        <w:t xml:space="preserve">      "precio": "18.34",</w:t>
+      </w:r>
+    </w:p>
+    <w:p>
+      <w:pPr>
+        <w:spacing w:after="0"/>
+      </w:pPr>
+      <w:r>
+        <w:t xml:space="preserve">        "</w:t>
+      </w:r>
+      <w:proofErr w:type="spellStart"/>
+      <w:r>
+        <w:t>toppings</w:t>
+      </w:r>
+      <w:proofErr w:type="spellEnd"/>
+      <w:r>
+        <w:t>": [</w:t>
+      </w:r>
+    </w:p>
+    <w:p>
+      <w:pPr>
+        <w:spacing w:after="0"/>
+      </w:pPr>
+      <w:r>
+        <w:t xml:space="preserve">          "extra queso",</w:t>
+      </w:r>
+    </w:p>
+    <w:p>
+      <w:pPr>
+        <w:spacing w:after="0"/>
+      </w:pPr>
+      <w:r>
+        <w:t xml:space="preserve">          "</w:t>
+      </w:r>
+      <w:proofErr w:type="spellStart"/>
+      <w:r>
+        <w:t>pimenton</w:t>
+      </w:r>
+      <w:proofErr w:type="spellEnd"/>
+      <w:r>
+        <w:t>",</w:t>
+      </w:r>
+    </w:p>
+    <w:p>
+      <w:pPr>
+        <w:spacing w:after="0"/>
+      </w:pPr>
+      <w:r>
+        <w:t xml:space="preserve">      ],</w:t>
+      </w:r>
+    </w:p>
+    <w:p>
+      <w:pPr>
+        <w:spacing w:after="0"/>
+      </w:pPr>
+      <w:r>
+        <w:t xml:space="preserve">      "</w:t>
+      </w:r>
+      <w:proofErr w:type="spellStart"/>
+      <w:r>
+        <w:t>paraLlevar</w:t>
+      </w:r>
+      <w:proofErr w:type="spellEnd"/>
+      <w:r>
+        <w:t>": false</w:t>
+      </w:r>
+    </w:p>
+    <w:p>
+      <w:pPr>
+        <w:spacing w:after="0"/>
+      </w:pPr>
+      <w:r>
+        <w:t xml:space="preserve">    }</w:t>
+      </w:r>
+    </w:p>
+    <w:p>
+      <w:pPr>
+        <w:spacing w:after="0"/>
+      </w:pPr>
+      <w:r>
+        <w:t xml:space="preserve">  ];</w:t>
       </w:r>
     </w:p>
     <w:p>
@@ -19781,7 +20148,7 @@
 </file>
 
 <file path=customXml/itemProps1.xml><?xml version="1.0" encoding="utf-8"?>
-<ds:datastoreItem xmlns:ds="http://schemas.openxmlformats.org/officeDocument/2006/customXml" ds:itemID="{ECE5048D-79C3-4023-8D21-B962A5FA8075}">
+<ds:datastoreItem xmlns:ds="http://schemas.openxmlformats.org/officeDocument/2006/customXml" ds:itemID="{F2DEF1BF-A18B-4715-B746-10FC0C230727}">
   <ds:schemaRefs>
     <ds:schemaRef ds:uri="http://schemas.openxmlformats.org/officeDocument/2006/bibliography"/>
   </ds:schemaRefs>

</xml_diff>

<commit_message>
Bucles for y with practicas y comentarios
</commit_message>
<xml_diff>
--- a/Curso-JavaScript.docx
+++ b/Curso-JavaScript.docx
@@ -12843,10 +12843,12 @@
       <w:r>
         <w:t xml:space="preserve"> Esta función va a seleccionar el idioma que corresponda a un valor </w:t>
       </w:r>
+      <w:proofErr w:type="spellStart"/>
       <w:proofErr w:type="gramStart"/>
       <w:r>
         <w:t>especifico</w:t>
       </w:r>
+      <w:proofErr w:type="spellEnd"/>
       <w:proofErr w:type="gramEnd"/>
       <w:r>
         <w:t xml:space="preserve">. </w:t>
@@ -22054,6 +22056,14 @@
       </w:r>
     </w:p>
     <w:p>
+      <w:r>
+        <w:t>{</w:t>
+      </w:r>
+    </w:p>
+    <w:p>
+      <w:r>
+        <w:t xml:space="preserve">    </w:t>
+      </w:r>
       <w:proofErr w:type="spellStart"/>
       <w:proofErr w:type="gramStart"/>
       <w:r>
@@ -22074,11 +22084,313 @@
       </w:r>
     </w:p>
     <w:p>
-      <w:pPr>
-        <w:rPr>
-          <w:rFonts w:hint="eastAsia"/>
-        </w:rPr>
-      </w:pPr>
+      <w:r>
+        <w:t xml:space="preserve">    {</w:t>
+      </w:r>
+    </w:p>
+    <w:p>
+      <w:r>
+        <w:t xml:space="preserve">       </w:t>
+      </w:r>
+      <w:proofErr w:type="spellStart"/>
+      <w:proofErr w:type="gramStart"/>
+      <w:r>
+        <w:t>delete</w:t>
+      </w:r>
+      <w:proofErr w:type="spellEnd"/>
+      <w:proofErr w:type="gramEnd"/>
+      <w:r>
+        <w:t xml:space="preserve"> disco[id][propiedad];//borramos la </w:t>
+      </w:r>
+      <w:proofErr w:type="spellStart"/>
+      <w:r>
+        <w:t>prpiedad</w:t>
+      </w:r>
+      <w:proofErr w:type="spellEnd"/>
+      <w:r>
+        <w:t xml:space="preserve"> del </w:t>
+      </w:r>
+      <w:proofErr w:type="spellStart"/>
+      <w:r>
+        <w:t>albun</w:t>
+      </w:r>
+      <w:proofErr w:type="spellEnd"/>
+      <w:r>
+        <w:t xml:space="preserve"> </w:t>
+      </w:r>
+      <w:proofErr w:type="spellStart"/>
+      <w:r>
+        <w:t>corespondiente</w:t>
+      </w:r>
+      <w:proofErr w:type="spellEnd"/>
+    </w:p>
+    <w:p>
+      <w:r>
+        <w:t xml:space="preserve">    }</w:t>
+      </w:r>
+    </w:p>
+    <w:p>
+      <w:r>
+        <w:lastRenderedPageBreak/>
+        <w:t xml:space="preserve">    </w:t>
+      </w:r>
+      <w:proofErr w:type="spellStart"/>
+      <w:proofErr w:type="gramStart"/>
+      <w:r>
+        <w:t>else</w:t>
+      </w:r>
+      <w:proofErr w:type="spellEnd"/>
+      <w:proofErr w:type="gramEnd"/>
+      <w:r>
+        <w:t xml:space="preserve"> </w:t>
+      </w:r>
+      <w:proofErr w:type="spellStart"/>
+      <w:r>
+        <w:t>if</w:t>
+      </w:r>
+      <w:proofErr w:type="spellEnd"/>
+      <w:r>
+        <w:t>(propiedad === "canciones")</w:t>
+      </w:r>
+    </w:p>
+    <w:p>
+      <w:r>
+        <w:t xml:space="preserve">    {</w:t>
+      </w:r>
+    </w:p>
+    <w:p>
+      <w:r>
+        <w:t xml:space="preserve">      </w:t>
+      </w:r>
+      <w:proofErr w:type="gramStart"/>
+      <w:r>
+        <w:t>disco[</w:t>
+      </w:r>
+      <w:proofErr w:type="gramEnd"/>
+      <w:r>
+        <w:t xml:space="preserve">id][propiedad] = disco[id][propiedad] || [];//accedemos al </w:t>
+      </w:r>
+      <w:proofErr w:type="spellStart"/>
+      <w:r>
+        <w:t>obj</w:t>
+      </w:r>
+      <w:proofErr w:type="spellEnd"/>
+      <w:r>
+        <w:t xml:space="preserve"> correspondiente, luego</w:t>
+      </w:r>
+    </w:p>
+    <w:p>
+      <w:r>
+        <w:t xml:space="preserve">      //accedemos a la propiedad canciones y le </w:t>
+      </w:r>
+      <w:proofErr w:type="spellStart"/>
+      <w:r>
+        <w:t>acignamos</w:t>
+      </w:r>
+      <w:proofErr w:type="spellEnd"/>
+      <w:r>
+        <w:t xml:space="preserve"> un array </w:t>
+      </w:r>
+      <w:proofErr w:type="spellStart"/>
+      <w:r>
+        <w:t>vacio</w:t>
+      </w:r>
+      <w:proofErr w:type="spellEnd"/>
+      <w:r>
+        <w:t>.</w:t>
+      </w:r>
+    </w:p>
+    <w:p>
+      <w:r>
+        <w:rPr>
+          <w:rFonts w:hint="eastAsia"/>
+        </w:rPr>
+        <w:t xml:space="preserve">      //Pero que pasa si la propiedad no existe... En ese caso usaremos el operador </w:t>
+      </w:r>
+      <w:proofErr w:type="spellStart"/>
+      <w:r>
+        <w:rPr>
+          <w:rFonts w:hint="eastAsia"/>
+        </w:rPr>
+        <w:t>logico</w:t>
+      </w:r>
+      <w:proofErr w:type="spellEnd"/>
+      <w:r>
+        <w:rPr>
+          <w:rFonts w:hint="eastAsia"/>
+        </w:rPr>
+        <w:t>→</w:t>
+      </w:r>
+      <w:proofErr w:type="spellStart"/>
+      <w:r>
+        <w:rPr>
+          <w:rFonts w:hint="eastAsia"/>
+        </w:rPr>
+        <w:t>or</w:t>
+      </w:r>
+      <w:proofErr w:type="spellEnd"/>
+      <w:r>
+        <w:rPr>
+          <w:rFonts w:hint="eastAsia"/>
+        </w:rPr>
+        <w:t xml:space="preserve"> que nos </w:t>
+      </w:r>
+    </w:p>
+    <w:p>
+      <w:r>
+        <w:t xml:space="preserve">      //permite </w:t>
+      </w:r>
+      <w:proofErr w:type="spellStart"/>
+      <w:r>
+        <w:t>escojer</w:t>
+      </w:r>
+      <w:proofErr w:type="spellEnd"/>
+      <w:r>
+        <w:t xml:space="preserve"> entre dos </w:t>
+      </w:r>
+      <w:proofErr w:type="spellStart"/>
+      <w:r>
+        <w:t>obciones</w:t>
+      </w:r>
+      <w:proofErr w:type="spellEnd"/>
+      <w:r>
+        <w:t xml:space="preserve">: Primero se va a acceder, y si este valor no </w:t>
+      </w:r>
+      <w:proofErr w:type="spellStart"/>
+      <w:r>
+        <w:t>esta</w:t>
+      </w:r>
+      <w:proofErr w:type="spellEnd"/>
+      <w:r>
+        <w:t xml:space="preserve"> definido  </w:t>
+      </w:r>
+    </w:p>
+    <w:p>
+      <w:r>
+        <w:t xml:space="preserve">      // </w:t>
+      </w:r>
+      <w:proofErr w:type="gramStart"/>
+      <w:r>
+        <w:t>el</w:t>
+      </w:r>
+      <w:proofErr w:type="gramEnd"/>
+      <w:r>
+        <w:t xml:space="preserve"> operador </w:t>
+      </w:r>
+      <w:proofErr w:type="spellStart"/>
+      <w:r>
+        <w:t>or</w:t>
+      </w:r>
+      <w:proofErr w:type="spellEnd"/>
+      <w:r>
+        <w:t xml:space="preserve"> nos permite como </w:t>
+      </w:r>
+      <w:proofErr w:type="spellStart"/>
+      <w:r>
+        <w:t>espesificar</w:t>
+      </w:r>
+      <w:proofErr w:type="spellEnd"/>
+      <w:r>
+        <w:t xml:space="preserve"> un valor de respaldo que en este caso va a ser un</w:t>
+      </w:r>
+    </w:p>
+    <w:p>
+      <w:r>
+        <w:t xml:space="preserve">      // </w:t>
+      </w:r>
+      <w:proofErr w:type="gramStart"/>
+      <w:r>
+        <w:t>array</w:t>
+      </w:r>
+      <w:proofErr w:type="gramEnd"/>
+      <w:r>
+        <w:t xml:space="preserve"> </w:t>
+      </w:r>
+      <w:proofErr w:type="spellStart"/>
+      <w:r>
+        <w:t>vasio</w:t>
+      </w:r>
+      <w:proofErr w:type="spellEnd"/>
+      <w:r>
+        <w:t xml:space="preserve">[] y de forma segura podemos llamar al </w:t>
+      </w:r>
+      <w:proofErr w:type="spellStart"/>
+      <w:r>
+        <w:t>metodo</w:t>
+      </w:r>
+      <w:proofErr w:type="spellEnd"/>
+      <w:r>
+        <w:t xml:space="preserve"> </w:t>
+      </w:r>
+      <w:proofErr w:type="spellStart"/>
+      <w:r>
+        <w:t>push</w:t>
+      </w:r>
+      <w:proofErr w:type="spellEnd"/>
+      <w:r>
+        <w:t xml:space="preserve">()    </w:t>
+      </w:r>
+    </w:p>
+    <w:p>
+      <w:r>
+        <w:t xml:space="preserve">      disco[id][propiedad].</w:t>
+      </w:r>
+      <w:proofErr w:type="spellStart"/>
+      <w:r>
+        <w:t>push</w:t>
+      </w:r>
+      <w:proofErr w:type="spellEnd"/>
+      <w:r>
+        <w:t xml:space="preserve">(valor);//agregamos el valor a ese array </w:t>
+      </w:r>
+      <w:proofErr w:type="spellStart"/>
+      <w:r>
+        <w:t>vacio</w:t>
+      </w:r>
+      <w:proofErr w:type="spellEnd"/>
+      <w:r>
+        <w:t xml:space="preserve"> llamando al </w:t>
+      </w:r>
+      <w:proofErr w:type="spellStart"/>
+      <w:r>
+        <w:t>metodo</w:t>
+      </w:r>
+      <w:proofErr w:type="spellEnd"/>
+      <w:r>
+        <w:t xml:space="preserve"> </w:t>
+      </w:r>
+      <w:proofErr w:type="spellStart"/>
+      <w:r>
+        <w:t>push</w:t>
+      </w:r>
+      <w:proofErr w:type="spellEnd"/>
+      <w:r>
+        <w:t xml:space="preserve"> y</w:t>
+      </w:r>
+    </w:p>
+    <w:p>
+      <w:r>
+        <w:t xml:space="preserve">      //agregamos el valor que pasamos como argumento</w:t>
+      </w:r>
+    </w:p>
+    <w:p>
+      <w:r>
+        <w:t xml:space="preserve">    }</w:t>
+      </w:r>
+    </w:p>
+    <w:p>
+      <w:r>
+        <w:t xml:space="preserve">    </w:t>
+      </w:r>
+      <w:proofErr w:type="spellStart"/>
+      <w:proofErr w:type="gramStart"/>
+      <w:r>
+        <w:t>else</w:t>
+      </w:r>
+      <w:proofErr w:type="spellEnd"/>
+      <w:proofErr w:type="gramEnd"/>
+    </w:p>
+    <w:p>
       <w:r>
         <w:rPr>
           <w:rFonts w:hint="eastAsia"/>
@@ -22109,36 +22421,21 @@
         <w:rPr>
           <w:rFonts w:hint="eastAsia"/>
         </w:rPr>
-        <w:t>cubrimos la primera regla y tercera regla</w:t>
+        <w:t>cubrimos la cuarta regla</w:t>
       </w:r>
     </w:p>
     <w:p>
       <w:r>
         <w:t xml:space="preserve">          </w:t>
       </w:r>
-      <w:proofErr w:type="spellStart"/>
-      <w:proofErr w:type="gramStart"/>
-      <w:r>
-        <w:t>delete</w:t>
-      </w:r>
-      <w:proofErr w:type="spellEnd"/>
-      <w:proofErr w:type="gramEnd"/>
-      <w:r>
-        <w:t xml:space="preserve"> disco[id][propiedad];//borramos la propiedad del </w:t>
-      </w:r>
-      <w:proofErr w:type="spellStart"/>
-      <w:r>
-        <w:t>albun</w:t>
-      </w:r>
-      <w:proofErr w:type="spellEnd"/>
-      <w:r>
-        <w:t xml:space="preserve"> </w:t>
-      </w:r>
-      <w:proofErr w:type="spellStart"/>
-      <w:r>
-        <w:t>corespondiente</w:t>
-      </w:r>
-      <w:proofErr w:type="spellEnd"/>
+      <w:proofErr w:type="gramStart"/>
+      <w:r>
+        <w:t>disco[</w:t>
+      </w:r>
+      <w:proofErr w:type="gramEnd"/>
+      <w:r>
+        <w:t>id][propiedad] = valor;</w:t>
+      </w:r>
     </w:p>
     <w:p>
       <w:r>
@@ -22147,7 +22444,219 @@
     </w:p>
     <w:p>
       <w:r>
-        <w:t xml:space="preserve">        </w:t>
+        <w:t xml:space="preserve">  }  </w:t>
+      </w:r>
+    </w:p>
+    <w:p>
+      <w:r>
+        <w:t xml:space="preserve">  </w:t>
+      </w:r>
+      <w:r>
+        <w:rPr>
+          <w:rFonts w:hint="eastAsia"/>
+        </w:rPr>
+        <w:t xml:space="preserve">//Trabajando con el primer </w:t>
+      </w:r>
+      <w:proofErr w:type="spellStart"/>
+      <w:r>
+        <w:rPr>
+          <w:rFonts w:hint="eastAsia"/>
+        </w:rPr>
+        <w:t>obj</w:t>
+      </w:r>
+      <w:proofErr w:type="spellEnd"/>
+      <w:r>
+        <w:rPr>
+          <w:rFonts w:hint="eastAsia"/>
+        </w:rPr>
+        <w:t>↓</w:t>
+      </w:r>
+      <w:r>
+        <w:rPr>
+          <w:rFonts w:hint="eastAsia"/>
+        </w:rPr>
+        <w:t xml:space="preserve">  </w:t>
+      </w:r>
+    </w:p>
+    <w:p>
+      <w:r>
+        <w:t xml:space="preserve">  console.log(</w:t>
+      </w:r>
+      <w:proofErr w:type="spellStart"/>
+      <w:r>
+        <w:t>coleccionDeDiscos</w:t>
+      </w:r>
+      <w:proofErr w:type="spellEnd"/>
+      <w:r>
+        <w:t>[7853].</w:t>
+      </w:r>
+      <w:proofErr w:type="spellStart"/>
+      <w:r>
+        <w:t>tituloDelAlbum</w:t>
+      </w:r>
+      <w:proofErr w:type="spellEnd"/>
+      <w:r>
+        <w:t>);// antes de hacer el cambio</w:t>
+      </w:r>
+    </w:p>
+    <w:p>
+      <w:r>
+        <w:t xml:space="preserve">  </w:t>
+      </w:r>
+      <w:proofErr w:type="spellStart"/>
+      <w:proofErr w:type="gramStart"/>
+      <w:r>
+        <w:t>actualizarDiscos</w:t>
+      </w:r>
+      <w:proofErr w:type="spellEnd"/>
+      <w:r>
+        <w:t>(</w:t>
+      </w:r>
+      <w:proofErr w:type="spellStart"/>
+      <w:proofErr w:type="gramEnd"/>
+      <w:r>
+        <w:t>coleccionDeDiscos</w:t>
+      </w:r>
+      <w:proofErr w:type="spellEnd"/>
+      <w:r>
+        <w:t>, 7853, "</w:t>
+      </w:r>
+      <w:proofErr w:type="spellStart"/>
+      <w:r>
+        <w:t>tituloDelAlbum</w:t>
+      </w:r>
+      <w:proofErr w:type="spellEnd"/>
+      <w:r>
+        <w:t>", "");//pasamos como argumento la</w:t>
+      </w:r>
+    </w:p>
+    <w:p>
+      <w:r>
+        <w:t xml:space="preserve">  //</w:t>
+      </w:r>
+      <w:proofErr w:type="spellStart"/>
+      <w:r>
+        <w:t>coleccionDeDiscos</w:t>
+      </w:r>
+      <w:proofErr w:type="spellEnd"/>
+      <w:r>
+        <w:t xml:space="preserve"> en este caso NO la usamos como variable, pasamos el id, pasamos el nombre de la</w:t>
+      </w:r>
+    </w:p>
+    <w:p>
+      <w:r>
+        <w:t xml:space="preserve">  //propiedad y el valor en una cadena </w:t>
+      </w:r>
+      <w:proofErr w:type="spellStart"/>
+      <w:r>
+        <w:t>vacia</w:t>
+      </w:r>
+      <w:proofErr w:type="spellEnd"/>
+      <w:r>
+        <w:t xml:space="preserve">"" </w:t>
+      </w:r>
+      <w:proofErr w:type="spellStart"/>
+      <w:r>
+        <w:t>por que</w:t>
+      </w:r>
+      <w:proofErr w:type="spellEnd"/>
+      <w:r>
+        <w:t xml:space="preserve"> vamos a probar la primera </w:t>
+      </w:r>
+      <w:proofErr w:type="spellStart"/>
+      <w:r>
+        <w:t>condicion</w:t>
+      </w:r>
+      <w:proofErr w:type="spellEnd"/>
+      <w:r>
+        <w:t xml:space="preserve">: </w:t>
+      </w:r>
+      <w:proofErr w:type="spellStart"/>
+      <w:proofErr w:type="gramStart"/>
+      <w:r>
+        <w:t>if</w:t>
+      </w:r>
+      <w:proofErr w:type="spellEnd"/>
+      <w:r>
+        <w:t>(</w:t>
+      </w:r>
+      <w:proofErr w:type="gramEnd"/>
+      <w:r>
+        <w:t>...)</w:t>
+      </w:r>
+    </w:p>
+    <w:p>
+      <w:r>
+        <w:t xml:space="preserve">  console.log(</w:t>
+      </w:r>
+      <w:proofErr w:type="spellStart"/>
+      <w:r>
+        <w:t>coleccionDeDiscos.tituloDelAlbum</w:t>
+      </w:r>
+      <w:proofErr w:type="spellEnd"/>
+      <w:r>
+        <w:t>);//</w:t>
+      </w:r>
+      <w:proofErr w:type="spellStart"/>
+      <w:r>
+        <w:t>despues</w:t>
+      </w:r>
+      <w:proofErr w:type="spellEnd"/>
+      <w:r>
+        <w:t xml:space="preserve"> de hacer el cambio es </w:t>
+      </w:r>
+      <w:proofErr w:type="spellStart"/>
+      <w:r>
+        <w:t>undefined</w:t>
+      </w:r>
+      <w:proofErr w:type="spellEnd"/>
+    </w:p>
+    <w:p>
+      <w:r>
+        <w:lastRenderedPageBreak/>
+        <w:t xml:space="preserve">  console.log(</w:t>
+      </w:r>
+      <w:proofErr w:type="spellStart"/>
+      <w:r>
+        <w:t>coleccionDeDiscos</w:t>
+      </w:r>
+      <w:proofErr w:type="spellEnd"/>
+      <w:r>
+        <w:t xml:space="preserve">[7853].canciones);//pasamos como argumento la </w:t>
+      </w:r>
+      <w:proofErr w:type="spellStart"/>
+      <w:r>
+        <w:t>coleccionDeDiscos</w:t>
+      </w:r>
+      <w:proofErr w:type="spellEnd"/>
+      <w:r>
+        <w:t xml:space="preserve"> </w:t>
+      </w:r>
+    </w:p>
+    <w:p>
+      <w:r>
+        <w:t xml:space="preserve">  //en este caso NO la usamos como variable, pasamos el id, pasamos el nombre de la</w:t>
+      </w:r>
+    </w:p>
+    <w:p>
+      <w:r>
+        <w:t xml:space="preserve">  //propiedad y el valor por que vamos a probar la </w:t>
+      </w:r>
+      <w:proofErr w:type="spellStart"/>
+      <w:r>
+        <w:t>tercra</w:t>
+      </w:r>
+      <w:proofErr w:type="spellEnd"/>
+      <w:r>
+        <w:t xml:space="preserve"> </w:t>
+      </w:r>
+      <w:proofErr w:type="spellStart"/>
+      <w:r>
+        <w:t>condicion</w:t>
+      </w:r>
+      <w:proofErr w:type="spellEnd"/>
+      <w:r>
+        <w:t xml:space="preserve">: </w:t>
       </w:r>
       <w:proofErr w:type="spellStart"/>
       <w:proofErr w:type="gramStart"/>
@@ -22155,249 +22664,877 @@
         <w:t>else</w:t>
       </w:r>
       <w:proofErr w:type="spellEnd"/>
-      <w:proofErr w:type="gramEnd"/>
-      <w:r>
-        <w:t xml:space="preserve"> </w:t>
-      </w:r>
-      <w:proofErr w:type="spellStart"/>
-      <w:r>
+      <w:r>
+        <w:t>{</w:t>
+      </w:r>
+      <w:proofErr w:type="gramEnd"/>
+      <w:r>
+        <w:t>...}</w:t>
+      </w:r>
+    </w:p>
+    <w:p>
+      <w:r>
+        <w:t xml:space="preserve"> </w:t>
+      </w:r>
+    </w:p>
+    <w:p>
+      <w:r>
+        <w:rPr>
+          <w:rFonts w:hint="eastAsia"/>
+        </w:rPr>
+        <w:t xml:space="preserve">  //Trabajando con el segundo </w:t>
+      </w:r>
+      <w:proofErr w:type="spellStart"/>
+      <w:r>
+        <w:rPr>
+          <w:rFonts w:hint="eastAsia"/>
+        </w:rPr>
+        <w:t>obj</w:t>
+      </w:r>
+      <w:proofErr w:type="spellEnd"/>
+      <w:r>
+        <w:rPr>
+          <w:rFonts w:hint="eastAsia"/>
+        </w:rPr>
+        <w:t>↓</w:t>
+      </w:r>
+    </w:p>
+    <w:p>
+      <w:r>
+        <w:t xml:space="preserve">  console.log(</w:t>
+      </w:r>
+      <w:proofErr w:type="spellStart"/>
+      <w:r>
+        <w:t>coleccionDeDiscos</w:t>
+      </w:r>
+      <w:proofErr w:type="spellEnd"/>
+      <w:r>
+        <w:t xml:space="preserve">[5430].canciones);// antes de hacer el cambio </w:t>
+      </w:r>
+      <w:proofErr w:type="spellStart"/>
+      <w:r>
+        <w:t>undefined</w:t>
+      </w:r>
+      <w:proofErr w:type="spellEnd"/>
+    </w:p>
+    <w:p>
+      <w:r>
+        <w:t xml:space="preserve">  </w:t>
+      </w:r>
+      <w:proofErr w:type="spellStart"/>
+      <w:proofErr w:type="gramStart"/>
+      <w:r>
+        <w:t>actualizarDiscos</w:t>
+      </w:r>
+      <w:proofErr w:type="spellEnd"/>
+      <w:r>
+        <w:t>(</w:t>
+      </w:r>
+      <w:proofErr w:type="spellStart"/>
+      <w:proofErr w:type="gramEnd"/>
+      <w:r>
+        <w:t>coleccionDeDiscos</w:t>
+      </w:r>
+      <w:proofErr w:type="spellEnd"/>
+      <w:r>
+        <w:t>, 5430, "canciones", "</w:t>
+      </w:r>
+      <w:proofErr w:type="spellStart"/>
+      <w:r>
+        <w:t>mamma</w:t>
+      </w:r>
+      <w:proofErr w:type="spellEnd"/>
+      <w:r>
+        <w:t xml:space="preserve"> </w:t>
+      </w:r>
+      <w:proofErr w:type="spellStart"/>
+      <w:r>
+        <w:t>mia</w:t>
+      </w:r>
+      <w:proofErr w:type="spellEnd"/>
+      <w:r>
+        <w:t>");//pasamos como argumento la</w:t>
+      </w:r>
+    </w:p>
+    <w:p>
+      <w:r>
+        <w:t xml:space="preserve">  //</w:t>
+      </w:r>
+      <w:proofErr w:type="spellStart"/>
+      <w:r>
+        <w:t>coleccionDeDiscos</w:t>
+      </w:r>
+      <w:proofErr w:type="spellEnd"/>
+      <w:r>
+        <w:t xml:space="preserve"> en este caso NO la usamos como variable, pasamos el id, pasamos el nombre de la</w:t>
+      </w:r>
+    </w:p>
+    <w:p>
+      <w:r>
+        <w:rPr>
+          <w:rFonts w:hint="eastAsia"/>
+        </w:rPr>
+        <w:t xml:space="preserve">  //propiedad y el valor que NO existen en el </w:t>
+      </w:r>
+      <w:proofErr w:type="spellStart"/>
+      <w:r>
+        <w:rPr>
+          <w:rFonts w:hint="eastAsia"/>
+        </w:rPr>
+        <w:t>obj</w:t>
+      </w:r>
+      <w:proofErr w:type="spellEnd"/>
+      <w:r>
+        <w:rPr>
+          <w:rFonts w:hint="eastAsia"/>
+        </w:rPr>
+        <w:t xml:space="preserve"> y probamos la segunda </w:t>
+      </w:r>
+      <w:proofErr w:type="spellStart"/>
+      <w:r>
+        <w:rPr>
+          <w:rFonts w:hint="eastAsia"/>
+        </w:rPr>
+        <w:t>condicion</w:t>
+      </w:r>
+      <w:proofErr w:type="spellEnd"/>
+      <w:r>
+        <w:rPr>
+          <w:rFonts w:hint="eastAsia"/>
+        </w:rPr>
+        <w:t>→</w:t>
+      </w:r>
+      <w:proofErr w:type="spellStart"/>
+      <w:r>
+        <w:rPr>
+          <w:rFonts w:hint="eastAsia"/>
+        </w:rPr>
+        <w:t>else</w:t>
+      </w:r>
+      <w:proofErr w:type="spellEnd"/>
+      <w:r>
+        <w:rPr>
+          <w:rFonts w:hint="eastAsia"/>
+        </w:rPr>
+        <w:t xml:space="preserve"> </w:t>
+      </w:r>
+      <w:proofErr w:type="spellStart"/>
+      <w:proofErr w:type="gramStart"/>
+      <w:r>
+        <w:rPr>
+          <w:rFonts w:hint="eastAsia"/>
+        </w:rPr>
         <w:t>if</w:t>
       </w:r>
       <w:proofErr w:type="spellEnd"/>
       <w:r>
-        <w:t>(propiedad === "canciones")</w:t>
-      </w:r>
-    </w:p>
-    <w:p>
-      <w:pPr>
-        <w:rPr>
-          <w:rFonts w:hint="eastAsia"/>
-        </w:rPr>
-      </w:pPr>
-      <w:r>
-        <w:rPr>
-          <w:rFonts w:hint="eastAsia"/>
-        </w:rPr>
+        <w:rPr>
+          <w:rFonts w:hint="eastAsia"/>
+        </w:rPr>
+        <w:t>(</w:t>
+      </w:r>
+      <w:proofErr w:type="gramEnd"/>
+      <w:r>
+        <w:rPr>
+          <w:rFonts w:hint="eastAsia"/>
+        </w:rPr>
+        <w:t>...)</w:t>
+      </w:r>
+    </w:p>
+    <w:p>
+      <w:r>
+        <w:t xml:space="preserve">  console.log(</w:t>
+      </w:r>
+      <w:proofErr w:type="spellStart"/>
+      <w:r>
+        <w:t>coleccionDeDiscos</w:t>
+      </w:r>
+      <w:proofErr w:type="spellEnd"/>
+      <w:r>
+        <w:t>[5430].canciones);//</w:t>
+      </w:r>
+      <w:proofErr w:type="spellStart"/>
+      <w:r>
+        <w:t>despues</w:t>
+      </w:r>
+      <w:proofErr w:type="spellEnd"/>
+      <w:r>
+        <w:t xml:space="preserve"> de hacer el cambio ["</w:t>
+      </w:r>
+      <w:proofErr w:type="spellStart"/>
+      <w:r>
+        <w:t>mamma</w:t>
+      </w:r>
+      <w:proofErr w:type="spellEnd"/>
+      <w:r>
+        <w:t xml:space="preserve"> </w:t>
+      </w:r>
+      <w:proofErr w:type="spellStart"/>
+      <w:r>
+        <w:t>mia</w:t>
+      </w:r>
+      <w:proofErr w:type="spellEnd"/>
+      <w:r>
+        <w:t xml:space="preserve">"] </w:t>
+      </w:r>
+    </w:p>
+    <w:p>
+      <w:r>
+        <w:t xml:space="preserve">  console.log(</w:t>
+      </w:r>
+      <w:proofErr w:type="spellStart"/>
+      <w:r>
+        <w:t>coleccionDeDiscos</w:t>
+      </w:r>
+      <w:proofErr w:type="spellEnd"/>
+      <w:r>
+        <w:t xml:space="preserve">[5430].artista);// antes de hacer el cambio </w:t>
+      </w:r>
+      <w:proofErr w:type="spellStart"/>
+      <w:r>
+        <w:t>undefined</w:t>
+      </w:r>
+      <w:proofErr w:type="spellEnd"/>
+    </w:p>
+    <w:p>
+      <w:r>
+        <w:t xml:space="preserve">  </w:t>
+      </w:r>
+      <w:proofErr w:type="spellStart"/>
+      <w:proofErr w:type="gramStart"/>
+      <w:r>
+        <w:t>actualizarDiscos</w:t>
+      </w:r>
+      <w:proofErr w:type="spellEnd"/>
+      <w:r>
+        <w:t>(</w:t>
+      </w:r>
+      <w:proofErr w:type="spellStart"/>
+      <w:proofErr w:type="gramEnd"/>
+      <w:r>
+        <w:t>coleccionDeDiscos</w:t>
+      </w:r>
+      <w:proofErr w:type="spellEnd"/>
+      <w:r>
+        <w:t>, 5430, "artista", "ABBA");</w:t>
+      </w:r>
+    </w:p>
+    <w:p>
+      <w:r>
+        <w:t xml:space="preserve">  console.log(</w:t>
+      </w:r>
+      <w:proofErr w:type="spellStart"/>
+      <w:r>
+        <w:t>coleccionDeDiscos</w:t>
+      </w:r>
+      <w:proofErr w:type="spellEnd"/>
+      <w:r>
+        <w:t>[5430].artista);//</w:t>
+      </w:r>
+      <w:proofErr w:type="spellStart"/>
+      <w:r>
+        <w:t>despues</w:t>
+      </w:r>
+      <w:proofErr w:type="spellEnd"/>
+      <w:r>
+        <w:t xml:space="preserve"> de hacer el cambio ["ABBA"]</w:t>
+      </w:r>
+    </w:p>
+    <w:p>
+      <w:r>
+        <w:t xml:space="preserve">  console.log(</w:t>
+      </w:r>
+      <w:proofErr w:type="spellStart"/>
+      <w:r>
+        <w:t>coleccionDeDiscos</w:t>
+      </w:r>
+      <w:proofErr w:type="spellEnd"/>
+      <w:r>
+        <w:t xml:space="preserve">[5430].canciones);//pasamos como argumento la </w:t>
+      </w:r>
+      <w:proofErr w:type="spellStart"/>
+      <w:r>
+        <w:t>coleccionDeDiscos</w:t>
+      </w:r>
+      <w:proofErr w:type="spellEnd"/>
+      <w:r>
+        <w:t xml:space="preserve"> </w:t>
+      </w:r>
+    </w:p>
+    <w:p>
+      <w:r>
+        <w:t xml:space="preserve">  //en este caso NO la usamos como variable, pasamos el id, pasamos el nombre de la</w:t>
+      </w:r>
+    </w:p>
+    <w:p>
+      <w:r>
+        <w:t xml:space="preserve">  //propiedad y el valor por que vamos a probar la </w:t>
+      </w:r>
+      <w:proofErr w:type="spellStart"/>
+      <w:r>
+        <w:t>tercra</w:t>
+      </w:r>
+      <w:proofErr w:type="spellEnd"/>
+      <w:r>
+        <w:t xml:space="preserve"> </w:t>
+      </w:r>
+      <w:proofErr w:type="spellStart"/>
+      <w:r>
+        <w:t>condicion</w:t>
+      </w:r>
+      <w:proofErr w:type="spellEnd"/>
+      <w:r>
+        <w:t xml:space="preserve">: </w:t>
+      </w:r>
+      <w:proofErr w:type="spellStart"/>
+      <w:proofErr w:type="gramStart"/>
+      <w:r>
+        <w:t>else</w:t>
+      </w:r>
+      <w:proofErr w:type="spellEnd"/>
+      <w:r>
+        <w:t>{</w:t>
+      </w:r>
+      <w:proofErr w:type="gramEnd"/>
+      <w:r>
+        <w:t>...}</w:t>
+      </w:r>
+    </w:p>
+    <w:p>
+      <w:pPr>
+        <w:rPr>
+          <w:b/>
+          <w:sz w:val="24"/>
+          <w:szCs w:val="24"/>
+        </w:rPr>
+      </w:pPr>
+      <w:r>
+        <w:rPr>
+          <w:b/>
+          <w:sz w:val="24"/>
+          <w:szCs w:val="24"/>
+        </w:rPr>
+        <w:t>Ciclo “WHILE”</w:t>
+      </w:r>
+    </w:p>
+    <w:p>
+      <w:r>
+        <w:t>Esos ciclos o bucles</w:t>
+      </w:r>
+      <w:r>
+        <w:t xml:space="preserve"> que  en ingles se denomina </w:t>
+      </w:r>
+      <w:proofErr w:type="spellStart"/>
+      <w:r>
+        <w:t>loop</w:t>
+      </w:r>
+      <w:proofErr w:type="spellEnd"/>
+      <w:r>
+        <w:t xml:space="preserve"> </w:t>
+      </w:r>
+      <w:r>
+        <w:t xml:space="preserve"> nos permiten repetir unas secuencias de instrucciones un </w:t>
+      </w:r>
+      <w:r>
+        <w:t>número</w:t>
+      </w:r>
+      <w:r>
+        <w:t xml:space="preserve"> </w:t>
+      </w:r>
+      <w:r>
+        <w:t>específico</w:t>
+      </w:r>
+      <w:r>
+        <w:t xml:space="preserve"> de veces. Tenemos dos tipos de ciclos</w:t>
+      </w:r>
+      <w:proofErr w:type="gramStart"/>
+      <w:r>
+        <w:t>:→</w:t>
+      </w:r>
+      <w:proofErr w:type="gramEnd"/>
+      <w:r>
+        <w:rPr>
+          <w:b/>
+        </w:rPr>
+        <w:t xml:space="preserve"> </w:t>
+      </w:r>
+      <w:proofErr w:type="spellStart"/>
+      <w:r>
+        <w:rPr>
+          <w:b/>
+        </w:rPr>
+        <w:t>while</w:t>
+      </w:r>
+      <w:proofErr w:type="spellEnd"/>
+      <w:r>
+        <w:t xml:space="preserve"> o </w:t>
+      </w:r>
+      <w:proofErr w:type="spellStart"/>
+      <w:r>
+        <w:rPr>
+          <w:b/>
+        </w:rPr>
+        <w:t>for</w:t>
+      </w:r>
+      <w:proofErr w:type="spellEnd"/>
+      <w:r>
+        <w:rPr>
+          <w:b/>
+        </w:rPr>
+        <w:t xml:space="preserve">, </w:t>
+      </w:r>
+      <w:r>
+        <w:t xml:space="preserve">comenzaremos viendo los ciclos </w:t>
+      </w:r>
+      <w:proofErr w:type="spellStart"/>
+      <w:r>
+        <w:t>while</w:t>
+      </w:r>
+      <w:proofErr w:type="spellEnd"/>
+      <w:r>
+        <w:t>.</w:t>
+      </w:r>
+      <w:r>
+        <w:t xml:space="preserve"> Este tipo de bucles se los utiliza cuando no tenemos un número preciso de interacciones. Una (</w:t>
+      </w:r>
+      <w:r>
+        <w:t>interacción</w:t>
+      </w:r>
+      <w:r>
+        <w:t xml:space="preserve">) es una repetición del bloque de código que queremos repetir. Cuando no sabemos el </w:t>
+      </w:r>
+      <w:r>
+        <w:t>número</w:t>
+      </w:r>
+      <w:r>
+        <w:t xml:space="preserve"> preciso que queremos realizar, pero si sabemos que es lo que tiene que ser cierto para continuar el proceso usamos un bucle </w:t>
+      </w:r>
+      <w:proofErr w:type="spellStart"/>
+      <w:r>
+        <w:t>while</w:t>
+      </w:r>
+      <w:proofErr w:type="spellEnd"/>
+      <w:r>
+        <w:t xml:space="preserve">.                 Vamos a definir una variable: </w:t>
+      </w:r>
+    </w:p>
+    <w:p>
+      <w:proofErr w:type="spellStart"/>
+      <w:proofErr w:type="gramStart"/>
+      <w:r>
+        <w:t>var</w:t>
+      </w:r>
+      <w:proofErr w:type="spellEnd"/>
+      <w:proofErr w:type="gramEnd"/>
+      <w:r>
+        <w:t xml:space="preserve"> </w:t>
+      </w:r>
+      <w:proofErr w:type="spellStart"/>
+      <w:r>
+        <w:t>cont</w:t>
+      </w:r>
+      <w:proofErr w:type="spellEnd"/>
+      <w:r>
+        <w:t xml:space="preserve"> = 0</w:t>
+      </w:r>
+    </w:p>
+    <w:p>
+      <w:r>
         <w:lastRenderedPageBreak/>
-        <w:t xml:space="preserve">        </w:t>
-      </w:r>
-      <w:proofErr w:type="gramStart"/>
-      <w:r>
-        <w:rPr>
-          <w:rFonts w:hint="eastAsia"/>
-        </w:rPr>
-        <w:t>{ /</w:t>
-      </w:r>
-      <w:proofErr w:type="gramEnd"/>
-      <w:r>
-        <w:rPr>
-          <w:rFonts w:hint="eastAsia"/>
-        </w:rPr>
-        <w:t>/</w:t>
-      </w:r>
-      <w:r>
-        <w:rPr>
-          <w:rFonts w:hint="eastAsia"/>
-        </w:rPr>
-        <w:t>↓</w:t>
-      </w:r>
-      <w:r>
-        <w:rPr>
-          <w:rFonts w:hint="eastAsia"/>
-        </w:rPr>
-        <w:t>cubrimos la segunda y tercera regla</w:t>
+        <w:t xml:space="preserve">  </w:t>
+      </w:r>
+      <w:proofErr w:type="spellStart"/>
+      <w:proofErr w:type="gramStart"/>
+      <w:r>
+        <w:t>while</w:t>
+      </w:r>
+      <w:proofErr w:type="spellEnd"/>
+      <w:r>
+        <w:t>(</w:t>
+      </w:r>
+      <w:proofErr w:type="spellStart"/>
+      <w:proofErr w:type="gramEnd"/>
+      <w:r>
+        <w:t>cont</w:t>
+      </w:r>
+      <w:proofErr w:type="spellEnd"/>
+      <w:r>
+        <w:t xml:space="preserve"> &lt;= 3) </w:t>
+      </w:r>
+    </w:p>
+    <w:p>
+      <w:r>
+        <w:t xml:space="preserve">  {</w:t>
+      </w:r>
+    </w:p>
+    <w:p>
+      <w:r>
+        <w:t xml:space="preserve">    </w:t>
+      </w:r>
+      <w:proofErr w:type="gramStart"/>
+      <w:r>
+        <w:t>console.log(</w:t>
+      </w:r>
+      <w:proofErr w:type="gramEnd"/>
+      <w:r>
+        <w:t xml:space="preserve">"Aprendiendo bucles con </w:t>
+      </w:r>
+      <w:proofErr w:type="spellStart"/>
+      <w:r>
+        <w:t>white</w:t>
+      </w:r>
+      <w:proofErr w:type="spellEnd"/>
+      <w:r>
+        <w:t>");</w:t>
+      </w:r>
+    </w:p>
+    <w:p>
+      <w:r>
+        <w:t xml:space="preserve">    </w:t>
+      </w:r>
+      <w:proofErr w:type="spellStart"/>
+      <w:proofErr w:type="gramStart"/>
+      <w:r>
+        <w:t>cont</w:t>
+      </w:r>
+      <w:proofErr w:type="spellEnd"/>
+      <w:proofErr w:type="gramEnd"/>
+      <w:r>
+        <w:t>++;</w:t>
+      </w:r>
+    </w:p>
+    <w:p>
+      <w:r>
+        <w:t xml:space="preserve">  }</w:t>
+      </w:r>
+    </w:p>
+    <w:p>
+      <w:r>
+        <w:t xml:space="preserve">  </w:t>
+      </w:r>
+      <w:proofErr w:type="gramStart"/>
+      <w:r>
+        <w:t>console.log(</w:t>
+      </w:r>
+      <w:proofErr w:type="gramEnd"/>
+      <w:r>
+        <w:t>"</w:t>
+      </w:r>
+      <w:proofErr w:type="spellStart"/>
+      <w:r>
+        <w:t>salio</w:t>
+      </w:r>
+      <w:proofErr w:type="spellEnd"/>
+      <w:r>
+        <w:t xml:space="preserve"> del bucle");  </w:t>
+      </w:r>
+    </w:p>
+    <w:p>
+      <w:pPr>
+        <w:rPr>
+          <w:b/>
+          <w:sz w:val="24"/>
+          <w:szCs w:val="24"/>
+        </w:rPr>
+      </w:pPr>
+      <w:r>
+        <w:rPr>
+          <w:b/>
+          <w:sz w:val="24"/>
+          <w:szCs w:val="24"/>
+        </w:rPr>
+        <w:t xml:space="preserve">Veamos otros dos </w:t>
+      </w:r>
+      <w:proofErr w:type="gramStart"/>
+      <w:r>
+        <w:rPr>
+          <w:b/>
+          <w:sz w:val="24"/>
+          <w:szCs w:val="24"/>
+        </w:rPr>
+        <w:t>ejemplo</w:t>
+      </w:r>
+      <w:proofErr w:type="gramEnd"/>
+      <w:r>
+        <w:rPr>
+          <w:b/>
+          <w:sz w:val="24"/>
+          <w:szCs w:val="24"/>
+        </w:rPr>
+        <w:t xml:space="preserve"> de un bucle White:</w:t>
+      </w:r>
+    </w:p>
+    <w:p>
+      <w:r>
+        <w:t xml:space="preserve">  Ej1) Definimos dos variables, una es un array vacío la otra un contador. Mostramos por consola la variable </w:t>
+      </w:r>
+      <w:proofErr w:type="spellStart"/>
+      <w:r>
+        <w:t>miArreglo</w:t>
+      </w:r>
+      <w:proofErr w:type="spellEnd"/>
+      <w:r>
+        <w:t xml:space="preserve"> y veremos</w:t>
+      </w:r>
+      <w:r>
+        <w:rPr>
+          <w:rFonts w:hint="eastAsia"/>
+        </w:rPr>
+        <w:t>→</w:t>
+      </w:r>
+      <w:r>
+        <w:t xml:space="preserve"> [[]] ¿</w:t>
+      </w:r>
+      <w:proofErr w:type="spellStart"/>
+      <w:r>
+        <w:t>por que</w:t>
+      </w:r>
+      <w:proofErr w:type="spellEnd"/>
+      <w:r>
+        <w:t xml:space="preserve"> el array sigue siendo un array vacío? Si la variable      </w:t>
+      </w:r>
+      <w:proofErr w:type="spellStart"/>
+      <w:r>
+        <w:t>cont</w:t>
+      </w:r>
+      <w:proofErr w:type="spellEnd"/>
+      <w:r>
+        <w:t xml:space="preserve">; </w:t>
+      </w:r>
+      <w:r>
+        <w:t>NO está</w:t>
+      </w:r>
+      <w:r>
+        <w:t xml:space="preserve"> definida vemos los array </w:t>
+      </w:r>
+      <w:proofErr w:type="spellStart"/>
+      <w:r>
+        <w:t>vacios</w:t>
+      </w:r>
+      <w:proofErr w:type="spellEnd"/>
+    </w:p>
+    <w:p>
+      <w:r>
+        <w:t xml:space="preserve">      //Llamamos al operador </w:t>
+      </w:r>
+      <w:proofErr w:type="spellStart"/>
+      <w:proofErr w:type="gramStart"/>
+      <w:r>
+        <w:t>push</w:t>
+      </w:r>
+      <w:proofErr w:type="spellEnd"/>
+      <w:r>
+        <w:t>()</w:t>
+      </w:r>
+      <w:proofErr w:type="gramEnd"/>
+    </w:p>
+    <w:p>
+      <w:r>
+        <w:t xml:space="preserve">      </w:t>
+      </w:r>
+      <w:proofErr w:type="spellStart"/>
+      <w:proofErr w:type="gramStart"/>
+      <w:r>
+        <w:t>var</w:t>
+      </w:r>
+      <w:proofErr w:type="spellEnd"/>
+      <w:proofErr w:type="gramEnd"/>
+      <w:r>
+        <w:t xml:space="preserve"> </w:t>
+      </w:r>
+      <w:proofErr w:type="spellStart"/>
+      <w:r>
+        <w:t>miArreglo</w:t>
+      </w:r>
+      <w:proofErr w:type="spellEnd"/>
+      <w:r>
+        <w:t xml:space="preserve"> = [];</w:t>
+      </w:r>
+    </w:p>
+    <w:p>
+      <w:r>
+        <w:t xml:space="preserve">      </w:t>
+      </w:r>
+      <w:proofErr w:type="spellStart"/>
+      <w:proofErr w:type="gramStart"/>
+      <w:r>
+        <w:t>var</w:t>
+      </w:r>
+      <w:proofErr w:type="spellEnd"/>
+      <w:proofErr w:type="gramEnd"/>
+      <w:r>
+        <w:t xml:space="preserve"> </w:t>
+      </w:r>
+      <w:proofErr w:type="spellStart"/>
+      <w:r>
+        <w:t>cont</w:t>
+      </w:r>
+      <w:proofErr w:type="spellEnd"/>
+      <w:r>
+        <w:t xml:space="preserve"> = 0;</w:t>
+      </w:r>
+    </w:p>
+    <w:p>
+      <w:r>
+        <w:t xml:space="preserve">      //Si </w:t>
+      </w:r>
+      <w:proofErr w:type="spellStart"/>
+      <w:r>
+        <w:t>si</w:t>
+      </w:r>
+      <w:proofErr w:type="spellEnd"/>
+      <w:r>
+        <w:t xml:space="preserve"> la variable </w:t>
+      </w:r>
+      <w:proofErr w:type="spellStart"/>
+      <w:r>
+        <w:t>cont</w:t>
+      </w:r>
+      <w:proofErr w:type="spellEnd"/>
+      <w:r>
+        <w:t xml:space="preserve">; no </w:t>
+      </w:r>
+      <w:proofErr w:type="spellStart"/>
+      <w:r>
+        <w:t>esta</w:t>
+      </w:r>
+      <w:proofErr w:type="spellEnd"/>
+      <w:r>
+        <w:t xml:space="preserve"> definida vemos los array </w:t>
+      </w:r>
+      <w:proofErr w:type="spellStart"/>
+      <w:r>
+        <w:t>vacios</w:t>
+      </w:r>
+      <w:proofErr w:type="spellEnd"/>
+      <w:r>
+        <w:t xml:space="preserve"> [[]] </w:t>
+      </w:r>
+    </w:p>
+    <w:p>
+      <w:r>
+        <w:t xml:space="preserve">      </w:t>
+      </w:r>
+      <w:proofErr w:type="gramStart"/>
+      <w:r>
+        <w:t>console.log(</w:t>
+      </w:r>
+      <w:proofErr w:type="gramEnd"/>
+      <w:r>
+        <w:t>[</w:t>
+      </w:r>
+      <w:proofErr w:type="spellStart"/>
+      <w:r>
+        <w:t>miArreglo</w:t>
+      </w:r>
+      <w:proofErr w:type="spellEnd"/>
+      <w:r>
+        <w:t>]);</w:t>
+      </w:r>
+    </w:p>
+    <w:p>
+      <w:r>
+        <w:t xml:space="preserve">  </w:t>
+      </w:r>
+      <w:r>
+        <w:t xml:space="preserve">   </w:t>
+      </w:r>
+      <w:r>
+        <w:t xml:space="preserve"> </w:t>
+      </w:r>
+      <w:proofErr w:type="spellStart"/>
+      <w:proofErr w:type="gramStart"/>
+      <w:r>
+        <w:t>while</w:t>
+      </w:r>
+      <w:proofErr w:type="spellEnd"/>
+      <w:r>
+        <w:t>(</w:t>
+      </w:r>
+      <w:proofErr w:type="spellStart"/>
+      <w:proofErr w:type="gramEnd"/>
+      <w:r>
+        <w:t>cont</w:t>
+      </w:r>
+      <w:proofErr w:type="spellEnd"/>
+      <w:r>
+        <w:t xml:space="preserve"> &lt;= 10)//hacer mientras se cumpla la condición</w:t>
+      </w:r>
+    </w:p>
+    <w:p>
+      <w:r>
+        <w:t xml:space="preserve">     </w:t>
+      </w:r>
+      <w:r>
+        <w:t xml:space="preserve"> </w:t>
+      </w:r>
+      <w:r>
+        <w:t xml:space="preserve">  {</w:t>
       </w:r>
     </w:p>
     <w:p>
       <w:r>
         <w:t xml:space="preserve">          </w:t>
       </w:r>
-      <w:proofErr w:type="gramStart"/>
-      <w:r>
-        <w:t>discos[</w:t>
-      </w:r>
-      <w:proofErr w:type="gramEnd"/>
-      <w:r>
-        <w:t xml:space="preserve">id][propiedad] = disco[id][propiedad] || [];//accedemos al </w:t>
-      </w:r>
-      <w:proofErr w:type="spellStart"/>
-      <w:r>
-        <w:t>obj</w:t>
-      </w:r>
-      <w:proofErr w:type="spellEnd"/>
-      <w:r>
-        <w:t xml:space="preserve"> correspondiente, luego</w:t>
-      </w:r>
-    </w:p>
-    <w:p>
-      <w:r>
-        <w:t xml:space="preserve">   //accedemos a la propiedad canciones y le </w:t>
-      </w:r>
-      <w:proofErr w:type="spellStart"/>
-      <w:r>
-        <w:t>acignamos</w:t>
-      </w:r>
-      <w:proofErr w:type="spellEnd"/>
-      <w:r>
-        <w:t xml:space="preserve"> un array </w:t>
-      </w:r>
-      <w:proofErr w:type="spellStart"/>
-      <w:r>
-        <w:t>vacio</w:t>
-      </w:r>
-      <w:proofErr w:type="spellEnd"/>
-      <w:r>
-        <w:t>.</w:t>
-      </w:r>
-    </w:p>
-    <w:p>
-      <w:r>
-        <w:rPr>
-          <w:rFonts w:hint="eastAsia"/>
-        </w:rPr>
-        <w:t xml:space="preserve">  //Pero que pasa si la propiedad no existe... En ese caso usaremos el operador </w:t>
-      </w:r>
-      <w:proofErr w:type="spellStart"/>
-      <w:r>
-        <w:rPr>
-          <w:rFonts w:hint="eastAsia"/>
-        </w:rPr>
-        <w:t>logico</w:t>
-      </w:r>
-      <w:proofErr w:type="spellEnd"/>
-      <w:r>
-        <w:rPr>
-          <w:rFonts w:hint="eastAsia"/>
-        </w:rPr>
-        <w:t>→</w:t>
-      </w:r>
-      <w:proofErr w:type="spellStart"/>
-      <w:r>
-        <w:rPr>
-          <w:rFonts w:hint="eastAsia"/>
-        </w:rPr>
-        <w:t>or</w:t>
-      </w:r>
-      <w:proofErr w:type="spellEnd"/>
-      <w:r>
-        <w:rPr>
-          <w:rFonts w:hint="eastAsia"/>
-        </w:rPr>
-        <w:t xml:space="preserve"> que </w:t>
-      </w:r>
-      <w:r>
-        <w:t xml:space="preserve">    //permite </w:t>
-      </w:r>
-      <w:proofErr w:type="spellStart"/>
-      <w:r>
-        <w:t>escojer</w:t>
-      </w:r>
-      <w:proofErr w:type="spellEnd"/>
-      <w:r>
-        <w:t xml:space="preserve"> entre dos </w:t>
-      </w:r>
-      <w:proofErr w:type="spellStart"/>
-      <w:r>
-        <w:t>obciones</w:t>
-      </w:r>
-      <w:proofErr w:type="spellEnd"/>
-      <w:r>
-        <w:t xml:space="preserve">: Primero se va a acceder, y si este valor no está definido                                                   </w:t>
-      </w:r>
-    </w:p>
-    <w:p>
-      <w:r>
-        <w:t xml:space="preserve"> // </w:t>
-      </w:r>
-      <w:proofErr w:type="gramStart"/>
-      <w:r>
-        <w:t>el</w:t>
-      </w:r>
-      <w:proofErr w:type="gramEnd"/>
-      <w:r>
-        <w:t xml:space="preserve"> operador </w:t>
-      </w:r>
-      <w:proofErr w:type="spellStart"/>
-      <w:r>
-        <w:t>or</w:t>
-      </w:r>
-      <w:proofErr w:type="spellEnd"/>
-      <w:r>
-        <w:t xml:space="preserve"> nos permite como </w:t>
-      </w:r>
-      <w:proofErr w:type="spellStart"/>
-      <w:r>
-        <w:t>espesificar</w:t>
-      </w:r>
-      <w:proofErr w:type="spellEnd"/>
-      <w:r>
-        <w:t xml:space="preserve"> un valor de respaldo que en este caso va a ser un           // array </w:t>
-      </w:r>
-      <w:proofErr w:type="spellStart"/>
-      <w:r>
-        <w:t>vasio</w:t>
-      </w:r>
-      <w:proofErr w:type="spellEnd"/>
-      <w:r>
-        <w:t xml:space="preserve">[] y de forma segura podemos llamar al </w:t>
-      </w:r>
-      <w:proofErr w:type="spellStart"/>
-      <w:r>
-        <w:t>metodo</w:t>
-      </w:r>
-      <w:proofErr w:type="spellEnd"/>
-      <w:r>
-        <w:t xml:space="preserve"> </w:t>
-      </w:r>
-      <w:proofErr w:type="spellStart"/>
+      <w:proofErr w:type="spellStart"/>
+      <w:r>
+        <w:t>miArreglo.push</w:t>
+      </w:r>
+      <w:proofErr w:type="spellEnd"/>
+      <w:r>
+        <w:t>(</w:t>
+      </w:r>
+      <w:proofErr w:type="spellStart"/>
+      <w:r>
+        <w:t>cont</w:t>
+      </w:r>
+      <w:proofErr w:type="spellEnd"/>
+      <w:r>
+        <w:t xml:space="preserve">);//Con cada </w:t>
+      </w:r>
+      <w:proofErr w:type="spellStart"/>
+      <w:r>
+        <w:t>loop</w:t>
+      </w:r>
+      <w:proofErr w:type="spellEnd"/>
+      <w:r>
+        <w:t xml:space="preserve"> del bucle, </w:t>
+      </w:r>
+      <w:proofErr w:type="spellStart"/>
+      <w:proofErr w:type="gramStart"/>
       <w:r>
         <w:t>push</w:t>
       </w:r>
       <w:proofErr w:type="spellEnd"/>
       <w:r>
-        <w:t xml:space="preserve">()    </w:t>
-      </w:r>
-    </w:p>
-    <w:p>
-      <w:r>
-        <w:t>discos[id][propiedad].</w:t>
-      </w:r>
-      <w:proofErr w:type="spellStart"/>
-      <w:r>
-        <w:t>push</w:t>
-      </w:r>
-      <w:proofErr w:type="spellEnd"/>
-      <w:r>
-        <w:t xml:space="preserve">(valor);//agregamos el valor a ese array </w:t>
-      </w:r>
-      <w:proofErr w:type="spellStart"/>
-      <w:r>
-        <w:t>vacio</w:t>
-      </w:r>
-      <w:proofErr w:type="spellEnd"/>
-      <w:r>
-        <w:t xml:space="preserve"> llamando al </w:t>
-      </w:r>
-      <w:proofErr w:type="spellStart"/>
-      <w:r>
-        <w:t>metodo</w:t>
-      </w:r>
-      <w:proofErr w:type="spellEnd"/>
-      <w:r>
-        <w:t xml:space="preserve"> </w:t>
-      </w:r>
-      <w:proofErr w:type="spellStart"/>
-      <w:r>
-        <w:t>push</w:t>
-      </w:r>
-      <w:proofErr w:type="spellEnd"/>
-      <w:r>
-        <w:t xml:space="preserve"> y</w:t>
-      </w:r>
-    </w:p>
-    <w:p>
-      <w:r>
-        <w:t xml:space="preserve">          //agregamos el valor que pasamos como argumento</w:t>
+        <w:t>(</w:t>
+      </w:r>
+      <w:proofErr w:type="gramEnd"/>
+      <w:r>
+        <w:t>) agrega un numero</w:t>
+      </w:r>
+    </w:p>
+    <w:p>
+      <w:r>
+        <w:t xml:space="preserve">          </w:t>
+      </w:r>
+      <w:proofErr w:type="spellStart"/>
+      <w:proofErr w:type="gramStart"/>
+      <w:r>
+        <w:t>cont</w:t>
+      </w:r>
+      <w:proofErr w:type="spellEnd"/>
+      <w:proofErr w:type="gramEnd"/>
+      <w:r>
+        <w:t xml:space="preserve">++;//incrementa en uno hasta que </w:t>
+      </w:r>
+      <w:proofErr w:type="spellStart"/>
+      <w:r>
+        <w:t>cont</w:t>
+      </w:r>
+      <w:proofErr w:type="spellEnd"/>
+      <w:r>
+        <w:t xml:space="preserve"> sea mayor que 10</w:t>
       </w:r>
     </w:p>
     <w:p>
@@ -22407,148 +23544,599 @@
     </w:p>
     <w:p>
       <w:r>
-        <w:t xml:space="preserve">        </w:t>
-      </w:r>
-      <w:proofErr w:type="spellStart"/>
-      <w:proofErr w:type="gramStart"/>
-      <w:r>
-        <w:t>else</w:t>
-      </w:r>
-      <w:proofErr w:type="spellEnd"/>
-      <w:proofErr w:type="gramEnd"/>
-    </w:p>
-    <w:p>
-      <w:pPr>
-        <w:rPr>
-          <w:rFonts w:hint="eastAsia"/>
-        </w:rPr>
-      </w:pPr>
-      <w:r>
-        <w:rPr>
-          <w:rFonts w:hint="eastAsia"/>
-        </w:rPr>
-        <w:t xml:space="preserve">        </w:t>
-      </w:r>
-      <w:proofErr w:type="gramStart"/>
-      <w:r>
-        <w:rPr>
-          <w:rFonts w:hint="eastAsia"/>
-        </w:rPr>
-        <w:t>{ /</w:t>
-      </w:r>
-      <w:proofErr w:type="gramEnd"/>
-      <w:r>
-        <w:rPr>
-          <w:rFonts w:hint="eastAsia"/>
-        </w:rPr>
-        <w:t>/</w:t>
-      </w:r>
-      <w:r>
-        <w:rPr>
-          <w:rFonts w:hint="eastAsia"/>
-        </w:rPr>
-        <w:t>↓</w:t>
-      </w:r>
-      <w:r>
-        <w:rPr>
-          <w:rFonts w:hint="eastAsia"/>
-        </w:rPr>
-        <w:t>cubrimos la cuarta regla</w:t>
-      </w:r>
-    </w:p>
-    <w:p>
-      <w:r>
-        <w:t xml:space="preserve">          </w:t>
-      </w:r>
-      <w:proofErr w:type="gramStart"/>
-      <w:r>
-        <w:t>discos[</w:t>
-      </w:r>
-      <w:proofErr w:type="gramEnd"/>
-      <w:r>
-        <w:t>id][propiedad] = valor;</w:t>
-      </w:r>
-    </w:p>
-    <w:p>
-      <w:r>
-        <w:t xml:space="preserve">        }</w:t>
-      </w:r>
-    </w:p>
-    <w:p>
-      <w:r>
+        <w:t xml:space="preserve">      </w:t>
+      </w:r>
+      <w:r>
+        <w:t xml:space="preserve"> </w:t>
+      </w:r>
+      <w:r>
+        <w:t>console.log(</w:t>
+      </w:r>
+      <w:proofErr w:type="spellStart"/>
+      <w:r>
+        <w:t>miArreglo</w:t>
+      </w:r>
+      <w:proofErr w:type="spellEnd"/>
+      <w:r>
+        <w:t xml:space="preserve">);//resultado </w:t>
+      </w:r>
+      <w:proofErr w:type="gramStart"/>
+      <w:r>
+        <w:t>[ 0</w:t>
+      </w:r>
+      <w:proofErr w:type="gramEnd"/>
+      <w:r>
+        <w:t>, 1, 2, 3, 4, 5, 6, 7, 8, 9, 10 ]</w:t>
+      </w:r>
+    </w:p>
+    <w:p>
+      <w:pPr>
+        <w:rPr>
+          <w:b/>
+          <w:sz w:val="24"/>
+          <w:szCs w:val="24"/>
+        </w:rPr>
+      </w:pPr>
+      <w:r>
+        <w:t xml:space="preserve">    </w:t>
+      </w:r>
+      <w:r>
+        <w:t xml:space="preserve"> </w:t>
+      </w:r>
+      <w:r>
+        <w:rPr>
+          <w:b/>
+          <w:sz w:val="24"/>
+          <w:szCs w:val="24"/>
+        </w:rPr>
+        <w:t>Ej.2</w:t>
+      </w:r>
+      <w:r>
+        <w:rPr>
+          <w:b/>
+          <w:sz w:val="24"/>
+          <w:szCs w:val="24"/>
+        </w:rPr>
+        <w:t xml:space="preserve">Llamamos al operador </w:t>
+      </w:r>
+      <w:proofErr w:type="gramStart"/>
+      <w:r>
+        <w:rPr>
+          <w:b/>
+          <w:sz w:val="24"/>
+          <w:szCs w:val="24"/>
+        </w:rPr>
+        <w:t>pop()</w:t>
+      </w:r>
+      <w:proofErr w:type="gramEnd"/>
+      <w:r>
+        <w:rPr>
+          <w:b/>
+          <w:sz w:val="24"/>
+          <w:szCs w:val="24"/>
+        </w:rPr>
+        <w:t xml:space="preserve"> </w:t>
+      </w:r>
+    </w:p>
+    <w:p>
+      <w:r>
+        <w:t xml:space="preserve">      </w:t>
+      </w:r>
+      <w:proofErr w:type="spellStart"/>
+      <w:proofErr w:type="gramStart"/>
+      <w:r>
+        <w:t>var</w:t>
+      </w:r>
+      <w:proofErr w:type="spellEnd"/>
+      <w:proofErr w:type="gramEnd"/>
+      <w:r>
+        <w:t xml:space="preserve"> </w:t>
+      </w:r>
+      <w:proofErr w:type="spellStart"/>
+      <w:r>
+        <w:t>numeros</w:t>
+      </w:r>
+      <w:proofErr w:type="spellEnd"/>
+      <w:r>
+        <w:t xml:space="preserve"> = [1,2,3,4,5,8,9,6,7];</w:t>
+      </w:r>
+    </w:p>
+    <w:p>
+      <w:r>
+        <w:t xml:space="preserve">     </w:t>
+      </w:r>
+      <w:r>
+        <w:t xml:space="preserve"> </w:t>
+      </w:r>
+      <w:proofErr w:type="spellStart"/>
+      <w:proofErr w:type="gramStart"/>
+      <w:r>
+        <w:t>while</w:t>
+      </w:r>
+      <w:proofErr w:type="spellEnd"/>
+      <w:r>
+        <w:t>(</w:t>
+      </w:r>
+      <w:proofErr w:type="spellStart"/>
+      <w:proofErr w:type="gramEnd"/>
+      <w:r>
+        <w:t>numeros.length</w:t>
+      </w:r>
+      <w:proofErr w:type="spellEnd"/>
+      <w:r>
+        <w:t xml:space="preserve"> &gt; 5)//se usa </w:t>
+      </w:r>
+      <w:proofErr w:type="spellStart"/>
+      <w:r>
+        <w:t>length</w:t>
+      </w:r>
+      <w:proofErr w:type="spellEnd"/>
+      <w:r>
+        <w:t xml:space="preserve"> por que nos da el largo de la cadena</w:t>
+      </w:r>
+    </w:p>
+    <w:p>
+      <w:r>
+        <w:t xml:space="preserve">      {</w:t>
+      </w:r>
+    </w:p>
+    <w:p>
+      <w:proofErr w:type="spellStart"/>
+      <w:r>
+        <w:t>numeros.pop</w:t>
+      </w:r>
+      <w:proofErr w:type="spellEnd"/>
+      <w:r>
+        <w:t xml:space="preserve">();//Con cada </w:t>
+      </w:r>
+      <w:proofErr w:type="spellStart"/>
+      <w:r>
+        <w:t>loop</w:t>
+      </w:r>
+      <w:proofErr w:type="spellEnd"/>
+      <w:r>
+        <w:t xml:space="preserve"> del bucle, </w:t>
+      </w:r>
+      <w:proofErr w:type="gramStart"/>
+      <w:r>
+        <w:t>pop(</w:t>
+      </w:r>
+      <w:proofErr w:type="gramEnd"/>
+      <w:r>
+        <w:t xml:space="preserve">) quita un numero hasta que la </w:t>
+      </w:r>
+      <w:proofErr w:type="spellStart"/>
+      <w:r>
+        <w:t>condicion</w:t>
+      </w:r>
+      <w:proofErr w:type="spellEnd"/>
+      <w:r>
+        <w:t xml:space="preserve"> no se          cu</w:t>
+      </w:r>
+      <w:r>
+        <w:t>mpla</w:t>
+      </w:r>
+    </w:p>
+    <w:p>
+      <w:r>
+        <w:lastRenderedPageBreak/>
         <w:t xml:space="preserve">      }</w:t>
       </w:r>
     </w:p>
     <w:p>
       <w:r>
-        <w:t xml:space="preserve">      </w:t>
-      </w:r>
-      <w:proofErr w:type="gramStart"/>
-      <w:r>
-        <w:t>console.log(</w:t>
-      </w:r>
-      <w:proofErr w:type="spellStart"/>
-      <w:proofErr w:type="gramEnd"/>
-      <w:r>
-        <w:t>coleccionDeDiscos.tituloDelAlbum</w:t>
-      </w:r>
-      <w:proofErr w:type="spellEnd"/>
-      <w:r>
-        <w:t>);</w:t>
-      </w:r>
-    </w:p>
-    <w:p>
-      <w:r>
-        <w:t xml:space="preserve">      </w:t>
-      </w:r>
-      <w:proofErr w:type="spellStart"/>
-      <w:proofErr w:type="gramStart"/>
-      <w:r>
-        <w:t>actualizarDiscos</w:t>
+        <w:t xml:space="preserve">      console.log(</w:t>
+      </w:r>
+      <w:proofErr w:type="spellStart"/>
+      <w:r>
+        <w:t>numeros</w:t>
+      </w:r>
+      <w:proofErr w:type="spellEnd"/>
+      <w:r>
+        <w:t xml:space="preserve">);//resultado </w:t>
+      </w:r>
+      <w:proofErr w:type="gramStart"/>
+      <w:r>
+        <w:t>[ 1</w:t>
+      </w:r>
+      <w:proofErr w:type="gramEnd"/>
+      <w:r>
+        <w:t>, 2, 3, 4, 5 ]</w:t>
+      </w:r>
+    </w:p>
+    <w:p>
+      <w:pPr>
+        <w:rPr>
+          <w:b/>
+        </w:rPr>
+      </w:pPr>
+      <w:r>
+        <w:rPr>
+          <w:b/>
+        </w:rPr>
+        <w:t>Ciclo “</w:t>
+      </w:r>
+      <w:proofErr w:type="spellStart"/>
+      <w:r>
+        <w:rPr>
+          <w:b/>
+        </w:rPr>
+        <w:t>for</w:t>
+      </w:r>
+      <w:proofErr w:type="spellEnd"/>
+      <w:r>
+        <w:rPr>
+          <w:b/>
+        </w:rPr>
+        <w:t>”</w:t>
+      </w:r>
+    </w:p>
+    <w:p>
+      <w:r>
+        <w:t xml:space="preserve">Vamos hacer algo equivalente </w:t>
+      </w:r>
+      <w:r>
+        <w:t xml:space="preserve">con lo que hicimos con el bucle </w:t>
+      </w:r>
+      <w:proofErr w:type="spellStart"/>
+      <w:r>
+        <w:t>while</w:t>
+      </w:r>
+      <w:proofErr w:type="spellEnd"/>
+      <w:r>
+        <w:t xml:space="preserve"> agregando un número del 0 hasta el 9 de un array. Pero con el bucle </w:t>
+      </w:r>
+      <w:proofErr w:type="spellStart"/>
+      <w:proofErr w:type="gramStart"/>
+      <w:r>
+        <w:t>for</w:t>
       </w:r>
       <w:proofErr w:type="spellEnd"/>
       <w:r>
         <w:t>(</w:t>
       </w:r>
-      <w:proofErr w:type="spellStart"/>
-      <w:proofErr w:type="gramEnd"/>
-      <w:r>
-        <w:t>colleccionDeDisco</w:t>
-      </w:r>
-      <w:proofErr w:type="spellEnd"/>
-      <w:r>
-        <w:t>, 7853, "</w:t>
-      </w:r>
-      <w:proofErr w:type="spellStart"/>
-      <w:r>
-        <w:t>tituloDelAlbum</w:t>
-      </w:r>
-      <w:proofErr w:type="spellEnd"/>
-      <w:r>
-        <w:t>", "");</w:t>
-      </w:r>
-    </w:p>
-    <w:p>
-      <w:r>
-        <w:t xml:space="preserve">      </w:t>
-      </w:r>
-      <w:proofErr w:type="gramStart"/>
-      <w:r>
-        <w:t>console.log(</w:t>
-      </w:r>
-      <w:proofErr w:type="spellStart"/>
-      <w:proofErr w:type="gramEnd"/>
-      <w:r>
-        <w:t>coleccionDeDiscos.tituloDelAlbum</w:t>
-      </w:r>
-      <w:proofErr w:type="spellEnd"/>
-      <w:r>
-        <w:t>);</w:t>
-      </w:r>
-    </w:p>
-    <w:p>
+      <w:proofErr w:type="gramEnd"/>
+      <w:r>
+        <w:t xml:space="preserve">) el código se escribe diferente. La secuencias de </w:t>
+      </w:r>
+      <w:r>
+        <w:t>instrucciones</w:t>
+      </w:r>
       <w:bookmarkStart w:id="0" w:name="_GoBack"/>
       <w:bookmarkEnd w:id="0"/>
+      <w:r>
+        <w:t xml:space="preserve"> que van entre llaves se denominan el cuerpo del bucle  y las instrucciones condicionales van entre los paréntesis de </w:t>
+      </w:r>
+      <w:proofErr w:type="spellStart"/>
+      <w:proofErr w:type="gramStart"/>
+      <w:r>
+        <w:t>for</w:t>
+      </w:r>
+      <w:proofErr w:type="spellEnd"/>
+      <w:r>
+        <w:t>(</w:t>
+      </w:r>
+      <w:proofErr w:type="gramEnd"/>
+      <w:r>
+        <w:t xml:space="preserve">…), en lugar de escribir una </w:t>
+      </w:r>
+      <w:r>
+        <w:t xml:space="preserve">condición como escribíamos en el bucle </w:t>
+      </w:r>
+      <w:proofErr w:type="spellStart"/>
+      <w:r>
+        <w:t>while</w:t>
+      </w:r>
+      <w:proofErr w:type="spellEnd"/>
+      <w:r>
+        <w:t xml:space="preserve">, para un bucle </w:t>
+      </w:r>
+      <w:proofErr w:type="spellStart"/>
+      <w:r>
+        <w:t>for</w:t>
+      </w:r>
+      <w:proofErr w:type="spellEnd"/>
+      <w:r>
+        <w:t xml:space="preserve"> tenemos que especificar tres aspecto  de </w:t>
+      </w:r>
+      <w:proofErr w:type="spellStart"/>
+      <w:r>
+        <w:t>como</w:t>
+      </w:r>
+      <w:proofErr w:type="spellEnd"/>
+      <w:r>
+        <w:t xml:space="preserve"> se va a ejecutarse el bucle. Lo primero que tenemos que hacer es inicializar el valor de una variable que se va a usar y actualizar en el bucle. Veamos el primer aspecto →</w:t>
+      </w:r>
+      <w:proofErr w:type="spellStart"/>
+      <w:proofErr w:type="gramStart"/>
+      <w:r>
+        <w:t>for</w:t>
+      </w:r>
+      <w:proofErr w:type="spellEnd"/>
+      <w:r>
+        <w:t>(</w:t>
+      </w:r>
+      <w:proofErr w:type="spellStart"/>
+      <w:proofErr w:type="gramEnd"/>
+      <w:r>
+        <w:t>var</w:t>
+      </w:r>
+      <w:proofErr w:type="spellEnd"/>
+      <w:r>
+        <w:t xml:space="preserve"> </w:t>
+      </w:r>
+      <w:r>
+        <w:t xml:space="preserve"> </w:t>
+      </w:r>
+      <w:proofErr w:type="spellStart"/>
+      <w:r>
+        <w:t>conta</w:t>
+      </w:r>
+      <w:proofErr w:type="spellEnd"/>
+      <w:r>
+        <w:t xml:space="preserve"> = 0;)</w:t>
+      </w:r>
+      <w:r>
+        <w:t xml:space="preserve"> esa variable la denominamos la variable del bucle. Esa variable decide si el bucle se sigue ejecutando o NO. Luego el segundo aspecto del bucle separado por un  </w:t>
+      </w:r>
+      <w:r>
+        <w:rPr>
+          <w:sz w:val="28"/>
+          <w:szCs w:val="28"/>
+        </w:rPr>
+        <w:t>;</w:t>
+      </w:r>
+      <w:r>
+        <w:t xml:space="preserve"> tenemos la </w:t>
+      </w:r>
+      <w:r>
+        <w:t>condición</w:t>
+      </w:r>
+      <w:r>
+        <w:t xml:space="preserve"> si el bucle continua o NO</w:t>
+      </w:r>
+      <w:r>
+        <w:t>→</w:t>
+      </w:r>
+      <w:r>
+        <w:t xml:space="preserve"> </w:t>
+      </w:r>
+      <w:proofErr w:type="spellStart"/>
+      <w:r>
+        <w:t>for</w:t>
+      </w:r>
+      <w:proofErr w:type="spellEnd"/>
+      <w:r>
+        <w:t xml:space="preserve">(…; </w:t>
+      </w:r>
+      <w:proofErr w:type="spellStart"/>
+      <w:r>
+        <w:t>conta</w:t>
+      </w:r>
+      <w:proofErr w:type="spellEnd"/>
+      <w:r>
+        <w:t xml:space="preserve"> &lt;10;) y luego el tercer aspecto tenemos que decirle  como queremos actualizar esa variable en cada iteración</w:t>
+      </w:r>
+      <w:r>
+        <w:t xml:space="preserve">. Si queremos incrementar el valor en uno escribimos  </w:t>
+      </w:r>
+      <w:proofErr w:type="spellStart"/>
+      <w:r>
+        <w:t>for</w:t>
+      </w:r>
+      <w:proofErr w:type="spellEnd"/>
+      <w:r>
+        <w:t xml:space="preserve">(…; …; </w:t>
+      </w:r>
+      <w:proofErr w:type="spellStart"/>
+      <w:r>
+        <w:t>conta</w:t>
+      </w:r>
+      <w:proofErr w:type="spellEnd"/>
+      <w:r>
+        <w:t xml:space="preserve"> ++)</w:t>
+      </w:r>
+      <w:r>
+        <w:t xml:space="preserve"> </w:t>
+      </w:r>
+      <w:r>
+        <w:t xml:space="preserve">de esta forma quedaría conformado→ </w:t>
+      </w:r>
+      <w:proofErr w:type="spellStart"/>
+      <w:r>
+        <w:rPr>
+          <w:b/>
+        </w:rPr>
+        <w:t>fot</w:t>
+      </w:r>
+      <w:proofErr w:type="spellEnd"/>
+      <w:r>
+        <w:rPr>
+          <w:b/>
+        </w:rPr>
+        <w:t>(</w:t>
+      </w:r>
+      <w:proofErr w:type="spellStart"/>
+      <w:r>
+        <w:rPr>
+          <w:b/>
+        </w:rPr>
+        <w:t>var</w:t>
+      </w:r>
+      <w:proofErr w:type="spellEnd"/>
+      <w:r>
+        <w:rPr>
+          <w:b/>
+        </w:rPr>
+        <w:t xml:space="preserve">  </w:t>
+      </w:r>
+      <w:proofErr w:type="spellStart"/>
+      <w:r>
+        <w:rPr>
+          <w:b/>
+        </w:rPr>
+        <w:t>conta</w:t>
+      </w:r>
+      <w:proofErr w:type="spellEnd"/>
+      <w:r>
+        <w:rPr>
+          <w:b/>
+        </w:rPr>
+        <w:t xml:space="preserve"> = 0; </w:t>
+      </w:r>
+      <w:proofErr w:type="spellStart"/>
+      <w:r>
+        <w:rPr>
+          <w:b/>
+        </w:rPr>
+        <w:t>conta</w:t>
+      </w:r>
+      <w:proofErr w:type="spellEnd"/>
+      <w:r>
+        <w:rPr>
+          <w:b/>
+        </w:rPr>
+        <w:t xml:space="preserve"> &lt;</w:t>
+      </w:r>
+      <w:r>
+        <w:rPr>
+          <w:b/>
+        </w:rPr>
+        <w:t xml:space="preserve"> </w:t>
+      </w:r>
+      <w:r>
+        <w:rPr>
+          <w:b/>
+        </w:rPr>
+        <w:t xml:space="preserve">10; </w:t>
+      </w:r>
+      <w:proofErr w:type="spellStart"/>
+      <w:r>
+        <w:rPr>
+          <w:b/>
+        </w:rPr>
+        <w:t>conta</w:t>
+      </w:r>
+      <w:proofErr w:type="spellEnd"/>
+      <w:r>
+        <w:rPr>
+          <w:b/>
+        </w:rPr>
+        <w:t>++)</w:t>
+      </w:r>
+      <w:r>
+        <w:t xml:space="preserve"> </w:t>
+      </w:r>
+      <w:r>
+        <w:t>{ahora pasamos al cuerpo del bucle lo que va entre llaves</w:t>
+      </w:r>
+      <w:r>
+        <w:t>}</w:t>
+      </w:r>
+      <w:r>
+        <w:t>.</w:t>
+      </w:r>
+      <w:r>
+        <w:t xml:space="preserve">Lo que haremos es  llamar al operador </w:t>
+      </w:r>
+      <w:proofErr w:type="spellStart"/>
+      <w:r>
+        <w:t>push</w:t>
+      </w:r>
+      <w:proofErr w:type="spellEnd"/>
+      <w:r>
+        <w:t xml:space="preserve">()→ </w:t>
+      </w:r>
+      <w:proofErr w:type="spellStart"/>
+      <w:r>
+        <w:t>miArreglo.push</w:t>
+      </w:r>
+      <w:proofErr w:type="spellEnd"/>
+      <w:r>
+        <w:t>(</w:t>
+      </w:r>
+      <w:proofErr w:type="spellStart"/>
+      <w:r>
+        <w:t>miArreglo</w:t>
+      </w:r>
+      <w:proofErr w:type="spellEnd"/>
+      <w:r>
+        <w:t xml:space="preserve">); </w:t>
+      </w:r>
+    </w:p>
+    <w:p/>
+    <w:p/>
+    <w:p/>
+    <w:p/>
+    <w:p>
+      <w:r>
+        <w:t xml:space="preserve">Veamos un ej. </w:t>
+      </w:r>
+      <w:proofErr w:type="gramStart"/>
+      <w:r>
+        <w:t>con</w:t>
+      </w:r>
+      <w:proofErr w:type="gramEnd"/>
+      <w:r>
+        <w:t xml:space="preserve"> el bucle </w:t>
+      </w:r>
+      <w:proofErr w:type="spellStart"/>
+      <w:r>
+        <w:t>for</w:t>
+      </w:r>
+      <w:proofErr w:type="spellEnd"/>
+      <w:r>
+        <w:t xml:space="preserve">, declaramos una variable que será asignado un array dicho array va a contener los números impares ente 1 y 19 inclusive. En el bucle </w:t>
+      </w:r>
+      <w:proofErr w:type="spellStart"/>
+      <w:proofErr w:type="gramStart"/>
+      <w:r>
+        <w:t>for</w:t>
+      </w:r>
+      <w:proofErr w:type="spellEnd"/>
+      <w:r>
+        <w:t>(</w:t>
+      </w:r>
+      <w:proofErr w:type="gramEnd"/>
+      <w:r>
+        <w:t xml:space="preserve">) las condiciones van entre los paréntesis donde vamos iniciar una variable </w:t>
+      </w:r>
+      <w:proofErr w:type="spellStart"/>
+      <w:r>
+        <w:t>conta</w:t>
+      </w:r>
+      <w:proofErr w:type="spellEnd"/>
+      <w:r>
+        <w:t xml:space="preserve"> = 1</w:t>
+      </w:r>
+      <w:r>
+        <w:t xml:space="preserve">; continuamos  diciendo que la variable </w:t>
+      </w:r>
+      <w:proofErr w:type="spellStart"/>
+      <w:r>
+        <w:t>conta</w:t>
+      </w:r>
+      <w:proofErr w:type="spellEnd"/>
+      <w:r>
+        <w:t xml:space="preserve"> &lt; 20; seguidamente actualizamos el valor de la variable </w:t>
+      </w:r>
+      <w:proofErr w:type="spellStart"/>
+      <w:r>
+        <w:t>conta</w:t>
+      </w:r>
+      <w:proofErr w:type="spellEnd"/>
+      <w:r>
+        <w:t xml:space="preserve"> += 2;</w:t>
+      </w:r>
+      <w:r>
+        <w:t xml:space="preserve">    </w:t>
+      </w:r>
+    </w:p>
+    <w:p/>
+    <w:p>
+      <w:r>
+        <w:t xml:space="preserve">    </w:t>
+      </w:r>
     </w:p>
     <w:p>
       <w:r>
@@ -23268,7 +24856,7 @@
 </file>
 
 <file path=customXml/itemProps1.xml><?xml version="1.0" encoding="utf-8"?>
-<ds:datastoreItem xmlns:ds="http://schemas.openxmlformats.org/officeDocument/2006/customXml" ds:itemID="{B2832C01-DA70-4971-9643-C39012BF3670}">
+<ds:datastoreItem xmlns:ds="http://schemas.openxmlformats.org/officeDocument/2006/customXml" ds:itemID="{0687F0B3-0BB4-4EC0-AF40-1918B0455EBD}">
   <ds:schemaRefs>
     <ds:schemaRef ds:uri="http://schemas.openxmlformats.org/officeDocument/2006/bibliography"/>
   </ds:schemaRefs>

</xml_diff>

<commit_message>
Nuevo commit de curso
</commit_message>
<xml_diff>
--- a/Curso-JavaScript.docx
+++ b/Curso-JavaScript.docx
@@ -10,9 +10,6 @@
         <w:t xml:space="preserve"> </w:t>
       </w:r>
       <w:r>
-        <w:t xml:space="preserve">  </w:t>
-      </w:r>
-      <w:r>
         <w:t xml:space="preserve"> </w:t>
       </w:r>
       <w:r>
@@ -32,7 +29,13 @@
       </w:r>
       <w:proofErr w:type="gramEnd"/>
       <w:r>
-        <w:t xml:space="preserve"> darán en el desarrollo del proyecto. Se usara la convencion (camellCase),</w:t>
+        <w:t xml:space="preserve"> darán en el desarrollo del proyecto. Se usara la </w:t>
+      </w:r>
+      <w:r>
+        <w:t>convención</w:t>
+      </w:r>
+      <w:r>
+        <w:t xml:space="preserve"> (camellCase),</w:t>
       </w:r>
     </w:p>
     <w:p>
@@ -48,31 +51,49 @@
       </w:r>
       <w:proofErr w:type="gramEnd"/>
       <w:r>
-        <w:t xml:space="preserve"> inicia la variable con la primera letra en minuscula y la palabra sigiente sin</w:t>
-      </w:r>
-    </w:p>
-    <w:p>
-      <w:pPr>
-        <w:spacing w:after="0"/>
-      </w:pPr>
-      <w:r>
-        <w:t xml:space="preserve"> </w:t>
-      </w:r>
-      <w:proofErr w:type="gramStart"/>
-      <w:r>
-        <w:t>espasio</w:t>
-      </w:r>
-      <w:proofErr w:type="gramEnd"/>
-      <w:r>
-        <w:t xml:space="preserve"> con la primera letra en Mayuscula.</w:t>
-      </w:r>
-    </w:p>
-    <w:p>
-      <w:pPr>
-        <w:spacing w:after="0"/>
-      </w:pPr>
-      <w:r>
-        <w:t xml:space="preserve"> Cabe destaca que hay tres altenativas para  inicializar variables</w:t>
+        <w:t xml:space="preserve"> inicia la variable con la primera letra en minuscula y la palabra </w:t>
+      </w:r>
+      <w:r>
+        <w:t>siguiente</w:t>
+      </w:r>
+      <w:r>
+        <w:t xml:space="preserve"> sin</w:t>
+      </w:r>
+    </w:p>
+    <w:p>
+      <w:pPr>
+        <w:spacing w:after="0"/>
+      </w:pPr>
+      <w:r>
+        <w:t xml:space="preserve"> </w:t>
+      </w:r>
+      <w:proofErr w:type="gramStart"/>
+      <w:r>
+        <w:t>espacio</w:t>
+      </w:r>
+      <w:proofErr w:type="gramEnd"/>
+      <w:r>
+        <w:t xml:space="preserve"> con la primera letra en </w:t>
+      </w:r>
+      <w:r>
+        <w:t>Mayúscula</w:t>
+      </w:r>
+      <w:r>
+        <w:t>.</w:t>
+      </w:r>
+    </w:p>
+    <w:p>
+      <w:pPr>
+        <w:spacing w:after="0"/>
+      </w:pPr>
+      <w:r>
+        <w:t xml:space="preserve"> Cabe destaca que hay tres </w:t>
+      </w:r>
+      <w:r>
+        <w:t>alternativas</w:t>
+      </w:r>
+      <w:r>
+        <w:t xml:space="preserve"> para  inicializar variables</w:t>
       </w:r>
     </w:p>
     <w:p>
@@ -17597,11 +17618,6 @@
       </w:r>
     </w:p>
     <w:p>
-      <w:pPr>
-        <w:rPr>
-          <w:rFonts w:hint="eastAsia"/>
-        </w:rPr>
-      </w:pPr>
       <w:r>
         <w:rPr>
           <w:rFonts w:hint="eastAsia"/>
@@ -17705,11 +17721,6 @@
       </w:r>
     </w:p>
     <w:p>
-      <w:pPr>
-        <w:rPr>
-          <w:rFonts w:hint="eastAsia"/>
-        </w:rPr>
-      </w:pPr>
       <w:r>
         <w:rPr>
           <w:rFonts w:hint="eastAsia"/>
@@ -17744,11 +17755,6 @@
       </w:r>
     </w:p>
     <w:p>
-      <w:pPr>
-        <w:rPr>
-          <w:rFonts w:hint="eastAsia"/>
-        </w:rPr>
-      </w:pPr>
       <w:r>
         <w:rPr>
           <w:rFonts w:hint="eastAsia"/>
@@ -18082,169 +18088,3532 @@
       <w:r>
         <w:t xml:space="preserve"> o r</w:t>
       </w:r>
+      <w:r>
+        <w:t xml:space="preserve">educirlo en -= 2 podemos también </w:t>
+      </w:r>
+      <w:r>
+        <w:t xml:space="preserve">multiplicarlo  o dividirlo entre  dependiendo la </w:t>
+      </w:r>
+      <w:r>
+        <w:t>condición</w:t>
+      </w:r>
+    </w:p>
+    <w:p>
+      <w:proofErr w:type="gramStart"/>
+      <w:r>
+        <w:t>var</w:t>
+      </w:r>
+      <w:proofErr w:type="gramEnd"/>
+      <w:r>
+        <w:t xml:space="preserve"> miArreglo = [];</w:t>
+      </w:r>
+    </w:p>
+    <w:p>
+      <w:r>
+        <w:t xml:space="preserve">      </w:t>
+      </w:r>
+      <w:proofErr w:type="gramStart"/>
+      <w:r>
+        <w:t>var</w:t>
+      </w:r>
+      <w:proofErr w:type="gramEnd"/>
+      <w:r>
+        <w:t xml:space="preserve"> decremento = 0</w:t>
+      </w:r>
+    </w:p>
+    <w:p>
+      <w:r>
+        <w:t xml:space="preserve">      </w:t>
+      </w:r>
+      <w:proofErr w:type="gramStart"/>
+      <w:r>
+        <w:t>for(</w:t>
+      </w:r>
+      <w:proofErr w:type="gramEnd"/>
+      <w:r>
+        <w:t>var decremento = 15; decremento &gt;= 10; decremento--)</w:t>
+      </w:r>
+    </w:p>
+    <w:p>
+      <w:r>
+        <w:t xml:space="preserve">      {</w:t>
+      </w:r>
+    </w:p>
+    <w:p>
+      <w:r>
+        <w:rPr>
+          <w:rFonts w:hint="eastAsia"/>
+        </w:rPr>
+        <w:t xml:space="preserve">        console.log(decremento);//resultado</w:t>
+      </w:r>
+      <w:r>
+        <w:rPr>
+          <w:rFonts w:hint="eastAsia"/>
+        </w:rPr>
+        <w:t>→</w:t>
+      </w:r>
+      <w:r>
+        <w:rPr>
+          <w:rFonts w:hint="eastAsia"/>
+        </w:rPr>
+        <w:t xml:space="preserve">15, 14,13, 12, 11, 10 </w:t>
+      </w:r>
+    </w:p>
+    <w:p>
+      <w:r>
+        <w:t xml:space="preserve">      } </w:t>
+      </w:r>
+    </w:p>
+    <w:p>
+      <w:r>
+        <w:t xml:space="preserve">      </w:t>
+      </w:r>
+    </w:p>
+    <w:p>
+      <w:r>
+        <w:t xml:space="preserve">      </w:t>
+      </w:r>
+      <w:proofErr w:type="gramStart"/>
+      <w:r>
+        <w:t>var</w:t>
+      </w:r>
+      <w:proofErr w:type="gramEnd"/>
+      <w:r>
+        <w:t xml:space="preserve"> miArreglo = [];</w:t>
+      </w:r>
+    </w:p>
+    <w:p>
+      <w:r>
+        <w:t xml:space="preserve">      </w:t>
+      </w:r>
+      <w:proofErr w:type="gramStart"/>
+      <w:r>
+        <w:t>var</w:t>
+      </w:r>
+      <w:proofErr w:type="gramEnd"/>
+      <w:r>
+        <w:t xml:space="preserve"> decremento = 0</w:t>
+      </w:r>
+    </w:p>
+    <w:p>
+      <w:r>
+        <w:t xml:space="preserve">      </w:t>
+      </w:r>
+      <w:proofErr w:type="gramStart"/>
+      <w:r>
+        <w:t>for(</w:t>
+      </w:r>
+      <w:proofErr w:type="gramEnd"/>
+      <w:r>
+        <w:t>var decremento = 15; decremento &gt;= 10; decremento -=2)</w:t>
+      </w:r>
+    </w:p>
+    <w:p>
+      <w:r>
+        <w:t xml:space="preserve">      {</w:t>
+      </w:r>
+    </w:p>
+    <w:p>
+      <w:r>
+        <w:rPr>
+          <w:rFonts w:hint="eastAsia"/>
+        </w:rPr>
+        <w:t xml:space="preserve">        console.log(decremento);//resultado</w:t>
+      </w:r>
+      <w:r>
+        <w:rPr>
+          <w:rFonts w:hint="eastAsia"/>
+        </w:rPr>
+        <w:t>→</w:t>
+      </w:r>
+      <w:r>
+        <w:t>[</w:t>
+      </w:r>
+      <w:r>
+        <w:rPr>
+          <w:rFonts w:hint="eastAsia"/>
+        </w:rPr>
+        <w:t>15, 13, 11</w:t>
+      </w:r>
+      <w:r>
+        <w:t>]</w:t>
+      </w:r>
+    </w:p>
+    <w:p>
+      <w:r>
+        <w:t xml:space="preserve">     }</w:t>
+      </w:r>
+    </w:p>
+    <w:p>
+      <w:pPr>
+        <w:rPr>
+          <w:b/>
+          <w:sz w:val="24"/>
+          <w:szCs w:val="24"/>
+        </w:rPr>
+      </w:pPr>
+      <w:r>
+        <w:rPr>
+          <w:b/>
+          <w:sz w:val="24"/>
+          <w:szCs w:val="24"/>
+        </w:rPr>
+        <w:t>Iterar Sobre un array con un bucle “for”</w:t>
+      </w:r>
+    </w:p>
+    <w:p>
+      <w:r>
+        <w:lastRenderedPageBreak/>
+        <w:t>I</w:t>
+      </w:r>
+      <w:r>
+        <w:t xml:space="preserve">terar sobre un array significa que vas a obtener cada uno de los elementos de ese array y los vas a poder usar en el cuerpo del bucle. Los mismos principios que veremos </w:t>
+      </w:r>
+      <w:r>
+        <w:t>aplican</w:t>
+      </w:r>
+      <w:r>
+        <w:t xml:space="preserve"> para cualquier tipo de datos que contenga el array</w:t>
+      </w:r>
+      <w:r>
+        <w:t>, cualquier tipo de elemento, incluyendo obj, cadena de caracteres, array anidados y cualquier otro tipo de dato.</w:t>
+      </w:r>
+      <w:r>
+        <w:t xml:space="preserve"> Definimos el array con los valore [4, 6, 8, 2] En este caso vamos a sumar los valore usando un bucle y el total de la suma se va a ir  acumulando en la variable→</w:t>
+      </w:r>
+      <w:r>
+        <w:rPr>
+          <w:b/>
+        </w:rPr>
+        <w:t>total</w:t>
+      </w:r>
+      <w:r>
+        <w:rPr>
+          <w:b/>
+        </w:rPr>
+        <w:t xml:space="preserve"> </w:t>
+      </w:r>
+      <w:r>
+        <w:t>que inicial mente tiene  un valor cero. Para</w:t>
+      </w:r>
+      <w:r>
+        <w:t xml:space="preserve"> eso vamos a tener que acceder a cada uno de esos valores en una iteración del bucle. En cada loop</w:t>
+      </w:r>
+      <w:r>
+        <w:t xml:space="preserve"> tenemos que ir  acumulando  esos valore en el </w:t>
+      </w:r>
+      <w:r>
+        <w:rPr>
+          <w:b/>
+        </w:rPr>
+        <w:t>total</w:t>
+      </w:r>
+      <w:proofErr w:type="gramStart"/>
+      <w:r>
+        <w:t>←[</w:t>
+      </w:r>
+      <w:proofErr w:type="gramEnd"/>
+      <w:r>
+        <w:t xml:space="preserve">4]+[6]+[8]+[2] </w:t>
+      </w:r>
+      <w:r>
+        <w:t xml:space="preserve"> </w:t>
+      </w:r>
+      <w:r>
+        <w:t xml:space="preserve">que es la variable del bucle. La condición del </w:t>
+      </w:r>
+      <w:r>
+        <w:rPr>
+          <w:b/>
+        </w:rPr>
+        <w:t>for</w:t>
+      </w:r>
+      <w:r>
+        <w:t xml:space="preserve"> va ser que </w:t>
+      </w:r>
+      <w:r>
+        <w:t>mientras</w:t>
+      </w:r>
+      <w:r>
+        <w:t xml:space="preserve"> la variable </w:t>
+      </w:r>
+      <w:r>
+        <w:rPr>
+          <w:b/>
+        </w:rPr>
+        <w:t xml:space="preserve">puntero </w:t>
+      </w:r>
+      <w:r>
+        <w:rPr>
+          <w:b/>
+        </w:rPr>
+        <w:t xml:space="preserve"> </w:t>
+      </w:r>
+      <w:r>
+        <w:t xml:space="preserve">se menor que </w:t>
+      </w:r>
+      <w:r>
+        <w:t xml:space="preserve"> </w:t>
+      </w:r>
+      <w:r>
+        <w:t>la longitud del array entonces continuando el proceso vamos a incrementar el valor de</w:t>
+      </w:r>
+      <w:r>
+        <w:rPr>
+          <w:b/>
+        </w:rPr>
+        <w:t xml:space="preserve"> puntero</w:t>
+      </w:r>
+      <w:r>
+        <w:t xml:space="preserve"> en uno antes de la próxima iteración</w:t>
+      </w:r>
+      <w:r>
+        <w:t xml:space="preserve">. En el cuerpo del for vamos a implementar que va hacer el bucle, agregaremos un valor a la variable </w:t>
+      </w:r>
+      <w:r>
+        <w:rPr>
+          <w:b/>
+        </w:rPr>
+        <w:t>total</w:t>
+      </w:r>
+      <w:r>
+        <w:t xml:space="preserve"> con el operador</w:t>
+      </w:r>
+      <w:r>
+        <w:t xml:space="preserve"> </w:t>
+      </w:r>
+      <w:r>
+        <w:t xml:space="preserve">+= vamos a sumar el valor en el índice </w:t>
+      </w:r>
+      <w:r>
+        <w:rPr>
+          <w:b/>
+        </w:rPr>
+        <w:t>puntero</w:t>
+      </w:r>
+      <w:r>
+        <w:rPr>
+          <w:b/>
+        </w:rPr>
+        <w:t xml:space="preserve"> </w:t>
+      </w:r>
+      <w:r>
+        <w:t>del array</w:t>
+      </w:r>
+      <w:r>
+        <w:t xml:space="preserve">. En laprimera interacion el puntero va a ser cero, en la segunda seis en la tercera 8 y en la cuarta dos. </w:t>
+      </w:r>
+      <w:r>
+        <w:t xml:space="preserve">                                                                                        </w:t>
+      </w:r>
+    </w:p>
+    <w:p>
+      <w:r>
+        <w:t xml:space="preserve">       [0,   1,   2,   3] </w:t>
+      </w:r>
+    </w:p>
+    <w:p>
+      <w:r>
+        <w:rPr>
+          <w:rFonts w:hint="eastAsia"/>
+        </w:rPr>
+        <w:t xml:space="preserve">       </w:t>
+      </w:r>
+      <w:r>
+        <w:rPr>
+          <w:rFonts w:hint="eastAsia"/>
+        </w:rPr>
+        <w:t>↑</w:t>
+      </w:r>
+      <w:r>
+        <w:rPr>
+          <w:rFonts w:hint="eastAsia"/>
+        </w:rPr>
+        <w:t xml:space="preserve">  </w:t>
+      </w:r>
+      <w:r>
+        <w:rPr>
+          <w:rFonts w:hint="eastAsia"/>
+        </w:rPr>
+        <w:t>↑</w:t>
+      </w:r>
+      <w:r>
+        <w:rPr>
+          <w:rFonts w:hint="eastAsia"/>
+        </w:rPr>
+        <w:t xml:space="preserve">  </w:t>
+      </w:r>
+      <w:r>
+        <w:rPr>
+          <w:rFonts w:hint="eastAsia"/>
+        </w:rPr>
+        <w:t>↑</w:t>
+      </w:r>
+      <w:r>
+        <w:rPr>
+          <w:rFonts w:hint="eastAsia"/>
+        </w:rPr>
+        <w:t xml:space="preserve">  </w:t>
+      </w:r>
+      <w:r>
+        <w:rPr>
+          <w:rFonts w:hint="eastAsia"/>
+        </w:rPr>
+        <w:t>↑</w:t>
+      </w:r>
+      <w:r>
+        <w:rPr>
+          <w:rFonts w:hint="eastAsia"/>
+        </w:rPr>
+        <w:t xml:space="preserve"> </w:t>
+      </w:r>
+    </w:p>
+    <w:p>
+      <w:r>
+        <w:t xml:space="preserve">        </w:t>
+      </w:r>
+      <w:r>
+        <w:t>4</w:t>
+      </w:r>
+      <w:r>
+        <w:t xml:space="preserve">    6    8    2</w:t>
+      </w:r>
+    </w:p>
+    <w:p>
+      <w:r>
+        <w:t>Y podemos mostrar en la consola luego del proceso</w:t>
+      </w:r>
+      <w:r>
+        <w:t xml:space="preserve"> </w:t>
+      </w:r>
+      <w:r>
+        <w:t xml:space="preserve"> </w:t>
+      </w:r>
+      <w:r>
+        <w:t>Nota: Usar console.log  dentro del bucle es muy útil para ver cómo funciona y como se van actualizando los valeres a medida que se ejecutan las interaciones.</w:t>
+      </w:r>
+    </w:p>
+    <w:p>
+      <w:proofErr w:type="gramStart"/>
+      <w:r>
+        <w:t>mi</w:t>
+      </w:r>
+      <w:r>
+        <w:t>r</w:t>
+      </w:r>
+      <w:proofErr w:type="gramEnd"/>
+      <w:r>
+        <w:t xml:space="preserve"> miArreglo = [</w:t>
+      </w:r>
+      <w:r>
+        <w:t>4</w:t>
+      </w:r>
+      <w:r>
+        <w:t>, 6, 8, 2];</w:t>
+      </w:r>
+    </w:p>
+    <w:p>
+      <w:proofErr w:type="gramStart"/>
+      <w:r>
+        <w:t>var</w:t>
+      </w:r>
+      <w:proofErr w:type="gramEnd"/>
+      <w:r>
+        <w:t xml:space="preserve"> total = 0;</w:t>
+      </w:r>
+    </w:p>
+    <w:p>
+      <w:proofErr w:type="gramStart"/>
+      <w:r>
+        <w:t>for(</w:t>
+      </w:r>
+      <w:proofErr w:type="gramEnd"/>
+      <w:r>
+        <w:t>var puntero = 0; puntero &lt; miArreglo.length; puntero++)</w:t>
+      </w:r>
+    </w:p>
+    <w:p>
+      <w:r>
+        <w:t>{</w:t>
+      </w:r>
+    </w:p>
+    <w:p>
+      <w:proofErr w:type="gramStart"/>
+      <w:r>
+        <w:t>total</w:t>
+      </w:r>
+      <w:proofErr w:type="gramEnd"/>
+      <w:r>
+        <w:t xml:space="preserve"> += miArreglo[puntero];</w:t>
+      </w:r>
+    </w:p>
+    <w:p>
+      <w:proofErr w:type="gramStart"/>
+      <w:r>
+        <w:t>console.log(</w:t>
+      </w:r>
+      <w:proofErr w:type="gramEnd"/>
+      <w:r>
+        <w:t>"Interacin " + puntero);</w:t>
+      </w:r>
+    </w:p>
+    <w:p>
+      <w:proofErr w:type="gramStart"/>
+      <w:r>
+        <w:t>console.log(</w:t>
+      </w:r>
+      <w:proofErr w:type="gramEnd"/>
+      <w:r>
+        <w:t>miArreglo[puntero]);</w:t>
+      </w:r>
+    </w:p>
+    <w:p>
+      <w:r>
+        <w:t>}</w:t>
+      </w:r>
+    </w:p>
+    <w:p>
+      <w:proofErr w:type="gramStart"/>
+      <w:r>
+        <w:t>console.log(</w:t>
+      </w:r>
+      <w:proofErr w:type="gramEnd"/>
+      <w:r>
+        <w:t>total);</w:t>
+      </w:r>
+      <w:r>
+        <w:t xml:space="preserve"> </w:t>
+      </w:r>
+      <w:r>
+        <w:t xml:space="preserve"> </w:t>
+      </w:r>
+    </w:p>
+    <w:p>
+      <w:pPr>
+        <w:rPr>
+          <w:b/>
+        </w:rPr>
+      </w:pPr>
+      <w:r>
+        <w:t xml:space="preserve">En otro ejemplo de </w:t>
+      </w:r>
+      <w:r>
+        <w:t>iteración con un array:</w:t>
+      </w:r>
+      <w:r>
+        <w:t xml:space="preserve"> </w:t>
+      </w:r>
+      <w:r>
+        <w:t>D</w:t>
+      </w:r>
+      <w:r>
+        <w:t xml:space="preserve">igamos que tenemos un array de </w:t>
+      </w:r>
+      <w:r>
+        <w:t xml:space="preserve">un conjunto con </w:t>
+      </w:r>
+      <w:r>
+        <w:t>cadenas de caracteres de lenguajes de programación en minúscula y con un bucle for la queremos convertir en mayusculas</w:t>
+      </w:r>
+      <w:r>
+        <w:t xml:space="preserve"> </w:t>
+      </w:r>
+      <w:r>
+        <w:t xml:space="preserve"> entonces podemos iterar sobre el array</w:t>
+      </w:r>
+      <w:r>
+        <w:t xml:space="preserve">. </w:t>
+      </w:r>
+      <w:r>
+        <w:t>Inicializamos</w:t>
+      </w:r>
+      <w:r>
+        <w:t xml:space="preserve"> la variable →</w:t>
+      </w:r>
+      <w:r>
+        <w:rPr>
+          <w:b/>
+          <w:sz w:val="28"/>
+          <w:szCs w:val="28"/>
+        </w:rPr>
+        <w:t>i</w:t>
+      </w:r>
+      <w:r>
+        <w:rPr>
+          <w:b/>
+          <w:sz w:val="28"/>
+          <w:szCs w:val="28"/>
+        </w:rPr>
+        <w:t xml:space="preserve"> </w:t>
+      </w:r>
+      <w:r>
+        <w:t>en cero</w:t>
+      </w:r>
+      <w:r>
+        <w:t xml:space="preserve"> para usarla como </w:t>
+      </w:r>
+      <w:r>
+        <w:t>índice</w:t>
+      </w:r>
+      <w:r>
+        <w:t xml:space="preserve">  y</w:t>
+      </w:r>
+      <w:r>
+        <w:t xml:space="preserve"> </w:t>
+      </w:r>
+      <w:r>
+        <w:t>vamos a continuar iterando mientas el valor de→</w:t>
+      </w:r>
+      <w:r>
+        <w:rPr>
+          <w:sz w:val="32"/>
+          <w:szCs w:val="32"/>
+        </w:rPr>
+        <w:t>i</w:t>
+      </w:r>
+      <w:r>
+        <w:t xml:space="preserve"> sea menor que </w:t>
+      </w:r>
+      <w:r>
+        <w:lastRenderedPageBreak/>
+        <w:t>la longitud del arreglo</w:t>
+      </w:r>
+      <w:r>
+        <w:rPr>
+          <w:b/>
+        </w:rPr>
+        <w:t xml:space="preserve"> lenguaje</w:t>
+      </w:r>
+      <w:r>
+        <w:t>, esa condición es prácticamente fija si comienzas desde cero y quieres iterar sobre todos los elementos de un array asique esto  se va a volver algo rutinario que se va a usar</w:t>
+      </w:r>
+      <w:proofErr w:type="gramStart"/>
+      <w:r>
+        <w:t>→</w:t>
+      </w:r>
+      <w:r>
+        <w:t>(</w:t>
+      </w:r>
+      <w:proofErr w:type="gramEnd"/>
+      <w:r>
+        <w:t>var i = 0; i &lt; lenguajes.length; i++)</w:t>
+      </w:r>
+      <w:r>
+        <w:t xml:space="preserve"> por ultimo vamos a incrementar el valor de</w:t>
+      </w:r>
+      <w:r>
+        <w:rPr>
+          <w:sz w:val="28"/>
+          <w:szCs w:val="28"/>
+        </w:rPr>
+        <w:t xml:space="preserve"> i</w:t>
+      </w:r>
+      <w:r>
+        <w:t>++</w:t>
+      </w:r>
+      <w:r>
+        <w:t xml:space="preserve"> ahora vamos a mostrar el elemento pero en mayúscula. Paraeso vamos a llamar un método especifico, primero accedemos al elemento de la cadena de caracteres  que  contiene el array. Para eso escribimos el nombre del array→</w:t>
+      </w:r>
+      <w:r>
+        <w:t xml:space="preserve"> </w:t>
+      </w:r>
+      <w:r>
+        <w:rPr>
+          <w:b/>
+        </w:rPr>
+        <w:t>lenguaje</w:t>
+      </w:r>
+      <w:r>
+        <w:t xml:space="preserve"> </w:t>
+      </w:r>
+      <w:r>
+        <w:rPr>
+          <w:b/>
+        </w:rPr>
+        <w:t>[i]</w:t>
+      </w:r>
+      <w:r>
+        <w:rPr>
+          <w:b/>
+        </w:rPr>
+        <w:t xml:space="preserve"> </w:t>
+      </w:r>
+      <w:r>
+        <w:t>el índice que es la variable</w:t>
+      </w:r>
+      <w:r>
+        <w:t>→</w:t>
+      </w:r>
+      <w:r>
+        <w:rPr>
+          <w:b/>
+        </w:rPr>
+        <w:t xml:space="preserve">i  </w:t>
+      </w:r>
+      <w:r>
+        <w:t xml:space="preserve">y para convertir </w:t>
+      </w:r>
+      <w:r>
+        <w:t xml:space="preserve"> esa cadena de caracteres en mayúscula usamos el método </w:t>
+      </w:r>
+      <w:proofErr w:type="gramStart"/>
+      <w:r>
+        <w:rPr>
+          <w:b/>
+        </w:rPr>
+        <w:t>toUpperCase(</w:t>
+      </w:r>
+      <w:proofErr w:type="gramEnd"/>
+      <w:r>
+        <w:rPr>
+          <w:b/>
+        </w:rPr>
+        <w:t>)</w:t>
+      </w:r>
+      <w:r>
+        <w:rPr>
+          <w:b/>
+        </w:rPr>
+        <w:t>.</w:t>
+      </w:r>
+    </w:p>
+    <w:p>
+      <w:pPr>
+        <w:rPr>
+          <w:b/>
+          <w:sz w:val="24"/>
+          <w:szCs w:val="24"/>
+        </w:rPr>
+      </w:pPr>
+      <w:r>
+        <w:rPr>
+          <w:b/>
+          <w:sz w:val="24"/>
+          <w:szCs w:val="24"/>
+        </w:rPr>
+        <w:t>En otro ejemplo</w:t>
+      </w:r>
+      <w:r>
+        <w:rPr>
+          <w:b/>
+          <w:sz w:val="24"/>
+          <w:szCs w:val="24"/>
+        </w:rPr>
+        <w:t>:</w:t>
+      </w:r>
+      <w:r>
+        <w:rPr>
+          <w:b/>
+          <w:sz w:val="24"/>
+          <w:szCs w:val="24"/>
+        </w:rPr>
+        <w:t xml:space="preserve"> vamos a trabajar en un bucle for  dentro de una función: </w:t>
+      </w:r>
+    </w:p>
+    <w:p>
+      <w:r>
+        <w:t xml:space="preserve"> </w:t>
+      </w:r>
+      <w:r>
+        <w:t xml:space="preserve">Vamos a definir una función que va a contar la cantidad de números pares en el array va a tomar un parámetro→arreglo y va a mantener un acumulado del total de  números pares que se han encontrado hasta el momento. Ese total se va actualizar a medida que consigamos números pares en el array por que vamos a iterar sobre todos sus elementos. Dentro de la función podemos escribir un bucle for y </w:t>
+      </w:r>
+      <w:r>
+        <w:t>cómo</w:t>
+      </w:r>
+      <w:r>
+        <w:t xml:space="preserve"> vamos iterar sobe el array</w:t>
+      </w:r>
+      <w:r>
+        <w:t xml:space="preserve">? En la condicional del </w:t>
+      </w:r>
+      <w:r>
+        <w:rPr>
+          <w:b/>
+        </w:rPr>
+        <w:t>for</w:t>
+      </w:r>
+      <w:r>
+        <w:t xml:space="preserve"> usamos el mismo </w:t>
+      </w:r>
+      <w:r>
+        <w:t>patrón que ya hemos visto→</w:t>
+      </w:r>
+      <w:r>
+        <w:t xml:space="preserve"> </w:t>
+      </w:r>
+      <w:proofErr w:type="gramStart"/>
+      <w:r>
+        <w:rPr>
+          <w:b/>
+        </w:rPr>
+        <w:t>for(</w:t>
+      </w:r>
+      <w:proofErr w:type="gramEnd"/>
+      <w:r>
+        <w:rPr>
+          <w:b/>
+        </w:rPr>
+        <w:t>var i = 0; i &lt; lenguajes.length; i++)</w:t>
+      </w:r>
+      <w:r>
+        <w:rPr>
+          <w:b/>
+        </w:rPr>
+        <w:t>.</w:t>
+      </w:r>
+      <w:r>
+        <w:rPr>
+          <w:b/>
+        </w:rPr>
+        <w:t xml:space="preserve"> </w:t>
+      </w:r>
+      <w:r>
+        <w:t xml:space="preserve">Dentro de la </w:t>
+      </w:r>
+      <w:r>
+        <w:t>función</w:t>
+      </w:r>
+      <w:r>
+        <w:t xml:space="preserve"> inicializamos una variable→total en cero</w:t>
+      </w:r>
+      <w:r>
+        <w:t xml:space="preserve"> y escribimos un condicional </w:t>
+      </w:r>
+      <w:r>
+        <w:rPr>
+          <w:b/>
+        </w:rPr>
+        <w:t>if</w:t>
+      </w:r>
+      <w:r>
+        <w:t xml:space="preserve"> </w:t>
+      </w:r>
+      <w:r>
+        <w:t>(arreglo[y] % 2 == 0)</w:t>
+      </w:r>
+      <w:r>
+        <w:t xml:space="preserve"> que le pedimos</w:t>
+      </w:r>
+      <w:proofErr w:type="gramStart"/>
+      <w:r>
+        <w:t>?</w:t>
+      </w:r>
+      <w:proofErr w:type="gramEnd"/>
+      <w:r>
+        <w:t xml:space="preserve"> que el elemento[y]  que corresponde a esa iteración</w:t>
+      </w:r>
+      <w:r>
+        <w:t xml:space="preserve"> </w:t>
+      </w:r>
+      <w:r>
+        <w:t>es par si el resto de su división entre dos es igual a cero</w:t>
+      </w:r>
+      <w:r>
+        <w:t xml:space="preserve">  entonces incrementamos la variable→ total en uno y cuando el bucle termine y hayamos procesados todos los elementos del array  retornamos el valor de la cantidad de números pares. En el ejemplo como resultado el valor es 4</w:t>
+      </w:r>
+    </w:p>
+    <w:p>
+      <w:pPr>
+        <w:spacing w:after="0"/>
+      </w:pPr>
+      <w:r>
+        <w:t xml:space="preserve">   </w:t>
+      </w:r>
+      <w:r>
+        <w:t xml:space="preserve"> </w:t>
+      </w:r>
+      <w:proofErr w:type="gramStart"/>
+      <w:r>
+        <w:t>function</w:t>
+      </w:r>
+      <w:proofErr w:type="gramEnd"/>
+      <w:r>
+        <w:t xml:space="preserve"> contarNumerosPares(arreglo)</w:t>
+      </w:r>
+    </w:p>
+    <w:p>
+      <w:pPr>
+        <w:spacing w:after="0"/>
+      </w:pPr>
+      <w:r>
+        <w:t xml:space="preserve">    {</w:t>
+      </w:r>
+    </w:p>
+    <w:p>
+      <w:pPr>
+        <w:spacing w:after="0"/>
+      </w:pPr>
+      <w:r>
+        <w:t xml:space="preserve">      </w:t>
+      </w:r>
+      <w:r>
+        <w:t xml:space="preserve"> </w:t>
+      </w:r>
+      <w:proofErr w:type="gramStart"/>
+      <w:r>
+        <w:t>var</w:t>
+      </w:r>
+      <w:proofErr w:type="gramEnd"/>
+      <w:r>
+        <w:t xml:space="preserve"> total = 0;</w:t>
+      </w:r>
+    </w:p>
+    <w:p>
+      <w:pPr>
+        <w:spacing w:after="0"/>
+      </w:pPr>
+      <w:r>
+        <w:t xml:space="preserve">      </w:t>
+      </w:r>
+      <w:r>
+        <w:t xml:space="preserve"> </w:t>
+      </w:r>
+      <w:proofErr w:type="gramStart"/>
+      <w:r>
+        <w:t>for(</w:t>
+      </w:r>
+      <w:proofErr w:type="gramEnd"/>
+      <w:r>
+        <w:t>var y = 0; y &lt; arreglo.length; y++)</w:t>
+      </w:r>
+    </w:p>
+    <w:p>
+      <w:pPr>
+        <w:spacing w:after="0"/>
+      </w:pPr>
+      <w:r>
+        <w:t xml:space="preserve">      {</w:t>
+      </w:r>
+    </w:p>
+    <w:p>
+      <w:pPr>
+        <w:spacing w:after="0"/>
+      </w:pPr>
+      <w:r>
+        <w:t xml:space="preserve">       </w:t>
+      </w:r>
+      <w:r>
+        <w:t xml:space="preserve">  </w:t>
+      </w:r>
+      <w:proofErr w:type="gramStart"/>
+      <w:r>
+        <w:t>if(</w:t>
+      </w:r>
+      <w:proofErr w:type="gramEnd"/>
+      <w:r>
+        <w:t>arreglo[y] % 2 == 0)</w:t>
+      </w:r>
+    </w:p>
+    <w:p>
+      <w:pPr>
+        <w:spacing w:after="0"/>
+      </w:pPr>
+      <w:r>
+        <w:t xml:space="preserve">        </w:t>
+      </w:r>
+      <w:r>
+        <w:t xml:space="preserve"> </w:t>
+      </w:r>
+      <w:r>
+        <w:t>{</w:t>
+      </w:r>
+    </w:p>
+    <w:p>
+      <w:pPr>
+        <w:spacing w:after="0"/>
+      </w:pPr>
+      <w:r>
+        <w:t xml:space="preserve">       </w:t>
+      </w:r>
+      <w:r>
+        <w:t xml:space="preserve"> </w:t>
+      </w:r>
+      <w:r>
+        <w:t xml:space="preserve">   </w:t>
+      </w:r>
+      <w:proofErr w:type="gramStart"/>
+      <w:r>
+        <w:t>total</w:t>
+      </w:r>
+      <w:proofErr w:type="gramEnd"/>
+      <w:r>
+        <w:t>++</w:t>
+      </w:r>
+    </w:p>
+    <w:p>
+      <w:pPr>
+        <w:spacing w:after="0"/>
+      </w:pPr>
+      <w:r>
+        <w:t xml:space="preserve">      </w:t>
+      </w:r>
+      <w:r>
+        <w:t xml:space="preserve"> </w:t>
+      </w:r>
+      <w:r>
+        <w:t xml:space="preserve">  } </w:t>
+      </w:r>
+    </w:p>
+    <w:p>
+      <w:pPr>
+        <w:spacing w:after="0"/>
+      </w:pPr>
+      <w:r>
+        <w:t xml:space="preserve">     </w:t>
+      </w:r>
+      <w:r>
+        <w:t xml:space="preserve"> </w:t>
+      </w:r>
+      <w:r>
+        <w:t xml:space="preserve"> }</w:t>
+      </w:r>
+    </w:p>
+    <w:p>
+      <w:pPr>
+        <w:spacing w:after="0"/>
+      </w:pPr>
+      <w:r>
+        <w:t xml:space="preserve">    </w:t>
+      </w:r>
+      <w:r>
+        <w:t xml:space="preserve"> </w:t>
+      </w:r>
+      <w:r>
+        <w:t xml:space="preserve">  </w:t>
+      </w:r>
+      <w:proofErr w:type="gramStart"/>
+      <w:r>
+        <w:t>return</w:t>
+      </w:r>
+      <w:proofErr w:type="gramEnd"/>
+      <w:r>
+        <w:t xml:space="preserve"> total;</w:t>
+      </w:r>
+    </w:p>
+    <w:p>
+      <w:pPr>
+        <w:spacing w:after="0"/>
+      </w:pPr>
+      <w:r>
+        <w:t xml:space="preserve">    }</w:t>
+      </w:r>
+    </w:p>
+    <w:p>
+      <w:pPr>
+        <w:spacing w:after="0"/>
+      </w:pPr>
+      <w:r>
+        <w:t xml:space="preserve">    </w:t>
+      </w:r>
+      <w:proofErr w:type="gramStart"/>
+      <w:r>
+        <w:t>console.log(</w:t>
+      </w:r>
+      <w:proofErr w:type="gramEnd"/>
+      <w:r>
+        <w:t>contarNumerosPares([1, 8, 3, 6, 5, 4, 2]));//resultado 4</w:t>
+      </w:r>
+    </w:p>
+    <w:p>
+      <w:pPr>
+        <w:spacing w:after="0"/>
+      </w:pPr>
+    </w:p>
+    <w:p>
+      <w:pPr>
+        <w:spacing w:after="0"/>
+        <w:rPr>
+          <w:b/>
+          <w:sz w:val="24"/>
+          <w:szCs w:val="24"/>
+        </w:rPr>
+      </w:pPr>
+      <w:r>
+        <w:t xml:space="preserve"> </w:t>
+      </w:r>
+      <w:r>
+        <w:rPr>
+          <w:b/>
+          <w:sz w:val="24"/>
+          <w:szCs w:val="24"/>
+        </w:rPr>
+        <w:t>Bucles for anidados</w:t>
+      </w:r>
+      <w:r>
+        <w:rPr>
+          <w:b/>
+          <w:sz w:val="24"/>
+          <w:szCs w:val="24"/>
+        </w:rPr>
+        <w:t>:</w:t>
+      </w:r>
+    </w:p>
+    <w:p>
+      <w:r>
+        <w:t>También es muy útil aprender bucles dentro de otros bucles comúnmente denominados bucles anidad</w:t>
+      </w:r>
+      <w:r>
+        <w:t xml:space="preserve">os. Ej. </w:t>
+      </w:r>
+      <w:proofErr w:type="gramStart"/>
+      <w:r>
+        <w:t>de</w:t>
+      </w:r>
+      <w:proofErr w:type="gramEnd"/>
+      <w:r>
+        <w:t xml:space="preserve"> un bucle for anidado:</w:t>
+      </w:r>
+      <w:r>
+        <w:t xml:space="preserve"> Son muy útiles para procesar estructuras de datos multidimensionales. Tenemos un array que dentro del mismo </w:t>
+      </w:r>
+      <w:r>
+        <w:t>contiene</w:t>
+      </w:r>
+      <w:r>
+        <w:t xml:space="preserve"> otros</w:t>
+      </w:r>
+      <w:r>
+        <w:t xml:space="preserve"> array</w:t>
+      </w:r>
+      <w:r>
+        <w:t>→</w:t>
+      </w:r>
+      <w:r>
+        <w:t xml:space="preserve"> [[], [], []]</w:t>
+      </w:r>
+      <w:r>
+        <w:t xml:space="preserve"> C</w:t>
+      </w:r>
+      <w:r>
+        <w:t>omo podemos hacer alguna operación con cada uno de los elementos de cada uno de los array</w:t>
+      </w:r>
+      <w:r>
+        <w:t xml:space="preserve">, si usamos un bucle for vamos a usar el mismo patrón para iterar sobre los elementos de un array </w:t>
+      </w:r>
+      <w:r>
+        <w:lastRenderedPageBreak/>
+        <w:t>→</w:t>
+      </w:r>
+      <w:r>
+        <w:t>for(var indiceI = 0; indiceI &lt; nidosObj.length; indiceI++)</w:t>
+      </w:r>
+      <w:r>
+        <w:t xml:space="preserve"> Recordemos</w:t>
+      </w:r>
+      <w:r>
+        <w:t>:</w:t>
+      </w:r>
+      <w:r>
+        <w:t xml:space="preserve"> la variable </w:t>
+      </w:r>
+      <w:r>
+        <w:t>del índice que en este caso es→</w:t>
+      </w:r>
+      <w:r>
+        <w:rPr>
+          <w:b/>
+        </w:rPr>
+        <w:t>indiceI</w:t>
+      </w:r>
+      <w:r>
+        <w:t xml:space="preserve"> la inicializamos en cero, seguidamente separado por</w:t>
+      </w:r>
+      <w:r>
+        <w:rPr>
+          <w:b/>
+          <w:sz w:val="28"/>
+          <w:szCs w:val="28"/>
+        </w:rPr>
+        <w:t xml:space="preserve"> ;</w:t>
+      </w:r>
+      <w:r>
+        <w:rPr>
+          <w:b/>
+          <w:sz w:val="28"/>
+          <w:szCs w:val="28"/>
+        </w:rPr>
+        <w:t xml:space="preserve"> </w:t>
+      </w:r>
+      <w:r>
+        <w:t>decimos que</w:t>
+      </w:r>
+      <w:r>
+        <w:t xml:space="preserve"> mientras </w:t>
+      </w:r>
+      <w:r>
+        <w:rPr>
+          <w:b/>
+        </w:rPr>
+        <w:t>indiceI</w:t>
+      </w:r>
+      <w:r>
+        <w:rPr>
+          <w:b/>
+        </w:rPr>
+        <w:t xml:space="preserve"> </w:t>
+      </w:r>
+      <w:r>
+        <w:t xml:space="preserve">sea menor que la longitud del array incremente </w:t>
+      </w:r>
+      <w:r>
+        <w:rPr>
+          <w:b/>
+        </w:rPr>
+        <w:t>i</w:t>
+      </w:r>
+      <w:r>
+        <w:rPr>
+          <w:b/>
+        </w:rPr>
+        <w:t>ndice I</w:t>
+      </w:r>
+      <w:r>
+        <w:rPr>
+          <w:b/>
+        </w:rPr>
+        <w:t xml:space="preserve"> </w:t>
+      </w:r>
+      <w:r>
+        <w:t xml:space="preserve">en uno  por cada loop . Vamos a mostrar cada uno de esos elementos que </w:t>
+      </w:r>
+      <w:r>
+        <w:t>obtenemos</w:t>
+      </w:r>
+      <w:r>
+        <w:t xml:space="preserve">. </w:t>
+      </w:r>
+      <w:r>
+        <w:t xml:space="preserve">                                </w:t>
+      </w:r>
+      <w:proofErr w:type="gramStart"/>
+      <w:r>
+        <w:t>miArreglo[</w:t>
+      </w:r>
+      <w:proofErr w:type="gramEnd"/>
+      <w:r>
+        <w:rPr>
+          <w:b/>
+        </w:rPr>
+        <w:t>indiceI</w:t>
+      </w:r>
+      <w:r>
+        <w:t xml:space="preserve">] </w:t>
+      </w:r>
+      <w:r>
+        <w:t xml:space="preserve"> que por el momento es cero ya que tenemos tres array con índice 0 1 2, se recuerda que como son array anidado cada uno tiene un índice especifico.                                          Si usamos console.log(nidosObj[indiceI]); el resultad por consola seria[</w:t>
+      </w:r>
+      <w:r>
+        <w:t>1,2,3</w:t>
+      </w:r>
+      <w:r>
+        <w:t>] [</w:t>
+      </w:r>
+      <w:r>
+        <w:t>4,5,6</w:t>
+      </w:r>
+      <w:r>
+        <w:t>][</w:t>
+      </w:r>
+      <w:r>
+        <w:t>7,8,9</w:t>
+      </w:r>
+      <w:r>
+        <w:t>]</w:t>
+      </w:r>
+      <w:r>
+        <w:t xml:space="preserve"> esto es útil cuando trabajamos con el array anidado. Pero qué pasa si tenemos que trabajar con los elementos de ese array anidado. Algo que podemos hacer es asignar  ese array a una variable→ </w:t>
+      </w:r>
+      <w:r>
+        <w:rPr>
+          <w:b/>
+        </w:rPr>
+        <w:t>miArreglo</w:t>
+      </w:r>
+      <w:r>
+        <w:rPr>
+          <w:b/>
+        </w:rPr>
+        <w:t>Anidadi</w:t>
+      </w:r>
+      <w:r>
+        <w:t xml:space="preserve"> =</w:t>
+      </w:r>
+      <w:proofErr w:type="gramStart"/>
+      <w:r>
+        <w:rPr>
+          <w:b/>
+        </w:rPr>
+        <w:t>nidoObj</w:t>
+      </w:r>
+      <w:r>
+        <w:rPr>
+          <w:b/>
+        </w:rPr>
+        <w:t>[</w:t>
+      </w:r>
+      <w:proofErr w:type="gramEnd"/>
+      <w:r>
+        <w:rPr>
+          <w:b/>
+        </w:rPr>
+        <w:t>indiceI]</w:t>
+      </w:r>
+      <w:r>
+        <w:rPr>
+          <w:b/>
+        </w:rPr>
+        <w:t>;</w:t>
+      </w:r>
+      <w:r>
+        <w:rPr>
+          <w:b/>
+        </w:rPr>
+        <w:t xml:space="preserve"> </w:t>
+      </w:r>
+      <w:r>
+        <w:t xml:space="preserve"> y luego podemos iterar sobre los elementos</w:t>
+      </w:r>
+      <w:r>
+        <w:t xml:space="preserve"> usando otro bucle </w:t>
+      </w:r>
+      <w:r>
+        <w:rPr>
+          <w:b/>
+        </w:rPr>
+        <w:t>for()</w:t>
+      </w:r>
+      <w:r>
+        <w:t xml:space="preserve"> sobre ese array anidado. Aquí ya se pude ver el patrón, Vamos hacer l</w:t>
+      </w:r>
+      <w:r>
+        <w:t>o mismo que con el array externo</w:t>
+      </w:r>
+      <w:r>
+        <w:t xml:space="preserve"> pero con el array anidado, es el mismo patrón pero con una variable distinta→  </w:t>
+      </w:r>
+      <w:proofErr w:type="gramStart"/>
+      <w:r>
+        <w:rPr>
+          <w:b/>
+        </w:rPr>
+        <w:t>for(</w:t>
+      </w:r>
+      <w:proofErr w:type="gramEnd"/>
+      <w:r>
+        <w:rPr>
+          <w:b/>
+        </w:rPr>
+        <w:t xml:space="preserve"> var nidoUno = 0; nidoUno &lt; arregloAnidado.length; nidoUno++)</w:t>
+      </w:r>
+      <w:r>
+        <w:t xml:space="preserve">  De igual manera</w:t>
+      </w:r>
+      <w:r>
+        <w:t xml:space="preserve"> que en el bucle anterior v</w:t>
+      </w:r>
+      <w:r>
+        <w:t xml:space="preserve">amos a mostrar cada uno </w:t>
+      </w:r>
+      <w:r>
+        <w:t xml:space="preserve">de esos elementos que obtenemos del arreglo anidado </w:t>
+      </w:r>
+      <w:r>
+        <w:rPr>
+          <w:b/>
+        </w:rPr>
+        <w:t>console.log(nidosObj[nidoUno]);</w:t>
+      </w:r>
+      <w:r>
+        <w:t>→</w:t>
+      </w:r>
+      <w:r>
+        <w:t>este es un Elemento del array anidado. En el ejercio al pie se pude apreciar el desarrollo completo.</w:t>
+      </w:r>
+    </w:p>
+    <w:p>
+      <w:pPr>
+        <w:spacing w:after="0"/>
+      </w:pPr>
+      <w:r>
+        <w:t xml:space="preserve">     </w:t>
+      </w:r>
+      <w:proofErr w:type="gramStart"/>
+      <w:r>
+        <w:t>var</w:t>
+      </w:r>
+      <w:proofErr w:type="gramEnd"/>
+      <w:r>
+        <w:t xml:space="preserve"> nidosObj = [[1, 2, 3], [4, 5, 6], [7, 8, 9]];</w:t>
+      </w:r>
+    </w:p>
+    <w:p>
+      <w:pPr>
+        <w:spacing w:after="0"/>
+      </w:pPr>
+      <w:r>
+        <w:t xml:space="preserve">      </w:t>
+      </w:r>
+      <w:proofErr w:type="gramStart"/>
+      <w:r>
+        <w:t>for(</w:t>
+      </w:r>
+      <w:proofErr w:type="gramEnd"/>
+      <w:r>
+        <w:t>var indiceI = 0; indiceI &lt; nidosObj.length; indiceI++)</w:t>
+      </w:r>
+    </w:p>
+    <w:p>
+      <w:pPr>
+        <w:spacing w:after="0"/>
+      </w:pPr>
+      <w:r>
+        <w:t xml:space="preserve">      {</w:t>
+      </w:r>
+    </w:p>
+    <w:p>
+      <w:pPr>
+        <w:spacing w:after="0"/>
+      </w:pPr>
+      <w:r>
+        <w:t xml:space="preserve">        </w:t>
+      </w:r>
+      <w:proofErr w:type="gramStart"/>
+      <w:r>
+        <w:t>console.log(</w:t>
+      </w:r>
+      <w:proofErr w:type="gramEnd"/>
+      <w:r>
+        <w:t>"&gt;&gt; Nueva iteracion");</w:t>
+      </w:r>
+    </w:p>
+    <w:p>
+      <w:pPr>
+        <w:spacing w:after="0"/>
+      </w:pPr>
+      <w:r>
+        <w:t xml:space="preserve">        </w:t>
+      </w:r>
+      <w:proofErr w:type="gramStart"/>
+      <w:r>
+        <w:t>var</w:t>
+      </w:r>
+      <w:proofErr w:type="gramEnd"/>
+      <w:r>
+        <w:t xml:space="preserve"> arregloAnidado = nidosObj[indiceI];//Array</w:t>
+      </w:r>
+    </w:p>
+    <w:p>
+      <w:pPr>
+        <w:spacing w:after="0"/>
+      </w:pPr>
+      <w:r>
+        <w:t xml:space="preserve">        </w:t>
+      </w:r>
+      <w:proofErr w:type="gramStart"/>
+      <w:r>
+        <w:t>console.log(</w:t>
+      </w:r>
+      <w:proofErr w:type="gramEnd"/>
+      <w:r>
+        <w:t>"Arreglo " + arregloAnidado);</w:t>
+      </w:r>
+    </w:p>
+    <w:p>
+      <w:pPr>
+        <w:spacing w:after="0"/>
+      </w:pPr>
+      <w:r>
+        <w:t xml:space="preserve">        </w:t>
+      </w:r>
+    </w:p>
+    <w:p>
+      <w:pPr>
+        <w:spacing w:after="0"/>
+      </w:pPr>
+      <w:r>
+        <w:t xml:space="preserve">        </w:t>
+      </w:r>
+      <w:proofErr w:type="gramStart"/>
+      <w:r>
+        <w:t>for</w:t>
+      </w:r>
+      <w:proofErr w:type="gramEnd"/>
+      <w:r>
+        <w:t>( var nidoUno = 0; nidoUno &lt; arregloAnidado.length; nidoUno++)</w:t>
+      </w:r>
+    </w:p>
+    <w:p>
+      <w:pPr>
+        <w:spacing w:after="0"/>
+      </w:pPr>
+      <w:r>
+        <w:t xml:space="preserve">        {</w:t>
+      </w:r>
+    </w:p>
+    <w:p>
+      <w:pPr>
+        <w:spacing w:after="0"/>
+      </w:pPr>
+      <w:r>
+        <w:t xml:space="preserve">          </w:t>
+      </w:r>
+      <w:proofErr w:type="gramStart"/>
+      <w:r>
+        <w:t>console.log(</w:t>
+      </w:r>
+      <w:proofErr w:type="gramEnd"/>
+      <w:r>
+        <w:t>"&gt;&gt;&gt; Bucle anidado");</w:t>
+      </w:r>
+    </w:p>
+    <w:p>
+      <w:pPr>
+        <w:spacing w:after="0"/>
+      </w:pPr>
+      <w:r>
+        <w:t xml:space="preserve">          </w:t>
+      </w:r>
+      <w:proofErr w:type="gramStart"/>
+      <w:r>
+        <w:t>console.log(</w:t>
+      </w:r>
+      <w:proofErr w:type="gramEnd"/>
+      <w:r>
+        <w:t>"Elemento:");</w:t>
+      </w:r>
+    </w:p>
+    <w:p>
+      <w:pPr>
+        <w:spacing w:after="0"/>
+      </w:pPr>
+      <w:r>
+        <w:t xml:space="preserve">          console.log(arregloAnidado[nidoUno]);//Elemento</w:t>
+      </w:r>
+    </w:p>
+    <w:p>
+      <w:pPr>
+        <w:spacing w:after="0"/>
+      </w:pPr>
+      <w:r>
+        <w:t xml:space="preserve">        }</w:t>
+      </w:r>
+    </w:p>
+    <w:p>
+      <w:pPr>
+        <w:spacing w:after="0"/>
+      </w:pPr>
+      <w:r>
+        <w:t xml:space="preserve">      }   </w:t>
+      </w:r>
+    </w:p>
+    <w:p>
+      <w:pPr>
+        <w:spacing w:after="0"/>
+      </w:pPr>
+      <w:r>
+        <w:t xml:space="preserve">      Resultado de los console.log</w:t>
+      </w:r>
+    </w:p>
+    <w:p>
+      <w:pPr>
+        <w:spacing w:after="0"/>
+      </w:pPr>
+      <w:r>
+        <w:t xml:space="preserve">      &gt;&gt; Nueva iteracion</w:t>
+      </w:r>
+    </w:p>
+    <w:p>
+      <w:pPr>
+        <w:spacing w:after="0"/>
+      </w:pPr>
+      <w:r>
+        <w:t xml:space="preserve">      Arreglo 1</w:t>
+      </w:r>
+      <w:proofErr w:type="gramStart"/>
+      <w:r>
+        <w:t>,2,3</w:t>
+      </w:r>
+      <w:proofErr w:type="gramEnd"/>
+    </w:p>
+    <w:p>
+      <w:pPr>
+        <w:spacing w:after="0"/>
+      </w:pPr>
+      <w:r>
+        <w:t xml:space="preserve">      &gt;&gt;&gt; Bucle anidado</w:t>
+      </w:r>
+    </w:p>
+    <w:p>
+      <w:pPr>
+        <w:spacing w:after="0"/>
+      </w:pPr>
+      <w:r>
+        <w:t xml:space="preserve">      Elemento:</w:t>
+      </w:r>
+    </w:p>
+    <w:p>
+      <w:pPr>
+        <w:spacing w:after="0"/>
+      </w:pPr>
+      <w:r>
+        <w:t xml:space="preserve">      1</w:t>
+      </w:r>
+    </w:p>
+    <w:p>
+      <w:pPr>
+        <w:spacing w:after="0"/>
+      </w:pPr>
+      <w:r>
+        <w:t xml:space="preserve">      &gt;&gt;&gt; Bucle anidado</w:t>
+      </w:r>
+    </w:p>
+    <w:p>
+      <w:pPr>
+        <w:spacing w:after="0"/>
+      </w:pPr>
+      <w:r>
+        <w:t xml:space="preserve">      Elemento:</w:t>
+      </w:r>
+    </w:p>
+    <w:p>
+      <w:pPr>
+        <w:spacing w:after="0"/>
+      </w:pPr>
+      <w:r>
+        <w:t xml:space="preserve">      2</w:t>
+      </w:r>
+    </w:p>
+    <w:p>
+      <w:pPr>
+        <w:spacing w:after="0"/>
+      </w:pPr>
+      <w:r>
+        <w:t xml:space="preserve">      &gt;&gt;&gt; Bucle anidado</w:t>
+      </w:r>
+    </w:p>
+    <w:p>
+      <w:pPr>
+        <w:spacing w:after="0"/>
+      </w:pPr>
+      <w:r>
+        <w:t xml:space="preserve">      Elemento:</w:t>
+      </w:r>
+    </w:p>
+    <w:p>
+      <w:pPr>
+        <w:spacing w:after="0"/>
+      </w:pPr>
+      <w:r>
+        <w:lastRenderedPageBreak/>
+        <w:t xml:space="preserve">      3</w:t>
+      </w:r>
+    </w:p>
+    <w:p>
+      <w:pPr>
+        <w:spacing w:after="0"/>
+      </w:pPr>
+      <w:r>
+        <w:t xml:space="preserve">      &gt;&gt; Nueva iteracion</w:t>
+      </w:r>
+    </w:p>
+    <w:p>
+      <w:pPr>
+        <w:spacing w:after="0"/>
+      </w:pPr>
+      <w:r>
+        <w:t xml:space="preserve">      Arreglo 4</w:t>
+      </w:r>
+      <w:proofErr w:type="gramStart"/>
+      <w:r>
+        <w:t>,5,6</w:t>
+      </w:r>
+      <w:proofErr w:type="gramEnd"/>
+    </w:p>
+    <w:p>
+      <w:pPr>
+        <w:spacing w:after="0"/>
+      </w:pPr>
+      <w:r>
+        <w:t xml:space="preserve">      &gt;&gt;&gt; Bucle anidado</w:t>
+      </w:r>
+    </w:p>
+    <w:p>
+      <w:pPr>
+        <w:spacing w:after="0"/>
+      </w:pPr>
+      <w:r>
+        <w:t xml:space="preserve">      Elemento:</w:t>
+      </w:r>
+    </w:p>
+    <w:p>
+      <w:pPr>
+        <w:spacing w:after="0"/>
+      </w:pPr>
+      <w:r>
+        <w:t xml:space="preserve">      4</w:t>
+      </w:r>
+    </w:p>
+    <w:p>
+      <w:pPr>
+        <w:spacing w:after="0"/>
+      </w:pPr>
+      <w:r>
+        <w:t xml:space="preserve">      &gt;&gt;&gt; Bucle anidado</w:t>
+      </w:r>
+    </w:p>
+    <w:p>
+      <w:pPr>
+        <w:spacing w:after="0"/>
+      </w:pPr>
+      <w:r>
+        <w:t xml:space="preserve">      Elemento:</w:t>
+      </w:r>
+    </w:p>
+    <w:p>
+      <w:pPr>
+        <w:spacing w:after="0"/>
+      </w:pPr>
+      <w:r>
+        <w:t xml:space="preserve">      5</w:t>
+      </w:r>
+    </w:p>
+    <w:p>
+      <w:pPr>
+        <w:spacing w:after="0"/>
+      </w:pPr>
+      <w:r>
+        <w:t xml:space="preserve">      &gt;&gt;&gt; Bucle anidado</w:t>
+      </w:r>
+    </w:p>
+    <w:p>
+      <w:pPr>
+        <w:spacing w:after="0"/>
+      </w:pPr>
+      <w:r>
+        <w:t xml:space="preserve">      Elemento:</w:t>
+      </w:r>
+    </w:p>
+    <w:p>
+      <w:pPr>
+        <w:spacing w:after="0"/>
+      </w:pPr>
+      <w:r>
+        <w:t xml:space="preserve">      6</w:t>
+      </w:r>
+    </w:p>
+    <w:p>
+      <w:pPr>
+        <w:spacing w:after="0"/>
+      </w:pPr>
+      <w:r>
+        <w:t xml:space="preserve">      &gt;&gt; Nueva iteracion</w:t>
+      </w:r>
+    </w:p>
+    <w:p>
+      <w:pPr>
+        <w:spacing w:after="0"/>
+      </w:pPr>
+      <w:r>
+        <w:t xml:space="preserve">      Arreglo 7</w:t>
+      </w:r>
+      <w:proofErr w:type="gramStart"/>
+      <w:r>
+        <w:t>,8,9</w:t>
+      </w:r>
+      <w:proofErr w:type="gramEnd"/>
+    </w:p>
+    <w:p>
+      <w:pPr>
+        <w:spacing w:after="0"/>
+      </w:pPr>
+      <w:r>
+        <w:t xml:space="preserve">      &gt;&gt;&gt; Bucle anidado</w:t>
+      </w:r>
+    </w:p>
+    <w:p>
+      <w:pPr>
+        <w:spacing w:after="0"/>
+      </w:pPr>
+      <w:r>
+        <w:t xml:space="preserve">      Elemento:</w:t>
+      </w:r>
+    </w:p>
+    <w:p>
+      <w:pPr>
+        <w:spacing w:after="0"/>
+      </w:pPr>
+      <w:r>
+        <w:t xml:space="preserve">      7</w:t>
+      </w:r>
+    </w:p>
+    <w:p>
+      <w:pPr>
+        <w:spacing w:after="0"/>
+      </w:pPr>
+      <w:r>
+        <w:t xml:space="preserve">      &gt;&gt;&gt; Bucle anidado</w:t>
+      </w:r>
+    </w:p>
+    <w:p>
+      <w:pPr>
+        <w:spacing w:after="0"/>
+      </w:pPr>
+      <w:r>
+        <w:t xml:space="preserve">      Elemento:</w:t>
+      </w:r>
+    </w:p>
+    <w:p>
+      <w:pPr>
+        <w:spacing w:after="0"/>
+      </w:pPr>
+      <w:r>
+        <w:t xml:space="preserve">      8</w:t>
+      </w:r>
+    </w:p>
+    <w:p>
+      <w:pPr>
+        <w:spacing w:after="0"/>
+      </w:pPr>
+      <w:r>
+        <w:t xml:space="preserve">      &gt;&gt;&gt; Bucle anidado</w:t>
+      </w:r>
+    </w:p>
+    <w:p>
+      <w:pPr>
+        <w:spacing w:after="0"/>
+      </w:pPr>
+      <w:r>
+        <w:t xml:space="preserve">      Elemento:</w:t>
+      </w:r>
+    </w:p>
+    <w:p>
+      <w:pPr>
+        <w:spacing w:after="0"/>
+      </w:pPr>
+      <w:r>
+        <w:t xml:space="preserve">      9</w:t>
+      </w:r>
+    </w:p>
+    <w:p>
+      <w:pPr>
+        <w:spacing w:after="0"/>
+        <w:rPr>
+          <w:b/>
+          <w:sz w:val="24"/>
+          <w:szCs w:val="24"/>
+        </w:rPr>
+      </w:pPr>
+      <w:r>
+        <w:rPr>
+          <w:b/>
+          <w:sz w:val="24"/>
+          <w:szCs w:val="24"/>
+        </w:rPr>
+        <w:t>Ciclos o Bucles “Do…While”</w:t>
+      </w:r>
+    </w:p>
+    <w:p>
+      <w:pPr>
+        <w:spacing w:after="0"/>
+        <w:rPr>
+          <w:b/>
+        </w:rPr>
+      </w:pPr>
+      <w:r>
+        <w:t>Vamos a ver un tercer tipo de bucle que podemos usar el JS que es básicamente un bucle while pero con un pequeño cambio es el bucle→</w:t>
+      </w:r>
+      <w:r>
+        <w:rPr>
+          <w:b/>
+        </w:rPr>
+        <w:t>do while</w:t>
+      </w:r>
+      <w:r>
+        <w:rPr>
+          <w:b/>
+        </w:rPr>
+        <w:t xml:space="preserve"> </w:t>
+      </w:r>
+      <w:r>
+        <w:t xml:space="preserve">que traducido seria (hacer mientras) </w:t>
+      </w:r>
+      <w:r>
+        <w:t>comencemos</w:t>
+      </w:r>
+      <w:r>
+        <w:t xml:space="preserve"> con un ejemplo del bucle </w:t>
+      </w:r>
+      <w:r>
+        <w:rPr>
+          <w:b/>
+        </w:rPr>
+        <w:t>while</w:t>
+      </w:r>
+      <w:r>
+        <w:rPr>
+          <w:b/>
+        </w:rPr>
+        <w:t xml:space="preserve">. </w:t>
+      </w:r>
+    </w:p>
+    <w:p>
+      <w:pPr>
+        <w:spacing w:after="0"/>
+      </w:pPr>
+      <w:r>
+        <w:t xml:space="preserve">Ej. </w:t>
+      </w:r>
+      <w:proofErr w:type="gramStart"/>
+      <w:r>
+        <w:t>bucle</w:t>
+      </w:r>
+      <w:proofErr w:type="gramEnd"/>
+      <w:r>
+        <w:t xml:space="preserve"> while</w:t>
+      </w:r>
+    </w:p>
+    <w:p>
+      <w:pPr>
+        <w:spacing w:after="0"/>
+      </w:pPr>
+      <w:r>
+        <w:t xml:space="preserve">    </w:t>
+      </w:r>
+      <w:proofErr w:type="gramStart"/>
+      <w:r>
+        <w:t>var</w:t>
+      </w:r>
+      <w:proofErr w:type="gramEnd"/>
+      <w:r>
+        <w:t xml:space="preserve"> x;</w:t>
+      </w:r>
+    </w:p>
+    <w:p>
+      <w:pPr>
+        <w:spacing w:after="0"/>
+      </w:pPr>
+      <w:r>
+        <w:t xml:space="preserve">    x = 5;</w:t>
+      </w:r>
+    </w:p>
+    <w:p>
+      <w:pPr>
+        <w:spacing w:after="0"/>
+      </w:pPr>
+      <w:r>
+        <w:t xml:space="preserve">    </w:t>
+      </w:r>
+      <w:proofErr w:type="gramStart"/>
+      <w:r>
+        <w:t>while(</w:t>
+      </w:r>
+      <w:proofErr w:type="gramEnd"/>
+      <w:r>
+        <w:t>x &lt; 10)</w:t>
+      </w:r>
+    </w:p>
+    <w:p>
+      <w:pPr>
+        <w:spacing w:after="0"/>
+      </w:pPr>
+      <w:r>
+        <w:t xml:space="preserve">    {</w:t>
+      </w:r>
+    </w:p>
+    <w:p>
+      <w:pPr>
+        <w:spacing w:after="0"/>
+      </w:pPr>
+      <w:r>
+        <w:t xml:space="preserve">      console.log(x);</w:t>
+      </w:r>
+    </w:p>
+    <w:p>
+      <w:pPr>
+        <w:spacing w:after="0"/>
+      </w:pPr>
+      <w:r>
+        <w:t xml:space="preserve">      </w:t>
+      </w:r>
+      <w:proofErr w:type="gramStart"/>
+      <w:r>
+        <w:t>x</w:t>
+      </w:r>
+      <w:proofErr w:type="gramEnd"/>
+      <w:r>
+        <w:t>++</w:t>
+      </w:r>
+      <w:r>
+        <w:t>;</w:t>
+      </w:r>
+    </w:p>
+    <w:p>
+      <w:pPr>
+        <w:spacing w:after="0"/>
+      </w:pPr>
+      <w:r>
+        <w:t xml:space="preserve">    }</w:t>
+      </w:r>
+      <w:r>
+        <w:t xml:space="preserve"> </w:t>
+      </w:r>
+      <w:proofErr w:type="gramStart"/>
+      <w:r>
+        <w:t>while(</w:t>
+      </w:r>
+      <w:proofErr w:type="gramEnd"/>
+      <w:r>
+        <w:t>x &lt; 10)</w:t>
+      </w:r>
+      <w:r>
+        <w:t xml:space="preserve"> </w:t>
+      </w:r>
+    </w:p>
+    <w:p>
+      <w:pPr>
+        <w:spacing w:after="0"/>
+      </w:pPr>
+      <w:r>
+        <w:t xml:space="preserve">El bucle </w:t>
+      </w:r>
+      <w:r>
+        <w:rPr>
+          <w:b/>
+        </w:rPr>
+        <w:t xml:space="preserve">do while </w:t>
+      </w:r>
+      <w:r>
+        <w:t>nos permite otra cosa</w:t>
+      </w:r>
+      <w:r>
+        <w:t xml:space="preserve">, la diferencia de este bucle con el bucle </w:t>
+      </w:r>
+      <w:r>
+        <w:rPr>
+          <w:b/>
+        </w:rPr>
+        <w:t>while</w:t>
+      </w:r>
+      <w:r>
+        <w:rPr>
+          <w:b/>
+        </w:rPr>
+        <w:t xml:space="preserve"> </w:t>
+      </w:r>
+      <w:r>
+        <w:t>es</w:t>
+      </w:r>
+      <w:r>
+        <w:t xml:space="preserve"> que al menos una vez siempre se va a ejecutar las secuencias de instrucciones que </w:t>
+      </w:r>
+      <w:r>
+        <w:t>están</w:t>
+      </w:r>
+      <w:r>
+        <w:t xml:space="preserve"> ente las llaves</w:t>
+      </w:r>
+      <w:r>
+        <w:t xml:space="preserve"> por que la condición </w:t>
+      </w:r>
+      <w:r>
+        <w:t>esta al final. Si esa condición es true hará un loop y si es false continua.</w:t>
+      </w:r>
+    </w:p>
+    <w:p>
+      <w:pPr>
+        <w:spacing w:after="0"/>
+      </w:pPr>
+      <w:r>
+        <w:t xml:space="preserve">Ahora bien, paraqué puede llegar a servir un bucle </w:t>
+      </w:r>
+      <w:r>
+        <w:rPr>
+          <w:b/>
+        </w:rPr>
+        <w:t>do while</w:t>
+      </w:r>
+      <w:r>
+        <w:t xml:space="preserve"> Una de las situaciones ideales para un bucle </w:t>
+      </w:r>
+      <w:r>
+        <w:rPr>
+          <w:b/>
+        </w:rPr>
+        <w:t>do while</w:t>
+      </w:r>
+      <w:r>
+        <w:rPr>
+          <w:b/>
+        </w:rPr>
+        <w:t xml:space="preserve"> </w:t>
+      </w:r>
+      <w:r>
+        <w:t>es cuando necesitas que el usuario ingresé un valor</w:t>
+      </w:r>
+      <w:r>
+        <w:t xml:space="preserve"> y se tiene que verificar si ese valor es válido o no.</w:t>
+      </w:r>
+    </w:p>
+    <w:p>
+      <w:pPr>
+        <w:spacing w:after="0" w:line="240" w:lineRule="auto"/>
+      </w:pPr>
+      <w:proofErr w:type="gramStart"/>
+      <w:r>
+        <w:t>var</w:t>
+      </w:r>
+      <w:proofErr w:type="gramEnd"/>
+      <w:r>
+        <w:t xml:space="preserve"> x;</w:t>
+      </w:r>
+    </w:p>
+    <w:p>
+      <w:pPr>
+        <w:spacing w:after="0" w:line="240" w:lineRule="auto"/>
+      </w:pPr>
+      <w:r>
+        <w:lastRenderedPageBreak/>
+        <w:t>x = 5;</w:t>
+      </w:r>
+    </w:p>
+    <w:p>
+      <w:pPr>
+        <w:spacing w:after="0" w:line="240" w:lineRule="auto"/>
+      </w:pPr>
+      <w:r>
+        <w:t>Do</w:t>
+      </w:r>
+    </w:p>
+    <w:p>
+      <w:pPr>
+        <w:spacing w:after="0" w:line="240" w:lineRule="auto"/>
+      </w:pPr>
+      <w:r>
+        <w:t>{</w:t>
+      </w:r>
+    </w:p>
+    <w:p>
+      <w:pPr>
+        <w:spacing w:after="0" w:line="240" w:lineRule="auto"/>
+      </w:pPr>
+      <w:r>
+        <w:t xml:space="preserve">      console.log(x);</w:t>
+      </w:r>
+    </w:p>
+    <w:p>
+      <w:pPr>
+        <w:spacing w:after="0" w:line="240" w:lineRule="auto"/>
+      </w:pPr>
+      <w:r>
+        <w:t xml:space="preserve">      </w:t>
+      </w:r>
+      <w:proofErr w:type="gramStart"/>
+      <w:r>
+        <w:t>x</w:t>
+      </w:r>
+      <w:proofErr w:type="gramEnd"/>
+      <w:r>
+        <w:t>++;</w:t>
+      </w:r>
+    </w:p>
+    <w:p>
+      <w:pPr>
+        <w:spacing w:after="0" w:line="240" w:lineRule="auto"/>
+      </w:pPr>
+      <w:r>
+        <w:t>}</w:t>
+      </w:r>
+      <w:r>
+        <w:t xml:space="preserve"> </w:t>
+      </w:r>
+      <w:proofErr w:type="gramStart"/>
+      <w:r>
+        <w:t>while(</w:t>
+      </w:r>
+      <w:proofErr w:type="gramEnd"/>
+      <w:r>
+        <w:t>x &lt; 10)</w:t>
+      </w:r>
+      <w:r>
+        <w:t>;</w:t>
+      </w:r>
+    </w:p>
+    <w:p>
+      <w:pPr>
+        <w:spacing w:after="0" w:line="240" w:lineRule="auto"/>
+      </w:pPr>
+    </w:p>
+    <w:p>
+      <w:pPr>
+        <w:spacing w:after="0" w:line="240" w:lineRule="auto"/>
+        <w:rPr>
+          <w:b/>
+          <w:sz w:val="24"/>
+          <w:szCs w:val="24"/>
+        </w:rPr>
+      </w:pPr>
+      <w:r>
+        <w:rPr>
+          <w:b/>
+          <w:sz w:val="24"/>
+          <w:szCs w:val="24"/>
+        </w:rPr>
+        <w:t>Búsqueda de perfil, Mini proyecto</w:t>
+      </w:r>
+    </w:p>
+    <w:p>
+      <w:pPr>
+        <w:spacing w:after="0" w:line="240" w:lineRule="auto"/>
+      </w:pPr>
+      <w:r>
+        <w:t>Ahora vamos a combinar  array, objetos, bucles y funciones. Vamos a definir una función que nos va a permitir buscar en una lista</w:t>
+      </w:r>
+      <w:r>
+        <w:t xml:space="preserve"> un contacto. Digamos que tenemos en este mini proyecto una variable que contiene un array y dentro de ese array hay tres objetos que cada uno de ellos ocupa un índice </w:t>
+      </w:r>
+      <w:r>
+        <w:t>específico</w:t>
+      </w:r>
+      <w:r>
+        <w:t xml:space="preserve"> en </w:t>
+      </w:r>
+      <w:r>
+        <w:t xml:space="preserve">ese </w:t>
+      </w:r>
+      <w:r>
+        <w:t>array</w:t>
+      </w:r>
+      <w:r>
+        <w:t>. Dichos objetos</w:t>
+      </w:r>
+      <w:r>
+        <w:t xml:space="preserve"> alberga una lista de propiedades y elementos que lo denominaremos contactos.  </w:t>
+      </w:r>
+    </w:p>
+    <w:p>
+      <w:pPr>
+        <w:spacing w:after="0" w:line="240" w:lineRule="auto"/>
+      </w:pPr>
+    </w:p>
+    <w:p>
+      <w:pPr>
+        <w:spacing w:after="0" w:line="240" w:lineRule="auto"/>
+      </w:pPr>
+      <w:proofErr w:type="gramStart"/>
+      <w:r>
+        <w:t>var</w:t>
+      </w:r>
+      <w:proofErr w:type="gramEnd"/>
+      <w:r>
+        <w:t xml:space="preserve"> contactos = [</w:t>
+      </w:r>
+    </w:p>
+    <w:p>
+      <w:pPr>
+        <w:spacing w:after="0" w:line="240" w:lineRule="auto"/>
+      </w:pPr>
+      <w:r>
+        <w:t xml:space="preserve">        {</w:t>
+      </w:r>
+    </w:p>
+    <w:p>
+      <w:pPr>
+        <w:spacing w:after="0" w:line="240" w:lineRule="auto"/>
+      </w:pPr>
+      <w:r>
+        <w:t xml:space="preserve">        "nombre": "Nora", </w:t>
+      </w:r>
+    </w:p>
+    <w:p>
+      <w:pPr>
+        <w:spacing w:after="0" w:line="240" w:lineRule="auto"/>
+      </w:pPr>
+      <w:r>
+        <w:t xml:space="preserve">        "apellido": "Nav", </w:t>
+      </w:r>
+    </w:p>
+    <w:p>
+      <w:pPr>
+        <w:spacing w:after="0" w:line="240" w:lineRule="auto"/>
+      </w:pPr>
+      <w:r>
+        <w:t xml:space="preserve">        "numero": "0543236543", </w:t>
+      </w:r>
+    </w:p>
+    <w:p>
+      <w:pPr>
+        <w:spacing w:after="0" w:line="240" w:lineRule="auto"/>
+      </w:pPr>
+      <w:r>
+        <w:t xml:space="preserve">        "gustos": "" ["Pizza", "Programacion"] </w:t>
+      </w:r>
+    </w:p>
+    <w:p>
+      <w:pPr>
+        <w:spacing w:after="0" w:line="240" w:lineRule="auto"/>
+      </w:pPr>
+      <w:r>
+        <w:t xml:space="preserve">        },</w:t>
+      </w:r>
+    </w:p>
+    <w:p>
+      <w:pPr>
+        <w:spacing w:after="0" w:line="240" w:lineRule="auto"/>
+      </w:pPr>
+      <w:r>
+        <w:t xml:space="preserve">        {</w:t>
+      </w:r>
+    </w:p>
+    <w:p>
+      <w:pPr>
+        <w:spacing w:after="0" w:line="240" w:lineRule="auto"/>
+      </w:pPr>
+      <w:r>
+        <w:t xml:space="preserve">        "nombre": "Harry", </w:t>
+      </w:r>
+    </w:p>
+    <w:p>
+      <w:pPr>
+        <w:spacing w:after="0" w:line="240" w:lineRule="auto"/>
+      </w:pPr>
+      <w:r>
+        <w:t xml:space="preserve">        "apellido": "Potter", </w:t>
+      </w:r>
+    </w:p>
+    <w:p>
+      <w:pPr>
+        <w:spacing w:after="0" w:line="240" w:lineRule="auto"/>
+      </w:pPr>
+      <w:r>
+        <w:t xml:space="preserve">        "numero": "0994372684", </w:t>
+      </w:r>
+    </w:p>
+    <w:p>
+      <w:pPr>
+        <w:spacing w:after="0" w:line="240" w:lineRule="auto"/>
+      </w:pPr>
+      <w:r>
+        <w:t xml:space="preserve">        "gustos": "" ["Hogwarts", "Magia"] </w:t>
+      </w:r>
+    </w:p>
+    <w:p>
+      <w:pPr>
+        <w:spacing w:after="0" w:line="240" w:lineRule="auto"/>
+      </w:pPr>
+      <w:r>
+        <w:t xml:space="preserve">        },</w:t>
+      </w:r>
+    </w:p>
+    <w:p>
+      <w:pPr>
+        <w:spacing w:after="0" w:line="240" w:lineRule="auto"/>
+      </w:pPr>
+      <w:r>
+        <w:t xml:space="preserve">        {</w:t>
+      </w:r>
+    </w:p>
+    <w:p>
+      <w:pPr>
+        <w:spacing w:after="0" w:line="240" w:lineRule="auto"/>
+      </w:pPr>
+      <w:r>
+        <w:t xml:space="preserve">        "nombre": "Sherlock", </w:t>
+      </w:r>
+    </w:p>
+    <w:p>
+      <w:pPr>
+        <w:spacing w:after="0" w:line="240" w:lineRule="auto"/>
+      </w:pPr>
+      <w:r>
+        <w:t xml:space="preserve">        "apellido": "Holmes", </w:t>
+      </w:r>
+    </w:p>
+    <w:p>
+      <w:pPr>
+        <w:spacing w:after="0" w:line="240" w:lineRule="auto"/>
+      </w:pPr>
+      <w:r>
+        <w:t xml:space="preserve">        "numero": "0487345643", </w:t>
+      </w:r>
+    </w:p>
+    <w:p>
+      <w:pPr>
+        <w:spacing w:after="0" w:line="240" w:lineRule="auto"/>
+      </w:pPr>
+      <w:r>
+        <w:t xml:space="preserve">        "gustos": "" ["Casos interesantes", "Violin"] </w:t>
+      </w:r>
+    </w:p>
+    <w:p>
+      <w:pPr>
+        <w:spacing w:after="0" w:line="240" w:lineRule="auto"/>
+      </w:pPr>
+      <w:r>
+        <w:t xml:space="preserve">        }</w:t>
+      </w:r>
+    </w:p>
+    <w:p>
+      <w:pPr>
+        <w:spacing w:after="0" w:line="240" w:lineRule="auto"/>
+      </w:pPr>
+      <w:r>
+        <w:t xml:space="preserve">      ];</w:t>
+      </w:r>
+    </w:p>
+    <w:p>
+      <w:pPr>
+        <w:spacing w:after="0" w:line="240" w:lineRule="auto"/>
+      </w:pPr>
+      <w:r>
+        <w:t xml:space="preserve">      </w:t>
+      </w:r>
+    </w:p>
+    <w:p>
+      <w:pPr>
+        <w:spacing w:after="0" w:line="240" w:lineRule="auto"/>
+      </w:pPr>
+      <w:r>
+        <w:t xml:space="preserve">      </w:t>
+      </w:r>
+      <w:proofErr w:type="gramStart"/>
+      <w:r>
+        <w:t>function</w:t>
+      </w:r>
+      <w:proofErr w:type="gramEnd"/>
+      <w:r>
+        <w:t xml:space="preserve"> buscarPerfil(nombreP, propiedad)</w:t>
+      </w:r>
+    </w:p>
+    <w:p>
+      <w:pPr>
+        <w:spacing w:after="0" w:line="240" w:lineRule="auto"/>
+      </w:pPr>
+      <w:r>
+        <w:t xml:space="preserve">      {</w:t>
+      </w:r>
+    </w:p>
+    <w:p>
+      <w:pPr>
+        <w:spacing w:after="0" w:line="240" w:lineRule="auto"/>
+      </w:pPr>
+      <w:r>
+        <w:t xml:space="preserve">        </w:t>
+      </w:r>
+      <w:proofErr w:type="gramStart"/>
+      <w:r>
+        <w:t>for(</w:t>
+      </w:r>
+      <w:proofErr w:type="gramEnd"/>
+      <w:r>
+        <w:t>var i = 0; i &lt; contactos.length; i++)</w:t>
+      </w:r>
+    </w:p>
+    <w:p>
+      <w:pPr>
+        <w:spacing w:after="0" w:line="240" w:lineRule="auto"/>
+      </w:pPr>
+      <w:r>
+        <w:t xml:space="preserve">        {</w:t>
+      </w:r>
+    </w:p>
+    <w:p>
+      <w:pPr>
+        <w:spacing w:after="0" w:line="240" w:lineRule="auto"/>
+      </w:pPr>
+      <w:r>
+        <w:t xml:space="preserve">          </w:t>
+      </w:r>
+      <w:proofErr w:type="gramStart"/>
+      <w:r>
+        <w:t>if(</w:t>
+      </w:r>
+      <w:proofErr w:type="gramEnd"/>
+      <w:r>
+        <w:t>contactos[i].nombre === nombreP)//propiedad === parametro</w:t>
+      </w:r>
+    </w:p>
+    <w:p>
+      <w:pPr>
+        <w:spacing w:after="0" w:line="240" w:lineRule="auto"/>
+      </w:pPr>
+      <w:r>
+        <w:t xml:space="preserve">          {</w:t>
+      </w:r>
+    </w:p>
+    <w:p>
+      <w:pPr>
+        <w:spacing w:after="0" w:line="240" w:lineRule="auto"/>
+      </w:pPr>
+      <w:r>
+        <w:t xml:space="preserve">            </w:t>
+      </w:r>
+      <w:proofErr w:type="gramStart"/>
+      <w:r>
+        <w:t>return</w:t>
+      </w:r>
+      <w:proofErr w:type="gramEnd"/>
+      <w:r>
+        <w:t xml:space="preserve"> contactos[i][propiedad] || "La propiedad no existe";</w:t>
+      </w:r>
+    </w:p>
+    <w:p>
+      <w:pPr>
+        <w:spacing w:after="0" w:line="240" w:lineRule="auto"/>
+      </w:pPr>
+      <w:r>
+        <w:t xml:space="preserve">          }</w:t>
+      </w:r>
+    </w:p>
+    <w:p>
+      <w:pPr>
+        <w:spacing w:after="0" w:line="240" w:lineRule="auto"/>
+      </w:pPr>
+      <w:r>
+        <w:t xml:space="preserve">        }</w:t>
+      </w:r>
+    </w:p>
+    <w:p>
+      <w:pPr>
+        <w:spacing w:after="0" w:line="240" w:lineRule="auto"/>
+      </w:pPr>
+      <w:r>
+        <w:t xml:space="preserve">         </w:t>
+      </w:r>
+      <w:proofErr w:type="gramStart"/>
+      <w:r>
+        <w:t>return</w:t>
+      </w:r>
+      <w:proofErr w:type="gramEnd"/>
+      <w:r>
+        <w:t xml:space="preserve"> "El contacto no </w:t>
+      </w:r>
+      <w:r>
+        <w:t>está</w:t>
+      </w:r>
+      <w:r>
+        <w:t xml:space="preserve"> en la lista";</w:t>
+      </w:r>
+    </w:p>
+    <w:p>
+      <w:pPr>
+        <w:spacing w:after="0" w:line="240" w:lineRule="auto"/>
+      </w:pPr>
+      <w:r>
+        <w:t xml:space="preserve">      }  </w:t>
+      </w:r>
+    </w:p>
+    <w:p>
+      <w:pPr>
+        <w:spacing w:after="0" w:line="240" w:lineRule="auto"/>
+      </w:pPr>
+      <w:r>
+        <w:t xml:space="preserve">      </w:t>
+      </w:r>
+      <w:proofErr w:type="gramStart"/>
+      <w:r>
+        <w:t>console.log(</w:t>
+      </w:r>
+      <w:proofErr w:type="gramEnd"/>
+      <w:r>
+        <w:t>buscarPerfil("Nora", "nombre"));//indice cero</w:t>
+      </w:r>
+    </w:p>
+    <w:p>
+      <w:pPr>
+        <w:spacing w:after="0" w:line="240" w:lineRule="auto"/>
+      </w:pPr>
+      <w:r>
+        <w:t xml:space="preserve">      </w:t>
+      </w:r>
+      <w:proofErr w:type="gramStart"/>
+      <w:r>
+        <w:t>console.log(</w:t>
+      </w:r>
+      <w:proofErr w:type="gramEnd"/>
+      <w:r>
+        <w:t>buscarPerfil("Harry", "apellido"));//indice uno</w:t>
+      </w:r>
+    </w:p>
+    <w:p>
+      <w:pPr>
+        <w:spacing w:after="0" w:line="240" w:lineRule="auto"/>
+      </w:pPr>
+      <w:r>
+        <w:lastRenderedPageBreak/>
+        <w:t xml:space="preserve">      </w:t>
+      </w:r>
+      <w:proofErr w:type="gramStart"/>
+      <w:r>
+        <w:t>console.log(</w:t>
+      </w:r>
+      <w:proofErr w:type="gramEnd"/>
+      <w:r>
+        <w:t>buscarPerfil("Sherlock", "numero"));//indice dos</w:t>
+      </w:r>
+    </w:p>
+    <w:p>
+      <w:pPr>
+        <w:spacing w:after="0" w:line="240" w:lineRule="auto"/>
+      </w:pPr>
+      <w:r>
+        <w:t xml:space="preserve">      </w:t>
+      </w:r>
+      <w:proofErr w:type="gramStart"/>
+      <w:r>
+        <w:t>console.log(</w:t>
+      </w:r>
+      <w:proofErr w:type="gramEnd"/>
+      <w:r>
+        <w:t>buscarPerfil("Manuel", "apellido"));</w:t>
+      </w:r>
+    </w:p>
+    <w:p>
+      <w:pPr>
+        <w:spacing w:after="0"/>
+      </w:pPr>
+      <w:r>
+        <w:rPr>
+          <w:b/>
+        </w:rPr>
+        <w:t>Definición de la función:</w:t>
+      </w:r>
+      <w:r>
+        <w:rPr>
+          <w:b/>
+        </w:rPr>
+        <w:t xml:space="preserve"> </w:t>
+      </w:r>
+    </w:p>
+    <w:p>
+      <w:pPr>
+        <w:spacing w:after="0"/>
+        <w:rPr>
+          <w:sz w:val="24"/>
+          <w:szCs w:val="24"/>
+        </w:rPr>
+      </w:pPr>
+      <w:r>
+        <w:t>Esta función va a permitirnos conseguir una propiedad de un contacto, en base a su nombre</w:t>
+      </w:r>
+      <w:r>
+        <w:t xml:space="preserve"> vamos a </w:t>
+      </w:r>
+      <w:r>
+        <w:t>obtener</w:t>
+      </w:r>
+      <w:r>
+        <w:t xml:space="preserve"> su valor</w:t>
+      </w:r>
+      <w:r>
+        <w:t>,</w:t>
+      </w:r>
+      <w:r>
+        <w:t xml:space="preserve"> obviamente si la propiedad existe.</w:t>
+      </w:r>
+      <w:r>
+        <w:t xml:space="preserve"> Primero dentro de la función escribimos un bucle for para poder iterar sobre los elementos del arr</w:t>
+      </w:r>
+      <w:r>
+        <w:t>ay</w:t>
+      </w:r>
+      <w:r>
+        <w:t>, vamos a acceder</w:t>
+      </w:r>
+      <w:r>
+        <w:t xml:space="preserve"> al array directamente con la variabe</w:t>
+      </w:r>
+      <w:r>
+        <w:t>→contacto</w:t>
+      </w:r>
+      <w:r>
+        <w:t>s</w:t>
+      </w:r>
+      <w:r>
+        <w:t xml:space="preserve"> que es una variable global </w:t>
+      </w:r>
+      <w:r>
+        <w:t>y la podemos usar dentro de las funciones del programa</w:t>
+      </w:r>
+      <w:r>
+        <w:t>.</w:t>
+      </w:r>
+      <w:r>
+        <w:t xml:space="preserve"> </w:t>
+      </w:r>
+      <w:r>
+        <w:t xml:space="preserve"> </w:t>
+      </w:r>
+      <w:proofErr w:type="gramStart"/>
+      <w:r>
+        <w:t>for(</w:t>
+      </w:r>
+      <w:proofErr w:type="gramEnd"/>
+      <w:r>
+        <w:t xml:space="preserve">var i = 0; </w:t>
+      </w:r>
+      <w:r>
+        <w:rPr>
+          <w:u w:val="single"/>
+        </w:rPr>
+        <w:t>i &lt; contactos.length;</w:t>
+      </w:r>
+      <w:r>
+        <w:t xml:space="preserve"> i++</w:t>
+      </w:r>
+      <w:r>
+        <w:t xml:space="preserve"> )</w:t>
+      </w:r>
+      <w:r>
+        <w:t xml:space="preserve"> puedes ver el mismo </w:t>
+      </w:r>
+      <w:r>
+        <w:t>patrón</w:t>
+      </w:r>
+      <w:r>
+        <w:t xml:space="preserve"> que hemos usado </w:t>
+      </w:r>
+      <w:r>
+        <w:t xml:space="preserve">anteriormente </w:t>
+      </w:r>
+      <w:r>
+        <w:t>para iterar con los elementos de un array. Dentr</w:t>
+      </w:r>
+      <w:r>
+        <w:t>o del bucle</w:t>
+      </w:r>
+      <w:r>
+        <w:t xml:space="preserve"> </w:t>
+      </w:r>
+      <w:r>
+        <w:rPr>
+          <w:b/>
+        </w:rPr>
+        <w:t>for</w:t>
+      </w:r>
+      <w:r>
+        <w:t xml:space="preserve">  que vamos hacer</w:t>
+      </w:r>
+      <w:r>
+        <w:t xml:space="preserve"> tenemos un condicional</w:t>
+      </w:r>
+      <w:r>
+        <w:t xml:space="preserve"> con el</w:t>
+      </w:r>
+      <w:r>
+        <w:t xml:space="preserve"> </w:t>
+      </w:r>
+      <w:r>
+        <w:t>cual</w:t>
+      </w:r>
+      <w:r>
+        <w:t xml:space="preserve"> vamos acceder a c/u de los contactos de los objetos usando el índice→</w:t>
+      </w:r>
+      <w:r>
+        <w:rPr>
+          <w:sz w:val="28"/>
+          <w:szCs w:val="28"/>
+        </w:rPr>
+        <w:t>i</w:t>
+      </w:r>
+      <w:r>
+        <w:t xml:space="preserve"> </w:t>
+      </w:r>
+      <w:r>
+        <w:t xml:space="preserve">que inicialmente  su valor es </w:t>
+      </w:r>
+      <w:r>
+        <w:rPr>
+          <w:b/>
+        </w:rPr>
+        <w:t>cero</w:t>
+      </w:r>
+      <w:r>
+        <w:t xml:space="preserve"> luego cuando se actual</w:t>
+      </w:r>
+      <w:r>
+        <w:t>i</w:t>
+      </w:r>
+      <w:r>
+        <w:t xml:space="preserve">ce a </w:t>
+      </w:r>
+      <w:r>
+        <w:rPr>
+          <w:b/>
+        </w:rPr>
+        <w:t>uno</w:t>
+      </w:r>
+      <w:r>
+        <w:t xml:space="preserve"> podemos acceder</w:t>
+      </w:r>
+      <w:r>
+        <w:t xml:space="preserve"> al segundo objeto</w:t>
+      </w:r>
+      <w:r>
+        <w:t xml:space="preserve"> y de igual manera al tercero. Escrivimos </w:t>
+      </w:r>
+      <w:r>
+        <w:t xml:space="preserve"> un</w:t>
+      </w:r>
+      <w:r>
+        <w:t xml:space="preserve"> condicional →</w:t>
+      </w:r>
+      <w:proofErr w:type="gramStart"/>
+      <w:r>
+        <w:rPr>
+          <w:b/>
+          <w:sz w:val="24"/>
+          <w:szCs w:val="24"/>
+        </w:rPr>
+        <w:t>if(</w:t>
+      </w:r>
+      <w:proofErr w:type="gramEnd"/>
+      <w:r>
+        <w:rPr>
+          <w:b/>
+          <w:sz w:val="24"/>
+          <w:szCs w:val="24"/>
+        </w:rPr>
+        <w:t>contactos[i].nombre === nombreP)</w:t>
+      </w:r>
+      <w:r>
+        <w:rPr>
+          <w:b/>
+          <w:sz w:val="24"/>
+          <w:szCs w:val="24"/>
+        </w:rPr>
+        <w:t xml:space="preserve"> </w:t>
+      </w:r>
+      <w:r>
+        <w:rPr>
+          <w:sz w:val="24"/>
+          <w:szCs w:val="24"/>
+        </w:rPr>
+        <w:t>//</w:t>
+      </w:r>
+      <w:r>
+        <w:rPr>
+          <w:sz w:val="24"/>
+          <w:szCs w:val="24"/>
+        </w:rPr>
+        <w:t xml:space="preserve">propiedad === </w:t>
+      </w:r>
+      <w:r>
+        <w:rPr>
+          <w:sz w:val="24"/>
+          <w:szCs w:val="24"/>
+        </w:rPr>
+        <w:t>parámetro</w:t>
+      </w:r>
+      <w:r>
+        <w:rPr>
+          <w:sz w:val="24"/>
+          <w:szCs w:val="24"/>
+        </w:rPr>
+        <w:t>.</w:t>
+      </w:r>
+      <w:r>
+        <w:rPr>
+          <w:sz w:val="24"/>
+          <w:szCs w:val="24"/>
+        </w:rPr>
+        <w:t xml:space="preserve"> </w:t>
+      </w:r>
+      <w:r>
+        <w:rPr>
+          <w:sz w:val="24"/>
+          <w:szCs w:val="24"/>
+        </w:rPr>
+        <w:t>Que le estamos pidiendo al if? Si la variable→</w:t>
+      </w:r>
+      <w:r>
+        <w:rPr>
+          <w:sz w:val="24"/>
+          <w:szCs w:val="24"/>
+        </w:rPr>
+        <w:t>contacto[i</w:t>
+      </w:r>
+      <w:proofErr w:type="gramStart"/>
+      <w:r>
+        <w:rPr>
+          <w:sz w:val="24"/>
+          <w:szCs w:val="24"/>
+        </w:rPr>
+        <w:t>]←</w:t>
+      </w:r>
+      <w:proofErr w:type="gramEnd"/>
+      <w:r>
+        <w:rPr>
+          <w:sz w:val="24"/>
+          <w:szCs w:val="24"/>
+        </w:rPr>
+        <w:t>es0 entonces</w:t>
+      </w:r>
+      <w:r>
+        <w:rPr>
+          <w:sz w:val="24"/>
+          <w:szCs w:val="24"/>
+        </w:rPr>
+        <w:t xml:space="preserve"> con notación de punto</w:t>
+      </w:r>
+      <w:r>
+        <w:rPr>
+          <w:sz w:val="24"/>
+          <w:szCs w:val="24"/>
+        </w:rPr>
+        <w:t xml:space="preserve"> preguntamos si la propiedad</w:t>
+      </w:r>
+      <w:r>
+        <w:rPr>
+          <w:sz w:val="24"/>
+          <w:szCs w:val="24"/>
+        </w:rPr>
+        <w:t>→</w:t>
+      </w:r>
+      <w:r>
+        <w:rPr>
+          <w:b/>
+          <w:sz w:val="24"/>
+          <w:szCs w:val="24"/>
+        </w:rPr>
+        <w:t>nombre</w:t>
+      </w:r>
+      <w:r>
+        <w:rPr>
+          <w:b/>
+          <w:sz w:val="24"/>
+          <w:szCs w:val="24"/>
+        </w:rPr>
+        <w:t xml:space="preserve"> </w:t>
+      </w:r>
+      <w:r>
+        <w:rPr>
+          <w:sz w:val="24"/>
+          <w:szCs w:val="24"/>
+        </w:rPr>
+        <w:t xml:space="preserve">es igual </w:t>
+      </w:r>
+      <w:r>
+        <w:rPr>
+          <w:sz w:val="24"/>
+          <w:szCs w:val="24"/>
+        </w:rPr>
+        <w:t>al</w:t>
+      </w:r>
+      <w:r>
+        <w:rPr>
+          <w:b/>
+          <w:sz w:val="24"/>
+          <w:szCs w:val="24"/>
+        </w:rPr>
+        <w:t xml:space="preserve"> </w:t>
+      </w:r>
+      <w:r>
+        <w:rPr>
+          <w:sz w:val="24"/>
+          <w:szCs w:val="24"/>
+        </w:rPr>
+        <w:t xml:space="preserve"> </w:t>
+      </w:r>
+      <w:r>
+        <w:rPr>
+          <w:sz w:val="24"/>
+          <w:szCs w:val="24"/>
+        </w:rPr>
+        <w:t>parámetro</w:t>
+      </w:r>
+      <w:r>
+        <w:rPr>
+          <w:sz w:val="24"/>
+          <w:szCs w:val="24"/>
+        </w:rPr>
+        <w:t>→nombreP</w:t>
+      </w:r>
+      <w:r>
+        <w:rPr>
+          <w:sz w:val="24"/>
+          <w:szCs w:val="24"/>
+        </w:rPr>
+        <w:t xml:space="preserve"> que solicitamos</w:t>
+      </w:r>
+      <w:r>
+        <w:rPr>
+          <w:sz w:val="24"/>
+          <w:szCs w:val="24"/>
+        </w:rPr>
+        <w:t xml:space="preserve"> </w:t>
+      </w:r>
+      <w:r>
+        <w:rPr>
+          <w:sz w:val="24"/>
+          <w:szCs w:val="24"/>
+        </w:rPr>
+        <w:t>en este caso el</w:t>
+      </w:r>
+      <w:r>
+        <w:rPr>
+          <w:sz w:val="24"/>
+          <w:szCs w:val="24"/>
+        </w:rPr>
+        <w:t xml:space="preserve"> elemento</w:t>
+      </w:r>
+      <w:r>
+        <w:rPr>
+          <w:sz w:val="24"/>
+          <w:szCs w:val="24"/>
+        </w:rPr>
+        <w:t>→</w:t>
+      </w:r>
+      <w:r>
+        <w:rPr>
+          <w:b/>
+          <w:sz w:val="24"/>
+          <w:szCs w:val="24"/>
+        </w:rPr>
+        <w:t>“</w:t>
+      </w:r>
+      <w:r>
+        <w:rPr>
+          <w:b/>
+          <w:sz w:val="24"/>
+          <w:szCs w:val="24"/>
+        </w:rPr>
+        <w:t>Nora</w:t>
+      </w:r>
+      <w:r>
+        <w:rPr>
+          <w:b/>
+          <w:sz w:val="24"/>
+          <w:szCs w:val="24"/>
+        </w:rPr>
+        <w:t>”</w:t>
+      </w:r>
+      <w:r>
+        <w:rPr>
+          <w:b/>
+          <w:sz w:val="24"/>
+          <w:szCs w:val="24"/>
+        </w:rPr>
+        <w:t xml:space="preserve">. </w:t>
+      </w:r>
+      <w:r>
+        <w:rPr>
+          <w:sz w:val="24"/>
+          <w:szCs w:val="24"/>
+        </w:rPr>
+        <w:t xml:space="preserve">Si eso es true tenemos que </w:t>
+      </w:r>
+      <w:r>
+        <w:rPr>
+          <w:sz w:val="24"/>
+          <w:szCs w:val="24"/>
+          <w:u w:val="single"/>
+        </w:rPr>
+        <w:t>retornar</w:t>
+      </w:r>
+      <w:r>
+        <w:rPr>
+          <w:sz w:val="24"/>
+          <w:szCs w:val="24"/>
+        </w:rPr>
+        <w:t xml:space="preserve"> </w:t>
+      </w:r>
+      <w:r>
+        <w:rPr>
+          <w:sz w:val="24"/>
+          <w:szCs w:val="24"/>
+        </w:rPr>
+        <w:t>el valor de la propiedad que corresponde y</w:t>
+      </w:r>
+      <w:r>
+        <w:rPr>
+          <w:sz w:val="24"/>
+          <w:szCs w:val="24"/>
+        </w:rPr>
+        <w:t xml:space="preserve"> en el </w:t>
+      </w:r>
+      <w:r>
+        <w:rPr>
+          <w:b/>
+          <w:sz w:val="24"/>
+          <w:szCs w:val="24"/>
+        </w:rPr>
+        <w:t>return</w:t>
+      </w:r>
+      <w:r>
+        <w:rPr>
+          <w:sz w:val="24"/>
+          <w:szCs w:val="24"/>
+        </w:rPr>
+        <w:t xml:space="preserve"> verificar si la propiedad existe.</w:t>
+      </w:r>
+    </w:p>
+    <w:p>
+      <w:pPr>
+        <w:spacing w:after="0"/>
+        <w:rPr>
+          <w:sz w:val="24"/>
+          <w:szCs w:val="24"/>
+        </w:rPr>
+      </w:pPr>
+      <w:proofErr w:type="gramStart"/>
+      <w:r>
+        <w:rPr>
+          <w:b/>
+          <w:sz w:val="24"/>
+          <w:szCs w:val="24"/>
+        </w:rPr>
+        <w:t>return</w:t>
+      </w:r>
+      <w:proofErr w:type="gramEnd"/>
+      <w:r>
+        <w:rPr>
+          <w:b/>
+          <w:sz w:val="24"/>
+          <w:szCs w:val="24"/>
+        </w:rPr>
+        <w:t xml:space="preserve"> contactos[i][propieda</w:t>
+      </w:r>
+      <w:r>
+        <w:rPr>
+          <w:b/>
+          <w:sz w:val="24"/>
+          <w:szCs w:val="24"/>
+        </w:rPr>
+        <w:t>d</w:t>
+      </w:r>
+      <w:r>
+        <w:rPr>
+          <w:b/>
+          <w:sz w:val="24"/>
+          <w:szCs w:val="24"/>
+        </w:rPr>
+        <w:t>] || "La propiedad no existe"</w:t>
+      </w:r>
+      <w:r>
+        <w:rPr>
+          <w:b/>
+          <w:sz w:val="24"/>
+          <w:szCs w:val="24"/>
+        </w:rPr>
+        <w:t>;</w:t>
+      </w:r>
+      <w:r>
+        <w:rPr>
+          <w:b/>
+          <w:sz w:val="24"/>
+          <w:szCs w:val="24"/>
+        </w:rPr>
+        <w:t xml:space="preserve"> </w:t>
+      </w:r>
+      <w:r>
+        <w:rPr>
+          <w:sz w:val="24"/>
+          <w:szCs w:val="24"/>
+        </w:rPr>
+        <w:t>V</w:t>
+      </w:r>
+      <w:r>
+        <w:rPr>
+          <w:sz w:val="24"/>
+          <w:szCs w:val="24"/>
+        </w:rPr>
+        <w:t xml:space="preserve">amos </w:t>
+      </w:r>
+      <w:r>
+        <w:rPr>
+          <w:sz w:val="24"/>
+          <w:szCs w:val="24"/>
+        </w:rPr>
+        <w:t xml:space="preserve">a tomar ese contacto[i]→el que estamos verificando y vamos </w:t>
+      </w:r>
+      <w:r>
+        <w:rPr>
+          <w:sz w:val="24"/>
+          <w:szCs w:val="24"/>
+        </w:rPr>
+        <w:t>acceder a la propiedad</w:t>
+      </w:r>
+      <w:r>
+        <w:rPr>
+          <w:sz w:val="24"/>
+          <w:szCs w:val="24"/>
+        </w:rPr>
+        <w:t xml:space="preserve"> </w:t>
+      </w:r>
+      <w:r>
+        <w:rPr>
+          <w:sz w:val="24"/>
+          <w:szCs w:val="24"/>
+        </w:rPr>
+        <w:t xml:space="preserve">que </w:t>
+      </w:r>
+      <w:r>
+        <w:rPr>
+          <w:sz w:val="24"/>
+          <w:szCs w:val="24"/>
+        </w:rPr>
+        <w:t>especificamos</w:t>
+      </w:r>
+      <w:r>
+        <w:rPr>
+          <w:sz w:val="24"/>
+          <w:szCs w:val="24"/>
+        </w:rPr>
+        <w:t xml:space="preserve"> como </w:t>
+      </w:r>
+      <w:r>
+        <w:rPr>
+          <w:sz w:val="24"/>
+          <w:szCs w:val="24"/>
+        </w:rPr>
+        <w:t>parámetro. Aquí no podemos usar notación de punto porque [propiedad] es una variable, si usáramos notación de punto en lugar de notación de corchetes se buscaría una propiedad cuyo nombre sea propiedad. O  sea no se va a remplazar el valor de la variable si no que se va a buscar una propiedad con este nombre</w:t>
+      </w:r>
+      <w:r>
+        <w:rPr>
+          <w:sz w:val="24"/>
+          <w:szCs w:val="24"/>
+        </w:rPr>
+        <w:t xml:space="preserve"> y eso no es lo que queremos. En realid</w:t>
+      </w:r>
+      <w:r>
+        <w:rPr>
+          <w:sz w:val="24"/>
+          <w:szCs w:val="24"/>
+        </w:rPr>
+        <w:t xml:space="preserve">ad el objetivo es que se remplace </w:t>
+      </w:r>
+      <w:r>
+        <w:rPr>
+          <w:sz w:val="24"/>
+          <w:szCs w:val="24"/>
+        </w:rPr>
+        <w:t xml:space="preserve">aquí el valor de esta variable </w:t>
+      </w:r>
+      <w:r>
+        <w:rPr>
+          <w:sz w:val="24"/>
+          <w:szCs w:val="24"/>
+        </w:rPr>
+        <w:t>d</w:t>
+      </w:r>
+      <w:r>
+        <w:rPr>
+          <w:sz w:val="24"/>
+          <w:szCs w:val="24"/>
+        </w:rPr>
+        <w:t>el parámetro</w:t>
+      </w:r>
+      <w:r>
+        <w:rPr>
+          <w:sz w:val="24"/>
+          <w:szCs w:val="24"/>
+        </w:rPr>
+        <w:t>. Si esa propiedad existe su valor se va a retornar, pero también tenemos que manejar el caso que la propiedad no exista. En ese caso retornamos una cadena de caracteres</w:t>
+      </w:r>
+      <w:r>
+        <w:rPr>
+          <w:sz w:val="24"/>
+          <w:szCs w:val="24"/>
+        </w:rPr>
+        <w:t xml:space="preserve"> que avise lo ocurrido En JS hay una forma muy sencilla y concisa de escribirlo. Decimos si la propiedad existe retorna esa propiedad pero si esa propiedad no existe ese valor va a ser </w:t>
+      </w:r>
+      <w:r>
+        <w:rPr>
+          <w:b/>
+          <w:sz w:val="24"/>
+          <w:szCs w:val="24"/>
+        </w:rPr>
+        <w:t>ondefine</w:t>
+      </w:r>
+      <w:r>
+        <w:rPr>
+          <w:b/>
+          <w:sz w:val="24"/>
+          <w:szCs w:val="24"/>
+        </w:rPr>
+        <w:t xml:space="preserve"> </w:t>
+      </w:r>
+      <w:r>
+        <w:rPr>
+          <w:sz w:val="24"/>
+          <w:szCs w:val="24"/>
+        </w:rPr>
+        <w:t>y por lo tanto debemos usar el operador or→||y retornamos→</w:t>
+      </w:r>
+      <w:r>
+        <w:rPr>
+          <w:rFonts w:hint="eastAsia"/>
+          <w:sz w:val="24"/>
+          <w:szCs w:val="24"/>
+        </w:rPr>
+        <w:t xml:space="preserve">"La propiedad no existe"; </w:t>
+      </w:r>
+      <w:r>
+        <w:rPr>
+          <w:sz w:val="24"/>
+          <w:szCs w:val="24"/>
+        </w:rPr>
+        <w:t>También está la posibilidad del que contacto no exista. En ese caso el bucle for va a ejecutar todas sus iteraciones, una por cada contacto en la lista</w:t>
+      </w:r>
+      <w:r>
+        <w:rPr>
+          <w:sz w:val="24"/>
+          <w:szCs w:val="24"/>
+        </w:rPr>
+        <w:t xml:space="preserve">. La condición del if nunca va a ser verdadera y por lo tanto se va a completar este bucle y se va a pasar a la siguiente línea→ </w:t>
+      </w:r>
+      <w:r>
+        <w:rPr>
+          <w:sz w:val="24"/>
+          <w:szCs w:val="24"/>
+        </w:rPr>
+        <w:t xml:space="preserve"> </w:t>
+      </w:r>
+      <w:r>
+        <w:rPr>
+          <w:sz w:val="24"/>
+          <w:szCs w:val="24"/>
+        </w:rPr>
+        <w:t>return "El contacto no está en la lista";</w:t>
+      </w:r>
+    </w:p>
+    <w:p>
+      <w:pPr>
+        <w:spacing w:after="0"/>
+        <w:rPr>
+          <w:sz w:val="24"/>
+          <w:szCs w:val="24"/>
+        </w:rPr>
+      </w:pPr>
+      <w:r>
+        <w:rPr>
+          <w:sz w:val="24"/>
+          <w:szCs w:val="24"/>
+        </w:rPr>
+        <w:t>De este modo la función está terminada y ahora comprobaremos con console.log distinto requerimientos.</w:t>
+      </w:r>
+      <w:r>
+        <w:rPr>
+          <w:sz w:val="24"/>
+          <w:szCs w:val="24"/>
+        </w:rPr>
+        <w:t xml:space="preserve"> </w:t>
+      </w:r>
+    </w:p>
+    <w:p>
+      <w:pPr>
+        <w:spacing w:after="0"/>
+        <w:rPr>
+          <w:sz w:val="24"/>
+          <w:szCs w:val="24"/>
+        </w:rPr>
+      </w:pPr>
+      <w:r>
+        <w:rPr>
+          <w:sz w:val="24"/>
+          <w:szCs w:val="24"/>
+        </w:rPr>
+        <w:t xml:space="preserve">      </w:t>
+      </w:r>
+      <w:proofErr w:type="gramStart"/>
+      <w:r>
+        <w:rPr>
+          <w:sz w:val="24"/>
+          <w:szCs w:val="24"/>
+        </w:rPr>
+        <w:t>console.log(</w:t>
+      </w:r>
+      <w:proofErr w:type="gramEnd"/>
+      <w:r>
+        <w:rPr>
+          <w:sz w:val="24"/>
+          <w:szCs w:val="24"/>
+        </w:rPr>
+        <w:t>buscarPerfil("Nora", "nombre"));//indice cero</w:t>
+      </w:r>
+    </w:p>
+    <w:p>
+      <w:pPr>
+        <w:spacing w:after="0"/>
+        <w:rPr>
+          <w:sz w:val="24"/>
+          <w:szCs w:val="24"/>
+        </w:rPr>
+      </w:pPr>
+      <w:r>
+        <w:rPr>
+          <w:sz w:val="24"/>
+          <w:szCs w:val="24"/>
+        </w:rPr>
+        <w:t xml:space="preserve">      </w:t>
+      </w:r>
+      <w:proofErr w:type="gramStart"/>
+      <w:r>
+        <w:rPr>
+          <w:sz w:val="24"/>
+          <w:szCs w:val="24"/>
+        </w:rPr>
+        <w:t>console.log(</w:t>
+      </w:r>
+      <w:proofErr w:type="gramEnd"/>
+      <w:r>
+        <w:rPr>
+          <w:sz w:val="24"/>
+          <w:szCs w:val="24"/>
+        </w:rPr>
+        <w:t>buscarPerfil("Harry", "apellido"));//indice uno</w:t>
+      </w:r>
+    </w:p>
+    <w:p>
+      <w:pPr>
+        <w:spacing w:after="0"/>
+        <w:rPr>
+          <w:sz w:val="24"/>
+          <w:szCs w:val="24"/>
+        </w:rPr>
+      </w:pPr>
+      <w:r>
+        <w:rPr>
+          <w:sz w:val="24"/>
+          <w:szCs w:val="24"/>
+        </w:rPr>
+        <w:t xml:space="preserve">      </w:t>
+      </w:r>
+      <w:proofErr w:type="gramStart"/>
+      <w:r>
+        <w:rPr>
+          <w:sz w:val="24"/>
+          <w:szCs w:val="24"/>
+        </w:rPr>
+        <w:t>console.log(</w:t>
+      </w:r>
+      <w:proofErr w:type="gramEnd"/>
+      <w:r>
+        <w:rPr>
+          <w:sz w:val="24"/>
+          <w:szCs w:val="24"/>
+        </w:rPr>
+        <w:t>buscarPerfil("Sherlock", "numero"));//indice dos</w:t>
+      </w:r>
+    </w:p>
+    <w:p>
+      <w:pPr>
+        <w:spacing w:after="0"/>
+        <w:rPr>
+          <w:sz w:val="24"/>
+          <w:szCs w:val="24"/>
+        </w:rPr>
+      </w:pPr>
+      <w:r>
+        <w:rPr>
+          <w:sz w:val="24"/>
+          <w:szCs w:val="24"/>
+        </w:rPr>
+        <w:t xml:space="preserve">      </w:t>
+      </w:r>
+      <w:proofErr w:type="gramStart"/>
+      <w:r>
+        <w:rPr>
+          <w:sz w:val="24"/>
+          <w:szCs w:val="24"/>
+        </w:rPr>
+        <w:t>console.log(</w:t>
+      </w:r>
+      <w:proofErr w:type="gramEnd"/>
+      <w:r>
+        <w:rPr>
+          <w:sz w:val="24"/>
+          <w:szCs w:val="24"/>
+        </w:rPr>
+        <w:t>buscarPerfil("Manuel", "apellido"));</w:t>
+      </w:r>
+      <w:r>
+        <w:rPr>
+          <w:sz w:val="24"/>
+          <w:szCs w:val="24"/>
+        </w:rPr>
+        <w:t>//no existe</w:t>
+      </w:r>
+      <w:r>
+        <w:rPr>
+          <w:sz w:val="24"/>
+          <w:szCs w:val="24"/>
+        </w:rPr>
+        <w:t xml:space="preserve">  </w:t>
+      </w:r>
+    </w:p>
+    <w:p>
+      <w:pPr>
+        <w:spacing w:after="0"/>
+        <w:rPr>
+          <w:b/>
+          <w:sz w:val="24"/>
+          <w:szCs w:val="24"/>
+        </w:rPr>
+      </w:pPr>
       <w:bookmarkStart w:id="0" w:name="_GoBack"/>
-      <w:bookmarkEnd w:id="0"/>
-      <w:r>
-        <w:t xml:space="preserve">educirlo en -= 2 podemos también </w:t>
-      </w:r>
-      <w:r>
-        <w:t xml:space="preserve">multiplicarlo  o dividirlo entre  dependiendo la </w:t>
-      </w:r>
-      <w:r>
-        <w:t>condición</w:t>
-      </w:r>
-    </w:p>
-    <w:p>
-      <w:proofErr w:type="gramStart"/>
-      <w:r>
-        <w:t>var</w:t>
-      </w:r>
-      <w:proofErr w:type="gramEnd"/>
-      <w:r>
-        <w:t xml:space="preserve"> miArreglo = [];</w:t>
-      </w:r>
-    </w:p>
-    <w:p>
-      <w:r>
-        <w:t xml:space="preserve">      </w:t>
-      </w:r>
-      <w:proofErr w:type="gramStart"/>
-      <w:r>
-        <w:t>var</w:t>
-      </w:r>
-      <w:proofErr w:type="gramEnd"/>
-      <w:r>
-        <w:t xml:space="preserve"> decremento = 0</w:t>
-      </w:r>
-    </w:p>
-    <w:p>
-      <w:r>
-        <w:t xml:space="preserve">      </w:t>
-      </w:r>
-      <w:proofErr w:type="gramStart"/>
-      <w:r>
-        <w:t>for(</w:t>
-      </w:r>
-      <w:proofErr w:type="gramEnd"/>
-      <w:r>
-        <w:t>var decremento = 15; decremento &gt;= 10; decremento--)</w:t>
-      </w:r>
-    </w:p>
-    <w:p>
-      <w:r>
-        <w:t xml:space="preserve">      {</w:t>
-      </w:r>
-    </w:p>
-    <w:p>
-      <w:pPr>
-        <w:rPr>
-          <w:rFonts w:hint="eastAsia"/>
-        </w:rPr>
-      </w:pPr>
-      <w:r>
-        <w:rPr>
-          <w:rFonts w:hint="eastAsia"/>
-        </w:rPr>
-        <w:t xml:space="preserve">        console.log(decremento);//resultado</w:t>
-      </w:r>
-      <w:r>
-        <w:rPr>
-          <w:rFonts w:hint="eastAsia"/>
-        </w:rPr>
-        <w:t>→</w:t>
-      </w:r>
-      <w:r>
-        <w:rPr>
-          <w:rFonts w:hint="eastAsia"/>
-        </w:rPr>
-        <w:t xml:space="preserve">15, 14,13, 12, 11, 10 </w:t>
-      </w:r>
-    </w:p>
-    <w:p>
-      <w:r>
-        <w:t xml:space="preserve">      } </w:t>
-      </w:r>
-    </w:p>
-    <w:p>
-      <w:r>
-        <w:t xml:space="preserve">      </w:t>
-      </w:r>
-    </w:p>
-    <w:p>
-      <w:r>
-        <w:t xml:space="preserve">      </w:t>
-      </w:r>
-      <w:proofErr w:type="gramStart"/>
-      <w:r>
-        <w:t>var</w:t>
-      </w:r>
-      <w:proofErr w:type="gramEnd"/>
-      <w:r>
-        <w:t xml:space="preserve"> miArreglo = [];</w:t>
-      </w:r>
-    </w:p>
-    <w:p>
-      <w:r>
-        <w:t xml:space="preserve">      </w:t>
-      </w:r>
-      <w:proofErr w:type="gramStart"/>
-      <w:r>
-        <w:t>var</w:t>
-      </w:r>
-      <w:proofErr w:type="gramEnd"/>
-      <w:r>
-        <w:t xml:space="preserve"> decremento = 0</w:t>
-      </w:r>
-    </w:p>
-    <w:p>
-      <w:r>
-        <w:t xml:space="preserve">      </w:t>
-      </w:r>
-      <w:proofErr w:type="gramStart"/>
-      <w:r>
-        <w:t>for(</w:t>
-      </w:r>
-      <w:proofErr w:type="gramEnd"/>
-      <w:r>
-        <w:t>var decremento = 15; decremento &gt;= 10; decremento -=2)</w:t>
-      </w:r>
-    </w:p>
-    <w:p>
-      <w:r>
-        <w:t xml:space="preserve">      {</w:t>
-      </w:r>
-    </w:p>
-    <w:p>
-      <w:pPr>
-        <w:rPr>
-          <w:rFonts w:hint="eastAsia"/>
-        </w:rPr>
-      </w:pPr>
-      <w:r>
-        <w:rPr>
-          <w:rFonts w:hint="eastAsia"/>
-        </w:rPr>
-        <w:t xml:space="preserve">        console.log(decremento);//resultado</w:t>
-      </w:r>
-      <w:r>
-        <w:rPr>
-          <w:rFonts w:hint="eastAsia"/>
-        </w:rPr>
-        <w:t>→</w:t>
-      </w:r>
-      <w:r>
-        <w:rPr>
-          <w:rFonts w:hint="eastAsia"/>
-        </w:rPr>
-        <w:t xml:space="preserve">15, 13, 11 </w:t>
-      </w:r>
-    </w:p>
-    <w:p>
-      <w:r>
-        <w:t xml:space="preserve">      }</w:t>
-      </w:r>
-      <w:r>
-        <w:t xml:space="preserve">    </w:t>
+      <w:r>
+        <w:rPr>
+          <w:b/>
+          <w:sz w:val="24"/>
+          <w:szCs w:val="24"/>
+        </w:rPr>
+        <w:lastRenderedPageBreak/>
+        <w:t>Números Aleatoreos:</w:t>
+      </w:r>
+    </w:p>
+    <w:bookmarkEnd w:id="0"/>
+    <w:p>
+      <w:pPr>
+        <w:spacing w:after="0"/>
+        <w:rPr>
+          <w:b/>
+        </w:rPr>
+      </w:pPr>
+      <w:r>
+        <w:rPr>
+          <w:sz w:val="24"/>
+          <w:szCs w:val="24"/>
+        </w:rPr>
+        <w:t xml:space="preserve"> </w:t>
+      </w:r>
+      <w:r>
+        <w:rPr>
+          <w:sz w:val="24"/>
+          <w:szCs w:val="24"/>
+        </w:rPr>
+        <w:t xml:space="preserve"> </w:t>
+      </w:r>
+      <w:r>
+        <w:rPr>
+          <w:sz w:val="24"/>
+          <w:szCs w:val="24"/>
+        </w:rPr>
+        <w:t xml:space="preserve"> </w:t>
+      </w:r>
+      <w:r>
+        <w:rPr>
+          <w:b/>
+          <w:sz w:val="24"/>
+          <w:szCs w:val="24"/>
+        </w:rPr>
+        <w:t xml:space="preserve">  </w:t>
+      </w:r>
+      <w:r>
+        <w:rPr>
+          <w:b/>
+          <w:sz w:val="24"/>
+          <w:szCs w:val="24"/>
+        </w:rPr>
+        <w:t xml:space="preserve"> </w:t>
+      </w:r>
+    </w:p>
+    <w:p>
+      <w:pPr>
+        <w:spacing w:after="0"/>
+      </w:pPr>
+      <w:r>
+        <w:t xml:space="preserve"> </w:t>
       </w:r>
     </w:p>
     <w:p>
@@ -18261,7 +21630,6 @@
     <w:p/>
     <w:p>
       <w:r>
-        <w:lastRenderedPageBreak/>
         <w:t xml:space="preserve">  </w:t>
       </w:r>
       <w:r>
@@ -18966,7 +22334,7 @@
 </file>
 
 <file path=customXml/itemProps1.xml><?xml version="1.0" encoding="utf-8"?>
-<ds:datastoreItem xmlns:ds="http://schemas.openxmlformats.org/officeDocument/2006/customXml" ds:itemID="{16D0247D-4610-4968-81F1-DBE5F52C1589}">
+<ds:datastoreItem xmlns:ds="http://schemas.openxmlformats.org/officeDocument/2006/customXml" ds:itemID="{4CB24558-D175-42DD-B77A-5174E3C36332}">
   <ds:schemaRefs>
     <ds:schemaRef ds:uri="http://schemas.openxmlformats.org/officeDocument/2006/bibliography"/>
   </ds:schemaRefs>

</xml_diff>

<commit_message>
Mini proyectos con elementos anidados
</commit_message>
<xml_diff>
--- a/Curso-JavaScript.docx
+++ b/Curso-JavaScript.docx
@@ -20693,7 +20693,12 @@
         </w:rPr>
       </w:pPr>
       <w:r>
-        <w:t>Esta función va a permitirnos conseguir una propiedad de un contacto, en base a su nombre</w:t>
+        <w:t xml:space="preserve">Esta function </w:t>
+      </w:r>
+      <w:bookmarkStart w:id="0" w:name="_GoBack"/>
+      <w:bookmarkEnd w:id="0"/>
+      <w:r>
+        <w:t xml:space="preserve"> va a permitirnos conseguir una propiedad de un contacto, en base a su nombre</w:t>
       </w:r>
       <w:r>
         <w:t xml:space="preserve"> vamos a </w:t>
@@ -21551,7 +21556,6 @@
           <w:szCs w:val="24"/>
         </w:rPr>
       </w:pPr>
-      <w:bookmarkStart w:id="0" w:name="_GoBack"/>
       <w:r>
         <w:rPr>
           <w:b/>
@@ -21562,7 +21566,6 @@
         <w:t>Números Aleatoreos:</w:t>
       </w:r>
     </w:p>
-    <w:bookmarkEnd w:id="0"/>
     <w:p>
       <w:pPr>
         <w:spacing w:after="0"/>
@@ -22334,7 +22337,7 @@
 </file>
 
 <file path=customXml/itemProps1.xml><?xml version="1.0" encoding="utf-8"?>
-<ds:datastoreItem xmlns:ds="http://schemas.openxmlformats.org/officeDocument/2006/customXml" ds:itemID="{4CB24558-D175-42DD-B77A-5174E3C36332}">
+<ds:datastoreItem xmlns:ds="http://schemas.openxmlformats.org/officeDocument/2006/customXml" ds:itemID="{6A202DFB-C08F-4139-A706-7B237799EB98}">
   <ds:schemaRefs>
     <ds:schemaRef ds:uri="http://schemas.openxmlformats.org/officeDocument/2006/bibliography"/>
   </ds:schemaRefs>

</xml_diff>

<commit_message>
Múltiples Operadores Condiciónale o Ternarios
</commit_message>
<xml_diff>
--- a/Curso-JavaScript.docx
+++ b/Curso-JavaScript.docx
@@ -5,8 +5,615 @@
     <w:p>
       <w:pPr>
         <w:spacing w:after="0"/>
-      </w:pPr>
-      <w:r>
+        <w:rPr>
+          <w:b/>
+        </w:rPr>
+      </w:pPr>
+      <w:r>
+        <w:rPr>
+          <w:b/>
+        </w:rPr>
+        <w:t>Funciones de contacto con el usuario:</w:t>
+      </w:r>
+      <w:r>
+        <w:rPr>
+          <w:b/>
+        </w:rPr>
+        <w:t xml:space="preserve"> </w:t>
+      </w:r>
+    </w:p>
+    <w:p>
+      <w:pPr>
+        <w:spacing w:after="0"/>
+      </w:pPr>
+      <w:r>
+        <w:t>Veremos la función</w:t>
+      </w:r>
+      <w:r>
+        <w:t>es nativas de JS</w:t>
+      </w:r>
+      <w:r>
+        <w:t xml:space="preserve"> </w:t>
+      </w:r>
+      <w:r>
+        <w:t xml:space="preserve">como </w:t>
+      </w:r>
+      <w:proofErr w:type="gramStart"/>
+      <w:r>
+        <w:t>prompt(</w:t>
+      </w:r>
+      <w:proofErr w:type="gramEnd"/>
+      <w:r>
+        <w:t xml:space="preserve">) que hace esta función exactamente? Solicita o envía </w:t>
+      </w:r>
+      <w:r>
+        <w:t>un mensaje al usuario que responda</w:t>
+      </w:r>
+      <w:r>
+        <w:t xml:space="preserve"> </w:t>
+      </w:r>
+      <w:r>
+        <w:t xml:space="preserve">a determinados eventos al igual  </w:t>
+      </w:r>
+      <w:proofErr w:type="gramStart"/>
+      <w:r>
+        <w:t>alert(</w:t>
+      </w:r>
+      <w:proofErr w:type="gramEnd"/>
+      <w:r>
+        <w:t>) o confir</w:t>
+      </w:r>
+      <w:r>
+        <w:t>m</w:t>
+      </w:r>
+      <w:r>
+        <w:t>()</w:t>
+      </w:r>
+      <w:r>
+        <w:t xml:space="preserve"> además confirm() devuelve true si cinfirmas o false si canselas. En cualquiera de los casos</w:t>
+      </w:r>
+      <w:r>
+        <w:t xml:space="preserve"> se espera </w:t>
+      </w:r>
+      <w:r>
+        <w:t>una respuesta</w:t>
+      </w:r>
+      <w:r>
+        <w:t xml:space="preserve"> </w:t>
+      </w:r>
+      <w:r>
+        <w:t>→</w:t>
+      </w:r>
+      <w:proofErr w:type="gramStart"/>
+      <w:r>
+        <w:t>prompt(</w:t>
+      </w:r>
+      <w:proofErr w:type="gramEnd"/>
+      <w:r>
+        <w:t>"Introduce tu nombre de usuario")</w:t>
+      </w:r>
+      <w:r>
+        <w:t xml:space="preserve"> Lo sacamos por consola </w:t>
+      </w:r>
+      <w:r>
+        <w:t xml:space="preserve"> </w:t>
+      </w:r>
+      <w:r>
+        <w:t>→</w:t>
+      </w:r>
+      <w:r>
+        <w:t>console.log(prompt("Introduce tu nombre de usuario:?"));</w:t>
+      </w:r>
+      <w:r>
+        <w:t xml:space="preserve"> Si quisiéramos un retorno ante ponemos la funcion→alert( </w:t>
+      </w:r>
+      <w:r>
+        <w:t>prompt("Introduce tu nombre de usuario:?"))</w:t>
+      </w:r>
+      <w:r>
+        <w:t xml:space="preserve">; alert retorna el resultado de la operación </w:t>
+      </w:r>
+      <w:r>
+        <w:t xml:space="preserve">. Algo </w:t>
+      </w:r>
+      <w:r>
+        <w:t>más</w:t>
+      </w:r>
+      <w:r>
+        <w:t xml:space="preserve"> limpio seria guardar en una variable </w:t>
+      </w:r>
+      <w:r>
+        <w:t xml:space="preserve">el resultado de esa pregunta. Como ves puedo capturar ese valor introducido </w:t>
+      </w:r>
+      <w:r>
+        <w:t xml:space="preserve">y </w:t>
+      </w:r>
+      <w:r>
+        <w:t>vamos a che</w:t>
+      </w:r>
+      <w:r>
+        <w:t>quear</w:t>
+      </w:r>
+      <w:r>
+        <w:t xml:space="preserve"> con un condicional </w:t>
+      </w:r>
+    </w:p>
+    <w:p>
+      <w:pPr>
+        <w:spacing w:after="0"/>
+      </w:pPr>
+      <w:proofErr w:type="gramStart"/>
+      <w:r>
+        <w:t>var</w:t>
+      </w:r>
+      <w:proofErr w:type="gramEnd"/>
+      <w:r>
+        <w:t xml:space="preserve"> usuario = prompt("Introduce tu nombre de usuario:?");</w:t>
+      </w:r>
+      <w:r>
+        <w:t xml:space="preserve"> Otra función interesante es  trim(); que elimina espacios al principio o al final de una cadena de caracteres.</w:t>
+      </w:r>
+    </w:p>
+    <w:p>
+      <w:pPr>
+        <w:spacing w:after="0"/>
+      </w:pPr>
+      <w:proofErr w:type="gramStart"/>
+      <w:r>
+        <w:t>console.log(</w:t>
+      </w:r>
+      <w:proofErr w:type="gramEnd"/>
+      <w:r>
+        <w:t xml:space="preserve">“ Esto es un Sting ”).trim();resultado se muestra sin espacios esto nos sirve para </w:t>
+      </w:r>
+      <w:r>
+        <w:t xml:space="preserve">verificar </w:t>
+      </w:r>
+      <w:r>
+        <w:t xml:space="preserve"> en el if que usuari</w:t>
+      </w:r>
+      <w:r>
+        <w:t>o</w:t>
+      </w:r>
+      <w:r>
+        <w:t xml:space="preserve"> sigue sie</w:t>
+      </w:r>
+      <w:r>
+        <w:t>ndo true una vez que paso por trim como muestra el ejemplo</w:t>
+      </w:r>
+      <w:r>
+        <w:t xml:space="preserve"> </w:t>
+      </w:r>
+    </w:p>
+    <w:p>
+      <w:pPr>
+        <w:spacing w:after="0"/>
+      </w:pPr>
+      <w:r>
+        <w:t xml:space="preserve">  </w:t>
+      </w:r>
+      <w:proofErr w:type="gramStart"/>
+      <w:r>
+        <w:t>if(</w:t>
+      </w:r>
+      <w:proofErr w:type="gramEnd"/>
+      <w:r>
+        <w:t>usuario</w:t>
+      </w:r>
+      <w:r>
+        <w:t xml:space="preserve"> </w:t>
+      </w:r>
+      <w:r>
+        <w:t>usuario &amp;&amp; usuario.trim()</w:t>
+      </w:r>
+      <w:r>
+        <w:t>)</w:t>
+      </w:r>
+    </w:p>
+    <w:p>
+      <w:pPr>
+        <w:spacing w:after="0"/>
+      </w:pPr>
+      <w:r>
+        <w:t xml:space="preserve">  {</w:t>
+      </w:r>
+    </w:p>
+    <w:p>
+      <w:pPr>
+        <w:spacing w:after="0"/>
+      </w:pPr>
+      <w:r>
+        <w:t xml:space="preserve">    </w:t>
+      </w:r>
+      <w:proofErr w:type="gramStart"/>
+      <w:r>
+        <w:t>console.log(</w:t>
+      </w:r>
+      <w:proofErr w:type="gramEnd"/>
+      <w:r>
+        <w:t>"Usuario introducido.!!");</w:t>
+      </w:r>
+    </w:p>
+    <w:p>
+      <w:pPr>
+        <w:spacing w:after="0"/>
+      </w:pPr>
+      <w:r>
+        <w:t xml:space="preserve">  } </w:t>
+      </w:r>
+      <w:proofErr w:type="gramStart"/>
+      <w:r>
+        <w:t>else</w:t>
+      </w:r>
+      <w:proofErr w:type="gramEnd"/>
+      <w:r>
+        <w:t xml:space="preserve"> </w:t>
+      </w:r>
+    </w:p>
+    <w:p>
+      <w:pPr>
+        <w:spacing w:after="0"/>
+      </w:pPr>
+      <w:r>
+        <w:t xml:space="preserve">  {</w:t>
+      </w:r>
+    </w:p>
+    <w:p>
+      <w:pPr>
+        <w:spacing w:after="0"/>
+      </w:pPr>
+      <w:r>
+        <w:t xml:space="preserve">    </w:t>
+      </w:r>
+      <w:proofErr w:type="gramStart"/>
+      <w:r>
+        <w:t>console.log(</w:t>
+      </w:r>
+      <w:proofErr w:type="gramEnd"/>
+      <w:r>
+        <w:t>"NO se introdujo Usuario... ");</w:t>
+      </w:r>
+    </w:p>
+    <w:p>
+      <w:pPr>
+        <w:spacing w:after="0"/>
+      </w:pPr>
+      <w:r>
+        <w:t xml:space="preserve">  }</w:t>
+      </w:r>
+    </w:p>
+    <w:p>
+      <w:pPr>
+        <w:spacing w:after="0"/>
+      </w:pPr>
+      <w:r>
+        <w:t xml:space="preserve"> </w:t>
+      </w:r>
+      <w:proofErr w:type="gramStart"/>
+      <w:r>
+        <w:t>console.log(</w:t>
+      </w:r>
+      <w:proofErr w:type="gramEnd"/>
+      <w:r>
+        <w:t>Boolean());</w:t>
+      </w:r>
+    </w:p>
+    <w:p>
+      <w:pPr>
+        <w:spacing w:after="0"/>
+      </w:pPr>
+      <w:r>
+        <w:t xml:space="preserve"> </w:t>
+      </w:r>
+      <w:proofErr w:type="gramStart"/>
+      <w:r>
+        <w:t>console.log(</w:t>
+      </w:r>
+      <w:proofErr w:type="gramEnd"/>
+      <w:r>
+        <w:t>usuario);</w:t>
+      </w:r>
+    </w:p>
+    <w:p>
+      <w:pPr>
+        <w:spacing w:after="0"/>
+      </w:pPr>
+      <w:r>
+        <w:t xml:space="preserve">La lógica seria que si solamente mostramos el </w:t>
+      </w:r>
+      <w:proofErr w:type="gramStart"/>
+      <w:r>
+        <w:t>prompt(</w:t>
+      </w:r>
+      <w:proofErr w:type="gramEnd"/>
+      <w:r>
+        <w:t>) y no introducimos nada retorna una cadena vacía “ ”</w:t>
+      </w:r>
+      <w:r>
+        <w:t xml:space="preserve"> que equivaldría a false. L</w:t>
+      </w:r>
+      <w:r>
+        <w:t xml:space="preserve">o que hacemos con el </w:t>
+      </w:r>
+      <w:proofErr w:type="gramStart"/>
+      <w:r>
+        <w:t>if(</w:t>
+      </w:r>
+      <w:proofErr w:type="gramEnd"/>
+      <w:r>
+        <w:t>) es preguntar si la equivalencia guleana es true o false</w:t>
+      </w:r>
+      <w:r>
+        <w:t xml:space="preserve"> de manera tal que podemos convertir una cadena de texto</w:t>
+      </w:r>
+      <w:r>
+        <w:t xml:space="preserve"> en un valor guleano. Empleando </w:t>
+      </w:r>
+      <w:r>
+        <w:t>el constructot→</w:t>
+      </w:r>
+      <w:r>
+        <w:t xml:space="preserve"> </w:t>
+      </w:r>
+      <w:proofErr w:type="gramStart"/>
+      <w:r>
+        <w:t>boolean</w:t>
+      </w:r>
+      <w:r>
+        <w:t>(</w:t>
+      </w:r>
+      <w:proofErr w:type="gramEnd"/>
+      <w:r>
+        <w:t>)</w:t>
+      </w:r>
+      <w:r>
+        <w:t xml:space="preserve"> verificamos</w:t>
+      </w:r>
+      <w:r>
+        <w:t xml:space="preserve"> que</w:t>
+      </w:r>
+      <w:r>
+        <w:t xml:space="preserve"> es el tipo de valor o dato </w:t>
+      </w:r>
+      <w:r>
+        <w:t>ha</w:t>
+      </w:r>
+      <w:r>
+        <w:t xml:space="preserve"> </w:t>
+      </w:r>
+      <w:r>
+        <w:t>introducido</w:t>
+      </w:r>
+      <w:r>
+        <w:t>.</w:t>
+      </w:r>
+      <w:r>
+        <w:t xml:space="preserve"> </w:t>
+      </w:r>
+      <w:r>
+        <w:t>Cadena vacía→false, cadena con algún tipo de dato→true.</w:t>
+      </w:r>
+      <w:r>
+        <w:t xml:space="preserve"> Siguiendo con este ej</w:t>
+      </w:r>
+      <w:r>
+        <w:t xml:space="preserve">emplo vamos a utilizar un </w:t>
+      </w:r>
+      <w:proofErr w:type="gramStart"/>
+      <w:r>
+        <w:t>confim()</w:t>
+      </w:r>
+      <w:proofErr w:type="gramEnd"/>
+    </w:p>
+    <w:p>
+      <w:pPr>
+        <w:spacing w:after="0"/>
+      </w:pPr>
+      <w:r>
+        <w:t xml:space="preserve"> </w:t>
+      </w:r>
+      <w:proofErr w:type="gramStart"/>
+      <w:r>
+        <w:t>var</w:t>
+      </w:r>
+      <w:proofErr w:type="gramEnd"/>
+      <w:r>
+        <w:t xml:space="preserve"> usuario = prompt("Introduce tu nombre de usuario:?");</w:t>
+      </w:r>
+    </w:p>
+    <w:p>
+      <w:pPr>
+        <w:spacing w:after="0" w:line="240" w:lineRule="auto"/>
+      </w:pPr>
+      <w:r>
+        <w:t xml:space="preserve">  </w:t>
+      </w:r>
+      <w:proofErr w:type="gramStart"/>
+      <w:r>
+        <w:t>if(</w:t>
+      </w:r>
+      <w:proofErr w:type="gramEnd"/>
+      <w:r>
+        <w:t>usuario &amp;&amp; usuario.trim()</w:t>
+      </w:r>
+      <w:r>
+        <w:t>)</w:t>
+      </w:r>
+    </w:p>
+    <w:p>
+      <w:pPr>
+        <w:spacing w:after="0" w:line="240" w:lineRule="auto"/>
+      </w:pPr>
+      <w:r>
+        <w:t xml:space="preserve">  { </w:t>
+      </w:r>
+    </w:p>
+    <w:p>
+      <w:pPr>
+        <w:spacing w:after="0" w:line="240" w:lineRule="auto"/>
+      </w:pPr>
+      <w:r>
+        <w:t xml:space="preserve">    </w:t>
+      </w:r>
+      <w:proofErr w:type="gramStart"/>
+      <w:r>
+        <w:t>var</w:t>
+      </w:r>
+      <w:proofErr w:type="gramEnd"/>
+      <w:r>
+        <w:t xml:space="preserve"> confirmar = confirm("Es " + usuario +" correcto?"); </w:t>
+      </w:r>
+    </w:p>
+    <w:p>
+      <w:pPr>
+        <w:spacing w:after="0" w:line="240" w:lineRule="auto"/>
+      </w:pPr>
+      <w:r>
+        <w:t xml:space="preserve">    </w:t>
+      </w:r>
+      <w:proofErr w:type="gramStart"/>
+      <w:r>
+        <w:t>if</w:t>
+      </w:r>
+      <w:proofErr w:type="gramEnd"/>
+      <w:r>
+        <w:t xml:space="preserve"> (confirmar)</w:t>
+      </w:r>
+    </w:p>
+    <w:p>
+      <w:pPr>
+        <w:spacing w:after="0" w:line="240" w:lineRule="auto"/>
+      </w:pPr>
+      <w:r>
+        <w:t xml:space="preserve">    {</w:t>
+      </w:r>
+    </w:p>
+    <w:p>
+      <w:pPr>
+        <w:spacing w:after="0" w:line="240" w:lineRule="auto"/>
+      </w:pPr>
+      <w:r>
+        <w:t xml:space="preserve">        </w:t>
+      </w:r>
+      <w:proofErr w:type="gramStart"/>
+      <w:r>
+        <w:t>alert</w:t>
+      </w:r>
+      <w:proofErr w:type="gramEnd"/>
+      <w:r>
+        <w:t>("Usuario correcto");</w:t>
+      </w:r>
+    </w:p>
+    <w:p>
+      <w:pPr>
+        <w:spacing w:after="0" w:line="240" w:lineRule="auto"/>
+      </w:pPr>
+      <w:r>
+        <w:t xml:space="preserve">    } </w:t>
+      </w:r>
+    </w:p>
+    <w:p>
+      <w:pPr>
+        <w:spacing w:after="0" w:line="240" w:lineRule="auto"/>
+      </w:pPr>
+      <w:r>
+        <w:t xml:space="preserve">    </w:t>
+      </w:r>
+      <w:proofErr w:type="gramStart"/>
+      <w:r>
+        <w:t>else</w:t>
+      </w:r>
+      <w:proofErr w:type="gramEnd"/>
+      <w:r>
+        <w:t xml:space="preserve"> </w:t>
+      </w:r>
+    </w:p>
+    <w:p>
+      <w:pPr>
+        <w:spacing w:after="0" w:line="240" w:lineRule="auto"/>
+      </w:pPr>
+      <w:r>
+        <w:t xml:space="preserve">    {</w:t>
+      </w:r>
+    </w:p>
+    <w:p>
+      <w:pPr>
+        <w:spacing w:after="0" w:line="240" w:lineRule="auto"/>
+      </w:pPr>
+      <w:r>
+        <w:t xml:space="preserve">        </w:t>
+      </w:r>
+      <w:proofErr w:type="gramStart"/>
+      <w:r>
+        <w:t>alert</w:t>
+      </w:r>
+      <w:proofErr w:type="gramEnd"/>
+      <w:r>
+        <w:t>("Usuario Incorrecto");</w:t>
+      </w:r>
+    </w:p>
+    <w:p>
+      <w:pPr>
+        <w:spacing w:after="0" w:line="240" w:lineRule="auto"/>
+      </w:pPr>
+      <w:r>
+        <w:t xml:space="preserve">    }</w:t>
+      </w:r>
+    </w:p>
+    <w:p>
+      <w:pPr>
+        <w:spacing w:after="0" w:line="240" w:lineRule="auto"/>
+      </w:pPr>
+      <w:r>
+        <w:t xml:space="preserve">  }  </w:t>
+      </w:r>
+    </w:p>
+    <w:p>
+      <w:pPr>
+        <w:spacing w:after="0" w:line="240" w:lineRule="auto"/>
+      </w:pPr>
+      <w:r>
+        <w:t xml:space="preserve">  </w:t>
+      </w:r>
+      <w:proofErr w:type="gramStart"/>
+      <w:r>
+        <w:t>else</w:t>
+      </w:r>
+      <w:proofErr w:type="gramEnd"/>
+      <w:r>
+        <w:t xml:space="preserve">  {</w:t>
+      </w:r>
+    </w:p>
+    <w:p>
+      <w:pPr>
+        <w:spacing w:after="0" w:line="240" w:lineRule="auto"/>
+      </w:pPr>
+      <w:r>
+        <w:t xml:space="preserve">      </w:t>
+      </w:r>
+      <w:proofErr w:type="gramStart"/>
+      <w:r>
+        <w:t>console.log(</w:t>
+      </w:r>
+      <w:proofErr w:type="gramEnd"/>
+      <w:r>
+        <w:t xml:space="preserve">"NO se introdujo Usuario... "); </w:t>
+      </w:r>
+    </w:p>
+    <w:p>
+      <w:pPr>
+        <w:spacing w:after="0" w:line="240" w:lineRule="auto"/>
+      </w:pPr>
+      <w:r>
+        <w:t xml:space="preserve">  }</w:t>
+      </w:r>
+    </w:p>
+    <w:p>
+      <w:pPr>
+        <w:spacing w:after="0"/>
+      </w:pPr>
+      <w:r>
+        <w:lastRenderedPageBreak/>
         <w:t xml:space="preserve"> </w:t>
       </w:r>
       <w:r>
@@ -22817,13 +23424,7 @@
       </w:r>
       <w:proofErr w:type="gramEnd"/>
       <w:r>
-        <w:t xml:space="preserve"> rangoAleatorio(</w:t>
-      </w:r>
-      <w:r>
-        <w:t>limiteInferior, limiteSuperor</w:t>
-      </w:r>
-      <w:r>
-        <w:t>)</w:t>
+        <w:t xml:space="preserve"> rangoAleatorio(limiteInferior, limiteSuperor)</w:t>
       </w:r>
     </w:p>
     <w:p>
@@ -22892,19 +23493,7 @@
       </w:r>
       <w:proofErr w:type="gramEnd"/>
       <w:r>
-        <w:t>rangoAleatorio(3,</w:t>
-      </w:r>
-      <w:r>
-        <w:t xml:space="preserve"> </w:t>
-      </w:r>
-      <w:r>
-        <w:t xml:space="preserve"> </w:t>
-      </w:r>
-      <w:r>
-        <w:t>8</w:t>
-      </w:r>
-      <w:r>
-        <w:t>));</w:t>
+        <w:t>rangoAleatorio(3,  8));</w:t>
       </w:r>
     </w:p>
     <w:p>
@@ -22944,6 +23533,1509 @@
       <w:proofErr w:type="gramEnd"/>
     </w:p>
     <w:p>
+      <w:pPr>
+        <w:spacing w:after="0"/>
+      </w:pPr>
+      <w:r>
+        <w:t>E</w:t>
+      </w:r>
+      <w:r>
+        <w:t>n JS podemos usar una función específica para convertir una cadena de caracteres que representa un número</w:t>
+      </w:r>
+      <w:r>
+        <w:t xml:space="preserve"> e un número entero usando→</w:t>
+      </w:r>
+      <w:proofErr w:type="gramStart"/>
+      <w:r>
+        <w:t>console.log(</w:t>
+      </w:r>
+      <w:proofErr w:type="gramEnd"/>
+      <w:r>
+        <w:t>parseint(“5”));</w:t>
+      </w:r>
+      <w:r>
+        <w:t xml:space="preserve"> La nostramo en  consola y vemos 5. De igual forma es equivalente para números negativos, el cero y decimales, pero un detalles con el numero decimal es que  elimina la parte decimal y nos devuelve un entero</w:t>
+      </w:r>
+      <w:r>
+        <w:t xml:space="preserve">. Veamos en la práctica las ventajas de usar esta función. Tenemos dos variable que están asignadas con cadenas de caracteres var  a = “5”; var b = “7”; </w:t>
+      </w:r>
+      <w:r>
+        <w:t>Pero en realidad queremos trabajar con enteros. Si necesitamos sumar los valores tal cual están asignados optendriamos una concatenación de dos cadenas a+b resultado 57. En ese caso lo que tenemos que hacer es convertir las cadenas de caracteres.</w:t>
+      </w:r>
+      <w:r>
+        <w:t xml:space="preserve"> </w:t>
+      </w:r>
+      <w:proofErr w:type="gramStart"/>
+      <w:r>
+        <w:t>var</w:t>
+      </w:r>
+      <w:proofErr w:type="gramEnd"/>
+      <w:r>
+        <w:t xml:space="preserve">  a = </w:t>
+      </w:r>
+      <w:r>
+        <w:t>parseint(</w:t>
+      </w:r>
+      <w:r>
+        <w:t>“5”</w:t>
+      </w:r>
+      <w:r>
+        <w:t>)</w:t>
+      </w:r>
+      <w:r>
+        <w:t xml:space="preserve">; var b = </w:t>
+      </w:r>
+      <w:r>
+        <w:t>parseint(</w:t>
+      </w:r>
+      <w:r>
+        <w:t>“7”</w:t>
+      </w:r>
+      <w:r>
+        <w:t>)</w:t>
+      </w:r>
+      <w:r>
+        <w:t>;</w:t>
+      </w:r>
+      <w:r>
+        <w:t xml:space="preserve"> llamando a esa función el valor retornado va a ser un entero con todas sus propiedades y el resultado seria 12</w:t>
+      </w:r>
+    </w:p>
+    <w:p>
+      <w:pPr>
+        <w:spacing w:after="0"/>
+        <w:rPr>
+          <w:b/>
+          <w:sz w:val="24"/>
+          <w:szCs w:val="24"/>
+        </w:rPr>
+      </w:pPr>
+      <w:r>
+        <w:rPr>
+          <w:b/>
+          <w:sz w:val="24"/>
+          <w:szCs w:val="24"/>
+        </w:rPr>
+        <w:t xml:space="preserve">Funcion </w:t>
+      </w:r>
+      <w:proofErr w:type="gramStart"/>
+      <w:r>
+        <w:rPr>
+          <w:b/>
+          <w:sz w:val="24"/>
+          <w:szCs w:val="24"/>
+        </w:rPr>
+        <w:t>parseint(</w:t>
+      </w:r>
+      <w:proofErr w:type="gramEnd"/>
+      <w:r>
+        <w:rPr>
+          <w:b/>
+          <w:sz w:val="24"/>
+          <w:szCs w:val="24"/>
+        </w:rPr>
+        <w:t xml:space="preserve">) con una Base </w:t>
+      </w:r>
+      <w:r>
+        <w:rPr>
+          <w:b/>
+          <w:sz w:val="24"/>
+          <w:szCs w:val="24"/>
+        </w:rPr>
+        <w:t xml:space="preserve"> </w:t>
+      </w:r>
+    </w:p>
+    <w:p>
+      <w:pPr>
+        <w:spacing w:after="0"/>
+      </w:pPr>
+      <w:r>
+        <w:t>T</w:t>
+      </w:r>
+      <w:r>
+        <w:t>a</w:t>
+      </w:r>
+      <w:r>
+        <w:t xml:space="preserve">mbien se puede usar la función </w:t>
+      </w:r>
+      <w:proofErr w:type="gramStart"/>
+      <w:r>
+        <w:t>parseint(</w:t>
+      </w:r>
+      <w:proofErr w:type="gramEnd"/>
+      <w:r>
+        <w:t>) de una forma más potente porque puedes convertir una cadena de caracteres en otro sistema numérico al sistema decimal como un entero</w:t>
+      </w:r>
+      <w:r>
+        <w:t xml:space="preserve">. Veamos un ejemplo: Vamos a mostrar el resultado con console.log y vamos a llamr a la función </w:t>
+      </w:r>
+      <w:proofErr w:type="gramStart"/>
+      <w:r>
+        <w:t>parseint(</w:t>
+      </w:r>
+      <w:proofErr w:type="gramEnd"/>
+      <w:r>
+        <w:t>) pero en este caso vamos a pasar una cadena de caracteres con ceros y unos o sea un sistema vinario. Para espesificar que el sistemas es vinario tenemos que pasar un segundo argumento con un valor 2</w:t>
+      </w:r>
+      <w:r>
+        <w:t xml:space="preserve"> </w:t>
+      </w:r>
+      <w:proofErr w:type="gramStart"/>
+      <w:r>
+        <w:t>console.log(</w:t>
+      </w:r>
+      <w:proofErr w:type="gramEnd"/>
+      <w:r>
+        <w:t>parseint(110111, 2));</w:t>
+      </w:r>
+      <w:r>
+        <w:t xml:space="preserve"> el resultado de la cadena vinaria del sistema decimal es el número entero 55 Si en </w:t>
+      </w:r>
+      <w:r>
+        <w:t>vez</w:t>
+      </w:r>
+      <w:r>
+        <w:t xml:space="preserve"> de colocar en números vinarios colocamaos el stingt “55” el resultado seria 55. Veamos un ejemplo con el sistema hexadecimal cuya base es 16</w:t>
+      </w:r>
+      <w:r>
+        <w:t xml:space="preserve"> </w:t>
+      </w:r>
+      <w:proofErr w:type="gramStart"/>
+      <w:r>
+        <w:t>console.log(</w:t>
+      </w:r>
+      <w:proofErr w:type="gramEnd"/>
+      <w:r>
+        <w:t>parseint(</w:t>
+      </w:r>
+      <w:r>
+        <w:t>“</w:t>
+      </w:r>
+      <w:r>
+        <w:t>3E0A</w:t>
+      </w:r>
+      <w:r>
+        <w:t>”</w:t>
+      </w:r>
+      <w:r>
+        <w:t>, 16</w:t>
+      </w:r>
+      <w:r>
+        <w:t xml:space="preserve">)); </w:t>
+      </w:r>
+      <w:r>
+        <w:t>En el sistema hexadecimal podemos usar números y letras</w:t>
+      </w:r>
+      <w:r>
+        <w:t xml:space="preserve"> </w:t>
+      </w:r>
+      <w:r>
+        <w:t>y base 16</w:t>
+      </w:r>
+      <w:r>
+        <w:t>, aquí como tenemos letras necesitamos representarlo como una cadena de caracteres “ ”</w:t>
+      </w:r>
+      <w:r>
+        <w:t xml:space="preserve"> El resultado en este caso es </w:t>
+      </w:r>
+      <w:r>
+        <w:t xml:space="preserve">el numero entero </w:t>
+      </w:r>
+      <w:r>
+        <w:t>15882</w:t>
+      </w:r>
+      <w:r>
+        <w:t xml:space="preserve"> </w:t>
+      </w:r>
+    </w:p>
+    <w:p>
+      <w:pPr>
+        <w:spacing w:after="0"/>
+        <w:rPr>
+          <w:b/>
+          <w:sz w:val="24"/>
+          <w:szCs w:val="24"/>
+        </w:rPr>
+      </w:pPr>
+      <w:r>
+        <w:rPr>
+          <w:b/>
+          <w:sz w:val="24"/>
+          <w:szCs w:val="24"/>
+        </w:rPr>
+        <w:lastRenderedPageBreak/>
+        <w:t xml:space="preserve">Operador Condicional </w:t>
+      </w:r>
+      <w:r>
+        <w:rPr>
+          <w:b/>
+          <w:sz w:val="24"/>
+          <w:szCs w:val="24"/>
+        </w:rPr>
+        <w:t>(</w:t>
+      </w:r>
+      <w:r>
+        <w:rPr>
+          <w:b/>
+          <w:sz w:val="24"/>
+          <w:szCs w:val="24"/>
+        </w:rPr>
+        <w:t>Ternario</w:t>
+      </w:r>
+      <w:r>
+        <w:rPr>
+          <w:b/>
+          <w:sz w:val="24"/>
+          <w:szCs w:val="24"/>
+        </w:rPr>
+        <w:t>)</w:t>
+      </w:r>
+    </w:p>
+    <w:p>
+      <w:pPr>
+        <w:spacing w:after="0"/>
+      </w:pPr>
+      <w:r>
+        <w:t>El operador condicional también llamado ternario</w:t>
+      </w:r>
+      <w:r>
+        <w:t xml:space="preserve"> </w:t>
+      </w:r>
+      <w:r>
+        <w:t xml:space="preserve">nos permite compactar lo que sería un condicional en una sola línea. En el ejemplo definimos una función llamada retornar </w:t>
+      </w:r>
+      <w:r>
+        <w:t>mínimo</w:t>
+      </w:r>
+      <w:r>
+        <w:t xml:space="preserve"> </w:t>
+      </w:r>
+      <w:r>
+        <w:t>est</w:t>
+      </w:r>
+      <w:r>
+        <w:t xml:space="preserve">a función va a tomar dos parámetros y va a retornar el </w:t>
+      </w:r>
+      <w:r>
+        <w:t>mínimo</w:t>
+      </w:r>
+      <w:r>
+        <w:t xml:space="preserve"> de los valores que contengan los </w:t>
+      </w:r>
+      <w:r>
+        <w:t xml:space="preserve">parámetros usando un condicional </w:t>
+      </w:r>
+      <w:proofErr w:type="gramStart"/>
+      <w:r>
+        <w:t>If()</w:t>
+      </w:r>
+      <w:proofErr w:type="gramEnd"/>
+    </w:p>
+    <w:p>
+      <w:pPr>
+        <w:spacing w:after="0"/>
+      </w:pPr>
+      <w:proofErr w:type="gramStart"/>
+      <w:r>
+        <w:t>function</w:t>
+      </w:r>
+      <w:proofErr w:type="gramEnd"/>
+      <w:r>
+        <w:t xml:space="preserve"> retornarMinimo(</w:t>
+      </w:r>
+      <w:r>
+        <w:t>x, y</w:t>
+      </w:r>
+      <w:r>
+        <w:t>)</w:t>
+      </w:r>
+    </w:p>
+    <w:p>
+      <w:pPr>
+        <w:spacing w:after="0"/>
+      </w:pPr>
+      <w:r>
+        <w:t>{</w:t>
+      </w:r>
+    </w:p>
+    <w:p>
+      <w:pPr>
+        <w:spacing w:after="0"/>
+      </w:pPr>
+      <w:r>
+        <w:t xml:space="preserve">   If(x &lt; y)</w:t>
+      </w:r>
+    </w:p>
+    <w:p>
+      <w:pPr>
+        <w:spacing w:after="0"/>
+      </w:pPr>
+      <w:r>
+        <w:t xml:space="preserve">    {</w:t>
+      </w:r>
+    </w:p>
+    <w:p>
+      <w:pPr>
+        <w:spacing w:after="0"/>
+      </w:pPr>
+      <w:r>
+        <w:t xml:space="preserve">     </w:t>
+      </w:r>
+      <w:proofErr w:type="gramStart"/>
+      <w:r>
+        <w:t>return</w:t>
+      </w:r>
+      <w:proofErr w:type="gramEnd"/>
+      <w:r>
+        <w:t xml:space="preserve"> x; </w:t>
+      </w:r>
+    </w:p>
+    <w:p>
+      <w:pPr>
+        <w:spacing w:after="0"/>
+      </w:pPr>
+      <w:r>
+        <w:t xml:space="preserve">    }</w:t>
+      </w:r>
+      <w:r>
+        <w:tab/>
+      </w:r>
+    </w:p>
+    <w:p>
+      <w:pPr>
+        <w:spacing w:after="0"/>
+      </w:pPr>
+      <w:r>
+        <w:t>}</w:t>
+      </w:r>
+    </w:p>
+    <w:p>
+      <w:pPr>
+        <w:spacing w:after="0"/>
+      </w:pPr>
+      <w:r>
+        <w:t>Else</w:t>
+      </w:r>
+    </w:p>
+    <w:p>
+      <w:pPr>
+        <w:spacing w:after="0"/>
+      </w:pPr>
+      <w:r>
+        <w:t>{</w:t>
+      </w:r>
+    </w:p>
+    <w:p>
+      <w:pPr>
+        <w:spacing w:after="0"/>
+      </w:pPr>
+      <w:r>
+        <w:t xml:space="preserve">   Return y;</w:t>
+      </w:r>
+    </w:p>
+    <w:p>
+      <w:pPr>
+        <w:spacing w:after="0" w:line="240" w:lineRule="auto"/>
+      </w:pPr>
+      <w:r>
+        <w:t>}</w:t>
+      </w:r>
+    </w:p>
+    <w:p>
+      <w:pPr>
+        <w:spacing w:after="0" w:line="240" w:lineRule="auto"/>
+      </w:pPr>
+      <w:r>
+        <w:t>El</w:t>
+      </w:r>
+      <w:r>
+        <w:t xml:space="preserve"> condicional</w:t>
+      </w:r>
+      <w:r>
+        <w:t xml:space="preserve"> if</w:t>
+      </w:r>
+      <w:r>
+        <w:t xml:space="preserve"> va a funcionar correctamente, pero hay una forma </w:t>
+      </w:r>
+      <w:r>
+        <w:t>más</w:t>
+      </w:r>
+      <w:r>
+        <w:t xml:space="preserve"> concisa de escribir </w:t>
+      </w:r>
+      <w:r>
+        <w:t>estas secuencias</w:t>
+      </w:r>
+      <w:r>
+        <w:t xml:space="preserve"> de instrucciones</w:t>
+      </w:r>
+      <w:r>
+        <w:t xml:space="preserve"> y es el operador condicional no tan larga o en una sola línea. Veamos</w:t>
+      </w:r>
+    </w:p>
+    <w:p>
+      <w:pPr>
+        <w:spacing w:after="0" w:line="240" w:lineRule="auto"/>
+      </w:pPr>
+      <w:proofErr w:type="gramStart"/>
+      <w:r>
+        <w:t>function</w:t>
+      </w:r>
+      <w:proofErr w:type="gramEnd"/>
+      <w:r>
+        <w:t xml:space="preserve"> retornarMinimo(x, y)</w:t>
+      </w:r>
+    </w:p>
+    <w:p>
+      <w:pPr>
+        <w:spacing w:after="0" w:line="240" w:lineRule="auto"/>
+      </w:pPr>
+      <w:r>
+        <w:t>{</w:t>
+      </w:r>
+    </w:p>
+    <w:p>
+      <w:pPr>
+        <w:spacing w:after="0" w:line="240" w:lineRule="auto"/>
+      </w:pPr>
+      <w:r>
+        <w:t xml:space="preserve">  </w:t>
+      </w:r>
+      <w:r>
+        <w:t xml:space="preserve">Return x &lt; </w:t>
+      </w:r>
+      <w:proofErr w:type="gramStart"/>
+      <w:r>
+        <w:t>y ?</w:t>
+      </w:r>
+      <w:proofErr w:type="gramEnd"/>
+      <w:r>
+        <w:t xml:space="preserve"> x : y;//(? seria entonses) (): seria si no)</w:t>
+      </w:r>
+    </w:p>
+    <w:p>
+      <w:pPr>
+        <w:spacing w:after="0" w:line="240" w:lineRule="auto"/>
+      </w:pPr>
+      <w:r>
+        <w:t>}</w:t>
+      </w:r>
+    </w:p>
+    <w:p>
+      <w:pPr>
+        <w:spacing w:after="0" w:line="240" w:lineRule="auto"/>
+      </w:pPr>
+      <w:r>
+        <w:t>Si la condición es true se remplaza por el valor de (</w:t>
+      </w:r>
+      <w:proofErr w:type="gramStart"/>
+      <w:r>
+        <w:t>x )</w:t>
+      </w:r>
+      <w:proofErr w:type="gramEnd"/>
+      <w:r>
+        <w:t xml:space="preserve"> y si es false se remplaza por el valor de (y)</w:t>
+      </w:r>
+    </w:p>
+    <w:p>
+      <w:pPr>
+        <w:spacing w:after="0" w:line="240" w:lineRule="auto"/>
+      </w:pPr>
+      <w:r>
+        <w:t>Si en vez de return vemos esto con consle.log</w:t>
+      </w:r>
+      <w:r>
+        <w:t xml:space="preserve"> </w:t>
+      </w:r>
+      <w:r>
+        <w:t>(</w:t>
+      </w:r>
+      <w:r>
+        <w:t xml:space="preserve">x &lt; </w:t>
+      </w:r>
+      <w:proofErr w:type="gramStart"/>
+      <w:r>
+        <w:t>y ?</w:t>
+      </w:r>
+      <w:proofErr w:type="gramEnd"/>
+      <w:r>
+        <w:t xml:space="preserve"> x : y</w:t>
+      </w:r>
+      <w:r>
+        <w:t>)</w:t>
+      </w:r>
+      <w:r>
+        <w:t>;</w:t>
+      </w:r>
+      <w:r>
+        <w:t xml:space="preserve"> lo que sucedería seria mostrar cualquiera de los valores de las  variables dependiendo de la condición</w:t>
+      </w:r>
+      <w:r>
+        <w:t>.</w:t>
+      </w:r>
+    </w:p>
+    <w:p>
+      <w:pPr>
+        <w:spacing w:after="0" w:line="240" w:lineRule="auto"/>
+      </w:pPr>
+      <w:proofErr w:type="gramStart"/>
+      <w:r>
+        <w:t>function</w:t>
+      </w:r>
+      <w:proofErr w:type="gramEnd"/>
+      <w:r>
+        <w:t xml:space="preserve"> retornarMinimo(x, y)</w:t>
+      </w:r>
+    </w:p>
+    <w:p>
+      <w:pPr>
+        <w:spacing w:after="0" w:line="240" w:lineRule="auto"/>
+      </w:pPr>
+      <w:r>
+        <w:t xml:space="preserve">    {</w:t>
+      </w:r>
+    </w:p>
+    <w:p>
+      <w:pPr>
+        <w:spacing w:after="0" w:line="240" w:lineRule="auto"/>
+      </w:pPr>
+      <w:r>
+        <w:rPr>
+          <w:rFonts w:hint="eastAsia"/>
+        </w:rPr>
+        <w:t xml:space="preserve">      //return x &lt; </w:t>
+      </w:r>
+      <w:proofErr w:type="gramStart"/>
+      <w:r>
+        <w:rPr>
+          <w:rFonts w:hint="eastAsia"/>
+        </w:rPr>
+        <w:t>y ?</w:t>
+      </w:r>
+      <w:proofErr w:type="gramEnd"/>
+      <w:r>
+        <w:rPr>
+          <w:rFonts w:hint="eastAsia"/>
+        </w:rPr>
+        <w:t xml:space="preserve"> x : y;</w:t>
+      </w:r>
+      <w:r>
+        <w:rPr>
+          <w:rFonts w:hint="eastAsia"/>
+        </w:rPr>
+        <w:t>→</w:t>
+      </w:r>
+      <w:r>
+        <w:rPr>
+          <w:rFonts w:hint="eastAsia"/>
+        </w:rPr>
+        <w:t>(?</w:t>
+      </w:r>
+      <w:r>
+        <w:rPr>
+          <w:rFonts w:hint="eastAsia"/>
+        </w:rPr>
+        <w:t>→</w:t>
+      </w:r>
+      <w:r>
+        <w:rPr>
+          <w:rFonts w:hint="eastAsia"/>
+        </w:rPr>
+        <w:t xml:space="preserve">seria </w:t>
+      </w:r>
+      <w:r>
+        <w:t>entonces</w:t>
+      </w:r>
+      <w:r>
+        <w:rPr>
+          <w:rFonts w:hint="eastAsia"/>
+        </w:rPr>
+        <w:t>) (:</w:t>
+      </w:r>
+      <w:r>
+        <w:rPr>
+          <w:rFonts w:hint="eastAsia"/>
+        </w:rPr>
+        <w:t>→</w:t>
+      </w:r>
+      <w:r>
+        <w:rPr>
+          <w:rFonts w:hint="eastAsia"/>
+        </w:rPr>
+        <w:t>seria si no)</w:t>
+      </w:r>
+    </w:p>
+    <w:p>
+      <w:pPr>
+        <w:spacing w:after="0" w:line="240" w:lineRule="auto"/>
+      </w:pPr>
+      <w:r>
+        <w:t xml:space="preserve">      </w:t>
+      </w:r>
+      <w:proofErr w:type="gramStart"/>
+      <w:r>
+        <w:t>console.log(</w:t>
+      </w:r>
+      <w:proofErr w:type="gramEnd"/>
+      <w:r>
+        <w:t>x &lt; y ? x : y);</w:t>
+      </w:r>
+    </w:p>
+    <w:p>
+      <w:pPr>
+        <w:spacing w:after="0" w:line="240" w:lineRule="auto"/>
+      </w:pPr>
+      <w:r>
+        <w:t xml:space="preserve">    }</w:t>
+      </w:r>
+    </w:p>
+    <w:p>
+      <w:pPr>
+        <w:spacing w:after="0" w:line="240" w:lineRule="auto"/>
+      </w:pPr>
+      <w:r>
+        <w:t xml:space="preserve">    </w:t>
+      </w:r>
+      <w:proofErr w:type="gramStart"/>
+      <w:r>
+        <w:t>retornarMinimo(</w:t>
+      </w:r>
+      <w:proofErr w:type="gramEnd"/>
+      <w:r>
+        <w:t>9, 11);</w:t>
+      </w:r>
+      <w:r>
+        <w:t xml:space="preserve"> </w:t>
+      </w:r>
+      <w:r>
+        <w:t>resultado 9</w:t>
+      </w:r>
+    </w:p>
+    <w:p>
+      <w:pPr>
+        <w:spacing w:after="0" w:line="240" w:lineRule="auto"/>
+      </w:pPr>
+      <w:r>
+        <w:t xml:space="preserve">    </w:t>
+      </w:r>
+      <w:proofErr w:type="gramStart"/>
+      <w:r>
+        <w:t>retornarMinimo(</w:t>
+      </w:r>
+      <w:proofErr w:type="gramEnd"/>
+      <w:r>
+        <w:t>8</w:t>
+      </w:r>
+      <w:r>
+        <w:t xml:space="preserve">, </w:t>
+      </w:r>
+      <w:r>
+        <w:t>2</w:t>
+      </w:r>
+      <w:r>
+        <w:t>); resultado</w:t>
+      </w:r>
+      <w:r>
+        <w:t xml:space="preserve"> 2</w:t>
+      </w:r>
+    </w:p>
+    <w:p>
+      <w:pPr>
+        <w:spacing w:after="0" w:line="240" w:lineRule="auto"/>
+      </w:pPr>
+      <w:r>
+        <w:t xml:space="preserve">    </w:t>
+      </w:r>
+      <w:proofErr w:type="gramStart"/>
+      <w:r>
+        <w:t>retornarMinimo(</w:t>
+      </w:r>
+      <w:proofErr w:type="gramEnd"/>
+      <w:r>
+        <w:t>5</w:t>
+      </w:r>
+      <w:r>
+        <w:t>,</w:t>
+      </w:r>
+      <w:r>
+        <w:t xml:space="preserve"> 5</w:t>
+      </w:r>
+      <w:r>
+        <w:t>); resultado</w:t>
+      </w:r>
+      <w:r>
+        <w:t xml:space="preserve"> 5</w:t>
+      </w:r>
+    </w:p>
+    <w:p>
+      <w:pPr>
+        <w:spacing w:after="0" w:line="240" w:lineRule="auto"/>
+        <w:rPr>
+          <w:b/>
+        </w:rPr>
+      </w:pPr>
+      <w:r>
+        <w:t xml:space="preserve">   </w:t>
+      </w:r>
+      <w:r>
+        <w:rPr>
+          <w:b/>
+        </w:rPr>
+        <w:t xml:space="preserve">En otro ejemplo </w:t>
+      </w:r>
+    </w:p>
+    <w:p>
+      <w:pPr>
+        <w:spacing w:after="0" w:line="240" w:lineRule="auto"/>
+      </w:pPr>
+      <w:r>
+        <w:t xml:space="preserve">    </w:t>
+      </w:r>
+      <w:proofErr w:type="gramStart"/>
+      <w:r>
+        <w:t>var</w:t>
+      </w:r>
+      <w:proofErr w:type="gramEnd"/>
+      <w:r>
+        <w:t xml:space="preserve"> v_A = 7;</w:t>
+      </w:r>
+    </w:p>
+    <w:p>
+      <w:pPr>
+        <w:spacing w:after="0" w:line="240" w:lineRule="auto"/>
+      </w:pPr>
+      <w:r>
+        <w:t xml:space="preserve">    </w:t>
+      </w:r>
+      <w:proofErr w:type="gramStart"/>
+      <w:r>
+        <w:t>var</w:t>
+      </w:r>
+      <w:proofErr w:type="gramEnd"/>
+      <w:r>
+        <w:t xml:space="preserve"> v_B = 9;</w:t>
+      </w:r>
+    </w:p>
+    <w:p>
+      <w:pPr>
+        <w:spacing w:after="0" w:line="240" w:lineRule="auto"/>
+      </w:pPr>
+      <w:r>
+        <w:t xml:space="preserve">    </w:t>
+      </w:r>
+      <w:proofErr w:type="gramStart"/>
+      <w:r>
+        <w:t>console.log(</w:t>
+      </w:r>
+      <w:proofErr w:type="gramEnd"/>
+      <w:r>
+        <w:t>v_A &gt; v_B ? v_A + 2 : v_B * 3);// el resultado es el valor de v_B 27</w:t>
+      </w:r>
+    </w:p>
+    <w:p>
+      <w:pPr>
+        <w:spacing w:after="0" w:line="240" w:lineRule="auto"/>
+      </w:pPr>
+    </w:p>
+    <w:p>
+      <w:pPr>
+        <w:spacing w:after="0" w:line="240" w:lineRule="auto"/>
+        <w:rPr>
+          <w:b/>
+          <w:sz w:val="24"/>
+          <w:szCs w:val="24"/>
+        </w:rPr>
+      </w:pPr>
+      <w:r>
+        <w:rPr>
+          <w:b/>
+          <w:sz w:val="24"/>
+          <w:szCs w:val="24"/>
+        </w:rPr>
+        <w:t>Múltiples Operadores Condiciónale o Ternarios:</w:t>
+      </w:r>
+    </w:p>
+    <w:p>
+      <w:pPr>
+        <w:spacing w:after="0" w:line="240" w:lineRule="auto"/>
+      </w:pPr>
+      <w:r>
+        <w:t xml:space="preserve">Se pueden combinar los operadores condicionales o ternarios escribiendo múltiples operadores escribiendo uno dentro del otro, similar al concepto de anidar. Para esto vamos a escribir una función que va a comparar </w:t>
+      </w:r>
+      <w:proofErr w:type="gramStart"/>
+      <w:r>
+        <w:t>dos  número</w:t>
+      </w:r>
+      <w:proofErr w:type="gramEnd"/>
+      <w:r>
+        <w:t xml:space="preserve"> mediante los parámetros p_A y p_B</w:t>
+      </w:r>
+      <w:r>
+        <w:t xml:space="preserve"> si estos valores son iguales es que tenemos garantizado que son del mismo tipo de datos. Eso lo </w:t>
+      </w:r>
+      <w:r>
+        <w:t>especificamos</w:t>
+      </w:r>
+      <w:r>
+        <w:t xml:space="preserve"> en la documentación de la función. En ese caso retornamos que </w:t>
+      </w:r>
+      <w:r>
+        <w:t>p_A y p_B</w:t>
+      </w:r>
+      <w:r>
+        <w:t xml:space="preserve"> son iguale, si ese no es el caso y </w:t>
+      </w:r>
+      <w:r>
+        <w:t xml:space="preserve">p_A </w:t>
+      </w:r>
+      <w:r>
+        <w:t>&gt;</w:t>
+      </w:r>
+      <w:r>
+        <w:t xml:space="preserve"> p_B</w:t>
+      </w:r>
+      <w:r>
+        <w:t xml:space="preserve"> retornamos una cadena que diga “Que p_A es &gt; que p_B y por ultimo si p_A es &lt; </w:t>
+      </w:r>
+      <w:r>
+        <w:lastRenderedPageBreak/>
+        <w:t xml:space="preserve">p_B  retornamos una cadena indicando </w:t>
+      </w:r>
+      <w:r>
+        <w:t>que p_A  es &lt; p_B</w:t>
+      </w:r>
+      <w:r>
+        <w:t>.</w:t>
+      </w:r>
+      <w:r>
+        <w:t xml:space="preserve"> Escribimos </w:t>
+      </w:r>
+      <w:r>
+        <w:t xml:space="preserve">la función en cuyo cuerpo contiene </w:t>
+      </w:r>
+      <w:r>
+        <w:t xml:space="preserve">el condicional </w:t>
+      </w:r>
+      <w:proofErr w:type="gramStart"/>
+      <w:r>
+        <w:t>if(</w:t>
+      </w:r>
+      <w:proofErr w:type="gramEnd"/>
+      <w:r>
+        <w:t>) para saber que queremos lograr</w:t>
+      </w:r>
+      <w:r>
+        <w:t>.</w:t>
+      </w:r>
+      <w:r>
+        <w:t xml:space="preserve"> </w:t>
+      </w:r>
+    </w:p>
+    <w:p>
+      <w:pPr>
+        <w:spacing w:after="0" w:line="240" w:lineRule="auto"/>
+      </w:pPr>
+      <w:proofErr w:type="gramStart"/>
+      <w:r>
+        <w:t>function</w:t>
+      </w:r>
+      <w:proofErr w:type="gramEnd"/>
+      <w:r>
+        <w:t xml:space="preserve"> compararNumeros(p_A, p_B)</w:t>
+      </w:r>
+    </w:p>
+    <w:p>
+      <w:pPr>
+        <w:spacing w:after="0" w:line="240" w:lineRule="auto"/>
+      </w:pPr>
+      <w:r>
+        <w:t xml:space="preserve">  {</w:t>
+      </w:r>
+    </w:p>
+    <w:p>
+      <w:pPr>
+        <w:spacing w:after="0" w:line="240" w:lineRule="auto"/>
+      </w:pPr>
+      <w:r>
+        <w:t xml:space="preserve">      </w:t>
+      </w:r>
+      <w:proofErr w:type="gramStart"/>
+      <w:r>
+        <w:t>if(</w:t>
+      </w:r>
+      <w:proofErr w:type="gramEnd"/>
+      <w:r>
+        <w:t>p_A == p_B)</w:t>
+      </w:r>
+    </w:p>
+    <w:p>
+      <w:pPr>
+        <w:spacing w:after="0" w:line="240" w:lineRule="auto"/>
+      </w:pPr>
+      <w:r>
+        <w:t xml:space="preserve">      </w:t>
+      </w:r>
+      <w:proofErr w:type="gramStart"/>
+      <w:r>
+        <w:t>return</w:t>
+      </w:r>
+      <w:proofErr w:type="gramEnd"/>
+      <w:r>
+        <w:t xml:space="preserve"> "p_A y p_B son iguales";</w:t>
+      </w:r>
+    </w:p>
+    <w:p>
+      <w:pPr>
+        <w:spacing w:after="0" w:line="240" w:lineRule="auto"/>
+      </w:pPr>
+      <w:r>
+        <w:t xml:space="preserve">    </w:t>
+      </w:r>
+    </w:p>
+    <w:p>
+      <w:pPr>
+        <w:spacing w:after="0" w:line="240" w:lineRule="auto"/>
+      </w:pPr>
+      <w:r>
+        <w:t xml:space="preserve">    </w:t>
+      </w:r>
+      <w:proofErr w:type="gramStart"/>
+      <w:r>
+        <w:t>else</w:t>
+      </w:r>
+      <w:proofErr w:type="gramEnd"/>
+      <w:r>
+        <w:t xml:space="preserve"> if(p_A &gt; p_B)</w:t>
+      </w:r>
+    </w:p>
+    <w:p>
+      <w:pPr>
+        <w:spacing w:after="0" w:line="240" w:lineRule="auto"/>
+      </w:pPr>
+      <w:r>
+        <w:t xml:space="preserve">    {</w:t>
+      </w:r>
+    </w:p>
+    <w:p>
+      <w:pPr>
+        <w:spacing w:after="0" w:line="240" w:lineRule="auto"/>
+      </w:pPr>
+      <w:r>
+        <w:t xml:space="preserve">      </w:t>
+      </w:r>
+      <w:proofErr w:type="gramStart"/>
+      <w:r>
+        <w:t>return</w:t>
+      </w:r>
+      <w:proofErr w:type="gramEnd"/>
+      <w:r>
+        <w:t xml:space="preserve"> "p_A es mayor p_B";</w:t>
+      </w:r>
+    </w:p>
+    <w:p>
+      <w:pPr>
+        <w:spacing w:after="0" w:line="240" w:lineRule="auto"/>
+      </w:pPr>
+      <w:r>
+        <w:t xml:space="preserve">    }</w:t>
+      </w:r>
+    </w:p>
+    <w:p>
+      <w:pPr>
+        <w:spacing w:after="0" w:line="240" w:lineRule="auto"/>
+      </w:pPr>
+      <w:r>
+        <w:t xml:space="preserve">    </w:t>
+      </w:r>
+      <w:proofErr w:type="gramStart"/>
+      <w:r>
+        <w:t>else</w:t>
+      </w:r>
+      <w:proofErr w:type="gramEnd"/>
+    </w:p>
+    <w:p>
+      <w:pPr>
+        <w:spacing w:after="0" w:line="240" w:lineRule="auto"/>
+      </w:pPr>
+      <w:r>
+        <w:t xml:space="preserve">    {</w:t>
+      </w:r>
+    </w:p>
+    <w:p>
+      <w:pPr>
+        <w:spacing w:after="0" w:line="240" w:lineRule="auto"/>
+      </w:pPr>
+      <w:r>
+        <w:t xml:space="preserve">      </w:t>
+      </w:r>
+      <w:proofErr w:type="gramStart"/>
+      <w:r>
+        <w:t>return</w:t>
+      </w:r>
+      <w:proofErr w:type="gramEnd"/>
+      <w:r>
+        <w:t xml:space="preserve"> "p_A es menor p_B";</w:t>
+      </w:r>
+    </w:p>
+    <w:p>
+      <w:pPr>
+        <w:spacing w:after="0" w:line="240" w:lineRule="auto"/>
+      </w:pPr>
+      <w:r>
+        <w:t xml:space="preserve">    }</w:t>
+      </w:r>
+    </w:p>
+    <w:p>
+      <w:pPr>
+        <w:spacing w:after="0" w:line="240" w:lineRule="auto"/>
+      </w:pPr>
+      <w:r>
+        <w:t xml:space="preserve"> }</w:t>
+      </w:r>
+      <w:r>
+        <w:t xml:space="preserve"> </w:t>
+      </w:r>
+    </w:p>
+    <w:p>
+      <w:pPr>
+        <w:spacing w:after="0" w:line="240" w:lineRule="auto"/>
+      </w:pPr>
+      <w:r>
+        <w:t>Bien ya tenemos nuestra función con el</w:t>
+      </w:r>
+      <w:r>
+        <w:t xml:space="preserve"> condicional </w:t>
+      </w:r>
+      <w:proofErr w:type="gramStart"/>
+      <w:r>
+        <w:rPr>
+          <w:b/>
+        </w:rPr>
+        <w:t>if(</w:t>
+      </w:r>
+      <w:proofErr w:type="gramEnd"/>
+      <w:r>
+        <w:rPr>
+          <w:b/>
+        </w:rPr>
+        <w:t xml:space="preserve">) </w:t>
+      </w:r>
+      <w:r>
+        <w:t xml:space="preserve"> ¿Cómo podemos remplazarlo con un operador ternario?</w:t>
+      </w:r>
+      <w:r>
+        <w:t xml:space="preserve"> Lo primero es en el cuerpo de la función escribir la sentencia </w:t>
+      </w:r>
+      <w:r>
+        <w:rPr>
+          <w:b/>
+        </w:rPr>
+        <w:t>retur</w:t>
+      </w:r>
+      <w:r>
+        <w:rPr>
+          <w:b/>
+        </w:rPr>
+        <w:t xml:space="preserve">n </w:t>
+      </w:r>
+      <w:r>
+        <w:t>porque vamos a devolver el valor del operador condicional</w:t>
+      </w:r>
+      <w:r>
+        <w:t xml:space="preserve">. Después de </w:t>
+      </w:r>
+      <w:r>
+        <w:rPr>
+          <w:b/>
+        </w:rPr>
+        <w:t xml:space="preserve">return </w:t>
+      </w:r>
+      <w:r>
+        <w:t xml:space="preserve">lo primero es escribir la </w:t>
+      </w:r>
+      <w:r>
+        <w:rPr>
+          <w:b/>
+        </w:rPr>
+        <w:t>condición p_A = = p_B</w:t>
+      </w:r>
+      <w:r>
+        <w:rPr>
+          <w:b/>
+        </w:rPr>
+        <w:t xml:space="preserve"> </w:t>
+      </w:r>
+      <w:r>
+        <w:t>seguido de</w:t>
+      </w:r>
+      <w:proofErr w:type="gramStart"/>
+      <w:r>
+        <w:t>→</w:t>
+      </w:r>
+      <w:r>
+        <w:t xml:space="preserve"> </w:t>
+      </w:r>
+      <w:r>
+        <w:rPr>
+          <w:b/>
+        </w:rPr>
+        <w:t>?</w:t>
+      </w:r>
+      <w:proofErr w:type="gramEnd"/>
+      <w:r>
+        <w:rPr>
+          <w:b/>
+        </w:rPr>
+        <w:t xml:space="preserve"> </w:t>
+      </w:r>
+      <w:r>
+        <w:t>si es</w:t>
+      </w:r>
+      <w:r>
+        <w:rPr>
+          <w:b/>
+        </w:rPr>
+        <w:t xml:space="preserve"> true</w:t>
+      </w:r>
+      <w:r>
+        <w:t xml:space="preserve"> </w:t>
+      </w:r>
+      <w:r>
+        <w:t>escribimos la cade na de caracteres</w:t>
+      </w:r>
+      <w:r>
+        <w:rPr>
+          <w:b/>
+        </w:rPr>
+        <w:t xml:space="preserve"> </w:t>
+      </w:r>
+      <w:r>
+        <w:rPr>
+          <w:b/>
+        </w:rPr>
+        <w:t>“</w:t>
+      </w:r>
+      <w:r>
+        <w:rPr>
+          <w:b/>
+        </w:rPr>
+        <w:t xml:space="preserve">p_A es </w:t>
+      </w:r>
+      <w:r>
+        <w:rPr>
+          <w:b/>
+        </w:rPr>
+        <w:t xml:space="preserve"> iguales p_B” </w:t>
+      </w:r>
+      <w:r>
+        <w:t>esto vendría a ser la condición del</w:t>
+      </w:r>
+      <w:r>
+        <w:rPr>
+          <w:b/>
+        </w:rPr>
+        <w:t xml:space="preserve"> if. </w:t>
+      </w:r>
+      <w:r>
+        <w:rPr>
+          <w:b/>
+        </w:rPr>
+        <w:t xml:space="preserve"> </w:t>
+      </w:r>
+      <w:r>
+        <w:t>Seguidamente</w:t>
+      </w:r>
+      <w:r>
+        <w:t xml:space="preserve"> con un salto de linea</w:t>
+      </w:r>
+      <w:r>
+        <w:t xml:space="preserve"> colocamos los dos puntos</w:t>
+      </w:r>
+      <w:proofErr w:type="gramStart"/>
+      <w:r>
+        <w:t xml:space="preserve">→ </w:t>
+      </w:r>
+      <w:r>
+        <w:rPr>
+          <w:b/>
+          <w:sz w:val="24"/>
+          <w:szCs w:val="24"/>
+        </w:rPr>
+        <w:t>:</w:t>
+      </w:r>
+      <w:proofErr w:type="gramEnd"/>
+      <w:r>
+        <w:t xml:space="preserve"> </w:t>
+      </w:r>
+      <w:r>
+        <w:t xml:space="preserve">nuevamente la condición que vendría a ser la del </w:t>
+      </w:r>
+      <w:r>
+        <w:rPr>
+          <w:b/>
+        </w:rPr>
+        <w:t>elfe If</w:t>
+      </w:r>
+      <w:r>
+        <w:t>→(p_A &gt; p_B)</w:t>
+      </w:r>
+      <w:r>
+        <w:rPr>
+          <w:rFonts w:hint="eastAsia"/>
+        </w:rPr>
+        <w:t xml:space="preserve"> seguido de</w:t>
+      </w:r>
+      <w:r>
+        <w:rPr>
+          <w:rFonts w:hint="eastAsia"/>
+        </w:rPr>
+        <w:t>→</w:t>
+      </w:r>
+      <w:r>
+        <w:rPr>
+          <w:rFonts w:hint="eastAsia"/>
+        </w:rPr>
+        <w:t xml:space="preserve"> </w:t>
+      </w:r>
+      <w:r>
+        <w:rPr>
+          <w:rFonts w:hint="eastAsia"/>
+          <w:b/>
+        </w:rPr>
+        <w:t>?</w:t>
+      </w:r>
+      <w:r>
+        <w:rPr>
+          <w:b/>
+        </w:rPr>
+        <w:t xml:space="preserve"> </w:t>
+      </w:r>
+      <w:r>
+        <w:t>y la cadena de carecteres</w:t>
+      </w:r>
+      <w:r>
+        <w:t xml:space="preserve"> "p_A es mayor p_B" y por ultimo con un nuevo salto de línea nuevamente los  dos punto</w:t>
+      </w:r>
+      <w:r>
+        <w:rPr>
+          <w:b/>
+          <w:sz w:val="24"/>
+          <w:szCs w:val="24"/>
+        </w:rPr>
+        <w:t xml:space="preserve"> :</w:t>
+      </w:r>
+      <w:r>
+        <w:t xml:space="preserve"> seguido de la cadena de caracteres</w:t>
+      </w:r>
+      <w:r>
+        <w:t>"p_A es menor que p_B";</w:t>
+      </w:r>
+      <w:r>
+        <w:t xml:space="preserve"> cerrando ahí con un</w:t>
+      </w:r>
+      <w:r>
+        <w:rPr>
+          <w:b/>
+          <w:sz w:val="24"/>
+          <w:szCs w:val="24"/>
+        </w:rPr>
+        <w:t xml:space="preserve"> ;</w:t>
+      </w:r>
+      <w:r>
+        <w:rPr>
+          <w:b/>
+          <w:sz w:val="24"/>
+          <w:szCs w:val="24"/>
+        </w:rPr>
+        <w:t xml:space="preserve"> </w:t>
+      </w:r>
+      <w:r>
+        <w:t>esto</w:t>
+      </w:r>
+      <w:r>
+        <w:t xml:space="preserve"> es  lo que vendría a ser el </w:t>
+      </w:r>
+      <w:r>
+        <w:rPr>
+          <w:b/>
+        </w:rPr>
+        <w:t>else</w:t>
+      </w:r>
+      <w:r>
+        <w:t xml:space="preserve"> </w:t>
+      </w:r>
+      <w:r>
+        <w:t xml:space="preserve"> </w:t>
+      </w:r>
+      <w:r>
+        <w:t>Al final</w:t>
+      </w:r>
+      <w:r>
+        <w:t xml:space="preserve"> </w:t>
+      </w:r>
+      <w:r>
+        <w:t xml:space="preserve">mostramos por consola las distintas cadenas segun los valores asignados </w:t>
+      </w:r>
+      <w:r>
+        <w:t xml:space="preserve"> </w:t>
+      </w:r>
+    </w:p>
+    <w:p>
+      <w:pPr>
+        <w:spacing w:after="0" w:line="240" w:lineRule="auto"/>
+      </w:pPr>
+      <w:proofErr w:type="gramStart"/>
+      <w:r>
+        <w:t>function</w:t>
+      </w:r>
+      <w:proofErr w:type="gramEnd"/>
+      <w:r>
+        <w:t xml:space="preserve"> compararNumeros(p_A, p_B)</w:t>
+      </w:r>
+    </w:p>
+    <w:p>
+      <w:pPr>
+        <w:spacing w:after="0" w:line="240" w:lineRule="auto"/>
+      </w:pPr>
+      <w:r>
+        <w:t xml:space="preserve">    {</w:t>
+      </w:r>
+    </w:p>
+    <w:p>
+      <w:pPr>
+        <w:spacing w:after="0" w:line="240" w:lineRule="auto"/>
+      </w:pPr>
+      <w:r>
+        <w:t xml:space="preserve">      </w:t>
+      </w:r>
+      <w:proofErr w:type="gramStart"/>
+      <w:r>
+        <w:t>return</w:t>
+      </w:r>
+      <w:proofErr w:type="gramEnd"/>
+      <w:r>
+        <w:t xml:space="preserve"> p_A == p_B ? "p_A y p_B son iguales"</w:t>
+      </w:r>
+    </w:p>
+    <w:p>
+      <w:pPr>
+        <w:spacing w:after="0" w:line="240" w:lineRule="auto"/>
+      </w:pPr>
+      <w:r>
+        <w:t xml:space="preserve">                        : p_A &gt; p_</w:t>
+      </w:r>
+      <w:proofErr w:type="gramStart"/>
+      <w:r>
+        <w:t>B ?</w:t>
+      </w:r>
+      <w:proofErr w:type="gramEnd"/>
+      <w:r>
+        <w:t xml:space="preserve"> "p_A es mayor que p_B" </w:t>
+      </w:r>
+    </w:p>
+    <w:p>
+      <w:pPr>
+        <w:spacing w:after="0" w:line="240" w:lineRule="auto"/>
+      </w:pPr>
+      <w:r>
+        <w:t xml:space="preserve">                        : "p_A es menor que p_B"; </w:t>
+      </w:r>
+    </w:p>
+    <w:p>
+      <w:pPr>
+        <w:spacing w:after="0" w:line="240" w:lineRule="auto"/>
+      </w:pPr>
+      <w:r>
+        <w:t xml:space="preserve">    }</w:t>
+      </w:r>
+    </w:p>
+    <w:p>
+      <w:pPr>
+        <w:spacing w:after="0" w:line="240" w:lineRule="auto"/>
+      </w:pPr>
+      <w:r>
+        <w:t xml:space="preserve">   </w:t>
+      </w:r>
+      <w:proofErr w:type="gramStart"/>
+      <w:r>
+        <w:t>console.log(</w:t>
+      </w:r>
+      <w:proofErr w:type="gramEnd"/>
+      <w:r>
+        <w:t>compararNumeros(7, 7));</w:t>
+      </w:r>
+    </w:p>
+    <w:p>
+      <w:pPr>
+        <w:spacing w:after="0" w:line="240" w:lineRule="auto"/>
+      </w:pPr>
+      <w:r>
+        <w:t xml:space="preserve">   </w:t>
+      </w:r>
+      <w:proofErr w:type="gramStart"/>
+      <w:r>
+        <w:t>console.log(</w:t>
+      </w:r>
+      <w:proofErr w:type="gramEnd"/>
+      <w:r>
+        <w:t>compararNumeros(12, 8));</w:t>
+      </w:r>
+    </w:p>
+    <w:p>
+      <w:pPr>
+        <w:spacing w:after="0" w:line="240" w:lineRule="auto"/>
+      </w:pPr>
+      <w:r>
+        <w:t xml:space="preserve">   </w:t>
+      </w:r>
+      <w:proofErr w:type="gramStart"/>
+      <w:r>
+        <w:t>console.log(</w:t>
+      </w:r>
+      <w:proofErr w:type="gramEnd"/>
+      <w:r>
+        <w:t>compararNumeros(5, 9));</w:t>
+      </w:r>
+      <w:r>
+        <w:t xml:space="preserve"> </w:t>
+      </w:r>
+    </w:p>
+    <w:p>
+      <w:pPr>
+        <w:spacing w:after="0" w:line="240" w:lineRule="auto"/>
+      </w:pPr>
+    </w:p>
+    <w:p>
+      <w:pPr>
+        <w:spacing w:after="0" w:line="240" w:lineRule="auto"/>
+        <w:rPr>
+          <w:b/>
+          <w:sz w:val="24"/>
+          <w:szCs w:val="24"/>
+        </w:rPr>
+      </w:pPr>
+      <w:bookmarkStart w:id="0" w:name="_GoBack"/>
+      <w:r>
+        <w:rPr>
+          <w:b/>
+          <w:sz w:val="24"/>
+          <w:szCs w:val="24"/>
+        </w:rPr>
+        <w:t xml:space="preserve">Tipo de variables: var vs. </w:t>
+      </w:r>
+      <w:proofErr w:type="gramStart"/>
+      <w:r>
+        <w:rPr>
+          <w:b/>
+          <w:sz w:val="24"/>
+          <w:szCs w:val="24"/>
+        </w:rPr>
+        <w:t>let</w:t>
+      </w:r>
+      <w:proofErr w:type="gramEnd"/>
+    </w:p>
+    <w:bookmarkEnd w:id="0"/>
+    <w:p>
       <w:r>
         <w:t xml:space="preserve"> </w:t>
       </w:r>
@@ -22957,10 +25049,7 @@
         <w:t xml:space="preserve"> </w:t>
       </w:r>
     </w:p>
-    <w:p>
-      <w:bookmarkStart w:id="0" w:name="_GoBack"/>
-      <w:bookmarkEnd w:id="0"/>
-    </w:p>
+    <w:p/>
     <w:p>
       <w:r>
         <w:t xml:space="preserve">  </w:t>
@@ -23667,7 +25756,7 @@
 </file>
 
 <file path=customXml/itemProps1.xml><?xml version="1.0" encoding="utf-8"?>
-<ds:datastoreItem xmlns:ds="http://schemas.openxmlformats.org/officeDocument/2006/customXml" ds:itemID="{E8A49B4A-197A-4362-A86C-09741065BD59}">
+<ds:datastoreItem xmlns:ds="http://schemas.openxmlformats.org/officeDocument/2006/customXml" ds:itemID="{339806F9-5D7F-482A-9ED0-5B6168AED3E5}">
   <ds:schemaRefs>
     <ds:schemaRef ds:uri="http://schemas.openxmlformats.org/officeDocument/2006/bibliography"/>
   </ds:schemaRefs>

</xml_diff>

<commit_message>
Operadores varios y comentarios
</commit_message>
<xml_diff>
--- a/Curso-JavaScript.docx
+++ b/Curso-JavaScript.docx
@@ -26491,16 +26491,7 @@
         <w:spacing w:after="0" w:line="240" w:lineRule="auto"/>
       </w:pPr>
       <w:r>
-        <w:t xml:space="preserve">    console.log(sumarTres(5));//El valor retornado</w:t>
-      </w:r>
-      <w:r>
-        <w:t xml:space="preserve"> es</w:t>
-      </w:r>
-      <w:r>
-        <w:t xml:space="preserve"> 8</w:t>
-      </w:r>
-      <w:r>
-        <w:t xml:space="preserve"> porque pX vale 3 y se suma el valor ingresado </w:t>
+        <w:t xml:space="preserve">    console.log(sumarTres(5));//El valor retornado es 8 porque pX vale 3 y se suma el valor ingresado </w:t>
       </w:r>
     </w:p>
     <w:p>
@@ -26532,10 +26523,7 @@
         <w:spacing w:after="0" w:line="240" w:lineRule="auto"/>
       </w:pPr>
       <w:r>
-        <w:t xml:space="preserve">    console.log(sumar_Tres(4));//El valor retornado 7</w:t>
-      </w:r>
-      <w:r>
-        <w:t xml:space="preserve"> </w:t>
+        <w:t xml:space="preserve">    console.log(sumar_Tres(4));//El valor retornado 7 </w:t>
       </w:r>
       <w:r>
         <w:t>porque p</w:t>
@@ -26711,16 +26699,7 @@
       </w:r>
       <w:proofErr w:type="gramEnd"/>
       <w:r>
-        <w:t xml:space="preserve"> sumar = </w:t>
-      </w:r>
-      <w:r>
-        <w:t>(p_M, p_N)</w:t>
-      </w:r>
-      <w:r>
-        <w:t xml:space="preserve"> =&gt;</w:t>
-      </w:r>
-      <w:r>
-        <w:t xml:space="preserve"> {</w:t>
+        <w:t xml:space="preserve"> sumar = (p_M, p_N) =&gt; {</w:t>
       </w:r>
     </w:p>
     <w:p>
@@ -26736,10 +26715,7 @@
       </w:r>
       <w:proofErr w:type="gramEnd"/>
       <w:r>
-        <w:t xml:space="preserve"> num</w:t>
-      </w:r>
-      <w:r>
-        <w:t xml:space="preserve"> = 6;</w:t>
+        <w:t xml:space="preserve"> num = 6;</w:t>
       </w:r>
     </w:p>
     <w:p>
@@ -26794,26 +26770,1328 @@
           <w:sz w:val="24"/>
           <w:szCs w:val="24"/>
         </w:rPr>
-        <w:t xml:space="preserve">Valores </w:t>
+        <w:t xml:space="preserve">Valores por defectos para </w:t>
+      </w:r>
+      <w:r>
+        <w:rPr>
+          <w:b/>
+          <w:sz w:val="24"/>
+          <w:szCs w:val="24"/>
+        </w:rPr>
+        <w:t>Parámetros</w:t>
+      </w:r>
+      <w:r>
+        <w:rPr>
+          <w:b/>
+          <w:sz w:val="24"/>
+          <w:szCs w:val="24"/>
+        </w:rPr>
+        <w:t>:</w:t>
+      </w:r>
+      <w:r>
+        <w:rPr>
+          <w:b/>
+          <w:sz w:val="24"/>
+          <w:szCs w:val="24"/>
+        </w:rPr>
+        <w:t xml:space="preserve"> </w:t>
+      </w:r>
+    </w:p>
+    <w:p>
+      <w:pPr>
+        <w:spacing w:after="0" w:line="240" w:lineRule="auto"/>
+      </w:pPr>
+      <w:r>
+        <w:t xml:space="preserve">También puedes asignar un valor por defecto a los parámetros de una función flex, esto es útil cuando el usuario omita algún </w:t>
+      </w:r>
+      <w:r>
+        <w:t xml:space="preserve">parámetro </w:t>
+      </w:r>
+      <w:r>
+        <w:t>para usar el valor por defecto</w:t>
+      </w:r>
+      <w:r>
+        <w:t>. En el ejemplo definimos una función flex</w:t>
+      </w:r>
+      <w:r>
+        <w:t>.</w:t>
+      </w:r>
+      <w:r>
+        <w:t xml:space="preserve">  </w:t>
+      </w:r>
+    </w:p>
+    <w:p>
+      <w:pPr>
+        <w:spacing w:after="0" w:line="240" w:lineRule="auto"/>
+        <w:rPr>
+          <w:b/>
+        </w:rPr>
+      </w:pPr>
+      <w:proofErr w:type="gramStart"/>
+      <w:r>
+        <w:rPr>
+          <w:b/>
+        </w:rPr>
+        <w:t>const</w:t>
+      </w:r>
+      <w:proofErr w:type="gramEnd"/>
+      <w:r>
+        <w:rPr>
+          <w:b/>
+        </w:rPr>
+        <w:t xml:space="preserve"> incrementar = (num, valor = 1) =&gt; num + valor;</w:t>
+      </w:r>
+    </w:p>
+    <w:p>
+      <w:pPr>
+        <w:spacing w:after="0" w:line="240" w:lineRule="auto"/>
+        <w:rPr>
+          <w:b/>
+        </w:rPr>
+      </w:pPr>
+      <w:r>
+        <w:rPr>
+          <w:b/>
+        </w:rPr>
+        <w:t>console.log(incrementar(5));</w:t>
+      </w:r>
+      <w:r>
+        <w:rPr>
+          <w:b/>
+        </w:rPr>
+        <w:t>//resultado es 6</w:t>
+      </w:r>
+    </w:p>
+    <w:p>
+      <w:pPr>
+        <w:spacing w:after="0" w:line="240" w:lineRule="auto"/>
+      </w:pPr>
+      <w:r>
+        <w:t xml:space="preserve">Esta función cuenta con dos parámetro y vamos a retornar el num + el valor del incremento. </w:t>
+      </w:r>
+      <w:proofErr w:type="gramStart"/>
+      <w:r>
+        <w:t>para</w:t>
+      </w:r>
+      <w:proofErr w:type="gramEnd"/>
+      <w:r>
+        <w:t xml:space="preserve"> asignar un valor por defecto al parámetro valor, simplemente mediante el signo de asignación = colocamos el valor, así si omitimos ese parámetro se va asignar por defecto en este caso 1</w:t>
+      </w:r>
+      <w:r>
+        <w:t>. Este principio también aplica a las funciones normales y a las funciones anónimas.</w:t>
+      </w:r>
+    </w:p>
+    <w:p>
+      <w:pPr>
+        <w:spacing w:after="0" w:line="240" w:lineRule="auto"/>
+        <w:rPr>
+          <w:b/>
+          <w:sz w:val="24"/>
+          <w:szCs w:val="24"/>
+        </w:rPr>
+      </w:pPr>
+      <w:r>
+        <w:rPr>
+          <w:b/>
+          <w:sz w:val="24"/>
+          <w:szCs w:val="24"/>
+        </w:rPr>
+        <w:t>Operador rest:</w:t>
+      </w:r>
+    </w:p>
+    <w:p>
+      <w:pPr>
+        <w:spacing w:after="0" w:line="240" w:lineRule="auto"/>
+      </w:pPr>
+      <w:r>
+        <w:t>Este operador te va a permitir escribir funciones muy versátiles. Este operador te permite pasar cualquier número de argumento a una función y que esos argumentos se agrupen como un array</w:t>
+      </w:r>
+      <w:r>
+        <w:t xml:space="preserve">. Ese número de argumentos no va a ser fijo asique la técnica que </w:t>
+      </w:r>
+      <w:r>
+        <w:t>hemos</w:t>
+      </w:r>
+      <w:r>
+        <w:t xml:space="preserve"> estado usando</w:t>
+      </w:r>
+      <w:r>
+        <w:t xml:space="preserve"> de escribir parámetros en la lista no nos va a funcionar porque al momento de llamar a la función cada uno de esos parámetros debe tener un valor</w:t>
+      </w:r>
+      <w:r>
+        <w:t xml:space="preserve"> </w:t>
+      </w:r>
+      <w:r>
+        <w:t xml:space="preserve">y no podemos pasar más valores o menos valores de lo que explícitamente tenemos declarados en la lista. Pero para solucionar esto para crear funciones </w:t>
+      </w:r>
+      <w:r>
+        <w:t>más</w:t>
+      </w:r>
+      <w:r>
+        <w:t xml:space="preserve"> versátiles usamos el operador </w:t>
+      </w:r>
+      <w:proofErr w:type="gramStart"/>
+      <w:r>
+        <w:rPr>
+          <w:b/>
+          <w:i/>
+          <w:sz w:val="24"/>
+          <w:szCs w:val="24"/>
+        </w:rPr>
+        <w:t>rest</w:t>
+      </w:r>
+      <w:r>
+        <w:rPr>
+          <w:b/>
+          <w:i/>
+          <w:sz w:val="24"/>
+          <w:szCs w:val="24"/>
+        </w:rPr>
+        <w:t>(</w:t>
+      </w:r>
+      <w:proofErr w:type="gramEnd"/>
+      <w:r>
+        <w:rPr>
+          <w:b/>
+          <w:i/>
+          <w:sz w:val="24"/>
+          <w:szCs w:val="24"/>
+        </w:rPr>
+        <w:t xml:space="preserve">) </w:t>
+      </w:r>
+      <w:r>
+        <w:t xml:space="preserve">que consiste en escribir tres puntos </w:t>
+      </w:r>
+      <w:r>
+        <w:rPr>
+          <w:b/>
+          <w:sz w:val="24"/>
+          <w:szCs w:val="24"/>
+        </w:rPr>
+        <w:t>…</w:t>
+      </w:r>
+      <w:r>
+        <w:rPr>
+          <w:b/>
+          <w:sz w:val="24"/>
+          <w:szCs w:val="24"/>
+        </w:rPr>
+        <w:t xml:space="preserve"> </w:t>
+      </w:r>
+      <w:r>
+        <w:t>que representa al operador</w:t>
+      </w:r>
+      <w:r>
+        <w:t xml:space="preserve"> </w:t>
+      </w:r>
+      <w:r>
+        <w:rPr>
+          <w:b/>
+          <w:i/>
+        </w:rPr>
+        <w:t>rest()</w:t>
+      </w:r>
+      <w:r>
+        <w:t xml:space="preserve"> </w:t>
+      </w:r>
+      <w:r>
+        <w:t>seguid</w:t>
+      </w:r>
+      <w:r>
+        <w:t>o de una palabra</w:t>
+      </w:r>
+      <w:r>
+        <w:t xml:space="preserve"> cualquiera</w:t>
+      </w:r>
+      <w:r>
+        <w:t xml:space="preserve"> ya que estamos creando una variable. S</w:t>
+      </w:r>
+      <w:r>
+        <w:t xml:space="preserve">e usa </w:t>
+      </w:r>
+      <w:r>
+        <w:rPr>
+          <w:b/>
+          <w:i/>
+        </w:rPr>
+        <w:t>args</w:t>
+      </w:r>
+      <w:r>
+        <w:rPr>
+          <w:b/>
+          <w:i/>
+        </w:rPr>
+        <w:t xml:space="preserve"> </w:t>
+      </w:r>
+      <w:r>
+        <w:t>porque</w:t>
+      </w:r>
+      <w:r>
+        <w:t xml:space="preserve"> representa argumentos. </w:t>
+      </w:r>
+      <w:r>
+        <w:t xml:space="preserve">Como </w:t>
+      </w:r>
+      <w:r>
+        <w:rPr>
+          <w:b/>
+          <w:i/>
+        </w:rPr>
+        <w:t>args</w:t>
+      </w:r>
+      <w:r>
+        <w:t xml:space="preserve"> es una variable va a ser un array podemos usar también su propiedad </w:t>
+      </w:r>
+      <w:r>
+        <w:rPr>
+          <w:b/>
+          <w:i/>
+        </w:rPr>
+        <w:t>leng th</w:t>
+      </w:r>
+      <w:r>
+        <w:t xml:space="preserve"> </w:t>
+      </w:r>
+      <w:r>
+        <w:t xml:space="preserve">para </w:t>
+      </w:r>
+      <w:r>
+        <w:t>trabajar con ese array en la función</w:t>
+      </w:r>
+      <w:r>
+        <w:t xml:space="preserve"> y también esta propiedad es muy útil si queremos procesar un bucle que es lo que normalmente haríamos </w:t>
+      </w:r>
+      <w:r>
+        <w:t>para</w:t>
+      </w:r>
+      <w:r>
+        <w:t xml:space="preserve"> procesar c/u de esos argumentos</w:t>
+      </w:r>
+      <w:r>
+        <w:t>.</w:t>
+      </w:r>
+      <w:r>
+        <w:t xml:space="preserve"> </w:t>
+      </w:r>
+      <w:r>
+        <w:t xml:space="preserve">  </w:t>
+      </w:r>
+      <w:r>
+        <w:t xml:space="preserve"> </w:t>
+      </w:r>
+      <w:r>
+        <w:rPr>
+          <w:b/>
+          <w:i/>
+        </w:rPr>
+        <w:t xml:space="preserve"> </w:t>
+      </w:r>
+    </w:p>
+    <w:p>
+      <w:pPr>
+        <w:spacing w:after="0" w:line="240" w:lineRule="auto"/>
+      </w:pPr>
+      <w:proofErr w:type="gramStart"/>
+      <w:r>
+        <w:t>function</w:t>
+      </w:r>
+      <w:proofErr w:type="gramEnd"/>
+      <w:r>
+        <w:t xml:space="preserve"> miFuncion(...args)</w:t>
+      </w:r>
+    </w:p>
+    <w:p>
+      <w:pPr>
+        <w:spacing w:after="0" w:line="240" w:lineRule="auto"/>
+      </w:pPr>
+      <w:r>
+        <w:t xml:space="preserve">    {</w:t>
+      </w:r>
+    </w:p>
+    <w:p>
+      <w:pPr>
+        <w:spacing w:after="0" w:line="240" w:lineRule="auto"/>
+      </w:pPr>
+      <w:r>
+        <w:t xml:space="preserve">      </w:t>
+      </w:r>
+      <w:proofErr w:type="gramStart"/>
+      <w:r>
+        <w:t>console.log(</w:t>
+      </w:r>
+      <w:proofErr w:type="gramEnd"/>
+      <w:r>
+        <w:t xml:space="preserve">args); </w:t>
+      </w:r>
+    </w:p>
+    <w:p>
+      <w:pPr>
+        <w:spacing w:after="0" w:line="240" w:lineRule="auto"/>
+      </w:pPr>
+      <w:r>
+        <w:t xml:space="preserve">      </w:t>
+      </w:r>
+      <w:proofErr w:type="gramStart"/>
+      <w:r>
+        <w:t>console.log(</w:t>
+      </w:r>
+      <w:proofErr w:type="gramEnd"/>
+      <w:r>
+        <w:t>args.length);</w:t>
+      </w:r>
+    </w:p>
+    <w:p>
+      <w:pPr>
+        <w:spacing w:after="0" w:line="240" w:lineRule="auto"/>
+      </w:pPr>
+      <w:r>
+        <w:t xml:space="preserve">    } </w:t>
+      </w:r>
+    </w:p>
+    <w:p>
+      <w:pPr>
+        <w:spacing w:after="0" w:line="240" w:lineRule="auto"/>
+      </w:pPr>
+      <w:r>
+        <w:t xml:space="preserve">    </w:t>
+      </w:r>
+      <w:proofErr w:type="gramStart"/>
+      <w:r>
+        <w:t>miFuncion(</w:t>
+      </w:r>
+      <w:proofErr w:type="gramEnd"/>
+      <w:r>
+        <w:t>1, 2, 3, 4, 5);//resultado [ 1, 2, 3, 4, 5 ] tamaño 5</w:t>
+      </w:r>
+    </w:p>
+    <w:p>
+      <w:pPr>
+        <w:spacing w:after="0" w:line="240" w:lineRule="auto"/>
+      </w:pPr>
+      <w:r>
+        <w:t xml:space="preserve">    </w:t>
+      </w:r>
+      <w:proofErr w:type="gramStart"/>
+      <w:r>
+        <w:t>miFuncion</w:t>
+      </w:r>
+      <w:proofErr w:type="gramEnd"/>
+      <w:r>
+        <w:t xml:space="preserve">([ 1, 2, 3 ], [ 4, 5, 6 ]);//resultado [ [1, 2, 3], [4, 5, 6] ] tamaño 2 </w:t>
+      </w:r>
+    </w:p>
+    <w:p>
+      <w:pPr>
+        <w:spacing w:after="0" w:line="240" w:lineRule="auto"/>
+      </w:pPr>
+      <w:r>
+        <w:t xml:space="preserve">    /*</w:t>
+      </w:r>
+    </w:p>
+    <w:p>
+      <w:pPr>
+        <w:spacing w:after="0" w:line="240" w:lineRule="auto"/>
+      </w:pPr>
+      <w:r>
+        <w:t xml:space="preserve">    </w:t>
+      </w:r>
+      <w:proofErr w:type="gramStart"/>
+      <w:r>
+        <w:t>[ 1</w:t>
+      </w:r>
+      <w:proofErr w:type="gramEnd"/>
+      <w:r>
+        <w:t>, 2, 3, 4, 5 ]</w:t>
+      </w:r>
+    </w:p>
+    <w:p>
+      <w:pPr>
+        <w:spacing w:after="0" w:line="240" w:lineRule="auto"/>
+      </w:pPr>
+      <w:r>
+        <w:t xml:space="preserve">    5</w:t>
+      </w:r>
+    </w:p>
+    <w:p>
+      <w:pPr>
+        <w:spacing w:after="0" w:line="240" w:lineRule="auto"/>
+      </w:pPr>
+      <w:r>
+        <w:t xml:space="preserve">    </w:t>
+      </w:r>
+      <w:proofErr w:type="gramStart"/>
+      <w:r>
+        <w:t>[ [</w:t>
+      </w:r>
+      <w:proofErr w:type="gramEnd"/>
+      <w:r>
+        <w:t xml:space="preserve"> 1, 2, 3 ], [ 4, 5, 6 ] ]</w:t>
+      </w:r>
+    </w:p>
+    <w:p>
+      <w:pPr>
+        <w:spacing w:after="0" w:line="240" w:lineRule="auto"/>
+      </w:pPr>
+      <w:r>
+        <w:t xml:space="preserve">    2</w:t>
+      </w:r>
+    </w:p>
+    <w:p>
+      <w:pPr>
+        <w:spacing w:after="0" w:line="240" w:lineRule="auto"/>
+      </w:pPr>
+      <w:r>
+        <w:t>Operador rest para tomar cualquier número de argumentos</w:t>
+      </w:r>
+    </w:p>
+    <w:p>
+      <w:pPr>
+        <w:spacing w:after="0" w:line="240" w:lineRule="auto"/>
+      </w:pPr>
+      <w:proofErr w:type="gramStart"/>
+      <w:r>
+        <w:t>const</w:t>
+      </w:r>
+      <w:proofErr w:type="gramEnd"/>
+      <w:r>
+        <w:t xml:space="preserve"> sumar = (</w:t>
+      </w:r>
+      <w:r>
+        <w:rPr>
+          <w:strike/>
+        </w:rPr>
+        <w:t>x, y ,z</w:t>
+      </w:r>
+      <w:r>
+        <w:t>) =&gt; {</w:t>
+      </w:r>
+    </w:p>
+    <w:p>
+      <w:pPr>
+        <w:spacing w:after="0" w:line="240" w:lineRule="auto"/>
+        <w:rPr>
+          <w:strike/>
+        </w:rPr>
+      </w:pPr>
+      <w:r>
+        <w:t xml:space="preserve"> </w:t>
+      </w:r>
+      <w:proofErr w:type="gramStart"/>
+      <w:r>
+        <w:rPr>
+          <w:strike/>
+        </w:rPr>
+        <w:t>const</w:t>
+      </w:r>
+      <w:proofErr w:type="gramEnd"/>
+      <w:r>
+        <w:rPr>
+          <w:strike/>
+        </w:rPr>
+        <w:t xml:space="preserve"> args = [x,y,z];</w:t>
+      </w:r>
+    </w:p>
+    <w:p>
+      <w:pPr>
+        <w:spacing w:after="0" w:line="240" w:lineRule="auto"/>
+      </w:pPr>
+      <w:r>
+        <w:t xml:space="preserve"> </w:t>
+      </w:r>
+      <w:proofErr w:type="gramStart"/>
+      <w:r>
+        <w:t>return</w:t>
+      </w:r>
+      <w:proofErr w:type="gramEnd"/>
+      <w:r>
+        <w:t xml:space="preserve"> args.</w:t>
+      </w:r>
+      <w:r>
+        <w:rPr>
+          <w:color w:val="0070C0"/>
+        </w:rPr>
+        <w:t>reduce</w:t>
+      </w:r>
+      <w:r>
+        <w:t xml:space="preserve">((a, b) </w:t>
+      </w:r>
+      <w:r>
+        <w:rPr>
+          <w:color w:val="00B050"/>
+        </w:rPr>
+        <w:t xml:space="preserve">=&gt; </w:t>
+      </w:r>
+      <w:r>
+        <w:t xml:space="preserve">a + b, 0;  </w:t>
+      </w:r>
+    </w:p>
+    <w:p>
+      <w:pPr>
+        <w:spacing w:after="0" w:line="240" w:lineRule="auto"/>
+      </w:pPr>
+      <w:r>
+        <w:t>};</w:t>
+      </w:r>
+    </w:p>
+    <w:p>
+      <w:pPr>
+        <w:spacing w:after="0" w:line="240" w:lineRule="auto"/>
+      </w:pPr>
+      <w:r>
+        <w:rPr>
+          <w:color w:val="0070C0"/>
+        </w:rPr>
+        <w:t>.</w:t>
+      </w:r>
+      <w:proofErr w:type="gramStart"/>
+      <w:r>
+        <w:rPr>
+          <w:color w:val="0070C0"/>
+        </w:rPr>
+        <w:t>reduce(</w:t>
+      </w:r>
+      <w:proofErr w:type="gramEnd"/>
+      <w:r>
+        <w:rPr>
+          <w:color w:val="0070C0"/>
+        </w:rPr>
+        <w:t>)</w:t>
+      </w:r>
+      <w:r>
+        <w:rPr>
+          <w:color w:val="0070C0"/>
+        </w:rPr>
+        <w:t>→</w:t>
+      </w:r>
+      <w:r>
+        <w:rPr>
+          <w:color w:val="0070C0"/>
+        </w:rPr>
+        <w:t xml:space="preserve"> con estos argumentos suma los elementos del array y retorna los resultados</w:t>
+      </w:r>
+    </w:p>
+    <w:p>
+      <w:pPr>
+        <w:spacing w:after="0" w:line="240" w:lineRule="auto"/>
+        <w:rPr>
+          <w:color w:val="00B050"/>
+        </w:rPr>
+      </w:pPr>
+      <w:r>
+        <w:rPr>
+          <w:color w:val="00B050"/>
+        </w:rPr>
+        <w:t>P</w:t>
+      </w:r>
+      <w:r>
+        <w:rPr>
+          <w:color w:val="00B050"/>
+        </w:rPr>
+        <w:t xml:space="preserve">asamos una </w:t>
+      </w:r>
+      <w:r>
+        <w:rPr>
+          <w:color w:val="00B050"/>
+        </w:rPr>
+        <w:t>función</w:t>
+      </w:r>
+      <w:r>
+        <w:rPr>
+          <w:color w:val="00B050"/>
+        </w:rPr>
+        <w:t>→</w:t>
+      </w:r>
+      <w:r>
+        <w:rPr>
+          <w:color w:val="00B050"/>
+        </w:rPr>
+        <w:t xml:space="preserve"> flecha como argumento</w:t>
+      </w:r>
+      <w:r>
+        <w:rPr>
+          <w:color w:val="00B050"/>
+        </w:rPr>
+        <w:t xml:space="preserve"> </w:t>
+      </w:r>
+    </w:p>
+    <w:p>
+      <w:pPr>
+        <w:spacing w:after="0" w:line="240" w:lineRule="auto"/>
+        <w:rPr>
+          <w:color w:val="000000" w:themeColor="text1"/>
+        </w:rPr>
+      </w:pPr>
+      <w:r>
+        <w:rPr>
+          <w:color w:val="000000" w:themeColor="text1"/>
+        </w:rPr>
+        <w:t xml:space="preserve">Para adaptar esta </w:t>
+      </w:r>
+      <w:r>
+        <w:rPr>
+          <w:color w:val="000000" w:themeColor="text1"/>
+        </w:rPr>
+        <w:t>función</w:t>
+      </w:r>
+      <w:r>
+        <w:rPr>
+          <w:color w:val="000000" w:themeColor="text1"/>
+        </w:rPr>
+        <w:t xml:space="preserve"> tenemos que modificar la lista de parámetro que contiene la variable sumar</w:t>
+      </w:r>
+      <w:r>
+        <w:rPr>
+          <w:color w:val="000000" w:themeColor="text1"/>
+        </w:rPr>
+        <w:t xml:space="preserve"> que son tres</w:t>
+      </w:r>
+      <w:r>
+        <w:rPr>
+          <w:color w:val="000000" w:themeColor="text1"/>
+        </w:rPr>
+        <w:t xml:space="preserve"> “esta tachado”</w:t>
+      </w:r>
+      <w:r>
+        <w:rPr>
+          <w:color w:val="000000" w:themeColor="text1"/>
+        </w:rPr>
+        <w:t xml:space="preserve"> </w:t>
+      </w:r>
+      <w:r>
+        <w:rPr>
+          <w:color w:val="000000" w:themeColor="text1"/>
+        </w:rPr>
+        <w:t>y lo remplazamos por el</w:t>
+      </w:r>
+      <w:r>
+        <w:rPr>
+          <w:color w:val="000000" w:themeColor="text1"/>
+        </w:rPr>
+        <w:t xml:space="preserve"> operador </w:t>
+      </w:r>
+      <w:r>
+        <w:rPr>
+          <w:b/>
+          <w:i/>
+          <w:color w:val="000000" w:themeColor="text1"/>
+          <w:sz w:val="24"/>
+          <w:szCs w:val="24"/>
+        </w:rPr>
+        <w:t>rest</w:t>
+      </w:r>
+      <w:r>
+        <w:rPr>
+          <w:b/>
+          <w:i/>
+          <w:color w:val="000000" w:themeColor="text1"/>
+          <w:sz w:val="24"/>
+          <w:szCs w:val="24"/>
+        </w:rPr>
+        <w:t xml:space="preserve"> </w:t>
+      </w:r>
+      <w:r>
+        <w:rPr>
+          <w:color w:val="000000" w:themeColor="text1"/>
+        </w:rPr>
+        <w:t>para tomar cualquier número de parámetros</w:t>
+      </w:r>
+      <w:r>
+        <w:rPr>
+          <w:color w:val="000000" w:themeColor="text1"/>
+        </w:rPr>
+        <w:t xml:space="preserve"> </w:t>
+      </w:r>
+      <w:r>
+        <w:rPr>
+          <w:color w:val="000000" w:themeColor="text1"/>
+        </w:rPr>
+        <w:t>const sumar = (</w:t>
+      </w:r>
+      <w:r>
+        <w:rPr>
+          <w:color w:val="000000" w:themeColor="text1"/>
+        </w:rPr>
+        <w:t>…args</w:t>
+      </w:r>
+      <w:r>
+        <w:rPr>
+          <w:color w:val="000000" w:themeColor="text1"/>
+        </w:rPr>
+        <w:t>)</w:t>
+      </w:r>
+      <w:r>
+        <w:rPr>
+          <w:color w:val="000000" w:themeColor="text1"/>
+        </w:rPr>
+        <w:t xml:space="preserve"> ya como este valor va a ser un array no es necesario tener otro array separado “esta tachado” y por ultimo conservamos la línea de retorno tal cual está en el ejemplo </w:t>
+      </w:r>
+    </w:p>
+    <w:p>
+      <w:pPr>
+        <w:spacing w:after="0" w:line="240" w:lineRule="auto"/>
+        <w:rPr>
+          <w:color w:val="000000" w:themeColor="text1"/>
+        </w:rPr>
+      </w:pPr>
+      <w:proofErr w:type="gramStart"/>
+      <w:r>
+        <w:rPr>
+          <w:color w:val="000000" w:themeColor="text1"/>
+        </w:rPr>
+        <w:lastRenderedPageBreak/>
+        <w:t>const</w:t>
+      </w:r>
+      <w:proofErr w:type="gramEnd"/>
+      <w:r>
+        <w:rPr>
+          <w:color w:val="000000" w:themeColor="text1"/>
+        </w:rPr>
+        <w:t xml:space="preserve"> sumar = (…args)</w:t>
+      </w:r>
+      <w:r>
+        <w:rPr>
+          <w:color w:val="000000" w:themeColor="text1"/>
+        </w:rPr>
+        <w:t xml:space="preserve"> =&gt; {</w:t>
+      </w:r>
+    </w:p>
+    <w:p>
+      <w:pPr>
+        <w:spacing w:after="0" w:line="240" w:lineRule="auto"/>
+        <w:rPr>
+          <w:color w:val="000000" w:themeColor="text1"/>
+        </w:rPr>
+      </w:pPr>
+      <w:r>
+        <w:rPr>
+          <w:color w:val="000000" w:themeColor="text1"/>
+        </w:rPr>
+        <w:t xml:space="preserve"> </w:t>
+      </w:r>
+      <w:proofErr w:type="gramStart"/>
+      <w:r>
+        <w:rPr>
+          <w:color w:val="000000" w:themeColor="text1"/>
+        </w:rPr>
+        <w:t>return</w:t>
+      </w:r>
+      <w:proofErr w:type="gramEnd"/>
+      <w:r>
+        <w:rPr>
+          <w:color w:val="000000" w:themeColor="text1"/>
+        </w:rPr>
+        <w:t xml:space="preserve"> </w:t>
+      </w:r>
+      <w:r>
+        <w:rPr>
+          <w:color w:val="000000" w:themeColor="text1"/>
+        </w:rPr>
+        <w:t>return args.reduce((a, b)</w:t>
+      </w:r>
+      <w:r>
+        <w:rPr>
+          <w:color w:val="000000" w:themeColor="text1"/>
+        </w:rPr>
+        <w:t>)</w:t>
+      </w:r>
+      <w:r>
+        <w:rPr>
+          <w:color w:val="000000" w:themeColor="text1"/>
+        </w:rPr>
+        <w:t xml:space="preserve"> =&gt; a + b, 0;  </w:t>
+      </w:r>
+    </w:p>
+    <w:p>
+      <w:pPr>
+        <w:spacing w:after="0" w:line="240" w:lineRule="auto"/>
+        <w:rPr>
+          <w:color w:val="000000" w:themeColor="text1"/>
+        </w:rPr>
+      </w:pPr>
+      <w:r>
+        <w:rPr>
+          <w:color w:val="000000" w:themeColor="text1"/>
+        </w:rPr>
+        <w:t>}</w:t>
+      </w:r>
+    </w:p>
+    <w:p>
+      <w:pPr>
+        <w:spacing w:after="0" w:line="240" w:lineRule="auto"/>
+        <w:rPr>
+          <w:b/>
+          <w:color w:val="000000" w:themeColor="text1"/>
+        </w:rPr>
+      </w:pPr>
+      <w:r>
+        <w:rPr>
+          <w:b/>
+          <w:color w:val="000000" w:themeColor="text1"/>
+        </w:rPr>
+        <w:t xml:space="preserve">Operador </w:t>
+      </w:r>
+      <w:proofErr w:type="gramStart"/>
+      <w:r>
+        <w:rPr>
+          <w:b/>
+          <w:color w:val="000000" w:themeColor="text1"/>
+        </w:rPr>
+        <w:t>Spread</w:t>
+      </w:r>
+      <w:r>
+        <w:rPr>
+          <w:b/>
+          <w:color w:val="000000" w:themeColor="text1"/>
+        </w:rPr>
+        <w:t>()</w:t>
+      </w:r>
+      <w:proofErr w:type="gramEnd"/>
+    </w:p>
+    <w:p>
+      <w:pPr>
+        <w:spacing w:after="0" w:line="240" w:lineRule="auto"/>
+        <w:rPr>
+          <w:color w:val="000000" w:themeColor="text1"/>
+        </w:rPr>
+      </w:pPr>
+      <w:r>
+        <w:rPr>
+          <w:color w:val="000000" w:themeColor="text1"/>
+        </w:rPr>
+        <w:t xml:space="preserve">Este operador hace exactamente lo contrario que el operador </w:t>
+      </w:r>
+      <w:r>
+        <w:rPr>
+          <w:b/>
+          <w:i/>
+          <w:color w:val="000000" w:themeColor="text1"/>
+          <w:sz w:val="24"/>
+          <w:szCs w:val="24"/>
+        </w:rPr>
+        <w:t>rest</w:t>
+      </w:r>
+      <w:r>
+        <w:rPr>
+          <w:b/>
+          <w:i/>
+          <w:color w:val="000000" w:themeColor="text1"/>
+          <w:sz w:val="24"/>
+          <w:szCs w:val="24"/>
+        </w:rPr>
+        <w:t xml:space="preserve">. </w:t>
+      </w:r>
+      <w:r>
+        <w:rPr>
+          <w:color w:val="000000" w:themeColor="text1"/>
+        </w:rPr>
+        <w:t xml:space="preserve">El operador </w:t>
+      </w:r>
+      <w:proofErr w:type="gramStart"/>
+      <w:r>
+        <w:rPr>
+          <w:b/>
+          <w:i/>
+          <w:color w:val="000000" w:themeColor="text1"/>
+          <w:sz w:val="24"/>
+          <w:szCs w:val="24"/>
+        </w:rPr>
+        <w:t>spread(</w:t>
+      </w:r>
+      <w:proofErr w:type="gramEnd"/>
+      <w:r>
+        <w:rPr>
+          <w:b/>
+          <w:i/>
+          <w:color w:val="000000" w:themeColor="text1"/>
+          <w:sz w:val="24"/>
+          <w:szCs w:val="24"/>
+        </w:rPr>
+        <w:t>)</w:t>
+      </w:r>
+      <w:r>
+        <w:rPr>
+          <w:b/>
+          <w:i/>
+          <w:color w:val="000000" w:themeColor="text1"/>
+          <w:sz w:val="24"/>
+          <w:szCs w:val="24"/>
+        </w:rPr>
+        <w:t xml:space="preserve"> </w:t>
+      </w:r>
+      <w:r>
+        <w:rPr>
+          <w:color w:val="000000" w:themeColor="text1"/>
+        </w:rPr>
+        <w:t>toma un array lo descompone en sus elementos individuales para que la función pueda recibirlos y asignarlos a sus parámetros correspondientes.</w:t>
+      </w:r>
+    </w:p>
+    <w:p>
+      <w:pPr>
+        <w:spacing w:after="0" w:line="240" w:lineRule="auto"/>
+        <w:rPr>
+          <w:color w:val="000000" w:themeColor="text1"/>
+        </w:rPr>
+      </w:pPr>
+      <w:r>
+        <w:rPr>
+          <w:color w:val="000000" w:themeColor="text1"/>
+        </w:rPr>
+        <w:t xml:space="preserve">Vamos a declarar un array con tres números  y vamos a definir una función con tres </w:t>
+      </w:r>
+      <w:r>
+        <w:rPr>
+          <w:color w:val="000000" w:themeColor="text1"/>
+        </w:rPr>
+        <w:t>parámetros</w:t>
+      </w:r>
+      <w:r>
+        <w:rPr>
+          <w:color w:val="000000" w:themeColor="text1"/>
+        </w:rPr>
+        <w:t xml:space="preserve"> que toma</w:t>
+      </w:r>
+      <w:r>
+        <w:rPr>
+          <w:color w:val="000000" w:themeColor="text1"/>
+        </w:rPr>
+        <w:t xml:space="preserve"> tres números y retorna la suma. En este caso vamos a usar el operador </w:t>
+      </w:r>
+      <w:proofErr w:type="gramStart"/>
+      <w:r>
+        <w:rPr>
+          <w:b/>
+          <w:i/>
+          <w:color w:val="000000" w:themeColor="text1"/>
+          <w:sz w:val="24"/>
+          <w:szCs w:val="24"/>
+        </w:rPr>
+        <w:t>spread(</w:t>
+      </w:r>
+      <w:proofErr w:type="gramEnd"/>
+      <w:r>
+        <w:rPr>
+          <w:b/>
+          <w:i/>
+          <w:color w:val="000000" w:themeColor="text1"/>
+          <w:sz w:val="24"/>
+          <w:szCs w:val="24"/>
+        </w:rPr>
+        <w:t>)</w:t>
+      </w:r>
+      <w:r>
+        <w:rPr>
+          <w:b/>
+          <w:i/>
+          <w:color w:val="000000" w:themeColor="text1"/>
+          <w:sz w:val="24"/>
+          <w:szCs w:val="24"/>
+        </w:rPr>
+        <w:t xml:space="preserve"> </w:t>
+      </w:r>
+      <w:r>
+        <w:rPr>
+          <w:color w:val="000000" w:themeColor="text1"/>
+        </w:rPr>
+        <w:t>por</w:t>
+      </w:r>
+      <w:r>
+        <w:rPr>
+          <w:color w:val="000000" w:themeColor="text1"/>
+        </w:rPr>
+        <w:t>que</w:t>
+      </w:r>
+      <w:r>
+        <w:rPr>
+          <w:color w:val="000000" w:themeColor="text1"/>
+        </w:rPr>
+        <w:t xml:space="preserve"> no se puede pasar </w:t>
+      </w:r>
+      <w:r>
+        <w:rPr>
+          <w:color w:val="000000" w:themeColor="text1"/>
+        </w:rPr>
+        <w:t xml:space="preserve">directamente </w:t>
+      </w:r>
+      <w:r>
+        <w:rPr>
+          <w:color w:val="000000" w:themeColor="text1"/>
+        </w:rPr>
+        <w:t>e</w:t>
+      </w:r>
+      <w:r>
+        <w:rPr>
+          <w:color w:val="000000" w:themeColor="text1"/>
+        </w:rPr>
+        <w:t xml:space="preserve">se argumento de la variable números porque contiene un array  a la función su_mar que tiene tres parámetro. si llamamos a la función en lugar de escribir (numero[0], </w:t>
+      </w:r>
+      <w:r>
+        <w:rPr>
+          <w:color w:val="000000" w:themeColor="text1"/>
+        </w:rPr>
+        <w:t>numero[</w:t>
+      </w:r>
+      <w:r>
+        <w:rPr>
+          <w:color w:val="000000" w:themeColor="text1"/>
+        </w:rPr>
+        <w:t>1</w:t>
+      </w:r>
+      <w:r>
+        <w:rPr>
+          <w:color w:val="000000" w:themeColor="text1"/>
+        </w:rPr>
+        <w:t>],</w:t>
+      </w:r>
+      <w:r>
+        <w:rPr>
+          <w:color w:val="000000" w:themeColor="text1"/>
+        </w:rPr>
+        <w:t xml:space="preserve"> numero[1] ) tenemos un operador que nos permite hacer </w:t>
+      </w:r>
+      <w:r>
+        <w:rPr>
+          <w:color w:val="000000" w:themeColor="text1"/>
+        </w:rPr>
+        <w:t>exactamente</w:t>
+      </w:r>
+      <w:r>
+        <w:rPr>
+          <w:color w:val="000000" w:themeColor="text1"/>
+        </w:rPr>
+        <w:t xml:space="preserve"> esto </w:t>
+      </w:r>
+      <w:r>
+        <w:rPr>
+          <w:color w:val="000000" w:themeColor="text1"/>
+        </w:rPr>
+        <w:t>su_mar(…</w:t>
+      </w:r>
+      <w:r>
+        <w:rPr>
+          <w:color w:val="000000" w:themeColor="text1"/>
+        </w:rPr>
+        <w:t xml:space="preserve">) como vemos en vez de pasarlo en la lista de parámetros lo pasamos en la llamada a la </w:t>
+      </w:r>
+      <w:r>
+        <w:rPr>
+          <w:color w:val="000000" w:themeColor="text1"/>
+        </w:rPr>
+        <w:t>función</w:t>
+      </w:r>
+      <w:r>
+        <w:rPr>
+          <w:color w:val="000000" w:themeColor="text1"/>
+        </w:rPr>
+        <w:t>→</w:t>
+      </w:r>
+      <w:r>
+        <w:rPr>
+          <w:color w:val="000000" w:themeColor="text1"/>
+        </w:rPr>
+        <w:t>su_mar(…</w:t>
+      </w:r>
+      <w:r>
+        <w:rPr>
+          <w:color w:val="000000" w:themeColor="text1"/>
+        </w:rPr>
+        <w:t>números</w:t>
+      </w:r>
+      <w:r>
+        <w:rPr>
+          <w:color w:val="000000" w:themeColor="text1"/>
+        </w:rPr>
+        <w:t>)</w:t>
+      </w:r>
+      <w:r>
+        <w:rPr>
+          <w:color w:val="000000" w:themeColor="text1"/>
+        </w:rPr>
+        <w:t xml:space="preserve">←escribimos el nombre de la variable  y </w:t>
+      </w:r>
+      <w:r>
+        <w:rPr>
+          <w:b/>
+          <w:color w:val="000000" w:themeColor="text1"/>
+          <w:sz w:val="24"/>
+          <w:szCs w:val="24"/>
+        </w:rPr>
+        <w:t>…</w:t>
+      </w:r>
+      <w:r>
+        <w:rPr>
+          <w:color w:val="000000" w:themeColor="text1"/>
+        </w:rPr>
+        <w:t xml:space="preserve">←esto básicamente lo que va hacer es descomponer el arreglo en sus elementos individuales y asignarlo en </w:t>
+      </w:r>
+      <w:r>
+        <w:rPr>
+          <w:color w:val="000000" w:themeColor="text1"/>
+        </w:rPr>
+        <w:t>ese mismo orden a los parámetros</w:t>
+      </w:r>
+      <w:r>
+        <w:rPr>
+          <w:color w:val="000000" w:themeColor="text1"/>
+        </w:rPr>
+        <w:t>.</w:t>
+      </w:r>
+      <w:r>
+        <w:rPr>
+          <w:b/>
+          <w:i/>
+          <w:color w:val="000000" w:themeColor="text1"/>
+          <w:sz w:val="24"/>
+          <w:szCs w:val="24"/>
+        </w:rPr>
+        <w:t xml:space="preserve"> </w:t>
+      </w:r>
+      <w:r>
+        <w:rPr>
+          <w:color w:val="000000" w:themeColor="text1"/>
+        </w:rPr>
+        <w:t xml:space="preserve">   </w:t>
+      </w:r>
+      <w:r>
+        <w:rPr>
+          <w:color w:val="000000" w:themeColor="text1"/>
+        </w:rPr>
+        <w:t xml:space="preserve"> </w:t>
+      </w:r>
+      <w:r>
+        <w:rPr>
+          <w:color w:val="000000" w:themeColor="text1"/>
+        </w:rPr>
+        <w:t xml:space="preserve">  </w:t>
+      </w:r>
+    </w:p>
+    <w:p>
+      <w:pPr>
+        <w:spacing w:after="0" w:line="240" w:lineRule="auto"/>
+      </w:pPr>
+      <w:proofErr w:type="gramStart"/>
+      <w:r>
+        <w:t>function</w:t>
+      </w:r>
+      <w:proofErr w:type="gramEnd"/>
+      <w:r>
+        <w:t xml:space="preserve"> su_mar(p_X, p_Y, p_Z)</w:t>
+      </w:r>
+    </w:p>
+    <w:p>
+      <w:pPr>
+        <w:spacing w:after="0" w:line="240" w:lineRule="auto"/>
+      </w:pPr>
+      <w:r>
+        <w:t xml:space="preserve">  {</w:t>
+      </w:r>
+    </w:p>
+    <w:p>
+      <w:pPr>
+        <w:spacing w:after="0" w:line="240" w:lineRule="auto"/>
+      </w:pPr>
+      <w:r>
+        <w:t xml:space="preserve">    </w:t>
+      </w:r>
+      <w:proofErr w:type="gramStart"/>
+      <w:r>
+        <w:t>console.log(</w:t>
+      </w:r>
+      <w:proofErr w:type="gramEnd"/>
+      <w:r>
+        <w:t>p_X);</w:t>
+      </w:r>
+    </w:p>
+    <w:p>
+      <w:pPr>
+        <w:spacing w:after="0" w:line="240" w:lineRule="auto"/>
+      </w:pPr>
+      <w:r>
+        <w:t xml:space="preserve">    </w:t>
+      </w:r>
+      <w:proofErr w:type="gramStart"/>
+      <w:r>
+        <w:t>console.log(</w:t>
+      </w:r>
+      <w:proofErr w:type="gramEnd"/>
+      <w:r>
+        <w:t>p_Y);</w:t>
+      </w:r>
+    </w:p>
+    <w:p>
+      <w:pPr>
+        <w:spacing w:after="0" w:line="240" w:lineRule="auto"/>
+      </w:pPr>
+      <w:r>
+        <w:t xml:space="preserve">    </w:t>
+      </w:r>
+      <w:proofErr w:type="gramStart"/>
+      <w:r>
+        <w:t>console.log(</w:t>
+      </w:r>
+      <w:proofErr w:type="gramEnd"/>
+      <w:r>
+        <w:t>p_Z);</w:t>
+      </w:r>
+    </w:p>
+    <w:p>
+      <w:pPr>
+        <w:spacing w:after="0" w:line="240" w:lineRule="auto"/>
+      </w:pPr>
+      <w:r>
+        <w:t xml:space="preserve">    </w:t>
+      </w:r>
+      <w:proofErr w:type="gramStart"/>
+      <w:r>
+        <w:t>return</w:t>
+      </w:r>
+      <w:proofErr w:type="gramEnd"/>
+      <w:r>
+        <w:t xml:space="preserve"> p_X + p_Y + p_Z;</w:t>
+      </w:r>
+    </w:p>
+    <w:p>
+      <w:pPr>
+        <w:spacing w:after="0" w:line="240" w:lineRule="auto"/>
+      </w:pPr>
+      <w:r>
+        <w:t xml:space="preserve">  }</w:t>
+      </w:r>
+    </w:p>
+    <w:p>
+      <w:pPr>
+        <w:spacing w:after="0" w:line="240" w:lineRule="auto"/>
+      </w:pPr>
+      <w:r>
+        <w:t xml:space="preserve">  console.log(su_mar(...num_eros));//resultado de la suma 6</w:t>
+      </w:r>
+    </w:p>
+    <w:p>
+      <w:pPr>
+        <w:spacing w:after="0" w:line="240" w:lineRule="auto"/>
+      </w:pPr>
+      <w:r>
+        <w:rPr>
+          <w:b/>
+          <w:sz w:val="24"/>
+          <w:szCs w:val="24"/>
+        </w:rPr>
+        <w:t xml:space="preserve">Sintaxis de Desestructuración </w:t>
+      </w:r>
+    </w:p>
+    <w:p>
+      <w:pPr>
+        <w:spacing w:after="0" w:line="240" w:lineRule="auto"/>
+      </w:pPr>
+    </w:p>
+    <w:p>
+      <w:pPr>
+        <w:spacing w:after="0" w:line="240" w:lineRule="auto"/>
+      </w:pPr>
+      <w:r>
+        <w:t xml:space="preserve">    */</w:t>
       </w:r>
       <w:bookmarkStart w:id="0" w:name="_GoBack"/>
       <w:bookmarkEnd w:id="0"/>
-      <w:r>
-        <w:rPr>
-          <w:b/>
-          <w:sz w:val="24"/>
-          <w:szCs w:val="24"/>
-        </w:rPr>
-        <w:t>por defectos para Párametros:</w:t>
-      </w:r>
-      <w:r>
-        <w:rPr>
-          <w:b/>
-          <w:sz w:val="24"/>
-          <w:szCs w:val="24"/>
-        </w:rPr>
-        <w:t xml:space="preserve">  </w:t>
-      </w:r>
     </w:p>
     <w:sectPr>
       <w:pgSz w:w="12240" w:h="15840"/>
@@ -27513,7 +28791,7 @@
 </file>
 
 <file path=customXml/itemProps1.xml><?xml version="1.0" encoding="utf-8"?>
-<ds:datastoreItem xmlns:ds="http://schemas.openxmlformats.org/officeDocument/2006/customXml" ds:itemID="{F5C54044-872A-42C8-9C7F-536419214CF2}">
+<ds:datastoreItem xmlns:ds="http://schemas.openxmlformats.org/officeDocument/2006/customXml" ds:itemID="{5173E667-541E-4006-A1F7-0BF77B3B6095}">
   <ds:schemaRefs>
     <ds:schemaRef ds:uri="http://schemas.openxmlformats.org/officeDocument/2006/bibliography"/>
   </ds:schemaRefs>

</xml_diff>

<commit_message>
Sintaxis de desestructuración: Objetos Anidados
</commit_message>
<xml_diff>
--- a/Curso-JavaScript.docx
+++ b/Curso-JavaScript.docx
@@ -28068,6 +28068,11 @@
     <w:p>
       <w:pPr>
         <w:spacing w:after="0" w:line="240" w:lineRule="auto"/>
+        <w:rPr>
+          <w:b/>
+          <w:sz w:val="24"/>
+          <w:szCs w:val="24"/>
+        </w:rPr>
       </w:pPr>
       <w:r>
         <w:rPr>
@@ -28082,16 +28087,1613 @@
       <w:pPr>
         <w:spacing w:after="0" w:line="240" w:lineRule="auto"/>
       </w:pPr>
-    </w:p>
-    <w:p>
-      <w:pPr>
-        <w:spacing w:after="0" w:line="240" w:lineRule="auto"/>
-      </w:pPr>
-      <w:r>
-        <w:t xml:space="preserve">    */</w:t>
+      <w:r>
+        <w:t>Esta sintaxis nos permite asignar las propiedades de un objeto a una variable que podemos usar en el programa.</w:t>
+      </w:r>
+    </w:p>
+    <w:p>
+      <w:pPr>
+        <w:spacing w:after="0" w:line="240" w:lineRule="auto"/>
+      </w:pPr>
+      <w:r>
+        <w:t xml:space="preserve">Ej. </w:t>
+      </w:r>
+      <w:proofErr w:type="gramStart"/>
+      <w:r>
+        <w:t>tenemos</w:t>
+      </w:r>
+      <w:proofErr w:type="gramEnd"/>
+      <w:r>
+        <w:t xml:space="preserve"> un obj que representa un usuario </w:t>
+      </w:r>
+      <w:r>
+        <w:t>con sus propiedades y elementos. Anteriormente si queríamos asignar las propiedades nombre y edad sus valores</w:t>
+      </w:r>
+      <w:r>
+        <w:t xml:space="preserve"> en </w:t>
+      </w:r>
+      <w:proofErr w:type="gramStart"/>
+      <w:r>
+        <w:t>la</w:t>
+      </w:r>
+      <w:r>
+        <w:t xml:space="preserve"> variables</w:t>
+      </w:r>
+      <w:proofErr w:type="gramEnd"/>
+      <w:r>
+        <w:t>,</w:t>
+      </w:r>
+      <w:r>
+        <w:t xml:space="preserve"> lo que se </w:t>
+      </w:r>
+      <w:r>
+        <w:t>hacía</w:t>
+      </w:r>
+      <w:r>
+        <w:t xml:space="preserve"> es tomar el obj</w:t>
+      </w:r>
+      <w:r>
+        <w:t xml:space="preserve"> usuario</w:t>
+      </w:r>
+      <w:r>
+        <w:t xml:space="preserve">  </w:t>
+      </w:r>
+    </w:p>
+    <w:p>
+      <w:pPr>
+        <w:spacing w:after="0" w:line="240" w:lineRule="auto"/>
+        <w:rPr>
+          <w:i/>
+        </w:rPr>
+      </w:pPr>
+      <w:proofErr w:type="gramStart"/>
+      <w:r>
+        <w:rPr>
+          <w:i/>
+        </w:rPr>
+        <w:t>const</w:t>
+      </w:r>
+      <w:proofErr w:type="gramEnd"/>
+      <w:r>
+        <w:rPr>
+          <w:i/>
+        </w:rPr>
+        <w:t xml:space="preserve"> vNombre</w:t>
+      </w:r>
+      <w:r>
+        <w:rPr>
+          <w:i/>
+        </w:rPr>
+        <w:t xml:space="preserve"> </w:t>
+      </w:r>
+      <w:r>
+        <w:rPr>
+          <w:i/>
+        </w:rPr>
+        <w:t>= usuario.pNombre</w:t>
+      </w:r>
+      <w:r>
+        <w:rPr>
+          <w:i/>
+        </w:rPr>
+        <w:t>;</w:t>
+      </w:r>
+      <w:r>
+        <w:rPr>
+          <w:i/>
+        </w:rPr>
+        <w:t xml:space="preserve">    </w:t>
+      </w:r>
+    </w:p>
+    <w:p>
+      <w:pPr>
+        <w:spacing w:after="0" w:line="240" w:lineRule="auto"/>
+        <w:rPr>
+          <w:i/>
+        </w:rPr>
+      </w:pPr>
+      <w:proofErr w:type="gramStart"/>
+      <w:r>
+        <w:rPr>
+          <w:i/>
+        </w:rPr>
+        <w:t>const</w:t>
+      </w:r>
+      <w:proofErr w:type="gramEnd"/>
+      <w:r>
+        <w:rPr>
+          <w:i/>
+        </w:rPr>
+        <w:t xml:space="preserve"> vEdad = usuario.pEdad;</w:t>
+      </w:r>
+      <w:r>
+        <w:t>. Pero en el nuevo estándar podemos hacer eso mismo en una sola línea para cualquier número de propiedades que quisiéramos asignar. Lo primero que hacemos es escribir const seguido de un par de llaves y dentro escribimos los nombres de las variables que queremos crear</w:t>
+      </w:r>
+      <w:r>
+        <w:t xml:space="preserve"> y continuamos escribiendo precedido de un = el nombre de</w:t>
+      </w:r>
+      <w:r>
+        <w:t>l</w:t>
+      </w:r>
+      <w:r>
+        <w:t xml:space="preserve"> obj usuario. </w:t>
+      </w:r>
+      <w:r>
+        <w:t>Esto l</w:t>
+      </w:r>
+      <w:r>
+        <w:t>o que</w:t>
+      </w:r>
+      <w:r>
+        <w:t xml:space="preserve"> va</w:t>
+      </w:r>
+      <w:r>
+        <w:t xml:space="preserve"> hace</w:t>
+      </w:r>
+      <w:r>
+        <w:t>r</w:t>
+      </w:r>
+      <w:r>
+        <w:t xml:space="preserve"> es </w:t>
+      </w:r>
+      <w:r>
+        <w:t xml:space="preserve">buscar </w:t>
+      </w:r>
+      <w:r>
+        <w:t>dentro del obj</w:t>
+      </w:r>
+      <w:r>
+        <w:t xml:space="preserve"> usuario y verifica si existe una propiedad nombre asique asigna el valor a la variable y también existe una propiedad edad de igual manera le asigna su </w:t>
+      </w:r>
+      <w:r>
+        <w:t>valor</w:t>
+      </w:r>
+      <w:r>
+        <w:t>.</w:t>
+      </w:r>
+      <w:r>
+        <w:t xml:space="preserve"> </w:t>
+      </w:r>
+      <w:proofErr w:type="gramStart"/>
+      <w:r>
+        <w:rPr>
+          <w:i/>
+        </w:rPr>
+        <w:t>const</w:t>
+      </w:r>
+      <w:proofErr w:type="gramEnd"/>
+      <w:r>
+        <w:rPr>
+          <w:i/>
+        </w:rPr>
+        <w:t xml:space="preserve"> </w:t>
+      </w:r>
+    </w:p>
+    <w:p>
+      <w:pPr>
+        <w:spacing w:after="0" w:line="240" w:lineRule="auto"/>
+      </w:pPr>
+      <w:r>
+        <w:t xml:space="preserve">Esto es </w:t>
+      </w:r>
+      <w:r>
+        <w:t>básicamente la sintaxis de desestructurac</w:t>
+      </w:r>
+      <w:r>
+        <w:t>ión más simple que podemos usar pero hay varias opciones.</w:t>
+      </w:r>
+    </w:p>
+    <w:p>
+      <w:pPr>
+        <w:spacing w:after="0" w:line="240" w:lineRule="auto"/>
+      </w:pPr>
+      <w:r>
+        <w:rPr>
+          <w:i/>
+        </w:rPr>
+        <w:t>{</w:t>
+      </w:r>
+      <w:proofErr w:type="gramStart"/>
+      <w:r>
+        <w:rPr>
+          <w:i/>
+        </w:rPr>
+        <w:t>nombre</w:t>
+      </w:r>
+      <w:proofErr w:type="gramEnd"/>
+      <w:r>
+        <w:rPr>
+          <w:i/>
+        </w:rPr>
+        <w:t>, edadad} = usuario;</w:t>
+      </w:r>
+      <w:r>
+        <w:t xml:space="preserve">    </w:t>
+      </w:r>
+      <w:r>
+        <w:t xml:space="preserve"> </w:t>
+      </w:r>
+      <w:r>
+        <w:t xml:space="preserve"> </w:t>
+      </w:r>
+      <w:r>
+        <w:t xml:space="preserve">    </w:t>
+      </w:r>
+    </w:p>
+    <w:p>
+      <w:pPr>
+        <w:spacing w:after="0" w:line="240" w:lineRule="auto"/>
+      </w:pPr>
+      <w:proofErr w:type="gramStart"/>
+      <w:r>
+        <w:t>const</w:t>
+      </w:r>
+      <w:proofErr w:type="gramEnd"/>
+      <w:r>
+        <w:t xml:space="preserve">  usuario = {</w:t>
+      </w:r>
+    </w:p>
+    <w:p>
+      <w:pPr>
+        <w:spacing w:after="0" w:line="240" w:lineRule="auto"/>
+      </w:pPr>
+      <w:r>
+        <w:t xml:space="preserve">        </w:t>
+      </w:r>
+      <w:proofErr w:type="gramStart"/>
+      <w:r>
+        <w:t>n</w:t>
+      </w:r>
+      <w:r>
+        <w:t>ombre</w:t>
+      </w:r>
+      <w:proofErr w:type="gramEnd"/>
+      <w:r>
+        <w:t>: "Manuel Orozco",</w:t>
+      </w:r>
+    </w:p>
+    <w:p>
+      <w:pPr>
+        <w:spacing w:after="0" w:line="240" w:lineRule="auto"/>
+      </w:pPr>
+      <w:r>
+        <w:t xml:space="preserve">        </w:t>
+      </w:r>
+      <w:proofErr w:type="gramStart"/>
+      <w:r>
+        <w:t>edad</w:t>
+      </w:r>
+      <w:proofErr w:type="gramEnd"/>
+      <w:r>
+        <w:t xml:space="preserve">: 66  </w:t>
+      </w:r>
+    </w:p>
+    <w:p>
+      <w:pPr>
+        <w:spacing w:after="0" w:line="240" w:lineRule="auto"/>
+      </w:pPr>
+      <w:r>
+        <w:t xml:space="preserve">      };   </w:t>
+      </w:r>
+    </w:p>
+    <w:p>
+      <w:pPr>
+        <w:spacing w:after="0" w:line="240" w:lineRule="auto"/>
+      </w:pPr>
+      <w:proofErr w:type="gramStart"/>
+      <w:r>
+        <w:t>const</w:t>
+      </w:r>
+      <w:proofErr w:type="gramEnd"/>
+      <w:r>
+        <w:t xml:space="preserve"> n</w:t>
+      </w:r>
+      <w:r>
+        <w:t>ombre = usuario.</w:t>
+      </w:r>
+      <w:r>
+        <w:t>n</w:t>
+      </w:r>
+      <w:r>
+        <w:t xml:space="preserve">ombre;    </w:t>
+      </w:r>
+    </w:p>
+    <w:p>
+      <w:pPr>
+        <w:spacing w:after="0" w:line="240" w:lineRule="auto"/>
+      </w:pPr>
+      <w:proofErr w:type="gramStart"/>
+      <w:r>
+        <w:t>const</w:t>
+      </w:r>
+      <w:proofErr w:type="gramEnd"/>
+      <w:r>
+        <w:t xml:space="preserve"> </w:t>
+      </w:r>
+      <w:r>
+        <w:t>edad = usuario.e</w:t>
+      </w:r>
+      <w:r>
+        <w:t xml:space="preserve">dad;    </w:t>
+      </w:r>
+    </w:p>
+    <w:p>
+      <w:pPr>
+        <w:spacing w:after="0" w:line="240" w:lineRule="auto"/>
+      </w:pPr>
+    </w:p>
+    <w:p>
+      <w:pPr>
+        <w:spacing w:after="0" w:line="240" w:lineRule="auto"/>
+      </w:pPr>
+      <w:proofErr w:type="gramStart"/>
+      <w:r>
+        <w:t>const</w:t>
+      </w:r>
+      <w:proofErr w:type="gramEnd"/>
+      <w:r>
+        <w:t xml:space="preserve"> {</w:t>
+      </w:r>
+      <w:r>
+        <w:t>n</w:t>
+      </w:r>
+      <w:r>
+        <w:t xml:space="preserve">ombre, </w:t>
+      </w:r>
+      <w:r>
+        <w:t>e</w:t>
+      </w:r>
+      <w:r>
+        <w:t>dadad}</w:t>
+      </w:r>
+      <w:r>
+        <w:t xml:space="preserve"> = usuario;</w:t>
+      </w:r>
+      <w:r>
+        <w:t xml:space="preserve">    </w:t>
+      </w:r>
+    </w:p>
+    <w:p>
+      <w:pPr>
+        <w:spacing w:after="0" w:line="240" w:lineRule="auto"/>
+        <w:rPr>
+          <w:b/>
+        </w:rPr>
+      </w:pPr>
+      <w:r>
+        <w:rPr>
+          <w:b/>
+        </w:rPr>
+        <w:t>Vamos a ver otro ejemplo</w:t>
+      </w:r>
+      <w:r>
+        <w:rPr>
+          <w:b/>
+        </w:rPr>
+        <w:t>:</w:t>
+      </w:r>
+    </w:p>
+    <w:p>
+      <w:pPr>
+        <w:spacing w:after="0" w:line="240" w:lineRule="auto"/>
+      </w:pPr>
+      <w:r>
+        <w:t>Digamos que tenemos un objeto que representa una</w:t>
+      </w:r>
+      <w:r>
+        <w:t>s</w:t>
+      </w:r>
+      <w:r>
+        <w:t xml:space="preserve"> coordenadas</w:t>
+      </w:r>
+      <w:r>
+        <w:t>. A</w:t>
+      </w:r>
+      <w:r>
+        <w:t>nterior mente cuando estaba ES5 con el viejo estándar tendríamos que hacer  lo siguiente</w:t>
+      </w:r>
+      <w:r>
+        <w:t xml:space="preserve"> </w:t>
+      </w:r>
+      <w:r>
+        <w:t xml:space="preserve"> debajo de la llave de cierre del obj.</w:t>
+      </w:r>
+      <w:r>
+        <w:t xml:space="preserve"> </w:t>
+      </w:r>
+      <w:proofErr w:type="gramStart"/>
+      <w:r>
+        <w:t>coordenadas</w:t>
+      </w:r>
+      <w:proofErr w:type="gramEnd"/>
+    </w:p>
+    <w:p>
+      <w:pPr>
+        <w:spacing w:after="0" w:line="240" w:lineRule="auto"/>
+      </w:pPr>
+      <w:r>
+        <w:t xml:space="preserve">      </w:t>
+      </w:r>
+      <w:proofErr w:type="gramStart"/>
+      <w:r>
+        <w:t>var</w:t>
+      </w:r>
+      <w:proofErr w:type="gramEnd"/>
+      <w:r>
+        <w:t xml:space="preserve"> eje1 = co</w:t>
+      </w:r>
+      <w:r>
+        <w:t>o</w:t>
+      </w:r>
+      <w:r>
+        <w:t>rdenadas.eje1;</w:t>
+      </w:r>
+    </w:p>
+    <w:p>
+      <w:pPr>
+        <w:spacing w:after="0" w:line="240" w:lineRule="auto"/>
+      </w:pPr>
+      <w:r>
+        <w:t xml:space="preserve">      </w:t>
+      </w:r>
+      <w:proofErr w:type="gramStart"/>
+      <w:r>
+        <w:t>var</w:t>
+      </w:r>
+      <w:proofErr w:type="gramEnd"/>
+      <w:r>
+        <w:t xml:space="preserve"> eje2 = co</w:t>
+      </w:r>
+      <w:r>
+        <w:t>o</w:t>
+      </w:r>
+      <w:r>
+        <w:t>rdenadas.eje2;</w:t>
+      </w:r>
+    </w:p>
+    <w:p>
+      <w:pPr>
+        <w:spacing w:after="0" w:line="240" w:lineRule="auto"/>
+      </w:pPr>
+      <w:r>
+        <w:t xml:space="preserve">      </w:t>
+      </w:r>
+      <w:proofErr w:type="gramStart"/>
+      <w:r>
+        <w:t>var</w:t>
+      </w:r>
+      <w:proofErr w:type="gramEnd"/>
+      <w:r>
+        <w:t xml:space="preserve"> eje3 = co</w:t>
+      </w:r>
+      <w:r>
+        <w:t>o</w:t>
+      </w:r>
+      <w:r>
+        <w:t>rdenadas.eje3;</w:t>
+      </w:r>
+    </w:p>
+    <w:p>
+      <w:pPr>
+        <w:spacing w:after="0" w:line="240" w:lineRule="auto"/>
+      </w:pPr>
+      <w:r>
+        <w:t>Nota:</w:t>
+      </w:r>
+      <w:r>
+        <w:t xml:space="preserve"> </w:t>
+      </w:r>
+      <w:r>
+        <w:t>L</w:t>
+      </w:r>
+      <w:r>
+        <w:t>a</w:t>
+      </w:r>
+      <w:r>
+        <w:t>s</w:t>
+      </w:r>
+      <w:r>
+        <w:t xml:space="preserve"> variable</w:t>
+      </w:r>
+      <w:r>
+        <w:t>s</w:t>
+      </w:r>
+      <w:r>
+        <w:t xml:space="preserve"> lleva</w:t>
+      </w:r>
+      <w:r>
+        <w:t>n</w:t>
+      </w:r>
+      <w:r>
+        <w:t xml:space="preserve"> el mismo nombre de la propiedad del obj</w:t>
+      </w:r>
+      <w:r>
+        <w:t xml:space="preserve"> </w:t>
+      </w:r>
+      <w:r>
+        <w:t xml:space="preserve"> </w:t>
+      </w:r>
+    </w:p>
+    <w:p>
+      <w:pPr>
+        <w:spacing w:after="0" w:line="240" w:lineRule="auto"/>
+      </w:pPr>
+      <w:proofErr w:type="gramStart"/>
+      <w:r>
+        <w:t>var</w:t>
+      </w:r>
+      <w:proofErr w:type="gramEnd"/>
+      <w:r>
+        <w:t xml:space="preserve"> co</w:t>
+      </w:r>
+      <w:r>
+        <w:t>o</w:t>
+      </w:r>
+      <w:r>
+        <w:t>rdenadas = {</w:t>
+      </w:r>
+    </w:p>
+    <w:p>
+      <w:pPr>
+        <w:spacing w:after="0" w:line="240" w:lineRule="auto"/>
+      </w:pPr>
+      <w:r>
+        <w:t xml:space="preserve">       </w:t>
+      </w:r>
+      <w:proofErr w:type="gramStart"/>
+      <w:r>
+        <w:t>x</w:t>
+      </w:r>
+      <w:proofErr w:type="gramEnd"/>
+      <w:r>
+        <w:t>: 6,</w:t>
+      </w:r>
+    </w:p>
+    <w:p>
+      <w:pPr>
+        <w:spacing w:after="0" w:line="240" w:lineRule="auto"/>
+      </w:pPr>
+      <w:r>
+        <w:t xml:space="preserve">       </w:t>
+      </w:r>
+      <w:proofErr w:type="gramStart"/>
+      <w:r>
+        <w:t>y</w:t>
+      </w:r>
+      <w:proofErr w:type="gramEnd"/>
+      <w:r>
+        <w:t>: 8,</w:t>
+      </w:r>
+    </w:p>
+    <w:p>
+      <w:pPr>
+        <w:spacing w:after="0" w:line="240" w:lineRule="auto"/>
+      </w:pPr>
+      <w:r>
+        <w:t xml:space="preserve">       </w:t>
+      </w:r>
+      <w:proofErr w:type="gramStart"/>
+      <w:r>
+        <w:t>z</w:t>
+      </w:r>
+      <w:proofErr w:type="gramEnd"/>
+      <w:r>
+        <w:t>: 12</w:t>
+      </w:r>
+      <w:r>
+        <w:t xml:space="preserve">   </w:t>
+      </w:r>
+    </w:p>
+    <w:p>
+      <w:pPr>
+        <w:spacing w:after="0" w:line="240" w:lineRule="auto"/>
+      </w:pPr>
+      <w:r>
+        <w:t xml:space="preserve">      };  </w:t>
+      </w:r>
+    </w:p>
+    <w:p>
+      <w:pPr>
+        <w:spacing w:after="0" w:line="240" w:lineRule="auto"/>
+      </w:pPr>
+      <w:proofErr w:type="gramStart"/>
+      <w:r>
+        <w:lastRenderedPageBreak/>
+        <w:t>var</w:t>
+      </w:r>
+      <w:proofErr w:type="gramEnd"/>
+      <w:r>
+        <w:t xml:space="preserve"> {eje1, eje2, eje3} = coordenadas;</w:t>
+      </w:r>
+    </w:p>
+    <w:p>
+      <w:pPr>
+        <w:spacing w:after="0" w:line="240" w:lineRule="auto"/>
+      </w:pPr>
+      <w:r>
+        <w:t>Pero ahora</w:t>
+      </w:r>
+      <w:r>
+        <w:t xml:space="preserve"> con la sintaxis de desestructuración</w:t>
+      </w:r>
+      <w:r>
+        <w:t xml:space="preserve"> podemos hacer</w:t>
+      </w:r>
+      <w:r>
+        <w:t xml:space="preserve"> lo siguiente </w:t>
+      </w:r>
+      <w:r>
+        <w:rPr>
+          <w:i/>
+        </w:rPr>
+        <w:t>var {eje1, eje2, eje3} = co</w:t>
+      </w:r>
+      <w:r>
+        <w:rPr>
+          <w:i/>
+        </w:rPr>
+        <w:t>o</w:t>
+      </w:r>
+      <w:r>
+        <w:rPr>
+          <w:i/>
+        </w:rPr>
+        <w:t>rdenadas;</w:t>
+      </w:r>
+      <w:r>
+        <w:t xml:space="preserve"> </w:t>
+      </w:r>
+    </w:p>
+    <w:p>
+      <w:pPr>
+        <w:spacing w:after="0" w:line="240" w:lineRule="auto"/>
+      </w:pPr>
+      <w:r>
+        <w:t>D</w:t>
+      </w:r>
+      <w:r>
+        <w:t xml:space="preserve">eclaramos la variables entre las llaves que </w:t>
+      </w:r>
+      <w:r>
+        <w:t xml:space="preserve">deberán tener </w:t>
+      </w:r>
+      <w:r>
+        <w:t>el mismo nombre que las propiedades del obj</w:t>
+      </w:r>
+      <w:r>
+        <w:t>,</w:t>
+      </w:r>
+      <w:r>
+        <w:t xml:space="preserve"> a continuación el signo de</w:t>
+      </w:r>
+      <w:r>
+        <w:t xml:space="preserve"> asignación→= y por último el nombre de obj→coordenadas cerrando con un→</w:t>
+      </w:r>
+      <w:r>
+        <w:rPr>
+          <w:b/>
+          <w:sz w:val="28"/>
+          <w:szCs w:val="28"/>
+        </w:rPr>
+        <w:t>;</w:t>
+      </w:r>
+      <w:r>
+        <w:rPr>
+          <w:b/>
+          <w:sz w:val="28"/>
+          <w:szCs w:val="28"/>
+        </w:rPr>
+        <w:t xml:space="preserve"> </w:t>
+      </w:r>
+      <w:r>
+        <w:t>y verificamos</w:t>
+      </w:r>
+      <w:r>
+        <w:t xml:space="preserve"> por consola</w:t>
+      </w:r>
+      <w:r>
+        <w:rPr>
+          <w:b/>
+          <w:sz w:val="28"/>
+          <w:szCs w:val="28"/>
+        </w:rPr>
+        <w:t xml:space="preserve"> </w:t>
+      </w:r>
+    </w:p>
+    <w:p>
+      <w:pPr>
+        <w:spacing w:after="0" w:line="240" w:lineRule="auto"/>
+        <w:rPr>
+          <w:b/>
+          <w:sz w:val="24"/>
+          <w:szCs w:val="24"/>
+        </w:rPr>
+      </w:pPr>
+      <w:r>
+        <w:rPr>
+          <w:b/>
+          <w:sz w:val="24"/>
+          <w:szCs w:val="24"/>
+        </w:rPr>
+        <w:t xml:space="preserve">Sintaxis de desestructuración: Objetos Anidados </w:t>
+      </w:r>
+    </w:p>
+    <w:p>
+      <w:pPr>
+        <w:spacing w:after="0" w:line="240" w:lineRule="auto"/>
+      </w:pPr>
+      <w:r>
+        <w:t xml:space="preserve">Vamos a crear </w:t>
+      </w:r>
+      <w:r>
+        <w:t>un objeto que representa a un abonado</w:t>
+      </w:r>
+      <w:r>
+        <w:t xml:space="preserve"> ese obj va a contener una propiedad que representa el nombre del abonado→marioCruz que a su vez el nombre </w:t>
+      </w:r>
+      <w:r>
+        <w:t>está asociado  a</w:t>
+      </w:r>
+      <w:r>
+        <w:t xml:space="preserve"> un obj anidado con dos propiedades. </w:t>
+      </w:r>
+      <w:proofErr w:type="gramStart"/>
+      <w:r>
+        <w:t>edad</w:t>
+      </w:r>
+      <w:proofErr w:type="gramEnd"/>
+      <w:r>
+        <w:t xml:space="preserve"> cuyo valor es 35 y email cuyo valor es su dirección de correo. Digamos que queremos asignar </w:t>
+      </w:r>
+      <w:r>
+        <w:t>la edad y el email a variables individuales en el programa para trabajar con ellas. A continuación veremos la ventaja de usar la sintaxis de desestructuración por que imagínate como seria acceder a los obj anidados de estructuras más complejas varias veces.</w:t>
+      </w:r>
+      <w:r>
+        <w:t xml:space="preserve"> </w:t>
+      </w:r>
+    </w:p>
+    <w:p>
+      <w:pPr>
+        <w:spacing w:after="0" w:line="240" w:lineRule="auto"/>
+      </w:pPr>
+      <w:r>
+        <w:t xml:space="preserve">Con </w:t>
+      </w:r>
+      <w:r>
+        <w:t>la sintaxis de desestructuración</w:t>
+      </w:r>
+      <w:r>
+        <w:t xml:space="preserve"> podemos asignar </w:t>
+      </w:r>
+      <w:r>
+        <w:t xml:space="preserve">esas propiedades </w:t>
+      </w:r>
+      <w:r>
+        <w:t>a variables</w:t>
+      </w:r>
+      <w:r>
+        <w:t xml:space="preserve"> </w:t>
+      </w:r>
+      <w:r>
+        <w:t xml:space="preserve">y </w:t>
+      </w:r>
+      <w:r>
+        <w:t>trabajar</w:t>
+      </w:r>
+      <w:r>
+        <w:t xml:space="preserve"> con ellas donde las necesitemos</w:t>
+      </w:r>
+      <w:r>
+        <w:t xml:space="preserve"> en el programa</w:t>
+      </w:r>
+      <w:r>
+        <w:t xml:space="preserve">. </w:t>
+      </w:r>
+      <w:r>
+        <w:t xml:space="preserve"> </w:t>
+      </w:r>
+    </w:p>
+    <w:p>
+      <w:pPr>
+        <w:spacing w:after="0" w:line="240" w:lineRule="auto"/>
+      </w:pPr>
+      <w:proofErr w:type="gramStart"/>
+      <w:r>
+        <w:t>const</w:t>
+      </w:r>
+      <w:proofErr w:type="gramEnd"/>
+      <w:r>
+        <w:t xml:space="preserve"> abonado = {</w:t>
+      </w:r>
+    </w:p>
+    <w:p>
+      <w:pPr>
+        <w:spacing w:after="0" w:line="240" w:lineRule="auto"/>
+      </w:pPr>
+      <w:r>
+        <w:t xml:space="preserve">        </w:t>
+      </w:r>
+      <w:proofErr w:type="gramStart"/>
+      <w:r>
+        <w:t>marioCruz</w:t>
+      </w:r>
+      <w:proofErr w:type="gramEnd"/>
+      <w:r>
+        <w:t>:{</w:t>
+      </w:r>
+    </w:p>
+    <w:p>
+      <w:pPr>
+        <w:spacing w:after="0" w:line="240" w:lineRule="auto"/>
+      </w:pPr>
+      <w:r>
+        <w:t xml:space="preserve">        </w:t>
+      </w:r>
+      <w:proofErr w:type="gramStart"/>
+      <w:r>
+        <w:t>edad</w:t>
+      </w:r>
+      <w:proofErr w:type="gramEnd"/>
+      <w:r>
+        <w:t>: 35,</w:t>
+      </w:r>
+    </w:p>
+    <w:p>
+      <w:pPr>
+        <w:spacing w:after="0" w:line="240" w:lineRule="auto"/>
+      </w:pPr>
+      <w:r>
+        <w:t xml:space="preserve">        </w:t>
+      </w:r>
+      <w:proofErr w:type="gramStart"/>
+      <w:r>
+        <w:t>email</w:t>
+      </w:r>
+      <w:proofErr w:type="gramEnd"/>
+      <w:r>
+        <w:t>: "marioC@gmail.com"</w:t>
+      </w:r>
+    </w:p>
+    <w:p>
+      <w:pPr>
+        <w:spacing w:after="0" w:line="240" w:lineRule="auto"/>
+      </w:pPr>
+      <w:r>
+        <w:t xml:space="preserve">        }     </w:t>
+      </w:r>
+    </w:p>
+    <w:p>
+      <w:pPr>
+        <w:spacing w:after="0" w:line="240" w:lineRule="auto"/>
+      </w:pPr>
+      <w:r>
+        <w:t xml:space="preserve">      };</w:t>
+      </w:r>
+    </w:p>
+    <w:p>
+      <w:pPr>
+        <w:spacing w:after="0" w:line="240" w:lineRule="auto"/>
+      </w:pPr>
+      <w:proofErr w:type="gramStart"/>
+      <w:r>
+        <w:t>console.log(</w:t>
+      </w:r>
+      <w:proofErr w:type="gramEnd"/>
+      <w:r>
+        <w:t>edad);</w:t>
+      </w:r>
+    </w:p>
+    <w:p>
+      <w:pPr>
+        <w:spacing w:after="0" w:line="240" w:lineRule="auto"/>
+      </w:pPr>
+      <w:proofErr w:type="gramStart"/>
+      <w:r>
+        <w:t>console.log(</w:t>
+      </w:r>
+      <w:proofErr w:type="gramEnd"/>
+      <w:r>
+        <w:t>email);</w:t>
+      </w:r>
+    </w:p>
+    <w:p>
+      <w:pPr>
+        <w:spacing w:after="0" w:line="240" w:lineRule="auto"/>
+      </w:pPr>
+      <w:proofErr w:type="gramStart"/>
+      <w:r>
+        <w:t>const</w:t>
+      </w:r>
+      <w:proofErr w:type="gramEnd"/>
+      <w:r>
+        <w:t xml:space="preserve"> {</w:t>
+      </w:r>
+      <w:r>
+        <w:t>marioCruz</w:t>
+      </w:r>
+      <w:r>
+        <w:t>:</w:t>
+      </w:r>
+      <w:r>
+        <w:t xml:space="preserve"> {edad</w:t>
+      </w:r>
+      <w:r>
+        <w:t>:</w:t>
+      </w:r>
+      <w:r>
+        <w:t xml:space="preserve"> edadaDelUsuario</w:t>
+      </w:r>
+      <w:r>
+        <w:t>, email</w:t>
+      </w:r>
+      <w:r>
+        <w:t>:</w:t>
+      </w:r>
+      <w:r>
+        <w:t xml:space="preserve"> correoDelUsuario</w:t>
+      </w:r>
+      <w:r>
+        <w:t>}</w:t>
+      </w:r>
+      <w:r>
+        <w:t>} = abonado</w:t>
+      </w:r>
+      <w:r>
+        <w:t>;</w:t>
+      </w:r>
+    </w:p>
+    <w:p>
+      <w:pPr>
+        <w:spacing w:after="0" w:line="240" w:lineRule="auto"/>
+      </w:pPr>
+      <w:r>
+        <w:t xml:space="preserve">Lo que queremos especificar dentro de las llaves es que propiedades vamos a extraer de ese obj. </w:t>
+      </w:r>
+      <w:proofErr w:type="gramStart"/>
+      <w:r>
+        <w:t>de</w:t>
+      </w:r>
+      <w:proofErr w:type="gramEnd"/>
+      <w:r>
+        <w:t xml:space="preserve"> abonado, de la propiedad marioCruz queremos extraer y asignar a sus variables correspondiente las propiedades edad y correo</w:t>
+      </w:r>
+      <w:r>
+        <w:t>. Luego de esta linea→</w:t>
+      </w:r>
+      <w:r>
+        <w:rPr>
+          <w:i/>
+        </w:rPr>
+        <w:t>const {marioCruz: {edad, email}} = abonado;</w:t>
+      </w:r>
+      <w:r>
+        <w:rPr>
+          <w:i/>
+        </w:rPr>
+        <w:t xml:space="preserve"> </w:t>
+      </w:r>
+      <w:r>
+        <w:t xml:space="preserve">Y por último verificamos con </w:t>
+      </w:r>
+      <w:proofErr w:type="gramStart"/>
+      <w:r>
+        <w:t>console.log(</w:t>
+      </w:r>
+      <w:proofErr w:type="gramEnd"/>
+      <w:r>
+        <w:t>)</w:t>
+      </w:r>
+      <w:r>
+        <w:t xml:space="preserve">. </w:t>
+      </w:r>
+      <w:r>
+        <w:t>También</w:t>
+      </w:r>
+      <w:r>
+        <w:t xml:space="preserve"> otra alternativa importante para evitar confusiones ya que usamos variables con el mismo nombre de las propiedades. </w:t>
+      </w:r>
+      <w:r>
+        <w:t>Hay una</w:t>
+      </w:r>
+      <w:r>
+        <w:t xml:space="preserve"> alternativa para lograr esto. Dentro de las </w:t>
+      </w:r>
+      <w:r>
+        <w:t>llaves {</w:t>
+      </w:r>
+      <w:r>
+        <w:t xml:space="preserve"> } podemos asignarles a estas propiedade</w:t>
+      </w:r>
+      <w:r>
+        <w:t>s nombres distintos. S</w:t>
+      </w:r>
+      <w:r>
+        <w:t>eguido a los valores colocamos→</w:t>
+      </w:r>
+      <w:r>
+        <w:rPr>
+          <w:b/>
+          <w:sz w:val="24"/>
+          <w:szCs w:val="24"/>
+        </w:rPr>
+        <w:t>:</w:t>
+      </w:r>
+      <w:r>
+        <w:t xml:space="preserve"> y un nombre referencia</w:t>
+      </w:r>
+      <w:r>
+        <w:t>l</w:t>
+      </w:r>
+      <w:r>
+        <w:t xml:space="preserve"> y conveniente</w:t>
+      </w:r>
+      <w:r>
+        <w:t xml:space="preserve"> para tal fin.</w:t>
+      </w:r>
+    </w:p>
+    <w:p>
+      <w:pPr>
+        <w:spacing w:after="0" w:line="240" w:lineRule="auto"/>
+        <w:rPr>
+          <w:i/>
+        </w:rPr>
+      </w:pPr>
+      <w:r>
+        <w:rPr>
+          <w:i/>
+        </w:rPr>
+        <w:t>{</w:t>
+      </w:r>
+      <w:proofErr w:type="gramStart"/>
+      <w:r>
+        <w:rPr>
+          <w:i/>
+        </w:rPr>
+        <w:t>edad</w:t>
+      </w:r>
+      <w:proofErr w:type="gramEnd"/>
+      <w:r>
+        <w:rPr>
+          <w:i/>
+        </w:rPr>
+        <w:t>: edadaDelUsuario, email: correoDelUsuario}</w:t>
+      </w:r>
+      <w:r>
+        <w:rPr>
+          <w:i/>
+        </w:rPr>
+        <w:t xml:space="preserve"> </w:t>
+      </w:r>
+      <w:r>
+        <w:t xml:space="preserve">Siguiendo con el mismo tema </w:t>
+      </w:r>
+      <w:r>
+        <w:t>de desestructuración: Objetos Anidados</w:t>
+      </w:r>
+      <w:r>
+        <w:t xml:space="preserve"> Digamos que tenemos una constante que va a representar el pronóstico local del clima</w:t>
+      </w:r>
+      <w:r>
+        <w:t>.</w:t>
+      </w:r>
+      <w:r>
+        <w:t xml:space="preserve"> </w:t>
+      </w:r>
+      <w:r>
+        <w:rPr>
+          <w:i/>
+        </w:rPr>
+        <w:t xml:space="preserve">  </w:t>
+      </w:r>
+      <w:r>
+        <w:rPr>
+          <w:i/>
+        </w:rPr>
+        <w:t xml:space="preserve"> </w:t>
+      </w:r>
+    </w:p>
+    <w:p>
+      <w:pPr>
+        <w:spacing w:after="0" w:line="240" w:lineRule="auto"/>
+      </w:pPr>
+      <w:proofErr w:type="gramStart"/>
+      <w:r>
+        <w:t>const</w:t>
+      </w:r>
+      <w:proofErr w:type="gramEnd"/>
+      <w:r>
+        <w:t xml:space="preserve"> PRONOSTICO_LOCAL = {</w:t>
+      </w:r>
+    </w:p>
+    <w:p>
+      <w:pPr>
+        <w:spacing w:after="0" w:line="240" w:lineRule="auto"/>
+      </w:pPr>
+      <w:r>
+        <w:t xml:space="preserve">       "ayer": {</w:t>
+      </w:r>
+    </w:p>
+    <w:p>
+      <w:pPr>
+        <w:spacing w:after="0" w:line="240" w:lineRule="auto"/>
+      </w:pPr>
+      <w:r>
+        <w:t xml:space="preserve">          </w:t>
+      </w:r>
+      <w:proofErr w:type="gramStart"/>
+      <w:r>
+        <w:t>minima</w:t>
+      </w:r>
+      <w:proofErr w:type="gramEnd"/>
+      <w:r>
+        <w:t>: 32,</w:t>
+      </w:r>
+    </w:p>
+    <w:p>
+      <w:pPr>
+        <w:spacing w:after="0" w:line="240" w:lineRule="auto"/>
+      </w:pPr>
+      <w:r>
+        <w:t xml:space="preserve">          </w:t>
+      </w:r>
+      <w:proofErr w:type="gramStart"/>
+      <w:r>
+        <w:t>maxima</w:t>
+      </w:r>
+      <w:proofErr w:type="gramEnd"/>
+      <w:r>
+        <w:t>: 40</w:t>
+      </w:r>
+    </w:p>
+    <w:p>
+      <w:pPr>
+        <w:spacing w:after="0" w:line="240" w:lineRule="auto"/>
+      </w:pPr>
+      <w:r>
+        <w:t xml:space="preserve">       },</w:t>
+      </w:r>
+    </w:p>
+    <w:p>
+      <w:pPr>
+        <w:spacing w:after="0" w:line="240" w:lineRule="auto"/>
+      </w:pPr>
+      <w:r>
+        <w:t xml:space="preserve">       "hoy": {</w:t>
+      </w:r>
+    </w:p>
+    <w:p>
+      <w:pPr>
+        <w:spacing w:after="0" w:line="240" w:lineRule="auto"/>
+      </w:pPr>
+      <w:r>
+        <w:t xml:space="preserve">          </w:t>
+      </w:r>
+      <w:proofErr w:type="gramStart"/>
+      <w:r>
+        <w:t>minima</w:t>
+      </w:r>
+      <w:proofErr w:type="gramEnd"/>
+      <w:r>
+        <w:t>: 28,</w:t>
+      </w:r>
+    </w:p>
+    <w:p>
+      <w:pPr>
+        <w:spacing w:after="0" w:line="240" w:lineRule="auto"/>
+      </w:pPr>
+      <w:r>
+        <w:t xml:space="preserve">          </w:t>
+      </w:r>
+      <w:proofErr w:type="gramStart"/>
+      <w:r>
+        <w:t>maxima</w:t>
+      </w:r>
+      <w:proofErr w:type="gramEnd"/>
+      <w:r>
+        <w:t xml:space="preserve">: 36  </w:t>
+      </w:r>
+    </w:p>
+    <w:p>
+      <w:pPr>
+        <w:spacing w:after="0" w:line="240" w:lineRule="auto"/>
+      </w:pPr>
+      <w:r>
+        <w:t xml:space="preserve">       },</w:t>
+      </w:r>
+    </w:p>
+    <w:p>
+      <w:pPr>
+        <w:spacing w:after="0" w:line="240" w:lineRule="auto"/>
+      </w:pPr>
+      <w:r>
+        <w:t xml:space="preserve">       "mañana": {</w:t>
+      </w:r>
+    </w:p>
+    <w:p>
+      <w:pPr>
+        <w:spacing w:after="0" w:line="240" w:lineRule="auto"/>
+      </w:pPr>
+      <w:r>
+        <w:t xml:space="preserve">        </w:t>
+      </w:r>
+      <w:proofErr w:type="gramStart"/>
+      <w:r>
+        <w:t>minima</w:t>
+      </w:r>
+      <w:proofErr w:type="gramEnd"/>
+      <w:r>
+        <w:t>: 29,</w:t>
+      </w:r>
+    </w:p>
+    <w:p>
+      <w:pPr>
+        <w:spacing w:after="0" w:line="240" w:lineRule="auto"/>
+      </w:pPr>
+      <w:r>
+        <w:t xml:space="preserve">        </w:t>
+      </w:r>
+      <w:proofErr w:type="gramStart"/>
+      <w:r>
+        <w:t>maxima</w:t>
+      </w:r>
+      <w:proofErr w:type="gramEnd"/>
+      <w:r>
+        <w:t>: 38</w:t>
+      </w:r>
+    </w:p>
+    <w:p>
+      <w:pPr>
+        <w:spacing w:after="0" w:line="240" w:lineRule="auto"/>
+      </w:pPr>
+      <w:r>
+        <w:t xml:space="preserve">       }</w:t>
+      </w:r>
+    </w:p>
+    <w:p>
+      <w:pPr>
+        <w:spacing w:after="0" w:line="240" w:lineRule="auto"/>
+      </w:pPr>
+      <w:r>
+        <w:t xml:space="preserve">      };</w:t>
+      </w:r>
+    </w:p>
+    <w:p>
+      <w:pPr>
+        <w:spacing w:after="0" w:line="240" w:lineRule="auto"/>
+      </w:pPr>
+      <w:r>
+        <w:t xml:space="preserve">      /*</w:t>
+      </w:r>
+    </w:p>
+    <w:p>
+      <w:pPr>
+        <w:spacing w:after="0" w:line="240" w:lineRule="auto"/>
+      </w:pPr>
+      <w:r>
+        <w:t xml:space="preserve">      Usando codigo tradicional en Objetos Anidados pero no tan conciso</w:t>
+      </w:r>
+    </w:p>
+    <w:p>
+      <w:pPr>
+        <w:spacing w:after="0" w:line="240" w:lineRule="auto"/>
+      </w:pPr>
+      <w:r>
+        <w:t xml:space="preserve">      </w:t>
+      </w:r>
+      <w:proofErr w:type="gramStart"/>
+      <w:r>
+        <w:t>const</w:t>
+      </w:r>
+      <w:proofErr w:type="gramEnd"/>
+      <w:r>
+        <w:t xml:space="preserve"> minimaHoy = PRONOSTICO_LOCAL .hoy.minima; </w:t>
+      </w:r>
+    </w:p>
+    <w:p>
+      <w:pPr>
+        <w:spacing w:after="0" w:line="240" w:lineRule="auto"/>
+      </w:pPr>
+      <w:r>
+        <w:t xml:space="preserve">      </w:t>
+      </w:r>
+      <w:proofErr w:type="gramStart"/>
+      <w:r>
+        <w:t>const</w:t>
+      </w:r>
+      <w:proofErr w:type="gramEnd"/>
+      <w:r>
+        <w:t xml:space="preserve"> maximaHoy = PRONOSTICO_LOCAL .hoy.maxima;</w:t>
+      </w:r>
+    </w:p>
+    <w:p>
+      <w:pPr>
+        <w:spacing w:after="0" w:line="240" w:lineRule="auto"/>
+      </w:pPr>
+      <w:r>
+        <w:t xml:space="preserve">      */</w:t>
+      </w:r>
+    </w:p>
+    <w:p>
+      <w:pPr>
+        <w:spacing w:after="0" w:line="240" w:lineRule="auto"/>
+      </w:pPr>
+      <w:r>
+        <w:t xml:space="preserve">    //Usando Sintaxis de desestructuración en Objetos Anidados en una misma linea</w:t>
+      </w:r>
+    </w:p>
+    <w:p>
+      <w:pPr>
+        <w:spacing w:after="0" w:line="240" w:lineRule="auto"/>
+      </w:pPr>
+      <w:r>
+        <w:t xml:space="preserve">      </w:t>
+      </w:r>
+      <w:proofErr w:type="gramStart"/>
+      <w:r>
+        <w:t>const</w:t>
+      </w:r>
+      <w:proofErr w:type="gramEnd"/>
+      <w:r>
+        <w:t xml:space="preserve">  {hoy: {minima: minimaHoy, maxima: maximaHoy}} = PRONOSTICO_LOCAL;</w:t>
+      </w:r>
+    </w:p>
+    <w:p>
+      <w:pPr>
+        <w:spacing w:after="0" w:line="240" w:lineRule="auto"/>
+      </w:pPr>
+      <w:r>
+        <w:t xml:space="preserve">      </w:t>
+      </w:r>
+      <w:proofErr w:type="gramStart"/>
+      <w:r>
+        <w:t>console.log(</w:t>
+      </w:r>
+      <w:proofErr w:type="gramEnd"/>
+      <w:r>
+        <w:t>minimaHoy, maximaHoy);</w:t>
+      </w:r>
+    </w:p>
+    <w:p>
+      <w:pPr>
+        <w:spacing w:after="0" w:line="240" w:lineRule="auto"/>
+      </w:pPr>
+      <w:r>
+        <w:t xml:space="preserve">      </w:t>
+      </w:r>
+      <w:proofErr w:type="gramStart"/>
+      <w:r>
+        <w:t>var</w:t>
+      </w:r>
+      <w:proofErr w:type="gramEnd"/>
+      <w:r>
+        <w:t xml:space="preserve"> mostrar = "Temperatura minma hoy " + minimaHoy + " Temperatura maxima hoy " + maximaHoy;</w:t>
+      </w:r>
+    </w:p>
+    <w:p>
+      <w:pPr>
+        <w:spacing w:after="0" w:line="240" w:lineRule="auto"/>
+      </w:pPr>
+      <w:r>
+        <w:t xml:space="preserve">      </w:t>
+      </w:r>
+      <w:proofErr w:type="gramStart"/>
+      <w:r>
+        <w:t>console.log(</w:t>
+      </w:r>
+      <w:proofErr w:type="gramEnd"/>
+      <w:r>
+        <w:t>mostrar);</w:t>
+      </w:r>
+      <w:r>
+        <w:t xml:space="preserve"> //Usando una variable para concatenar la muestra</w:t>
+      </w:r>
+      <w:r>
+        <w:t xml:space="preserve"> </w:t>
+      </w:r>
+      <w:r>
+        <w:t xml:space="preserve">      </w:t>
+      </w:r>
+    </w:p>
+    <w:p>
+      <w:pPr>
+        <w:spacing w:after="0" w:line="240" w:lineRule="auto"/>
+        <w:rPr>
+          <w:b/>
+          <w:sz w:val="24"/>
+          <w:szCs w:val="24"/>
+        </w:rPr>
+      </w:pPr>
+      <w:r>
+        <w:lastRenderedPageBreak/>
+        <w:t>Veamos como con</w:t>
+      </w:r>
+      <w:r>
+        <w:t xml:space="preserve"> la sintaxis de desestructuración podemos</w:t>
+      </w:r>
+      <w:r>
+        <w:t xml:space="preserve"> acceder a la temperatura mínima y máxima de </w:t>
+      </w:r>
+      <w:r>
+        <w:t>“</w:t>
+      </w:r>
+      <w:r>
+        <w:t>hoy</w:t>
+      </w:r>
+      <w:r>
+        <w:t>”</w:t>
+      </w:r>
+      <w:r>
+        <w:t>. Vamos a declarar una constante para ver como accederíamos a los valores que necesitemos</w:t>
+      </w:r>
+      <w:r>
+        <w:t xml:space="preserve"> y asignarlos a una variable. Nótese que las propiedades de los obj. </w:t>
+      </w:r>
+      <w:proofErr w:type="gramStart"/>
+      <w:r>
+        <w:t>anidado</w:t>
+      </w:r>
+      <w:proofErr w:type="gramEnd"/>
+      <w:r>
+        <w:t xml:space="preserve"> no están entre comillas pero JS por defecto las usara porque son propiedades de una sola palabra</w:t>
+      </w:r>
+      <w:r>
+        <w:t xml:space="preserve">. </w:t>
+      </w:r>
+      <w:r>
+        <w:t xml:space="preserve">Sintaxis: </w:t>
+      </w:r>
+      <w:r>
+        <w:t xml:space="preserve">const variable = nombre del obj principal con notación de punto nombre de la propiedad que contiene el obj. </w:t>
+      </w:r>
+      <w:proofErr w:type="gramStart"/>
+      <w:r>
+        <w:t>anidado</w:t>
+      </w:r>
+      <w:proofErr w:type="gramEnd"/>
+      <w:r>
+        <w:t xml:space="preserve"> seguido de un punto el valor</w:t>
+      </w:r>
+      <w:r>
+        <w:t>. Mostr</w:t>
+      </w:r>
+      <w:r>
+        <w:t>a</w:t>
+      </w:r>
+      <w:r>
+        <w:t xml:space="preserve">mos por </w:t>
+      </w:r>
+      <w:proofErr w:type="gramStart"/>
+      <w:r>
+        <w:t>consol</w:t>
+      </w:r>
+      <w:r>
+        <w:t>e</w:t>
+      </w:r>
+      <w:r>
+        <w:t>.log(</w:t>
+      </w:r>
+      <w:proofErr w:type="gramEnd"/>
+      <w:r>
+        <w:t>variable);</w:t>
+      </w:r>
+      <w:r>
+        <w:t xml:space="preserve"> </w:t>
+      </w:r>
+      <w:r>
+        <w:t xml:space="preserve">Un truco interesante de console.log es que si separas por una con una coma las variables van aparecer en una misma </w:t>
+      </w:r>
+      <w:r>
+        <w:t>línea. Bien ya sabemos cómo asignaríamos esos valores a variables. Pero vamos a ver cómo podemos hacer lo mismo con la sintaxis de desestructuración. Nuevamente usamos una constante seguidas de un par de llaves ahí escribimos la propiedad hoy: luego como tenemos un obj anidado nuevamente un par de llaves, queremos acceder a la propiedad mínima</w:t>
+      </w:r>
+      <w:r>
+        <w:t>:</w:t>
+      </w:r>
+      <w:r>
+        <w:t xml:space="preserve"> que tenemos aquí pero queremos asignarle otro nombre para nuestra variable→minimaHoy  </w:t>
+      </w:r>
+      <w:r>
+        <w:t>cerramos la llave seguido del signo de asignación =</w:t>
+      </w:r>
+      <w:r>
+        <w:t xml:space="preserve"> escribimos el nombre de la constante del obj. principal→PRONOSTICO_LOCAL cerrando con</w:t>
+      </w:r>
+      <w:proofErr w:type="gramStart"/>
+      <w:r>
+        <w:t xml:space="preserve">→ </w:t>
+      </w:r>
+      <w:r>
+        <w:rPr>
+          <w:b/>
+          <w:sz w:val="24"/>
+          <w:szCs w:val="24"/>
+        </w:rPr>
+        <w:t>;</w:t>
+      </w:r>
+      <w:proofErr w:type="gramEnd"/>
+      <w:r>
+        <w:rPr>
+          <w:b/>
+          <w:sz w:val="24"/>
+          <w:szCs w:val="24"/>
+        </w:rPr>
+        <w:t xml:space="preserve"> </w:t>
+      </w:r>
+    </w:p>
+    <w:p>
+      <w:pPr>
+        <w:spacing w:after="0" w:line="240" w:lineRule="auto"/>
+      </w:pPr>
+      <w:r>
+        <w:t>Cuando le asignas un nombre nuevo a la variable eso es lo único que puedes usar,</w:t>
+      </w:r>
+      <w:r>
+        <w:t xml:space="preserve"> el nombre de la propiedad no es una variable. </w:t>
+      </w:r>
+      <w:proofErr w:type="gramStart"/>
+      <w:r>
+        <w:t>const</w:t>
+      </w:r>
+      <w:proofErr w:type="gramEnd"/>
+      <w:r>
+        <w:t xml:space="preserve">  {hoy: {minima: minimaHoy} } = </w:t>
+      </w:r>
+      <w:r>
+        <w:t>PRONOSTICO_LOCAL</w:t>
+      </w:r>
+      <w:r>
+        <w:t>;</w:t>
+      </w:r>
+      <w:r>
+        <w:t xml:space="preserve"> También puedes hacer ambas operaciones en la misma línea</w:t>
+      </w:r>
+      <w:r>
+        <w:t xml:space="preserve">. </w:t>
+      </w:r>
+      <w:proofErr w:type="gramStart"/>
+      <w:r>
+        <w:t>const</w:t>
+      </w:r>
+      <w:proofErr w:type="gramEnd"/>
+      <w:r>
+        <w:t xml:space="preserve">  {hoy: {minima: minimaHoy</w:t>
+      </w:r>
+      <w:r>
+        <w:t>, máxima: maximaHoy</w:t>
+      </w:r>
+      <w:r>
+        <w:t xml:space="preserve">} } = PRONOSTICO_LOCAL; </w:t>
+      </w:r>
+      <w:r>
+        <w:t xml:space="preserve"> </w:t>
+      </w:r>
+    </w:p>
+    <w:p>
+      <w:pPr>
+        <w:spacing w:after="0" w:line="240" w:lineRule="auto"/>
+        <w:rPr>
+          <w:b/>
+          <w:sz w:val="24"/>
+          <w:szCs w:val="24"/>
+        </w:rPr>
+      </w:pPr>
+      <w:r>
+        <w:rPr>
+          <w:b/>
+          <w:sz w:val="24"/>
+          <w:szCs w:val="24"/>
+        </w:rPr>
+        <w:t>Sintaxis de desestructuración: ARRAY</w:t>
       </w:r>
       <w:bookmarkStart w:id="0" w:name="_GoBack"/>
       <w:bookmarkEnd w:id="0"/>
+    </w:p>
+    <w:p>
+      <w:pPr>
+        <w:spacing w:after="0" w:line="240" w:lineRule="auto"/>
+      </w:pPr>
+      <w:r>
+        <w:t>*/</w:t>
+      </w:r>
     </w:p>
     <w:sectPr>
       <w:pgSz w:w="12240" w:h="15840"/>
@@ -28791,7 +30393,7 @@
 </file>
 
 <file path=customXml/itemProps1.xml><?xml version="1.0" encoding="utf-8"?>
-<ds:datastoreItem xmlns:ds="http://schemas.openxmlformats.org/officeDocument/2006/customXml" ds:itemID="{5173E667-541E-4006-A1F7-0BF77B3B6095}">
+<ds:datastoreItem xmlns:ds="http://schemas.openxmlformats.org/officeDocument/2006/customXml" ds:itemID="{22D38492-1F96-4F80-BC83-82BE619D42B4}">
   <ds:schemaRefs>
     <ds:schemaRef ds:uri="http://schemas.openxmlformats.org/officeDocument/2006/bibliography"/>
   </ds:schemaRefs>

</xml_diff>

<commit_message>
Metodos definir una class
</commit_message>
<xml_diff>
--- a/Curso-JavaScript.docx
+++ b/Curso-JavaScript.docx
@@ -29482,13 +29482,7 @@
       </w:r>
       <w:proofErr w:type="gramEnd"/>
       <w:r>
-        <w:t>mostrar);</w:t>
-      </w:r>
-      <w:r>
-        <w:t xml:space="preserve"> //Usando una variable para concatenar la muestra</w:t>
-      </w:r>
-      <w:r>
-        <w:t xml:space="preserve"> </w:t>
+        <w:t xml:space="preserve">mostrar); //Usando una variable para concatenar la muestra </w:t>
       </w:r>
       <w:r>
         <w:t xml:space="preserve">      </w:t>
@@ -29683,6 +29677,3625 @@
           <w:szCs w:val="24"/>
         </w:rPr>
         <w:t>Sintaxis de desestructuración: ARRAY</w:t>
+      </w:r>
+    </w:p>
+    <w:p>
+      <w:pPr>
+        <w:spacing w:after="0" w:line="240" w:lineRule="auto"/>
+      </w:pPr>
+      <w:r>
+        <w:t xml:space="preserve">La mencionada sintaxis también </w:t>
+      </w:r>
+      <w:r>
+        <w:t>funciona con arrays y nos permite asignar valores usando array. Por ejemplo si tenemos dos array que el primero contiene dos variable [a</w:t>
+      </w:r>
+      <w:proofErr w:type="gramStart"/>
+      <w:r>
+        <w:t>,b</w:t>
+      </w:r>
+      <w:proofErr w:type="gramEnd"/>
+      <w:r>
+        <w:t xml:space="preserve">] y el segundo [1,2] dos valores  como asignamos esos valores a las variables. </w:t>
+      </w:r>
+      <w:proofErr w:type="gramStart"/>
+      <w:r>
+        <w:t>primero</w:t>
+      </w:r>
+      <w:proofErr w:type="gramEnd"/>
+      <w:r>
+        <w:t xml:space="preserve"> declaramos las variables vacias var a; var b; y y el array que contiene las variables se le asignan los valores del segundo array→</w:t>
+      </w:r>
+      <w:r>
+        <w:t xml:space="preserve">[a,b]=[1,2]; Los valores se asignan en el mismo orden que aparecen en el arreglo y si tuviéremos una tercera variable se asignaría el tercer valor en el orden.  var c; </w:t>
+      </w:r>
+      <w:r>
+        <w:t>[a,b</w:t>
+      </w:r>
+      <w:r>
+        <w:t>,c</w:t>
+      </w:r>
+      <w:r>
+        <w:t>]=[1,2</w:t>
+      </w:r>
+      <w:r>
+        <w:t>,3</w:t>
+      </w:r>
+      <w:r>
+        <w:t>];</w:t>
+      </w:r>
+      <w:r>
+        <w:t xml:space="preserve"> si nosotros tenemos un array con 5 valores pero un array con dos valores podemos asignar solo dos valores con la sintaxis de desestructuración [a,b]=[1,2,3,4,5]</w:t>
+      </w:r>
+      <w:r>
+        <w:t xml:space="preserve"> sin ningún inconveniente</w:t>
+      </w:r>
+      <w:r>
+        <w:rPr>
+          <w:b/>
+          <w:sz w:val="24"/>
+          <w:szCs w:val="24"/>
+        </w:rPr>
+        <w:t xml:space="preserve"> a</w:t>
+      </w:r>
+      <w:r>
+        <w:t xml:space="preserve"> vale 1 y </w:t>
+      </w:r>
+      <w:r>
+        <w:rPr>
+          <w:b/>
+          <w:sz w:val="24"/>
+          <w:szCs w:val="24"/>
+        </w:rPr>
+        <w:t>b</w:t>
+      </w:r>
+      <w:r>
+        <w:t xml:space="preserve"> vale 2 pero que pasa si tenemos una tercera variable</w:t>
+      </w:r>
+      <w:r>
+        <w:rPr>
+          <w:b/>
+          <w:sz w:val="24"/>
+          <w:szCs w:val="24"/>
+        </w:rPr>
+        <w:t xml:space="preserve"> c</w:t>
+      </w:r>
+      <w:r>
+        <w:t xml:space="preserve"> y queremos asignarle el valor 5. De manera muy simple esto se logra agregando tantas comas para saltar los valores y llegar al valor deseado→</w:t>
+      </w:r>
+      <w:r>
+        <w:t>[a,b</w:t>
+      </w:r>
+      <w:proofErr w:type="gramStart"/>
+      <w:r>
+        <w:t>,,,</w:t>
+      </w:r>
+      <w:proofErr w:type="gramEnd"/>
+      <w:r>
+        <w:t xml:space="preserve"> c</w:t>
+      </w:r>
+      <w:r>
+        <w:t>]=[1,2,3,4,5]</w:t>
+      </w:r>
+      <w:r>
+        <w:t xml:space="preserve"> la primera coma corresponde a b la segunda y tercera lo que vendría s se 3 y 4 y el resultado es que c se asigna con 5. La </w:t>
+      </w:r>
+      <w:r>
+        <w:t>sintaxis de desestructuración</w:t>
+      </w:r>
+      <w:r>
+        <w:t xml:space="preserve"> también puede usarse para cambiar o intercambiar los valores de dos variables. Si tenemos dos variables  a = 8 y b = 6 podemos usar l</w:t>
+      </w:r>
+      <w:r>
+        <w:t>a sintaxis de desestructuración</w:t>
+      </w:r>
+      <w:r>
+        <w:t xml:space="preserve"> para intercambiar su valor</w:t>
+      </w:r>
+      <w:r>
+        <w:t xml:space="preserve">. </w:t>
+      </w:r>
+      <w:proofErr w:type="gramStart"/>
+      <w:r>
+        <w:t>queremos</w:t>
+      </w:r>
+      <w:proofErr w:type="gramEnd"/>
+      <w:r>
+        <w:t xml:space="preserve"> que a tenga el valor 6 y b tenga el valor 8. </w:t>
+      </w:r>
+      <w:r>
+        <w:t>V</w:t>
+      </w:r>
+      <w:r>
+        <w:t>eamos cómo podemos hacerlo</w:t>
+      </w:r>
+      <w:r>
+        <w:t>,</w:t>
+      </w:r>
+      <w:r>
+        <w:t xml:space="preserve"> simplemente escribimos un array con las variables a las cuales queremos asignar los </w:t>
+      </w:r>
+      <w:r>
+        <w:t>valores [</w:t>
+      </w:r>
+      <w:r>
+        <w:t xml:space="preserve">b, a] como notaras el orden está invertido por que en un próximo array [a, b] </w:t>
+      </w:r>
+      <w:r>
+        <w:t>se asignaran los valores en el orden establecido por JS</w:t>
+      </w:r>
+      <w:r>
+        <w:t xml:space="preserve"> </w:t>
+      </w:r>
+      <w:r>
+        <w:t>[b, a]</w:t>
+      </w:r>
+      <w:proofErr w:type="gramStart"/>
+      <w:r>
+        <w:t>=[</w:t>
+      </w:r>
+      <w:proofErr w:type="gramEnd"/>
+      <w:r>
+        <w:t>a,b] de derecha a izquierda.</w:t>
+      </w:r>
+      <w:r>
+        <w:t xml:space="preserve">   </w:t>
+      </w:r>
+      <w:r>
+        <w:t xml:space="preserve">  </w:t>
+      </w:r>
+    </w:p>
+    <w:p>
+      <w:pPr>
+        <w:spacing w:after="0" w:line="240" w:lineRule="auto"/>
+        <w:rPr>
+          <w:b/>
+          <w:sz w:val="24"/>
+          <w:szCs w:val="24"/>
+        </w:rPr>
+      </w:pPr>
+      <w:r>
+        <w:rPr>
+          <w:b/>
+          <w:sz w:val="24"/>
+          <w:szCs w:val="24"/>
+        </w:rPr>
+        <w:t>Sintaxis de Desestructuración</w:t>
+      </w:r>
+    </w:p>
+    <w:p>
+      <w:pPr>
+        <w:spacing w:after="0" w:line="240" w:lineRule="auto"/>
+        <w:rPr>
+          <w:b/>
+          <w:sz w:val="24"/>
+          <w:szCs w:val="24"/>
+        </w:rPr>
+      </w:pPr>
+      <w:r>
+        <w:rPr>
+          <w:b/>
+          <w:sz w:val="24"/>
+          <w:szCs w:val="24"/>
+        </w:rPr>
+        <w:t xml:space="preserve">   </w:t>
+      </w:r>
+      <w:proofErr w:type="gramStart"/>
+      <w:r>
+        <w:rPr>
+          <w:b/>
+          <w:sz w:val="24"/>
+          <w:szCs w:val="24"/>
+        </w:rPr>
+        <w:t>con</w:t>
+      </w:r>
+      <w:proofErr w:type="gramEnd"/>
+      <w:r>
+        <w:rPr>
+          <w:b/>
+          <w:sz w:val="24"/>
+          <w:szCs w:val="24"/>
+        </w:rPr>
+        <w:t xml:space="preserve"> el Operador rest</w:t>
+      </w:r>
+    </w:p>
+    <w:p>
+      <w:pPr>
+        <w:spacing w:after="0" w:line="240" w:lineRule="auto"/>
+      </w:pPr>
+      <w:r>
+        <w:t xml:space="preserve">Recuerda que el operador </w:t>
+      </w:r>
+      <w:r>
+        <w:rPr>
+          <w:b/>
+          <w:i/>
+          <w:sz w:val="24"/>
+          <w:szCs w:val="24"/>
+        </w:rPr>
+        <w:t>rest</w:t>
+      </w:r>
+      <w:r>
+        <w:t xml:space="preserve"> formaba y agrupaba un array cuando lo usábamos con funciones agrupaba los argumentos. En este caso vamos a usar ese operador para resignar un array en varias variables. Primero declaramos las  variables a y b y luego vamos a usar </w:t>
+      </w:r>
+      <w:r>
+        <w:t>la sintaxis de desestructuración</w:t>
+      </w:r>
+      <w:r>
+        <w:t xml:space="preserve"> [a, b</w:t>
+      </w:r>
+      <w:r>
+        <w:t>,</w:t>
+      </w:r>
+      <w:r>
+        <w:t xml:space="preserve">  ]=[1, 2] vemos que en el array uno después de b tenemos</w:t>
+      </w:r>
+      <w:r>
+        <w:t xml:space="preserve"> una coma seguido de un</w:t>
+      </w:r>
+      <w:r>
+        <w:t xml:space="preserve"> espacio </w:t>
+      </w:r>
+      <w:r>
+        <w:t xml:space="preserve">porque después de esas dos variables vamos asignar el resto de todos los números que vengan después a un array nuevo que vamos a crear </w:t>
+      </w:r>
+      <w:r>
+        <w:t xml:space="preserve">con el operador </w:t>
+      </w:r>
+      <w:r>
+        <w:rPr>
+          <w:b/>
+          <w:i/>
+        </w:rPr>
+        <w:t>rest</w:t>
+      </w:r>
+      <w:r>
+        <w:t xml:space="preserve"> </w:t>
+      </w:r>
+      <w:r>
+        <w:rPr>
+          <w:b/>
+          <w:sz w:val="28"/>
+          <w:szCs w:val="28"/>
+        </w:rPr>
+        <w:t>…</w:t>
+      </w:r>
+      <w:r>
+        <w:rPr>
+          <w:b/>
+          <w:sz w:val="28"/>
+          <w:szCs w:val="28"/>
+        </w:rPr>
+        <w:t>arr</w:t>
+      </w:r>
+      <w:r>
+        <w:t>→</w:t>
+      </w:r>
+      <w:r>
+        <w:t>con una variable</w:t>
+      </w:r>
+      <w:r>
+        <w:t xml:space="preserve"> también la tenemos que declarar en nuestro código</w:t>
+      </w:r>
+      <w:r>
+        <w:rPr>
+          <w:b/>
+          <w:sz w:val="28"/>
+          <w:szCs w:val="28"/>
+        </w:rPr>
+        <w:t xml:space="preserve"> </w:t>
+      </w:r>
+      <w:r>
+        <w:t xml:space="preserve">en la cual se van a asignar </w:t>
+      </w:r>
+      <w:r>
+        <w:t xml:space="preserve"> segundo array [1,2,3,4,5,6,7]</w:t>
+      </w:r>
+    </w:p>
+    <w:p>
+      <w:pPr>
+        <w:spacing w:after="0" w:line="240" w:lineRule="auto"/>
+      </w:pPr>
+      <w:r>
+        <w:t xml:space="preserve">      </w:t>
+      </w:r>
+      <w:proofErr w:type="gramStart"/>
+      <w:r>
+        <w:t>var</w:t>
+      </w:r>
+      <w:proofErr w:type="gramEnd"/>
+      <w:r>
+        <w:t xml:space="preserve"> varA;</w:t>
+      </w:r>
+    </w:p>
+    <w:p>
+      <w:pPr>
+        <w:spacing w:after="0" w:line="240" w:lineRule="auto"/>
+      </w:pPr>
+      <w:r>
+        <w:t xml:space="preserve">      </w:t>
+      </w:r>
+      <w:proofErr w:type="gramStart"/>
+      <w:r>
+        <w:t>var</w:t>
+      </w:r>
+      <w:proofErr w:type="gramEnd"/>
+      <w:r>
+        <w:t xml:space="preserve"> varB;</w:t>
+      </w:r>
+    </w:p>
+    <w:p>
+      <w:pPr>
+        <w:spacing w:after="0" w:line="240" w:lineRule="auto"/>
+      </w:pPr>
+      <w:r>
+        <w:t xml:space="preserve">      </w:t>
+      </w:r>
+      <w:proofErr w:type="gramStart"/>
+      <w:r>
+        <w:t>var</w:t>
+      </w:r>
+      <w:proofErr w:type="gramEnd"/>
+      <w:r>
+        <w:t xml:space="preserve"> arr;</w:t>
+      </w:r>
+    </w:p>
+    <w:p>
+      <w:pPr>
+        <w:spacing w:after="0" w:line="240" w:lineRule="auto"/>
+      </w:pPr>
+      <w:r>
+        <w:t xml:space="preserve">      [</w:t>
+      </w:r>
+      <w:proofErr w:type="gramStart"/>
+      <w:r>
+        <w:t>varA</w:t>
+      </w:r>
+      <w:proofErr w:type="gramEnd"/>
+      <w:r>
+        <w:t>, varB,...arr] = [1, 2, 3, 4, 5, 6, 7];</w:t>
+      </w:r>
+    </w:p>
+    <w:p>
+      <w:pPr>
+        <w:spacing w:after="0" w:line="240" w:lineRule="auto"/>
+      </w:pPr>
+      <w:r>
+        <w:t xml:space="preserve">      console.log(varA);//1</w:t>
+      </w:r>
+    </w:p>
+    <w:p>
+      <w:pPr>
+        <w:spacing w:after="0" w:line="240" w:lineRule="auto"/>
+      </w:pPr>
+      <w:r>
+        <w:t xml:space="preserve">      console.log(varB);//2</w:t>
+      </w:r>
+    </w:p>
+    <w:p>
+      <w:pPr>
+        <w:spacing w:after="0" w:line="240" w:lineRule="auto"/>
+      </w:pPr>
+      <w:r>
+        <w:t xml:space="preserve">      console.log(arr);// </w:t>
+      </w:r>
+      <w:proofErr w:type="gramStart"/>
+      <w:r>
+        <w:t>[ 3</w:t>
+      </w:r>
+      <w:proofErr w:type="gramEnd"/>
+      <w:r>
+        <w:t>, 4, 5, 6, 7 ]</w:t>
+      </w:r>
+    </w:p>
+    <w:p>
+      <w:pPr>
+        <w:spacing w:after="0" w:line="240" w:lineRule="auto"/>
+      </w:pPr>
+      <w:r>
+        <w:t xml:space="preserve">      </w:t>
+      </w:r>
+      <w:proofErr w:type="gramStart"/>
+      <w:r>
+        <w:t>const</w:t>
+      </w:r>
+      <w:proofErr w:type="gramEnd"/>
+      <w:r>
+        <w:t xml:space="preserve"> con_sola = [varA, varB,...arr] = [1, 2, 3, 4, 5, 6, 7];  </w:t>
+      </w:r>
+    </w:p>
+    <w:p>
+      <w:pPr>
+        <w:spacing w:after="0" w:line="240" w:lineRule="auto"/>
+      </w:pPr>
+      <w:r>
+        <w:t xml:space="preserve">      console.log(con_sola);// </w:t>
+      </w:r>
+      <w:proofErr w:type="gramStart"/>
+      <w:r>
+        <w:t>[ 1</w:t>
+      </w:r>
+      <w:proofErr w:type="gramEnd"/>
+      <w:r>
+        <w:t>, 2, 3, 4, 5, 6, 7 ]</w:t>
+      </w:r>
+    </w:p>
+    <w:p>
+      <w:pPr>
+        <w:spacing w:after="0" w:line="240" w:lineRule="auto"/>
+      </w:pPr>
+      <w:r>
+        <w:t>Veamos otro ejemplo: en el que vamos a usar este principio para remover los tres primeros elementos de un array inicialmente tenemos un array del 1 hasta el 8</w:t>
+      </w:r>
+      <w:r>
+        <w:t xml:space="preserve"> y vamos a definir una función</w:t>
+      </w:r>
+      <w:r>
+        <w:t xml:space="preserve"> con un parámetro </w:t>
+      </w:r>
+      <w:r>
+        <w:t xml:space="preserve"> que va a remo</w:t>
+      </w:r>
+      <w:r>
+        <w:t xml:space="preserve">ver los tres primeros elementos. En el cuerpo primero declaramos una variable que va a tener el nuevo arreglo que vamos a generar sin los tres primeros elementos. </w:t>
+      </w:r>
+      <w:proofErr w:type="gramStart"/>
+      <w:r>
+        <w:t>vamos</w:t>
+      </w:r>
+      <w:proofErr w:type="gramEnd"/>
+      <w:r>
+        <w:t xml:space="preserve"> a usar la sintaxis de desestructuración para array con la sintaxis de las comas que usamos para saltar lugares</w:t>
+      </w:r>
+      <w:r>
+        <w:t xml:space="preserve"> y luego si vamos asignar esos valores con los tres puntos→</w:t>
+      </w:r>
+      <w:r>
+        <w:rPr>
+          <w:b/>
+          <w:sz w:val="28"/>
+          <w:szCs w:val="28"/>
+        </w:rPr>
+        <w:t>…</w:t>
+      </w:r>
+      <w:r>
+        <w:rPr>
+          <w:b/>
+          <w:sz w:val="28"/>
+          <w:szCs w:val="28"/>
+        </w:rPr>
+        <w:t xml:space="preserve"> </w:t>
+      </w:r>
+      <w:r>
+        <w:t>a</w:t>
+      </w:r>
+      <w:r>
+        <w:t xml:space="preserve"> nuevoArreglo. En </w:t>
+      </w:r>
+      <w:r>
+        <w:lastRenderedPageBreak/>
+        <w:t>este caso como ya estamos declarando la variable→</w:t>
+      </w:r>
+      <w:r>
+        <w:t xml:space="preserve"> var nuevoArreglo;</w:t>
+      </w:r>
+      <w:r>
+        <w:t xml:space="preserve">  no necesitamos escribir </w:t>
+      </w:r>
+      <w:r>
+        <w:rPr>
+          <w:b/>
+          <w:i/>
+          <w:sz w:val="24"/>
+          <w:szCs w:val="24"/>
+        </w:rPr>
+        <w:t>const</w:t>
+      </w:r>
+      <w:r>
+        <w:t xml:space="preserve"> pero si queremos una sola línea si </w:t>
+      </w:r>
+      <w:r>
+        <w:t xml:space="preserve">escibimos </w:t>
+      </w:r>
+      <w:r>
+        <w:rPr>
+          <w:b/>
+          <w:i/>
+          <w:sz w:val="24"/>
+          <w:szCs w:val="24"/>
+        </w:rPr>
+        <w:t>const</w:t>
+      </w:r>
+      <w:r>
+        <w:t xml:space="preserve"> y luego la estructura, </w:t>
+      </w:r>
+      <w:r>
+        <w:t xml:space="preserve">por eso vemos </w:t>
+      </w:r>
+      <w:r>
+        <w:t>esa línea tachada</w:t>
+      </w:r>
+      <w:r>
+        <w:t>. Y que vamos asignar a esta estructura</w:t>
+      </w:r>
+      <w:proofErr w:type="gramStart"/>
+      <w:r>
+        <w:t>?</w:t>
+      </w:r>
+      <w:proofErr w:type="gramEnd"/>
+      <w:r>
+        <w:t xml:space="preserve"> El parámetro→</w:t>
+      </w:r>
+      <w:r>
+        <w:rPr>
+          <w:b/>
+          <w:i/>
+        </w:rPr>
+        <w:t>arreglo</w:t>
+      </w:r>
+      <w:r>
+        <w:t xml:space="preserve"> que tomamos como argumento. Finalmente retornamos ese valor </w:t>
+      </w:r>
+      <w:r>
+        <w:rPr>
+          <w:b/>
+          <w:i/>
+        </w:rPr>
+        <w:t>nuevoArreglo</w:t>
+      </w:r>
+      <w:r>
+        <w:t xml:space="preserve">, vamos a llamar a la función pasando el array inicial y mostraremos por consola el </w:t>
+      </w:r>
+      <w:r>
+        <w:rPr>
+          <w:b/>
+          <w:i/>
+        </w:rPr>
+        <w:t>arregloFinal</w:t>
+      </w:r>
+      <w:r>
+        <w:t xml:space="preserve"> </w:t>
+      </w:r>
+      <w:r>
+        <w:t xml:space="preserve">ya sin los tres primeros elementos </w:t>
+      </w:r>
+    </w:p>
+    <w:p>
+      <w:pPr>
+        <w:spacing w:after="0" w:line="240" w:lineRule="auto"/>
+      </w:pPr>
+      <w:proofErr w:type="gramStart"/>
+      <w:r>
+        <w:t>const</w:t>
+      </w:r>
+      <w:proofErr w:type="gramEnd"/>
+      <w:r>
+        <w:t xml:space="preserve">  arregloInicial = </w:t>
+      </w:r>
+      <w:r>
+        <w:t>[1, 2, 3, 4, 5, 6, 7</w:t>
+      </w:r>
+      <w:r>
+        <w:t>, 8</w:t>
+      </w:r>
+      <w:r>
+        <w:t>]</w:t>
+      </w:r>
+    </w:p>
+    <w:p>
+      <w:pPr>
+        <w:spacing w:after="0" w:line="240" w:lineRule="auto"/>
+      </w:pPr>
+      <w:proofErr w:type="gramStart"/>
+      <w:r>
+        <w:t>function</w:t>
+      </w:r>
+      <w:proofErr w:type="gramEnd"/>
+      <w:r>
+        <w:t xml:space="preserve"> removerTresPrimerosElementos(arreglo)</w:t>
+      </w:r>
+    </w:p>
+    <w:p>
+      <w:pPr>
+        <w:spacing w:after="0" w:line="240" w:lineRule="auto"/>
+      </w:pPr>
+      <w:r>
+        <w:t xml:space="preserve">      {</w:t>
+      </w:r>
+    </w:p>
+    <w:p>
+      <w:pPr>
+        <w:spacing w:after="0" w:line="240" w:lineRule="auto"/>
+        <w:rPr>
+          <w:strike/>
+        </w:rPr>
+      </w:pPr>
+      <w:r>
+        <w:t xml:space="preserve">       </w:t>
+      </w:r>
+      <w:proofErr w:type="gramStart"/>
+      <w:r>
+        <w:rPr>
+          <w:strike/>
+        </w:rPr>
+        <w:t>var</w:t>
+      </w:r>
+      <w:proofErr w:type="gramEnd"/>
+      <w:r>
+        <w:rPr>
+          <w:strike/>
+        </w:rPr>
+        <w:t xml:space="preserve"> nuevoArreglo;</w:t>
+      </w:r>
+      <w:r>
+        <w:rPr>
+          <w:strike/>
+        </w:rPr>
+        <w:t xml:space="preserve"> </w:t>
+      </w:r>
+      <w:r>
+        <w:rPr>
+          <w:strike/>
+        </w:rPr>
+        <w:t>se elimina para usar const y la estructura va en una sola línea</w:t>
+      </w:r>
+    </w:p>
+    <w:p>
+      <w:pPr>
+        <w:spacing w:after="0" w:line="240" w:lineRule="auto"/>
+      </w:pPr>
+      <w:r>
+        <w:t xml:space="preserve">        </w:t>
+      </w:r>
+      <w:proofErr w:type="gramStart"/>
+      <w:r>
+        <w:t>const</w:t>
+      </w:r>
+      <w:proofErr w:type="gramEnd"/>
+      <w:r>
+        <w:t xml:space="preserve"> [ , , ,...nuevoArreglo] = arreglo;</w:t>
+      </w:r>
+    </w:p>
+    <w:p>
+      <w:pPr>
+        <w:spacing w:after="0" w:line="240" w:lineRule="auto"/>
+      </w:pPr>
+      <w:r>
+        <w:t xml:space="preserve">        </w:t>
+      </w:r>
+      <w:proofErr w:type="gramStart"/>
+      <w:r>
+        <w:t>return</w:t>
+      </w:r>
+      <w:proofErr w:type="gramEnd"/>
+      <w:r>
+        <w:t xml:space="preserve"> nuevoArreglo;</w:t>
+      </w:r>
+    </w:p>
+    <w:p>
+      <w:pPr>
+        <w:spacing w:after="0" w:line="240" w:lineRule="auto"/>
+      </w:pPr>
+      <w:r>
+        <w:t xml:space="preserve">      }</w:t>
+      </w:r>
+    </w:p>
+    <w:p>
+      <w:pPr>
+        <w:spacing w:after="0" w:line="240" w:lineRule="auto"/>
+      </w:pPr>
+      <w:r>
+        <w:t xml:space="preserve">      </w:t>
+      </w:r>
+      <w:proofErr w:type="gramStart"/>
+      <w:r>
+        <w:t>const</w:t>
+      </w:r>
+      <w:proofErr w:type="gramEnd"/>
+      <w:r>
+        <w:t xml:space="preserve"> arregloFinal = removerTresPrimerosElementos(arrgeloInicial);  </w:t>
+      </w:r>
+    </w:p>
+    <w:p>
+      <w:pPr>
+        <w:spacing w:after="0" w:line="240" w:lineRule="auto"/>
+      </w:pPr>
+      <w:r>
+        <w:t xml:space="preserve">      console.log(arregloFinal)//muestra el array sin los tres primeros elementos</w:t>
+      </w:r>
+    </w:p>
+    <w:p>
+      <w:pPr>
+        <w:spacing w:after="0" w:line="240" w:lineRule="auto"/>
+        <w:rPr>
+          <w:b/>
+          <w:sz w:val="24"/>
+          <w:szCs w:val="24"/>
+        </w:rPr>
+      </w:pPr>
+      <w:r>
+        <w:rPr>
+          <w:b/>
+          <w:sz w:val="24"/>
+          <w:szCs w:val="24"/>
+        </w:rPr>
+        <w:t>Sintaxis de Desestructuración</w:t>
+      </w:r>
+    </w:p>
+    <w:p>
+      <w:pPr>
+        <w:spacing w:after="0" w:line="240" w:lineRule="auto"/>
+        <w:rPr>
+          <w:b/>
+          <w:sz w:val="24"/>
+          <w:szCs w:val="24"/>
+        </w:rPr>
+      </w:pPr>
+      <w:r>
+        <w:rPr>
+          <w:b/>
+          <w:sz w:val="24"/>
+          <w:szCs w:val="24"/>
+        </w:rPr>
+        <w:t>Pasar obj. Como argumentos</w:t>
+      </w:r>
+    </w:p>
+    <w:p>
+      <w:pPr>
+        <w:spacing w:after="0" w:line="240" w:lineRule="auto"/>
+      </w:pPr>
+      <w:r>
+        <w:t xml:space="preserve">Esta sintaxis también se puede usar para pasar un obj. </w:t>
+      </w:r>
+      <w:proofErr w:type="gramStart"/>
+      <w:r>
+        <w:t>como</w:t>
+      </w:r>
+      <w:proofErr w:type="gramEnd"/>
+      <w:r>
+        <w:t xml:space="preserve"> argumento </w:t>
+      </w:r>
+      <w:r>
+        <w:t xml:space="preserve"> </w:t>
+      </w:r>
+      <w:r>
+        <w:t xml:space="preserve">que representa el nuevo perfil de un cliente. </w:t>
+      </w:r>
+      <w:r>
+        <w:t xml:space="preserve">Primero que todo necesitamos un objeto. </w:t>
+      </w:r>
+    </w:p>
+    <w:p>
+      <w:pPr>
+        <w:spacing w:after="0" w:line="240" w:lineRule="auto"/>
+      </w:pPr>
+      <w:proofErr w:type="gramStart"/>
+      <w:r>
+        <w:t>var</w:t>
+      </w:r>
+      <w:proofErr w:type="gramEnd"/>
+      <w:r>
+        <w:t xml:space="preserve"> nuevoPerfilCliente = {</w:t>
+      </w:r>
+    </w:p>
+    <w:p>
+      <w:pPr>
+        <w:spacing w:after="0" w:line="240" w:lineRule="auto"/>
+      </w:pPr>
+      <w:r>
+        <w:t xml:space="preserve">  </w:t>
+      </w:r>
+      <w:proofErr w:type="gramStart"/>
+      <w:r>
+        <w:t>nombre</w:t>
+      </w:r>
+      <w:proofErr w:type="gramEnd"/>
+      <w:r>
+        <w:t xml:space="preserve">: "Sergei Lavrov", </w:t>
+      </w:r>
+    </w:p>
+    <w:p>
+      <w:pPr>
+        <w:spacing w:after="0" w:line="240" w:lineRule="auto"/>
+      </w:pPr>
+      <w:r>
+        <w:t xml:space="preserve">  </w:t>
+      </w:r>
+      <w:proofErr w:type="gramStart"/>
+      <w:r>
+        <w:t>edad</w:t>
+      </w:r>
+      <w:proofErr w:type="gramEnd"/>
+      <w:r>
+        <w:t xml:space="preserve">: 74, </w:t>
+      </w:r>
+    </w:p>
+    <w:p>
+      <w:pPr>
+        <w:spacing w:after="0" w:line="240" w:lineRule="auto"/>
+      </w:pPr>
+      <w:r>
+        <w:t xml:space="preserve">  </w:t>
+      </w:r>
+      <w:proofErr w:type="gramStart"/>
+      <w:r>
+        <w:t>nacionalidad</w:t>
+      </w:r>
+      <w:proofErr w:type="gramEnd"/>
+      <w:r>
+        <w:t xml:space="preserve">: "Rusia", </w:t>
+      </w:r>
+    </w:p>
+    <w:p>
+      <w:pPr>
+        <w:spacing w:after="0" w:line="240" w:lineRule="auto"/>
+      </w:pPr>
+      <w:r>
+        <w:t xml:space="preserve">  </w:t>
+      </w:r>
+      <w:proofErr w:type="gramStart"/>
+      <w:r>
+        <w:t>ubicacion</w:t>
+      </w:r>
+      <w:proofErr w:type="gramEnd"/>
+      <w:r>
+        <w:t>: "Moscu"</w:t>
+      </w:r>
+    </w:p>
+    <w:p>
+      <w:pPr>
+        <w:spacing w:after="0" w:line="240" w:lineRule="auto"/>
+      </w:pPr>
+      <w:r>
+        <w:t>}</w:t>
+      </w:r>
+      <w:r>
+        <w:t>;</w:t>
+      </w:r>
+    </w:p>
+    <w:p>
+      <w:pPr>
+        <w:spacing w:after="0" w:line="240" w:lineRule="auto"/>
+      </w:pPr>
+      <w:r>
+        <w:t xml:space="preserve">Ahora como vamos a actualizar ese perfil,  vamos hacerlo con una función flecha </w:t>
+      </w:r>
+      <w:proofErr w:type="gramStart"/>
+      <w:r>
+        <w:t>actualizarPerfil .</w:t>
+      </w:r>
+      <w:proofErr w:type="gramEnd"/>
+    </w:p>
+    <w:p>
+      <w:pPr>
+        <w:spacing w:after="0" w:line="240" w:lineRule="auto"/>
+      </w:pPr>
+      <w:proofErr w:type="gramStart"/>
+      <w:r>
+        <w:t>const</w:t>
+      </w:r>
+      <w:proofErr w:type="gramEnd"/>
+      <w:r>
+        <w:t xml:space="preserve"> actualizarPerfil = (informacionDePerfil) =&gt; {</w:t>
+      </w:r>
+    </w:p>
+    <w:p>
+      <w:pPr>
+        <w:spacing w:after="0" w:line="240" w:lineRule="auto"/>
+      </w:pPr>
+      <w:r>
+        <w:t xml:space="preserve">        </w:t>
+      </w:r>
+      <w:proofErr w:type="gramStart"/>
+      <w:r>
+        <w:t>const</w:t>
+      </w:r>
+      <w:proofErr w:type="gramEnd"/>
+      <w:r>
+        <w:t xml:space="preserve"> {nombre, edad, nacionalidad, ubicacion} = informacionDePerfil;</w:t>
+      </w:r>
+      <w:r>
+        <w:t xml:space="preserve"> </w:t>
+      </w:r>
+      <w:r>
+        <w:t xml:space="preserve">aquí se aplica la sintaxis </w:t>
+      </w:r>
+      <w:r>
+        <w:t>de desestructuración</w:t>
+      </w:r>
+      <w:r>
+        <w:t xml:space="preserve"> </w:t>
+      </w:r>
+    </w:p>
+    <w:p>
+      <w:pPr>
+        <w:spacing w:after="0" w:line="240" w:lineRule="auto"/>
+      </w:pPr>
+      <w:r>
+        <w:t xml:space="preserve">        </w:t>
+      </w:r>
+      <w:proofErr w:type="gramStart"/>
+      <w:r>
+        <w:t>console.log(</w:t>
+      </w:r>
+      <w:proofErr w:type="gramEnd"/>
+      <w:r>
+        <w:t>nombre);</w:t>
+      </w:r>
+    </w:p>
+    <w:p>
+      <w:pPr>
+        <w:spacing w:after="0" w:line="240" w:lineRule="auto"/>
+      </w:pPr>
+      <w:r>
+        <w:t xml:space="preserve">        </w:t>
+      </w:r>
+      <w:proofErr w:type="gramStart"/>
+      <w:r>
+        <w:t>console.log(</w:t>
+      </w:r>
+      <w:proofErr w:type="gramEnd"/>
+      <w:r>
+        <w:t>edad);</w:t>
+      </w:r>
+    </w:p>
+    <w:p>
+      <w:pPr>
+        <w:spacing w:after="0" w:line="240" w:lineRule="auto"/>
+      </w:pPr>
+      <w:r>
+        <w:t xml:space="preserve">        </w:t>
+      </w:r>
+      <w:proofErr w:type="gramStart"/>
+      <w:r>
+        <w:t>console.log(</w:t>
+      </w:r>
+      <w:proofErr w:type="gramEnd"/>
+      <w:r>
+        <w:t>nacionalidad);</w:t>
+      </w:r>
+    </w:p>
+    <w:p>
+      <w:pPr>
+        <w:spacing w:after="0" w:line="240" w:lineRule="auto"/>
+      </w:pPr>
+      <w:r>
+        <w:t xml:space="preserve">        </w:t>
+      </w:r>
+      <w:proofErr w:type="gramStart"/>
+      <w:r>
+        <w:t>console.log(</w:t>
+      </w:r>
+      <w:proofErr w:type="gramEnd"/>
+      <w:r>
+        <w:t>ubicacion);</w:t>
+      </w:r>
+    </w:p>
+    <w:p>
+      <w:pPr>
+        <w:spacing w:after="0" w:line="240" w:lineRule="auto"/>
+      </w:pPr>
+      <w:r>
+        <w:t xml:space="preserve">       </w:t>
+      </w:r>
+      <w:proofErr w:type="gramStart"/>
+      <w:r>
+        <w:t>var</w:t>
+      </w:r>
+      <w:proofErr w:type="gramEnd"/>
+      <w:r>
+        <w:t xml:space="preserve"> queRepresenta = informacionDePerfil;</w:t>
+      </w:r>
+    </w:p>
+    <w:p>
+      <w:pPr>
+        <w:spacing w:after="0" w:line="240" w:lineRule="auto"/>
+      </w:pPr>
+      <w:r>
+        <w:t xml:space="preserve">      </w:t>
+      </w:r>
+      <w:proofErr w:type="gramStart"/>
+      <w:r>
+        <w:t>console.log(</w:t>
+      </w:r>
+      <w:proofErr w:type="gramEnd"/>
+      <w:r>
+        <w:t>queRepresenta);//respuesta: Un objeto</w:t>
+      </w:r>
+    </w:p>
+    <w:p>
+      <w:pPr>
+        <w:spacing w:after="0" w:line="240" w:lineRule="auto"/>
+      </w:pPr>
+      <w:r>
+        <w:t xml:space="preserve">      };</w:t>
+      </w:r>
+    </w:p>
+    <w:p>
+      <w:pPr>
+        <w:spacing w:after="0" w:line="240" w:lineRule="auto"/>
+      </w:pPr>
+      <w:r>
+        <w:t xml:space="preserve">      </w:t>
+      </w:r>
+      <w:proofErr w:type="gramStart"/>
+      <w:r>
+        <w:t>actualizarPerfil(</w:t>
+      </w:r>
+      <w:proofErr w:type="gramEnd"/>
+      <w:r>
+        <w:t xml:space="preserve">nuevoPerfilCliente);  </w:t>
+      </w:r>
+    </w:p>
+    <w:p>
+      <w:pPr>
+        <w:spacing w:after="0" w:line="240" w:lineRule="auto"/>
+      </w:pPr>
+      <w:r>
+        <w:t>Esa función flecha va a tomar la información del Perfil del cliente y va actualizar el perfil</w:t>
+      </w:r>
+      <w:r>
+        <w:t>. Pero en realidad no vamos a implementar la actualización del perfil, lo que vamos hacer es ver cómo podemos tomar este</w:t>
+      </w:r>
+      <w:r>
+        <w:t xml:space="preserve"> por ahora</w:t>
+      </w:r>
+      <w:r>
+        <w:t xml:space="preserve"> parametro→</w:t>
+      </w:r>
+      <w:r>
+        <w:t>informacionDePerfil</w:t>
+      </w:r>
+      <w:r>
+        <w:t xml:space="preserve"> y descomponerlo cuando lo pasamos como un argumento. Si no lo descomponemos y simplemente escribimos este parámetro→</w:t>
+      </w:r>
+      <w:r>
+        <w:t xml:space="preserve"> informacionDePerfil</w:t>
+      </w:r>
+      <w:r>
+        <w:t xml:space="preserve"> que va a ser un obj. </w:t>
+      </w:r>
+      <w:proofErr w:type="gramStart"/>
+      <w:r>
+        <w:t>podemos</w:t>
+      </w:r>
+      <w:proofErr w:type="gramEnd"/>
+      <w:r>
+        <w:t xml:space="preserve"> desco</w:t>
+      </w:r>
+      <w:r>
+        <w:t xml:space="preserve">mponerlo ya dentro de la funcion. </w:t>
+      </w:r>
+      <w:r>
+        <w:t xml:space="preserve">Escribimos la sintaxis de </w:t>
+      </w:r>
+      <w:r>
+        <w:t>desestructuración</w:t>
+      </w:r>
+      <w:r>
+        <w:t xml:space="preserve"> que ya aprendimos</w:t>
+      </w:r>
+      <w:r>
+        <w:t>:</w:t>
+      </w:r>
+      <w:r>
+        <w:t xml:space="preserve"> const segido de las llaves</w:t>
+      </w:r>
+      <w:r>
+        <w:t xml:space="preserve">  </w:t>
+      </w:r>
+      <w:r>
+        <w:t>y dentro las propiedades del</w:t>
+      </w:r>
+      <w:r>
+        <w:t xml:space="preserve"> </w:t>
+      </w:r>
+      <w:r>
+        <w:t>obj</w:t>
+      </w:r>
+      <w:r>
+        <w:t>→</w:t>
+      </w:r>
+      <w:r>
+        <w:t>nuevoPerfilCliente</w:t>
+      </w:r>
+      <w:r>
+        <w:t xml:space="preserve"> </w:t>
+      </w:r>
+      <w:r>
+        <w:t xml:space="preserve"> </w:t>
+      </w:r>
+      <w:r>
+        <w:t>precedido por</w:t>
+      </w:r>
+      <w:r>
+        <w:t xml:space="preserve"> un signo de asignación = escribimos el nombre del </w:t>
+      </w:r>
+      <w:r>
+        <w:t xml:space="preserve">ahora </w:t>
+      </w:r>
+      <w:r>
+        <w:t xml:space="preserve">objeto </w:t>
+      </w:r>
+      <w:r>
+        <w:t>→</w:t>
+      </w:r>
+      <w:r>
+        <w:t>informacionDePerfil</w:t>
+      </w:r>
+      <w:r>
+        <w:t xml:space="preserve"> </w:t>
+      </w:r>
+      <w:r>
+        <w:t xml:space="preserve">y por ultimo con console.log </w:t>
+      </w:r>
+      <w:r>
+        <w:t xml:space="preserve">podemos </w:t>
+      </w:r>
+      <w:r>
+        <w:t>mostramos c/u de los valores de las</w:t>
+      </w:r>
+      <w:r>
+        <w:t xml:space="preserve"> </w:t>
+      </w:r>
+      <w:r>
+        <w:t>propiedades del obj</w:t>
+      </w:r>
+      <w:r>
+        <w:t xml:space="preserve">. </w:t>
+      </w:r>
+      <w:proofErr w:type="gramStart"/>
+      <w:r>
+        <w:t>pero</w:t>
+      </w:r>
+      <w:proofErr w:type="gramEnd"/>
+      <w:r>
+        <w:t xml:space="preserve"> falta algo muy importante.→</w:t>
+      </w:r>
+      <w:r>
+        <w:t xml:space="preserve"> </w:t>
+      </w:r>
+      <w:r>
+        <w:t>A</w:t>
+      </w:r>
+      <w:r>
+        <w:t xml:space="preserve"> continuación fuera de las llaves vamos a llamar a la función flecha y le vamos a pasar como argumento</w:t>
+      </w:r>
+      <w:r>
+        <w:t xml:space="preserve"> el obj→</w:t>
+      </w:r>
+      <w:r>
+        <w:t>nuevoPerfilCliente</w:t>
+      </w:r>
+      <w:r>
+        <w:t xml:space="preserve">→este objeto se va asignar a </w:t>
+      </w:r>
+      <w:r>
+        <w:t xml:space="preserve">al </w:t>
+      </w:r>
+      <w:r>
+        <w:t>parámetro de la función flecha→(</w:t>
+      </w:r>
+      <w:r>
+        <w:t>informacionDePerfil)</w:t>
+      </w:r>
+      <w:r>
+        <w:t xml:space="preserve"> y luego</w:t>
+      </w:r>
+      <w:r>
+        <w:t xml:space="preserve"> si</w:t>
+      </w:r>
+      <w:r>
+        <w:t xml:space="preserve"> vamos a desglosar o descomponer sus propiedades que ahora son variables que podemos utilizar en la función por ser variables locales</w:t>
+      </w:r>
+      <w:r>
+        <w:t xml:space="preserve"> . </w:t>
+      </w:r>
+    </w:p>
+    <w:p>
+      <w:pPr>
+        <w:spacing w:after="0" w:line="240" w:lineRule="auto"/>
+      </w:pPr>
+      <w:r>
+        <w:t>Pero en este caso estamos tomando el obj completo, si nosotros mostramos con console.log que representa información</w:t>
+      </w:r>
+      <w:r>
+        <w:t>D</w:t>
+      </w:r>
+      <w:r>
+        <w:t>e</w:t>
+      </w:r>
+      <w:r>
+        <w:t>P</w:t>
+      </w:r>
+      <w:r>
+        <w:t>erfil obtenemos un objeto</w:t>
+      </w:r>
+    </w:p>
+    <w:p>
+      <w:pPr>
+        <w:spacing w:after="0" w:line="240" w:lineRule="auto"/>
+      </w:pPr>
+      <w:proofErr w:type="gramStart"/>
+      <w:r>
+        <w:t>console.log(</w:t>
+      </w:r>
+      <w:proofErr w:type="gramEnd"/>
+      <w:r>
+        <w:t>nombre);</w:t>
+      </w:r>
+    </w:p>
+    <w:p>
+      <w:pPr>
+        <w:spacing w:after="0" w:line="240" w:lineRule="auto"/>
+      </w:pPr>
+      <w:proofErr w:type="gramStart"/>
+      <w:r>
+        <w:t>console.log(</w:t>
+      </w:r>
+      <w:proofErr w:type="gramEnd"/>
+      <w:r>
+        <w:t>edad);</w:t>
+      </w:r>
+    </w:p>
+    <w:p>
+      <w:pPr>
+        <w:spacing w:after="0" w:line="240" w:lineRule="auto"/>
+      </w:pPr>
+      <w:proofErr w:type="gramStart"/>
+      <w:r>
+        <w:t>console.log(</w:t>
+      </w:r>
+      <w:proofErr w:type="gramEnd"/>
+      <w:r>
+        <w:t>nacionalidad);</w:t>
+      </w:r>
+    </w:p>
+    <w:p>
+      <w:pPr>
+        <w:spacing w:after="0" w:line="240" w:lineRule="auto"/>
+      </w:pPr>
+      <w:proofErr w:type="gramStart"/>
+      <w:r>
+        <w:t>console.log(</w:t>
+      </w:r>
+      <w:proofErr w:type="gramEnd"/>
+      <w:r>
+        <w:t>ubicacion);</w:t>
+      </w:r>
+    </w:p>
+    <w:p>
+      <w:pPr>
+        <w:spacing w:after="0" w:line="240" w:lineRule="auto"/>
+      </w:pPr>
+      <w:proofErr w:type="gramStart"/>
+      <w:r>
+        <w:t>console.log(</w:t>
+      </w:r>
+      <w:proofErr w:type="gramEnd"/>
+      <w:r>
+        <w:t>queRepresenta);//respuesta: Un objeto</w:t>
+      </w:r>
+    </w:p>
+    <w:p>
+      <w:pPr>
+        <w:spacing w:after="0" w:line="240" w:lineRule="auto"/>
+      </w:pPr>
+      <w:r>
+        <w:lastRenderedPageBreak/>
+        <w:t xml:space="preserve">Hay otra forma con la sintaxis de desestructuración de descomponer un objeto directamente en la lista de parámetros para asignarlos a variables individuales. Es muy </w:t>
+      </w:r>
+      <w:r>
+        <w:t>práctico</w:t>
+      </w:r>
+      <w:r>
+        <w:t>,</w:t>
+      </w:r>
+      <w:r>
+        <w:t xml:space="preserve"> const</w:t>
+      </w:r>
+      <w:r>
+        <w:t xml:space="preserve"> </w:t>
+      </w:r>
+      <w:r>
+        <w:t>actualizarPerfil = (</w:t>
+      </w:r>
+      <w:r>
+        <w:rPr>
+          <w:strike/>
+        </w:rPr>
+        <w:t>informacionDePerfil</w:t>
+      </w:r>
+      <w:r>
+        <w:t>) =&gt; {</w:t>
+      </w:r>
+      <w:r>
+        <w:t>} en lugar del parámetro actual escribiremos ahí un par de llaves ({})</w:t>
+      </w:r>
+      <w:r>
+        <w:t xml:space="preserve"> y vamos a escribir el nombre de las propiedad que queremos </w:t>
+      </w:r>
+      <w:r>
+        <w:t>extraer</w:t>
+      </w:r>
+      <w:r>
+        <w:t xml:space="preserve">, en este caso tenemos 4 propiedades </w:t>
+      </w:r>
+      <w:r>
+        <w:t>({</w:t>
+      </w:r>
+      <w:r>
+        <w:t>nombre, edad</w:t>
+      </w:r>
+      <w:proofErr w:type="gramStart"/>
+      <w:r>
+        <w:t>,nacionalidad,ubicacion</w:t>
+      </w:r>
+      <w:proofErr w:type="gramEnd"/>
+      <w:r>
+        <w:t>})</w:t>
+      </w:r>
+      <w:r>
+        <w:t xml:space="preserve"> asi podemos de una vez directamente asignar</w:t>
+      </w:r>
+      <w:r>
+        <w:t xml:space="preserve"> los valores a actividades independientes</w:t>
+      </w:r>
+      <w:r>
+        <w:t xml:space="preserve"> a variables que podemos usar en nuestra función y así el cuerpo de la función es más conciso</w:t>
+      </w:r>
+      <w:r>
+        <w:t>. No necesariamente tenemos que tomar todos los valore como argumentos. Por ejemplo simplemente tomar el nombre y la edad, esto también nos sirve para seleccionar propiedades específica</w:t>
+      </w:r>
+      <w:r>
+        <w:t>s</w:t>
+      </w:r>
+      <w:r>
+        <w:t xml:space="preserve"> para la función del obj que vamos a tomar como argumento. </w:t>
+      </w:r>
+    </w:p>
+    <w:p>
+      <w:pPr>
+        <w:spacing w:after="0" w:line="240" w:lineRule="auto"/>
+      </w:pPr>
+      <w:proofErr w:type="gramStart"/>
+      <w:r>
+        <w:t>const</w:t>
+      </w:r>
+      <w:proofErr w:type="gramEnd"/>
+      <w:r>
+        <w:t xml:space="preserve"> actualizarPerfil = ({nombre, edad, nacionalidad, ubicacion}) =&gt; {</w:t>
+      </w:r>
+    </w:p>
+    <w:p>
+      <w:pPr>
+        <w:spacing w:after="0" w:line="240" w:lineRule="auto"/>
+      </w:pPr>
+      <w:r>
+        <w:t xml:space="preserve">        </w:t>
+      </w:r>
+      <w:proofErr w:type="gramStart"/>
+      <w:r>
+        <w:t>console.log(</w:t>
+      </w:r>
+      <w:proofErr w:type="gramEnd"/>
+      <w:r>
+        <w:t>nombre);</w:t>
+      </w:r>
+    </w:p>
+    <w:p>
+      <w:pPr>
+        <w:spacing w:after="0" w:line="240" w:lineRule="auto"/>
+      </w:pPr>
+      <w:r>
+        <w:t xml:space="preserve">        </w:t>
+      </w:r>
+      <w:proofErr w:type="gramStart"/>
+      <w:r>
+        <w:t>console.log(</w:t>
+      </w:r>
+      <w:proofErr w:type="gramEnd"/>
+      <w:r>
+        <w:t>edad);</w:t>
+      </w:r>
+    </w:p>
+    <w:p>
+      <w:pPr>
+        <w:spacing w:after="0" w:line="240" w:lineRule="auto"/>
+      </w:pPr>
+      <w:r>
+        <w:t xml:space="preserve">        </w:t>
+      </w:r>
+      <w:proofErr w:type="gramStart"/>
+      <w:r>
+        <w:t>console.log(</w:t>
+      </w:r>
+      <w:proofErr w:type="gramEnd"/>
+      <w:r>
+        <w:t>nacionalidad);</w:t>
+      </w:r>
+    </w:p>
+    <w:p>
+      <w:pPr>
+        <w:spacing w:after="0" w:line="240" w:lineRule="auto"/>
+      </w:pPr>
+      <w:r>
+        <w:t xml:space="preserve">        </w:t>
+      </w:r>
+      <w:proofErr w:type="gramStart"/>
+      <w:r>
+        <w:t>console.log(</w:t>
+      </w:r>
+      <w:proofErr w:type="gramEnd"/>
+      <w:r>
+        <w:t>ubicacion);</w:t>
+      </w:r>
+    </w:p>
+    <w:p>
+      <w:pPr>
+        <w:spacing w:after="0" w:line="240" w:lineRule="auto"/>
+      </w:pPr>
+      <w:r>
+        <w:t xml:space="preserve">      };  </w:t>
+      </w:r>
+    </w:p>
+    <w:p>
+      <w:pPr>
+        <w:spacing w:after="0" w:line="240" w:lineRule="auto"/>
+      </w:pPr>
+      <w:r>
+        <w:t xml:space="preserve">      </w:t>
+      </w:r>
+      <w:proofErr w:type="gramStart"/>
+      <w:r>
+        <w:t>actualizarPerfil(</w:t>
+      </w:r>
+      <w:proofErr w:type="gramEnd"/>
+      <w:r>
+        <w:t>nuevoPerfilCliente);</w:t>
+      </w:r>
+    </w:p>
+    <w:p>
+      <w:pPr>
+        <w:spacing w:after="0" w:line="240" w:lineRule="auto"/>
+      </w:pPr>
+      <w:r>
+        <w:t>Ahora vamos a ver otro ejercicio.</w:t>
+      </w:r>
+      <w:r>
+        <w:t xml:space="preserve"> Como pasar un obj con la sintaxis de desestructuración:</w:t>
+      </w:r>
+    </w:p>
+    <w:p>
+      <w:pPr>
+        <w:spacing w:after="0" w:line="240" w:lineRule="auto"/>
+      </w:pPr>
+      <w:r>
+        <w:t>D</w:t>
+      </w:r>
+      <w:r>
+        <w:t xml:space="preserve">efinimos un obj que se llame </w:t>
+      </w:r>
+      <w:r>
+        <w:t xml:space="preserve">estadísticas con sus propiedades y valores. </w:t>
+      </w:r>
+    </w:p>
+    <w:p>
+      <w:pPr>
+        <w:spacing w:after="0" w:line="240" w:lineRule="auto"/>
+      </w:pPr>
+      <w:proofErr w:type="gramStart"/>
+      <w:r>
+        <w:t>const</w:t>
+      </w:r>
+      <w:proofErr w:type="gramEnd"/>
+      <w:r>
+        <w:t xml:space="preserve"> estad</w:t>
+      </w:r>
+      <w:r>
+        <w:t>i</w:t>
+      </w:r>
+      <w:r>
+        <w:t>sticas = {</w:t>
+      </w:r>
+    </w:p>
+    <w:p>
+      <w:pPr>
+        <w:spacing w:after="0" w:line="240" w:lineRule="auto"/>
+      </w:pPr>
+      <w:r>
+        <w:t xml:space="preserve"> </w:t>
+      </w:r>
+      <w:proofErr w:type="gramStart"/>
+      <w:r>
+        <w:t>max</w:t>
+      </w:r>
+      <w:proofErr w:type="gramEnd"/>
+      <w:r>
+        <w:t>: 56.78,</w:t>
+      </w:r>
+    </w:p>
+    <w:p>
+      <w:pPr>
+        <w:spacing w:after="0" w:line="240" w:lineRule="auto"/>
+      </w:pPr>
+      <w:r>
+        <w:t xml:space="preserve"> </w:t>
+      </w:r>
+      <w:proofErr w:type="gramStart"/>
+      <w:r>
+        <w:t>desviacionEstandar</w:t>
+      </w:r>
+      <w:proofErr w:type="gramEnd"/>
+      <w:r>
+        <w:t>: 4.34,</w:t>
+      </w:r>
+    </w:p>
+    <w:p>
+      <w:pPr>
+        <w:spacing w:after="0" w:line="240" w:lineRule="auto"/>
+      </w:pPr>
+      <w:r>
+        <w:t xml:space="preserve"> </w:t>
+      </w:r>
+      <w:proofErr w:type="gramStart"/>
+      <w:r>
+        <w:t>mediana</w:t>
+      </w:r>
+      <w:proofErr w:type="gramEnd"/>
+      <w:r>
+        <w:t>: 34.54,</w:t>
+      </w:r>
+    </w:p>
+    <w:p>
+      <w:pPr>
+        <w:spacing w:after="0" w:line="240" w:lineRule="auto"/>
+      </w:pPr>
+      <w:r>
+        <w:t xml:space="preserve"> </w:t>
+      </w:r>
+      <w:proofErr w:type="gramStart"/>
+      <w:r>
+        <w:t>moda</w:t>
+      </w:r>
+      <w:proofErr w:type="gramEnd"/>
+      <w:r>
+        <w:t>: 23.87,</w:t>
+      </w:r>
+    </w:p>
+    <w:p>
+      <w:pPr>
+        <w:spacing w:after="0" w:line="240" w:lineRule="auto"/>
+      </w:pPr>
+      <w:r>
+        <w:t xml:space="preserve"> </w:t>
+      </w:r>
+      <w:proofErr w:type="gramStart"/>
+      <w:r>
+        <w:t>min</w:t>
+      </w:r>
+      <w:proofErr w:type="gramEnd"/>
+      <w:r>
+        <w:t>: -0.75,</w:t>
+      </w:r>
+    </w:p>
+    <w:p>
+      <w:pPr>
+        <w:spacing w:after="0" w:line="240" w:lineRule="auto"/>
+      </w:pPr>
+      <w:r>
+        <w:t xml:space="preserve"> </w:t>
+      </w:r>
+      <w:proofErr w:type="gramStart"/>
+      <w:r>
+        <w:t>promedio</w:t>
+      </w:r>
+      <w:proofErr w:type="gramEnd"/>
+      <w:r>
+        <w:t xml:space="preserve">: 35.85 </w:t>
+      </w:r>
+    </w:p>
+    <w:p>
+      <w:pPr>
+        <w:spacing w:after="0" w:line="240" w:lineRule="auto"/>
+      </w:pPr>
+      <w:r>
+        <w:t>};</w:t>
+      </w:r>
+      <w:r>
+        <w:t xml:space="preserve"> </w:t>
+      </w:r>
+    </w:p>
+    <w:p>
+      <w:pPr>
+        <w:spacing w:after="0" w:line="240" w:lineRule="auto"/>
+        <w:ind w:left="708"/>
+      </w:pPr>
+      <w:r>
+        <w:t>Ese obj</w:t>
+      </w:r>
+      <w:r>
+        <w:t>.</w:t>
+      </w:r>
+      <w:r>
+        <w:t xml:space="preserve"> </w:t>
+      </w:r>
+      <w:proofErr w:type="gramStart"/>
+      <w:r>
+        <w:t>lo</w:t>
+      </w:r>
+      <w:proofErr w:type="gramEnd"/>
+      <w:r>
+        <w:t xml:space="preserve"> podem</w:t>
+      </w:r>
+      <w:r>
+        <w:t>os pasar a una función flecha, d</w:t>
+      </w:r>
+      <w:r>
+        <w:t>igamos que inicialmente tenemos  esta función =&gt;flecha</w:t>
+      </w:r>
+      <w:r>
+        <w:t xml:space="preserve"> que calcula el punto medio del intervalo entre el máximo y el mínimo tomaría un parámetro que se llama estadística</w:t>
+      </w:r>
+      <w:r>
+        <w:t>s</w:t>
+      </w:r>
+      <w:r>
+        <w:t xml:space="preserve"> que no tiene nada que ver con el nombre del obj.</w:t>
+      </w:r>
+      <w:r>
+        <w:t xml:space="preserve"> Y que vamos hacer con esas estadisticas</w:t>
+      </w:r>
+      <w:proofErr w:type="gramStart"/>
+      <w:r>
+        <w:t>?</w:t>
+      </w:r>
+      <w:proofErr w:type="gramEnd"/>
+      <w:r>
+        <w:t xml:space="preserve"> Vamos a tomar el max y el minimo lo vamos a sumar para luego dividirlo en 2.0</w:t>
+      </w:r>
+      <w:r>
+        <w:t>. Eso es lo que va hacer la función =&gt;flecha.</w:t>
+      </w:r>
+    </w:p>
+    <w:p>
+      <w:pPr>
+        <w:spacing w:after="0" w:line="240" w:lineRule="auto"/>
+        <w:ind w:left="708"/>
+      </w:pPr>
+      <w:proofErr w:type="gramStart"/>
+      <w:r>
+        <w:t>const</w:t>
+      </w:r>
+      <w:proofErr w:type="gramEnd"/>
+      <w:r>
+        <w:t xml:space="preserve"> mitad =  (p_E) =&gt; (p_E.max + p_E.min) / 2.0; </w:t>
+      </w:r>
+      <w:r>
+        <w:t xml:space="preserve"> </w:t>
+      </w:r>
+    </w:p>
+    <w:p>
+      <w:pPr>
+        <w:spacing w:after="0" w:line="240" w:lineRule="auto"/>
+        <w:ind w:left="708"/>
+      </w:pPr>
+      <w:r>
+        <w:t>Pero como podemos reescribir esta función usando la sintaxis de desestructuración</w:t>
+      </w:r>
+      <w:r>
+        <w:t xml:space="preserve">. Lo primero que tenemos que analizar es que propiedades de ese obj vamos a necesitar en la </w:t>
+      </w:r>
+      <w:r>
+        <w:t>función, max y min en este caso asique simplemente escribimos esas propiedades en la lista de parámetros rodeadas por llaves</w:t>
+      </w:r>
+      <w:r>
+        <w:t xml:space="preserve">  (</w:t>
+      </w:r>
+      <w:r>
+        <w:t>{max, min}</w:t>
+      </w:r>
+      <w:r>
+        <w:t xml:space="preserve">) </w:t>
+      </w:r>
+      <w:r>
+        <w:t xml:space="preserve"> y como ya son variables con la que podemos trabajar en nuestra función, remplazamos  esto </w:t>
+      </w:r>
+      <w:r>
+        <w:t>=&gt; (</w:t>
+      </w:r>
+      <w:r>
+        <w:t>ma</w:t>
+      </w:r>
+      <w:r>
+        <w:t>x + min) / 2.0;</w:t>
+      </w:r>
+      <w:r>
+        <w:t xml:space="preserve"> Y ahora la </w:t>
+      </w:r>
+      <w:r>
+        <w:t>sintaxis</w:t>
+      </w:r>
+      <w:r>
+        <w:t xml:space="preserve"> </w:t>
+      </w:r>
+      <w:r>
+        <w:t>es la siguiente</w:t>
+      </w:r>
+    </w:p>
+    <w:p>
+      <w:pPr>
+        <w:spacing w:after="0" w:line="240" w:lineRule="auto"/>
+        <w:ind w:left="708"/>
+      </w:pPr>
+      <w:proofErr w:type="gramStart"/>
+      <w:r>
+        <w:t>const</w:t>
+      </w:r>
+      <w:proofErr w:type="gramEnd"/>
+      <w:r>
+        <w:t xml:space="preserve"> mitad =  (</w:t>
+      </w:r>
+      <w:r>
+        <w:t>max, min</w:t>
+      </w:r>
+      <w:r>
+        <w:t>) =&gt; (max + min) / 2.0;</w:t>
+      </w:r>
+      <w:r>
+        <w:t xml:space="preserve"> </w:t>
+      </w:r>
+      <w:r>
+        <w:t xml:space="preserve">Esto va asgnar los parámetros a sus variables correspondiente. </w:t>
+      </w:r>
+      <w:r>
+        <w:t>Nota: el paréntesis a la izquierda</w:t>
+      </w:r>
+      <w:r>
+        <w:t xml:space="preserve"> de</w:t>
+      </w:r>
+      <w:r>
+        <w:t xml:space="preserve"> =&gt;</w:t>
+      </w:r>
+      <w:r>
+        <w:t xml:space="preserve"> </w:t>
+      </w:r>
+      <w:r>
+        <w:t>son variables y a la derecha son parámetros</w:t>
+      </w:r>
+      <w:r>
+        <w:t xml:space="preserve">. Llamamos a la función mitad pasando el objeto estadística </w:t>
+      </w:r>
+      <w:proofErr w:type="gramStart"/>
+      <w:r>
+        <w:t>console.log(</w:t>
+      </w:r>
+      <w:proofErr w:type="gramEnd"/>
+      <w:r>
+        <w:t>mitad(estadistica));</w:t>
+      </w:r>
+      <w:r>
+        <w:t xml:space="preserve"> </w:t>
+      </w:r>
+      <w:r>
+        <w:t xml:space="preserve"> </w:t>
+      </w:r>
+      <w:r>
+        <w:t xml:space="preserve">  </w:t>
+      </w:r>
+      <w:r>
+        <w:t xml:space="preserve"> </w:t>
+      </w:r>
+    </w:p>
+    <w:p>
+      <w:pPr>
+        <w:spacing w:after="0" w:line="240" w:lineRule="auto"/>
+        <w:rPr>
+          <w:b/>
+          <w:sz w:val="24"/>
+          <w:szCs w:val="24"/>
+        </w:rPr>
+      </w:pPr>
+      <w:r>
+        <w:rPr>
+          <w:b/>
+          <w:sz w:val="24"/>
+          <w:szCs w:val="24"/>
+        </w:rPr>
+        <w:t xml:space="preserve">//const mitad =  (p_E) =&gt; (p_E.max + p_E.min) / 2.0; </w:t>
+      </w:r>
+    </w:p>
+    <w:p>
+      <w:pPr>
+        <w:spacing w:after="0" w:line="240" w:lineRule="auto"/>
+        <w:rPr>
+          <w:b/>
+          <w:sz w:val="24"/>
+          <w:szCs w:val="24"/>
+        </w:rPr>
+      </w:pPr>
+      <w:proofErr w:type="gramStart"/>
+      <w:r>
+        <w:rPr>
+          <w:b/>
+          <w:sz w:val="24"/>
+          <w:szCs w:val="24"/>
+        </w:rPr>
+        <w:t>c</w:t>
+      </w:r>
+      <w:r>
+        <w:rPr>
+          <w:b/>
+          <w:sz w:val="24"/>
+          <w:szCs w:val="24"/>
+        </w:rPr>
+        <w:t>onst</w:t>
+      </w:r>
+      <w:proofErr w:type="gramEnd"/>
+      <w:r>
+        <w:rPr>
+          <w:b/>
+          <w:sz w:val="24"/>
+          <w:szCs w:val="24"/>
+        </w:rPr>
+        <w:t xml:space="preserve"> mitad = ({max, min}) =&gt; (max + min) / 2.0;//Esto remplaza el comentario de lo de arriba  </w:t>
+      </w:r>
+    </w:p>
+    <w:p>
+      <w:pPr>
+        <w:spacing w:after="0" w:line="240" w:lineRule="auto"/>
+        <w:rPr>
+          <w:b/>
+          <w:sz w:val="24"/>
+          <w:szCs w:val="24"/>
+        </w:rPr>
+      </w:pPr>
+      <w:r>
+        <w:rPr>
+          <w:b/>
+          <w:sz w:val="24"/>
+          <w:szCs w:val="24"/>
+        </w:rPr>
+        <w:t>console.log(mitad(estadisticas));//llamamos a la funcion=&gt; mitad pasando el obj estadistica y</w:t>
+      </w:r>
+    </w:p>
+    <w:p>
+      <w:pPr>
+        <w:spacing w:after="0" w:line="240" w:lineRule="auto"/>
+        <w:rPr>
+          <w:b/>
+          <w:sz w:val="24"/>
+          <w:szCs w:val="24"/>
+        </w:rPr>
+      </w:pPr>
+      <w:r>
+        <w:rPr>
+          <w:b/>
+          <w:sz w:val="24"/>
+          <w:szCs w:val="24"/>
+        </w:rPr>
+        <w:t xml:space="preserve">// </w:t>
+      </w:r>
+      <w:proofErr w:type="gramStart"/>
+      <w:r>
+        <w:rPr>
+          <w:b/>
+          <w:sz w:val="24"/>
+          <w:szCs w:val="24"/>
+        </w:rPr>
+        <w:t>el</w:t>
+      </w:r>
+      <w:proofErr w:type="gramEnd"/>
+      <w:r>
+        <w:rPr>
+          <w:b/>
+          <w:sz w:val="24"/>
+          <w:szCs w:val="24"/>
+        </w:rPr>
+        <w:t xml:space="preserve"> resultado promedio es 28.015</w:t>
+      </w:r>
+    </w:p>
+    <w:p>
+      <w:pPr>
+        <w:spacing w:after="0" w:line="240" w:lineRule="auto"/>
+        <w:rPr>
+          <w:b/>
+          <w:sz w:val="24"/>
+          <w:szCs w:val="24"/>
+        </w:rPr>
+      </w:pPr>
+      <w:r>
+        <w:rPr>
+          <w:b/>
+          <w:sz w:val="24"/>
+          <w:szCs w:val="24"/>
+        </w:rPr>
+        <w:t>Plantillas Literales</w:t>
+      </w:r>
+      <w:r>
+        <w:rPr>
+          <w:b/>
+          <w:sz w:val="24"/>
+          <w:szCs w:val="24"/>
+        </w:rPr>
+        <w:t>:</w:t>
+      </w:r>
+    </w:p>
+    <w:p>
+      <w:pPr>
+        <w:spacing w:after="0" w:line="240" w:lineRule="auto"/>
+      </w:pPr>
+      <w:r>
+        <w:t xml:space="preserve">Ahora vamos hablar de </w:t>
+      </w:r>
+      <w:r>
+        <w:t>un tipo especial de</w:t>
+      </w:r>
+      <w:r>
+        <w:t xml:space="preserve"> cadena </w:t>
+      </w:r>
+      <w:r>
+        <w:t>de caracteres que nos permite crear cadenas con varias líneas y remplazar los valores de las variables que necesitemos fácilmente en una cadena</w:t>
+      </w:r>
+      <w:r>
+        <w:t>.</w:t>
+      </w:r>
+    </w:p>
+    <w:p>
+      <w:pPr>
+        <w:spacing w:after="0" w:line="240" w:lineRule="auto"/>
+      </w:pPr>
+      <w:r>
+        <w:t>Plantillas literales o plantillas de cadenas</w:t>
+      </w:r>
+    </w:p>
+    <w:p>
+      <w:pPr>
+        <w:spacing w:after="0" w:line="240" w:lineRule="auto"/>
+      </w:pPr>
+      <w:r>
+        <w:t>Características</w:t>
+      </w:r>
+      <w:r>
+        <w:t>:</w:t>
+      </w:r>
+    </w:p>
+    <w:p>
+      <w:pPr>
+        <w:spacing w:after="0" w:line="240" w:lineRule="auto"/>
+      </w:pPr>
+      <w:r>
+        <w:t>- Se usa el a</w:t>
+      </w:r>
+      <w:r>
+        <w:t>c</w:t>
+      </w:r>
+      <w:r>
+        <w:t>ento invertido</w:t>
+      </w:r>
+      <w:r>
+        <w:t xml:space="preserve"> →backtick este símbolo</w:t>
+      </w:r>
+      <w:r>
+        <w:t xml:space="preserve"> </w:t>
+      </w:r>
+      <w:r>
+        <w:rPr>
+          <w:b/>
+          <w:sz w:val="24"/>
+          <w:szCs w:val="24"/>
+        </w:rPr>
+        <w:t xml:space="preserve"> </w:t>
+      </w:r>
+      <w:proofErr w:type="gramStart"/>
+      <w:r>
+        <w:rPr>
+          <w:b/>
+          <w:sz w:val="24"/>
+          <w:szCs w:val="24"/>
+        </w:rPr>
+        <w:t>‘</w:t>
+      </w:r>
+      <w:r>
+        <w:t xml:space="preserve"> </w:t>
+      </w:r>
+      <w:r>
+        <w:t xml:space="preserve"> </w:t>
+      </w:r>
+      <w:r>
+        <w:t>en</w:t>
+      </w:r>
+      <w:proofErr w:type="gramEnd"/>
+      <w:r>
+        <w:t xml:space="preserve"> lugar de comillas.</w:t>
+      </w:r>
+    </w:p>
+    <w:p>
+      <w:pPr>
+        <w:spacing w:after="0" w:line="240" w:lineRule="auto"/>
+      </w:pPr>
+      <w:r>
+        <w:t>- Pueden contener comillas simples y dobles.</w:t>
+      </w:r>
+    </w:p>
+    <w:p>
+      <w:pPr>
+        <w:spacing w:after="0" w:line="240" w:lineRule="auto"/>
+      </w:pPr>
+      <w:r>
+        <w:t>- Las líneas se preservan como se escriben en el código.</w:t>
+      </w:r>
+    </w:p>
+    <w:p>
+      <w:pPr>
+        <w:spacing w:after="0" w:line="240" w:lineRule="auto"/>
+      </w:pPr>
+      <w:r>
+        <w:t>- Para remplazar una variable se escribe $</w:t>
+      </w:r>
+      <w:r>
+        <w:t>{</w:t>
+      </w:r>
+      <w:r>
+        <w:t>variable</w:t>
+      </w:r>
+      <w:r>
+        <w:t>}</w:t>
+      </w:r>
+      <w:r>
+        <w:t>.</w:t>
+      </w:r>
+    </w:p>
+    <w:p>
+      <w:pPr>
+        <w:spacing w:after="0" w:line="240" w:lineRule="auto"/>
+      </w:pPr>
+      <w:r>
+        <w:t>- Dentro de $</w:t>
+      </w:r>
+      <w:r>
+        <w:t>{}</w:t>
+      </w:r>
+      <w:r>
+        <w:t xml:space="preserve"> también puedes escribir expresiones.</w:t>
+      </w:r>
+      <w:r>
+        <w:t xml:space="preserve"> * </w:t>
+      </w:r>
+      <w:proofErr w:type="gramStart"/>
+      <w:r>
+        <w:t>variables</w:t>
+      </w:r>
+      <w:proofErr w:type="gramEnd"/>
+      <w:r>
+        <w:t xml:space="preserve">  x 2  o sumar un</w:t>
+      </w:r>
+      <w:r>
+        <w:t xml:space="preserve"> </w:t>
+      </w:r>
+      <w:r>
+        <w:t xml:space="preserve">valor el resulta se va a remplazar en la c </w:t>
+      </w:r>
+    </w:p>
+    <w:p>
+      <w:pPr>
+        <w:spacing w:after="0" w:line="240" w:lineRule="auto"/>
+      </w:pPr>
+      <w:r>
+        <w:lastRenderedPageBreak/>
+        <w:t>Veamos algunos ejemplos: Si definimos una variable con un valor inicial 6</w:t>
+      </w:r>
+      <w:r>
+        <w:t xml:space="preserve"> var  a = 6</w:t>
+      </w:r>
+      <w:r>
+        <w:t xml:space="preserve">  y mostramos una plantilla de cadena nótese que lo primero que usamos es backtick</w:t>
+      </w:r>
+      <w:r>
+        <w:t xml:space="preserve"> </w:t>
+      </w:r>
+      <w:r>
+        <w:t xml:space="preserve"> </w:t>
+      </w:r>
+      <w:proofErr w:type="gramStart"/>
+      <w:r>
+        <w:t>console.log(</w:t>
+      </w:r>
+      <w:proofErr w:type="gramEnd"/>
+      <w:r>
+        <w:t>‘</w:t>
+      </w:r>
+      <w:r>
+        <w:t>El sobrino cumple ${a}</w:t>
+      </w:r>
+      <w:r>
+        <w:t xml:space="preserve"> ’)</w:t>
+      </w:r>
+      <w:r>
+        <w:t xml:space="preserve"> normalmente hubiésemos  concatenado la cadena con la variable→console.log(“</w:t>
+      </w:r>
+      <w:r>
+        <w:t xml:space="preserve">El </w:t>
+      </w:r>
+      <w:r>
+        <w:t xml:space="preserve">sobrino cumple  ” + </w:t>
+      </w:r>
+      <w:r>
+        <w:t>a)</w:t>
+      </w:r>
+      <w:r>
+        <w:t>; pero con las plantillas de cadenas</w:t>
+      </w:r>
+      <w:r>
+        <w:t xml:space="preserve"> o plantillas literales</w:t>
+      </w:r>
+      <w:r>
+        <w:t xml:space="preserve"> ya es mucho </w:t>
+      </w:r>
+      <w:r>
+        <w:t>más</w:t>
+      </w:r>
+      <w:r>
+        <w:t xml:space="preserve"> fácil </w:t>
+      </w:r>
+      <w:r>
+        <w:t>remplazar</w:t>
+      </w:r>
+      <w:r>
+        <w:t xml:space="preserve"> una variable</w:t>
+      </w:r>
+      <w:r>
+        <w:t>.</w:t>
+      </w:r>
+    </w:p>
+    <w:p>
+      <w:pPr>
+        <w:spacing w:after="0" w:line="240" w:lineRule="auto"/>
+      </w:pPr>
+      <w:proofErr w:type="gramStart"/>
+      <w:r>
+        <w:t>var</w:t>
+      </w:r>
+      <w:proofErr w:type="gramEnd"/>
+      <w:r>
+        <w:t xml:space="preserve"> pL = 6</w:t>
+      </w:r>
+    </w:p>
+    <w:p>
+      <w:pPr>
+        <w:spacing w:after="0" w:line="240" w:lineRule="auto"/>
+      </w:pPr>
+      <w:proofErr w:type="gramStart"/>
+      <w:r>
+        <w:t>console.log(</w:t>
+      </w:r>
+      <w:proofErr w:type="gramEnd"/>
+      <w:r>
+        <w:t>`El sobrino cumple ${pL}`);//backtick cadena y remplazo de variable</w:t>
+      </w:r>
+    </w:p>
+    <w:p>
+      <w:pPr>
+        <w:spacing w:after="0" w:line="240" w:lineRule="auto"/>
+      </w:pPr>
+      <w:r>
+        <w:t>Vea</w:t>
+      </w:r>
+      <w:r>
+        <w:t>mos o</w:t>
+      </w:r>
+      <w:r>
+        <w:t>t</w:t>
+      </w:r>
+      <w:r>
+        <w:t>r</w:t>
+      </w:r>
+      <w:r>
+        <w:t>o ejemplo con una cadena de caracteres:</w:t>
+      </w:r>
+    </w:p>
+    <w:p>
+      <w:pPr>
+        <w:spacing w:after="0" w:line="240" w:lineRule="auto"/>
+      </w:pPr>
+      <w:r>
+        <w:t>//Ej1</w:t>
+      </w:r>
+    </w:p>
+    <w:p>
+      <w:pPr>
+        <w:spacing w:after="0" w:line="240" w:lineRule="auto"/>
+      </w:pPr>
+      <w:r>
+        <w:t xml:space="preserve">      </w:t>
+      </w:r>
+      <w:proofErr w:type="gramStart"/>
+      <w:r>
+        <w:t>var</w:t>
+      </w:r>
+      <w:proofErr w:type="gramEnd"/>
+      <w:r>
+        <w:t xml:space="preserve"> pL = 6;</w:t>
+      </w:r>
+    </w:p>
+    <w:p>
+      <w:pPr>
+        <w:spacing w:after="0" w:line="240" w:lineRule="auto"/>
+      </w:pPr>
+      <w:r>
+        <w:t xml:space="preserve">      </w:t>
+      </w:r>
+      <w:proofErr w:type="gramStart"/>
+      <w:r>
+        <w:t>console.log(</w:t>
+      </w:r>
+      <w:proofErr w:type="gramEnd"/>
+      <w:r>
+        <w:t xml:space="preserve">`El sobrino cumple ${pL}`);//backtick cadena y remplazo de variable </w:t>
+      </w:r>
+    </w:p>
+    <w:p>
+      <w:pPr>
+        <w:spacing w:after="0" w:line="240" w:lineRule="auto"/>
+      </w:pPr>
+      <w:r>
+        <w:t xml:space="preserve">      //Ej2</w:t>
+      </w:r>
+    </w:p>
+    <w:p>
+      <w:pPr>
+        <w:spacing w:after="0" w:line="240" w:lineRule="auto"/>
+      </w:pPr>
+      <w:r>
+        <w:t xml:space="preserve">      </w:t>
+      </w:r>
+      <w:proofErr w:type="gramStart"/>
+      <w:r>
+        <w:t>var</w:t>
+      </w:r>
+      <w:proofErr w:type="gramEnd"/>
+      <w:r>
+        <w:t xml:space="preserve"> _nombre = "Nora";</w:t>
+      </w:r>
+    </w:p>
+    <w:p>
+      <w:pPr>
+        <w:spacing w:after="0" w:line="240" w:lineRule="auto"/>
+      </w:pPr>
+      <w:r>
+        <w:t xml:space="preserve">      </w:t>
+      </w:r>
+      <w:proofErr w:type="gramStart"/>
+      <w:r>
+        <w:t>var</w:t>
+      </w:r>
+      <w:proofErr w:type="gramEnd"/>
+      <w:r>
+        <w:t xml:space="preserve"> _edad = 15;</w:t>
+      </w:r>
+    </w:p>
+    <w:p>
+      <w:pPr>
+        <w:spacing w:after="0" w:line="240" w:lineRule="auto"/>
+      </w:pPr>
+      <w:r>
+        <w:t xml:space="preserve">      </w:t>
+      </w:r>
+      <w:proofErr w:type="gramStart"/>
+      <w:r>
+        <w:t>console.log(</w:t>
+      </w:r>
+      <w:proofErr w:type="gramEnd"/>
+      <w:r>
+        <w:t>`Mi nombre es ${_nombre} y cumplo ${_edad} años`);</w:t>
+      </w:r>
+    </w:p>
+    <w:p>
+      <w:pPr>
+        <w:spacing w:after="0" w:line="240" w:lineRule="auto"/>
+      </w:pPr>
+      <w:r>
+        <w:t xml:space="preserve">      </w:t>
+      </w:r>
+      <w:r>
+        <w:t xml:space="preserve">También podemos remplazar otros tipos de datos, por ejemplos </w:t>
+      </w:r>
+      <w:proofErr w:type="gramStart"/>
+      <w:r>
+        <w:t>array .</w:t>
+      </w:r>
+      <w:proofErr w:type="gramEnd"/>
+      <w:r>
+        <w:t xml:space="preserve"> </w:t>
+      </w:r>
+    </w:p>
+    <w:p>
+      <w:pPr>
+        <w:spacing w:after="0" w:line="240" w:lineRule="auto"/>
+      </w:pPr>
+      <w:r>
+        <w:t xml:space="preserve"> </w:t>
+      </w:r>
+      <w:r>
+        <w:t xml:space="preserve">    //EJ3</w:t>
+      </w:r>
+    </w:p>
+    <w:p>
+      <w:pPr>
+        <w:spacing w:after="0" w:line="240" w:lineRule="auto"/>
+      </w:pPr>
+      <w:r>
+        <w:t xml:space="preserve">      </w:t>
+      </w:r>
+      <w:proofErr w:type="gramStart"/>
+      <w:r>
+        <w:t>var</w:t>
+      </w:r>
+      <w:proofErr w:type="gramEnd"/>
+      <w:r>
+        <w:t xml:space="preserve"> otroArray = [1,2,3,4,5];</w:t>
+      </w:r>
+    </w:p>
+    <w:p>
+      <w:pPr>
+        <w:spacing w:after="0" w:line="240" w:lineRule="auto"/>
+      </w:pPr>
+      <w:r>
+        <w:t xml:space="preserve">      </w:t>
+      </w:r>
+      <w:proofErr w:type="gramStart"/>
+      <w:r>
+        <w:t>console.log(</w:t>
+      </w:r>
+      <w:proofErr w:type="gramEnd"/>
+      <w:r>
+        <w:t>`El array es ${</w:t>
+      </w:r>
+      <w:r>
+        <w:t>JSON.stringify(</w:t>
+      </w:r>
+      <w:r>
+        <w:t>otroArray</w:t>
+      </w:r>
+      <w:r>
+        <w:t>)</w:t>
+      </w:r>
+      <w:r>
+        <w:t xml:space="preserve">}`); </w:t>
+      </w:r>
+    </w:p>
+    <w:p>
+      <w:pPr>
+        <w:spacing w:after="0" w:line="240" w:lineRule="auto"/>
+      </w:pPr>
+      <w:r>
+        <w:t xml:space="preserve">Si queremos mostrar el array de una forma más presentable podemos usar </w:t>
+      </w:r>
+      <w:r>
+        <w:t xml:space="preserve">este método JSON.stringify cuyo resultado        se mostra envuelto en []. También podemos remplazar el valor de las propiedades de un obj. </w:t>
+      </w:r>
+    </w:p>
+    <w:p>
+      <w:pPr>
+        <w:spacing w:after="0" w:line="240" w:lineRule="auto"/>
+      </w:pPr>
+      <w:r>
+        <w:t xml:space="preserve"> </w:t>
+      </w:r>
+      <w:r>
+        <w:t>//Ej4</w:t>
+      </w:r>
+    </w:p>
+    <w:p>
+      <w:pPr>
+        <w:spacing w:after="0" w:line="240" w:lineRule="auto"/>
+      </w:pPr>
+      <w:r>
+        <w:t xml:space="preserve">      </w:t>
+      </w:r>
+      <w:proofErr w:type="gramStart"/>
+      <w:r>
+        <w:t>var</w:t>
+      </w:r>
+      <w:proofErr w:type="gramEnd"/>
+      <w:r>
+        <w:t xml:space="preserve"> persona = {</w:t>
+      </w:r>
+    </w:p>
+    <w:p>
+      <w:pPr>
+        <w:spacing w:after="0" w:line="240" w:lineRule="auto"/>
+      </w:pPr>
+      <w:r>
+        <w:t xml:space="preserve">        </w:t>
+      </w:r>
+      <w:proofErr w:type="gramStart"/>
+      <w:r>
+        <w:t>alumno</w:t>
+      </w:r>
+      <w:proofErr w:type="gramEnd"/>
+      <w:r>
+        <w:t>:"Daniel Muños",</w:t>
+      </w:r>
+    </w:p>
+    <w:p>
+      <w:pPr>
+        <w:spacing w:after="0" w:line="240" w:lineRule="auto"/>
+      </w:pPr>
+      <w:r>
+        <w:t xml:space="preserve">        </w:t>
+      </w:r>
+      <w:proofErr w:type="gramStart"/>
+      <w:r>
+        <w:t>edad</w:t>
+      </w:r>
+      <w:proofErr w:type="gramEnd"/>
+      <w:r>
+        <w:t>: 12</w:t>
+      </w:r>
+    </w:p>
+    <w:p>
+      <w:pPr>
+        <w:spacing w:after="0" w:line="240" w:lineRule="auto"/>
+      </w:pPr>
+      <w:r>
+        <w:t xml:space="preserve">      };</w:t>
+      </w:r>
+    </w:p>
+    <w:p>
+      <w:pPr>
+        <w:spacing w:after="0" w:line="240" w:lineRule="auto"/>
+      </w:pPr>
+      <w:r>
+        <w:t xml:space="preserve">Ahora tenemos un obj </w:t>
+      </w:r>
+      <w:r>
+        <w:t xml:space="preserve"> en lugar de variables individuales o variables separadas. Con un obj también podemos cambiar una plantilla </w:t>
+      </w:r>
+      <w:proofErr w:type="gramStart"/>
+      <w:r>
+        <w:t>literal .</w:t>
+      </w:r>
+      <w:proofErr w:type="gramEnd"/>
+      <w:r>
+        <w:t xml:space="preserve"> Vamos a ver otra variación, en lugar de escribir la plantilla literal directamente en consol.log podemos asígnale a una variable const  SALUDO  = `` seguido del = y backtick</w:t>
+      </w:r>
+      <w:r>
+        <w:t xml:space="preserve">,  </w:t>
+      </w:r>
+      <w:r>
+        <w:t>en este caso actúa como una constante por</w:t>
+      </w:r>
+      <w:r>
+        <w:t xml:space="preserve"> eso la escribimos en mayúscula, bien ya creamos nuestra plantilla que va a ser asignada a nuestra variable</w:t>
+      </w:r>
+      <w:r>
+        <w:t>. Como lo hacemos</w:t>
+      </w:r>
+      <w:proofErr w:type="gramStart"/>
+      <w:r>
+        <w:t>?</w:t>
+      </w:r>
+      <w:proofErr w:type="gramEnd"/>
+      <w:r>
+        <w:t xml:space="preserve"> Con notación de punto `Hola mi nombre es ${persona.</w:t>
+      </w:r>
+      <w:r>
+        <w:t>alumno</w:t>
+      </w:r>
+      <w:proofErr w:type="gramStart"/>
+      <w:r>
+        <w:t>}`</w:t>
+      </w:r>
+      <w:proofErr w:type="gramEnd"/>
+      <w:r>
+        <w:t xml:space="preserve"> el nombre de la variable que contiene el obj seguido de la propiedad</w:t>
+      </w:r>
+      <w:r>
+        <w:t xml:space="preserve"> de igual forma acedemos a edad</w:t>
+      </w:r>
+      <w:r>
+        <w:t xml:space="preserve"> </w:t>
+      </w:r>
+      <w:r>
+        <w:t>${persona.</w:t>
+      </w:r>
+      <w:r>
+        <w:t>edad</w:t>
+      </w:r>
+      <w:r>
+        <w:t>}</w:t>
+      </w:r>
+      <w:r>
+        <w:t xml:space="preserve"> </w:t>
+      </w:r>
+    </w:p>
+    <w:p>
+      <w:pPr>
+        <w:spacing w:after="0" w:line="240" w:lineRule="auto"/>
+        <w:rPr>
+          <w:b/>
+          <w:sz w:val="24"/>
+          <w:szCs w:val="24"/>
+        </w:rPr>
+      </w:pPr>
+      <w:r>
+        <w:rPr>
+          <w:b/>
+          <w:sz w:val="24"/>
+          <w:szCs w:val="24"/>
+        </w:rPr>
+        <w:t>Crear Objeto de Forma Concisa:</w:t>
+      </w:r>
+    </w:p>
+    <w:p>
+      <w:pPr>
+        <w:spacing w:after="0" w:line="240" w:lineRule="auto"/>
+      </w:pPr>
+      <w:r>
+        <w:t xml:space="preserve">Declaramos una constante que se le va a signar una función =&gt; que se llama crearPersona que contiene tres </w:t>
+      </w:r>
+      <w:r>
+        <w:t xml:space="preserve">parámetros esa función va a retornar un obj. Esto es una forma de crear objeto en nuestro programa. Cuando llames a la función nos va a retornar un obj. </w:t>
+      </w:r>
+      <w:proofErr w:type="gramStart"/>
+      <w:r>
+        <w:t>con</w:t>
+      </w:r>
+      <w:proofErr w:type="gramEnd"/>
+      <w:r>
+        <w:t xml:space="preserve"> los valores de los </w:t>
+      </w:r>
+      <w:r>
+        <w:t>parámetros, esta va a ser la estructura del objeto</w:t>
+      </w:r>
+    </w:p>
+    <w:p>
+      <w:pPr>
+        <w:spacing w:after="0" w:line="240" w:lineRule="auto"/>
+      </w:pPr>
+      <w:proofErr w:type="gramStart"/>
+      <w:r>
+        <w:t>const</w:t>
+      </w:r>
+      <w:proofErr w:type="gramEnd"/>
+      <w:r>
+        <w:t xml:space="preserve"> crearPersona = (p_Nombre, p_Edad, p_Idioma) =&gt;{</w:t>
+      </w:r>
+    </w:p>
+    <w:p>
+      <w:pPr>
+        <w:spacing w:after="0" w:line="240" w:lineRule="auto"/>
+      </w:pPr>
+      <w:r>
+        <w:t xml:space="preserve">  </w:t>
+      </w:r>
+      <w:proofErr w:type="gramStart"/>
+      <w:r>
+        <w:t>return</w:t>
+      </w:r>
+      <w:proofErr w:type="gramEnd"/>
+      <w:r>
+        <w:t xml:space="preserve"> {</w:t>
+      </w:r>
+    </w:p>
+    <w:p>
+      <w:pPr>
+        <w:spacing w:after="0" w:line="240" w:lineRule="auto"/>
+      </w:pPr>
+      <w:r>
+        <w:t xml:space="preserve">    </w:t>
+      </w:r>
+      <w:r>
+        <w:t>p_Nombre</w:t>
+      </w:r>
+      <w:r>
+        <w:t>: p</w:t>
+      </w:r>
+      <w:r>
+        <w:t>_Nombre</w:t>
+      </w:r>
+      <w:r>
+        <w:t xml:space="preserve">, </w:t>
+      </w:r>
+    </w:p>
+    <w:p>
+      <w:pPr>
+        <w:spacing w:after="0" w:line="240" w:lineRule="auto"/>
+      </w:pPr>
+      <w:r>
+        <w:t xml:space="preserve">   </w:t>
+      </w:r>
+      <w:r>
+        <w:t>p_Edad</w:t>
+      </w:r>
+      <w:r>
+        <w:t>: p</w:t>
+      </w:r>
+      <w:r>
+        <w:t>_Edad</w:t>
+      </w:r>
+      <w:r>
+        <w:t xml:space="preserve">, </w:t>
+      </w:r>
+    </w:p>
+    <w:p>
+      <w:pPr>
+        <w:spacing w:after="0" w:line="240" w:lineRule="auto"/>
+      </w:pPr>
+      <w:r>
+        <w:t xml:space="preserve">  </w:t>
+      </w:r>
+      <w:r>
+        <w:t>p_Idioma</w:t>
+      </w:r>
+      <w:r>
+        <w:t>: p</w:t>
+      </w:r>
+      <w:r>
+        <w:t>_Idioma</w:t>
+      </w:r>
+    </w:p>
+    <w:p>
+      <w:pPr>
+        <w:spacing w:after="0" w:line="240" w:lineRule="auto"/>
+      </w:pPr>
+      <w:r>
+        <w:t xml:space="preserve">  };</w:t>
+      </w:r>
+      <w:r>
+        <w:t xml:space="preserve">        </w:t>
+      </w:r>
+    </w:p>
+    <w:p>
+      <w:pPr>
+        <w:spacing w:after="0" w:line="240" w:lineRule="auto"/>
+      </w:pPr>
+      <w:r>
+        <w:t>}</w:t>
+      </w:r>
+      <w:r>
+        <w:t>;</w:t>
+      </w:r>
+    </w:p>
+    <w:p>
+      <w:pPr>
+        <w:spacing w:after="0" w:line="240" w:lineRule="auto"/>
+      </w:pPr>
+      <w:proofErr w:type="gramStart"/>
+      <w:r>
+        <w:t>console.log(</w:t>
+      </w:r>
+      <w:proofErr w:type="gramEnd"/>
+      <w:r>
+        <w:t>crearPersona("Leonel Messi", 36, "Español"));</w:t>
+      </w:r>
+    </w:p>
+    <w:p>
+      <w:pPr>
+        <w:spacing w:after="0" w:line="240" w:lineRule="auto"/>
+      </w:pPr>
+      <w:r>
+        <w:t xml:space="preserve">El resultado veremos </w:t>
+      </w:r>
+      <w:r>
+        <w:t>el obj.</w:t>
+      </w:r>
+      <w:r>
+        <w:t xml:space="preserve"> </w:t>
+      </w:r>
+      <w:proofErr w:type="gramStart"/>
+      <w:r>
+        <w:t>{ p</w:t>
+      </w:r>
+      <w:proofErr w:type="gramEnd"/>
+      <w:r>
+        <w:t>_Nombre: 'Leonel Messi', p_Edad: 36, p_Idioma: 'Español' }</w:t>
+      </w:r>
+    </w:p>
+    <w:p>
+      <w:pPr>
+        <w:spacing w:after="0" w:line="240" w:lineRule="auto"/>
+      </w:pPr>
+      <w:r>
+        <w:t xml:space="preserve">Pero veremos una forma </w:t>
+      </w:r>
+      <w:r>
+        <w:t>más</w:t>
+      </w:r>
+      <w:r>
+        <w:t xml:space="preserve"> concisa de </w:t>
+      </w:r>
+      <w:r>
+        <w:t>escribir</w:t>
+      </w:r>
+      <w:r>
+        <w:t xml:space="preserve"> esta función flecha</w:t>
+      </w:r>
+      <w:r>
+        <w:t xml:space="preserve"> en una sola </w:t>
+      </w:r>
+      <w:r>
+        <w:t>línea</w:t>
+      </w:r>
+      <w:r>
+        <w:t xml:space="preserve">. Lo que podemos hacer es simplemente luego de la flecha escribir el obj. </w:t>
+      </w:r>
+      <w:proofErr w:type="gramStart"/>
+      <w:r>
+        <w:t>rodeado</w:t>
+      </w:r>
+      <w:proofErr w:type="gramEnd"/>
+      <w:r>
+        <w:t xml:space="preserve"> por paréntesis ({})</w:t>
+      </w:r>
+      <w:r>
+        <w:t xml:space="preserve"> dentro escribimos llaves que le van a decir a JS que queremos retornar un obj. </w:t>
+      </w:r>
+      <w:proofErr w:type="gramStart"/>
+      <w:r>
+        <w:t>y</w:t>
+      </w:r>
+      <w:proofErr w:type="gramEnd"/>
+      <w:r>
+        <w:t xml:space="preserve"> cuál va a ser la estructura del obj? va a contener los valores de los parámetros de crearPersona </w:t>
+      </w:r>
+      <w:r>
+        <w:t>(p_Nombre, p_Edad, p_Idioma)</w:t>
+      </w:r>
+      <w:r>
+        <w:t>. Es</w:t>
+      </w:r>
+      <w:r>
+        <w:t xml:space="preserve">to es básicamente lo que le estamos diciendo a JS rea un obj con esta estructura, las propiedades van a tener los mismos nombres que los parámetros y sus valores se van a remplazar cuando se cree el objeto. El </w:t>
+      </w:r>
+      <w:proofErr w:type="gramStart"/>
+      <w:r>
+        <w:t>resultados</w:t>
+      </w:r>
+      <w:proofErr w:type="gramEnd"/>
+      <w:r>
+        <w:t xml:space="preserve"> es exactamente el mismo</w:t>
+      </w:r>
+      <w:r>
+        <w:t xml:space="preserve"> </w:t>
+      </w:r>
+      <w:r>
+        <w:t xml:space="preserve"> </w:t>
+      </w:r>
+      <w:r>
+        <w:t xml:space="preserve"> </w:t>
+      </w:r>
+    </w:p>
+    <w:p>
+      <w:pPr>
+        <w:spacing w:after="0" w:line="240" w:lineRule="auto"/>
+      </w:pPr>
+      <w:r>
+        <w:t>//Esto remplaza al ejercicio anterior de arriba, crear Objeto de Forma Concisa obteniendo el mismo resultado</w:t>
+      </w:r>
+    </w:p>
+    <w:p>
+      <w:pPr>
+        <w:spacing w:after="0" w:line="240" w:lineRule="auto"/>
+      </w:pPr>
+      <w:r>
+        <w:t xml:space="preserve">      </w:t>
+      </w:r>
+      <w:proofErr w:type="gramStart"/>
+      <w:r>
+        <w:t>const</w:t>
+      </w:r>
+      <w:proofErr w:type="gramEnd"/>
+      <w:r>
+        <w:t xml:space="preserve"> crearPersona = (p_Nombre, p_Edad, p_Idioma) =&gt;({ p_Nombre, p_Edad, p_Idioma});  </w:t>
+      </w:r>
+    </w:p>
+    <w:p>
+      <w:pPr>
+        <w:spacing w:after="0" w:line="240" w:lineRule="auto"/>
+      </w:pPr>
+      <w:r>
+        <w:t xml:space="preserve">      </w:t>
+      </w:r>
+      <w:proofErr w:type="gramStart"/>
+      <w:r>
+        <w:t>console.log(</w:t>
+      </w:r>
+      <w:proofErr w:type="gramEnd"/>
+      <w:r>
+        <w:t>crearPersona("Leonel Messi", 36, "Español"));</w:t>
+      </w:r>
+    </w:p>
+    <w:p>
+      <w:pPr>
+        <w:spacing w:after="0" w:line="240" w:lineRule="auto"/>
+      </w:pPr>
+      <w:proofErr w:type="gramStart"/>
+      <w:r>
+        <w:lastRenderedPageBreak/>
+        <w:t>{ p</w:t>
+      </w:r>
+      <w:proofErr w:type="gramEnd"/>
+      <w:r>
+        <w:t>_Nombre: 'Leonel Messi', p_Edad: 36, p_Idioma: 'Español' }</w:t>
+      </w:r>
+    </w:p>
+    <w:p>
+      <w:pPr>
+        <w:spacing w:after="0" w:line="240" w:lineRule="auto"/>
+        <w:rPr>
+          <w:b/>
+          <w:sz w:val="24"/>
+          <w:szCs w:val="24"/>
+        </w:rPr>
+      </w:pPr>
+      <w:r>
+        <w:rPr>
+          <w:b/>
+          <w:sz w:val="24"/>
+          <w:szCs w:val="24"/>
+        </w:rPr>
+        <w:t>Métodos:</w:t>
+      </w:r>
+    </w:p>
+    <w:p>
+      <w:pPr>
+        <w:spacing w:after="0" w:line="240" w:lineRule="auto"/>
+      </w:pPr>
+      <w:r>
+        <w:t xml:space="preserve">También puedes declarar dentro de los obj. </w:t>
+      </w:r>
+      <w:proofErr w:type="gramStart"/>
+      <w:r>
+        <w:t>funciones</w:t>
+      </w:r>
+      <w:proofErr w:type="gramEnd"/>
+      <w:r>
+        <w:t xml:space="preserve"> que crees en tus programas de una forma más concisa. Declaramos una constante que va a contener un obj. Este obj. </w:t>
+      </w:r>
+      <w:proofErr w:type="gramStart"/>
+      <w:r>
+        <w:t>va</w:t>
+      </w:r>
+      <w:proofErr w:type="gramEnd"/>
+      <w:r>
+        <w:t xml:space="preserve"> a tener una función asociada esa es parte de la versatilidad de los objetos.</w:t>
+      </w:r>
+      <w:r>
+        <w:t xml:space="preserve"> Podemos definir propiedades con sus correspondientes valores y propiedades que sean funciones</w:t>
+      </w:r>
+      <w:r>
+        <w:t xml:space="preserve">. Digamos que queremos que Isabel  pueda presentarse→ese parámetro va ser una función que vamos a poder llamar a esta función a </w:t>
+      </w:r>
+      <w:r>
+        <w:t>través</w:t>
+      </w:r>
+      <w:r>
+        <w:t xml:space="preserve"> del obj. </w:t>
+      </w:r>
+      <w:proofErr w:type="gramStart"/>
+      <w:r>
+        <w:t>escribimos</w:t>
+      </w:r>
+      <w:proofErr w:type="gramEnd"/>
+      <w:r>
+        <w:t xml:space="preserve"> paréntesis vacíos porque en este caso </w:t>
+      </w:r>
+      <w:r>
+        <w:t xml:space="preserve">no va a tomar ningún parámetro y luego llaves donde escribimos el cuerpo de la función. Digamos que queremos retornar una plantilla literal con una cadena de </w:t>
+      </w:r>
+      <w:r>
+        <w:t>caracteres re</w:t>
+      </w:r>
+      <w:r>
+        <w:t xml:space="preserve">mplazando el </w:t>
+      </w:r>
+      <w:r>
+        <w:rPr>
+          <w:b/>
+          <w:i/>
+        </w:rPr>
+        <w:t>nombre</w:t>
+      </w:r>
+      <w:r>
+        <w:rPr>
+          <w:b/>
+          <w:i/>
+        </w:rPr>
+        <w:t>_</w:t>
+      </w:r>
+      <w:r>
+        <w:t xml:space="preserve"> de la propiedad</w:t>
+      </w:r>
+      <w:r>
+        <w:t xml:space="preserve"> </w:t>
+      </w:r>
+      <w:r>
+        <w:t xml:space="preserve">con su valor </w:t>
+      </w:r>
+      <w:r>
+        <w:rPr>
+          <w:b/>
+          <w:i/>
+        </w:rPr>
+        <w:t>“Isabel”</w:t>
+      </w:r>
+      <w:r>
+        <w:t xml:space="preserve"> </w:t>
+      </w:r>
+      <w:r>
+        <w:t xml:space="preserve">pero anteponiendo mediante </w:t>
+      </w:r>
+      <w:proofErr w:type="gramStart"/>
+      <w:r>
+        <w:t xml:space="preserve">un </w:t>
+      </w:r>
+      <w:r>
+        <w:rPr>
+          <w:b/>
+          <w:sz w:val="28"/>
+          <w:szCs w:val="28"/>
+        </w:rPr>
+        <w:t>.</w:t>
+      </w:r>
+      <w:proofErr w:type="gramEnd"/>
+      <w:r>
+        <w:t xml:space="preserve"> </w:t>
+      </w:r>
+      <w:proofErr w:type="gramStart"/>
+      <w:r>
+        <w:t>la</w:t>
+      </w:r>
+      <w:proofErr w:type="gramEnd"/>
+      <w:r>
+        <w:t xml:space="preserve"> palabra→ </w:t>
+      </w:r>
+      <w:r>
+        <w:rPr>
+          <w:b/>
+          <w:i/>
+          <w:sz w:val="24"/>
+          <w:szCs w:val="24"/>
+        </w:rPr>
+        <w:t>this</w:t>
+      </w:r>
+      <w:r>
+        <w:t xml:space="preserve"> </w:t>
+      </w:r>
+      <w:r>
+        <w:t>esta palabra cumple una función muy especial en JS porque se refiere al objeto con el cual estamos trabajando. En est</w:t>
+      </w:r>
+      <w:r>
+        <w:t xml:space="preserve">e caso </w:t>
+      </w:r>
+      <w:r>
+        <w:rPr>
+          <w:b/>
+          <w:i/>
+          <w:sz w:val="24"/>
+          <w:szCs w:val="24"/>
+        </w:rPr>
+        <w:t>this.</w:t>
+      </w:r>
+      <w:r>
+        <w:t xml:space="preserve"> </w:t>
+      </w:r>
+      <w:proofErr w:type="gramStart"/>
+      <w:r>
+        <w:t>se</w:t>
+      </w:r>
+      <w:proofErr w:type="gramEnd"/>
+      <w:r>
+        <w:t xml:space="preserve"> refiere al obj </w:t>
+      </w:r>
+      <w:r>
+        <w:rPr>
+          <w:b/>
+        </w:rPr>
+        <w:t>_persona</w:t>
+      </w:r>
+      <w:r>
+        <w:rPr>
+          <w:b/>
+        </w:rPr>
+        <w:t xml:space="preserve">. </w:t>
+      </w:r>
+      <w:r>
+        <w:rPr>
+          <w:u w:val="single"/>
+        </w:rPr>
+        <w:t>En resumen</w:t>
+      </w:r>
+      <w:r>
+        <w:t xml:space="preserve">: En este caso </w:t>
+      </w:r>
+      <w:r>
+        <w:rPr>
+          <w:b/>
+          <w:i/>
+          <w:sz w:val="24"/>
+          <w:szCs w:val="24"/>
+        </w:rPr>
+        <w:t>this</w:t>
+      </w:r>
+      <w:r>
+        <w:t xml:space="preserve"> se refiere al obj </w:t>
+      </w:r>
+      <w:r>
+        <w:rPr>
+          <w:b/>
+          <w:i/>
+          <w:sz w:val="24"/>
+          <w:szCs w:val="24"/>
+        </w:rPr>
+        <w:t>persona</w:t>
+      </w:r>
+      <w:r>
+        <w:t xml:space="preserve"> a la propieda→</w:t>
+      </w:r>
+      <w:r>
+        <w:rPr>
+          <w:i/>
+          <w:sz w:val="24"/>
+          <w:szCs w:val="24"/>
+        </w:rPr>
+        <w:t>nombre_</w:t>
+      </w:r>
+      <w:r>
+        <w:t xml:space="preserve">  que su valor</w:t>
+      </w:r>
+      <w:r>
+        <w:t xml:space="preserve"> es </w:t>
+      </w:r>
+      <w:r>
+        <w:rPr>
+          <w:b/>
+          <w:i/>
+          <w:sz w:val="24"/>
+          <w:szCs w:val="24"/>
+        </w:rPr>
+        <w:t>“Isabel”</w:t>
+      </w:r>
+      <w:r>
+        <w:t xml:space="preserve"> por ultimo llamamos a la función de la siguiente forma. Curiosamente </w:t>
+      </w:r>
+      <w:r>
+        <w:t>vamos a poder usar el</w:t>
+      </w:r>
+      <w:r>
+        <w:t xml:space="preserve"> nombre </w:t>
+      </w:r>
+      <w:r>
+        <w:t>de lapropiedad→</w:t>
+      </w:r>
+      <w:r>
+        <w:rPr>
+          <w:b/>
+          <w:i/>
+          <w:sz w:val="24"/>
+          <w:szCs w:val="24"/>
+        </w:rPr>
+        <w:t>presentarse</w:t>
+      </w:r>
+      <w:r>
+        <w:rPr>
+          <w:b/>
+          <w:i/>
+          <w:sz w:val="24"/>
+          <w:szCs w:val="24"/>
+        </w:rPr>
+        <w:t xml:space="preserve"> </w:t>
+      </w:r>
+      <w:r>
+        <w:rPr>
+          <w:sz w:val="24"/>
+          <w:szCs w:val="24"/>
+        </w:rPr>
+        <w:t>como si fuera</w:t>
+      </w:r>
+      <w:r>
+        <w:rPr>
+          <w:sz w:val="24"/>
+          <w:szCs w:val="24"/>
+        </w:rPr>
+        <w:t xml:space="preserve"> </w:t>
+      </w:r>
+      <w:r>
+        <w:rPr>
+          <w:sz w:val="24"/>
+          <w:szCs w:val="24"/>
+        </w:rPr>
+        <w:t>el no</w:t>
+      </w:r>
+      <w:r>
+        <w:rPr>
+          <w:sz w:val="24"/>
+          <w:szCs w:val="24"/>
+        </w:rPr>
+        <w:t xml:space="preserve">mbre de la función con paréntesis vacíos ya que la </w:t>
+      </w:r>
+      <w:r>
+        <w:rPr>
+          <w:sz w:val="24"/>
+          <w:szCs w:val="24"/>
+        </w:rPr>
+        <w:t>función</w:t>
+      </w:r>
+      <w:r>
+        <w:rPr>
+          <w:sz w:val="24"/>
+          <w:szCs w:val="24"/>
+        </w:rPr>
+        <w:t xml:space="preserve"> en si no se le asigno parámetro</w:t>
+      </w:r>
+      <w:r>
+        <w:rPr>
+          <w:sz w:val="24"/>
+          <w:szCs w:val="24"/>
+        </w:rPr>
+        <w:t>, pero como estamo retornando usamos console.log</w:t>
+      </w:r>
+      <w:r>
+        <w:rPr>
+          <w:sz w:val="24"/>
+          <w:szCs w:val="24"/>
+        </w:rPr>
+        <w:t xml:space="preserve"> </w:t>
+      </w:r>
+      <w:r>
+        <w:t xml:space="preserve">como se muestra en el ejercicio. </w:t>
+      </w:r>
+    </w:p>
+    <w:p>
+      <w:pPr>
+        <w:spacing w:after="0" w:line="240" w:lineRule="auto"/>
+        <w:rPr>
+          <w:i/>
+        </w:rPr>
+      </w:pPr>
+      <w:r>
+        <w:t xml:space="preserve">Nota: </w:t>
+      </w:r>
+      <w:r>
+        <w:rPr>
+          <w:i/>
+        </w:rPr>
+        <w:t>Si el valor de una propiedad es una función se la denomina método</w:t>
+      </w:r>
+    </w:p>
+    <w:p>
+      <w:pPr>
+        <w:spacing w:after="0" w:line="240" w:lineRule="auto"/>
+      </w:pPr>
+      <w:proofErr w:type="gramStart"/>
+      <w:r>
+        <w:t>const</w:t>
+      </w:r>
+      <w:proofErr w:type="gramEnd"/>
+      <w:r>
+        <w:t xml:space="preserve"> _Persona = {</w:t>
+      </w:r>
+    </w:p>
+    <w:p>
+      <w:pPr>
+        <w:spacing w:after="0" w:line="240" w:lineRule="auto"/>
+      </w:pPr>
+      <w:r>
+        <w:t xml:space="preserve">      nombre_: "Isabel",</w:t>
+      </w:r>
+    </w:p>
+    <w:p>
+      <w:pPr>
+        <w:spacing w:after="0" w:line="240" w:lineRule="auto"/>
+      </w:pPr>
+      <w:r>
+        <w:t xml:space="preserve">      </w:t>
+      </w:r>
+      <w:r>
+        <w:t>//</w:t>
+      </w:r>
+      <w:r>
+        <w:t xml:space="preserve">presentarse: function () </w:t>
+      </w:r>
+      <w:r>
+        <w:t>{esto</w:t>
+      </w:r>
+      <w:r>
+        <w:t xml:space="preserve"> se remplaza por el código de abajo</w:t>
+      </w:r>
+    </w:p>
+    <w:p>
+      <w:pPr>
+        <w:spacing w:after="0" w:line="240" w:lineRule="auto"/>
+      </w:pPr>
+      <w:r>
+        <w:t xml:space="preserve">     </w:t>
+      </w:r>
+      <w:proofErr w:type="gramStart"/>
+      <w:r>
+        <w:t>presentarse</w:t>
+      </w:r>
+      <w:proofErr w:type="gramEnd"/>
+      <w:r>
+        <w:t xml:space="preserve"> () {</w:t>
+      </w:r>
+    </w:p>
+    <w:p>
+      <w:pPr>
+        <w:spacing w:after="0" w:line="240" w:lineRule="auto"/>
+      </w:pPr>
+      <w:r>
+        <w:t xml:space="preserve">        </w:t>
+      </w:r>
+      <w:proofErr w:type="gramStart"/>
+      <w:r>
+        <w:t>return</w:t>
+      </w:r>
+      <w:proofErr w:type="gramEnd"/>
+      <w:r>
+        <w:t xml:space="preserve"> `Hola mi nombres ${this.nombre_}`; </w:t>
+      </w:r>
+    </w:p>
+    <w:p>
+      <w:pPr>
+        <w:spacing w:after="0" w:line="240" w:lineRule="auto"/>
+      </w:pPr>
+      <w:r>
+        <w:t xml:space="preserve">      }  </w:t>
+      </w:r>
+    </w:p>
+    <w:p>
+      <w:pPr>
+        <w:spacing w:after="0" w:line="240" w:lineRule="auto"/>
+      </w:pPr>
+      <w:r>
+        <w:t xml:space="preserve">    };</w:t>
+      </w:r>
+    </w:p>
+    <w:p>
+      <w:pPr>
+        <w:spacing w:after="0" w:line="240" w:lineRule="auto"/>
+      </w:pPr>
+      <w:proofErr w:type="gramStart"/>
+      <w:r>
+        <w:t>console.log(</w:t>
+      </w:r>
+      <w:proofErr w:type="gramEnd"/>
+      <w:r>
+        <w:t>persona.presentarse()</w:t>
+      </w:r>
+      <w:r>
+        <w:t>)</w:t>
+      </w:r>
+      <w:r>
+        <w:t>;</w:t>
+      </w:r>
+    </w:p>
+    <w:p>
+      <w:pPr>
+        <w:spacing w:after="0" w:line="240" w:lineRule="auto"/>
+      </w:pPr>
+      <w:r>
+        <w:t xml:space="preserve">Esta es la sintaxis que hubiésemos usado anteriormente pero con el estándar nuevo ES6 podemos simplificar nuestro código aún más para definir esta función. Simplemente quitamos los dos puntos y la palabra clave function que visualmente </w:t>
+      </w:r>
+      <w:r>
+        <w:t>parecería</w:t>
+      </w:r>
+      <w:r>
+        <w:t xml:space="preserve"> que la propiedad sería una </w:t>
+      </w:r>
+      <w:r>
+        <w:t>función.</w:t>
+      </w:r>
+    </w:p>
+    <w:p>
+      <w:pPr>
+        <w:spacing w:after="0" w:line="240" w:lineRule="auto"/>
+        <w:rPr>
+          <w:b/>
+          <w:sz w:val="24"/>
+          <w:szCs w:val="24"/>
+        </w:rPr>
+      </w:pPr>
+      <w:r>
+        <w:rPr>
+          <w:b/>
+          <w:sz w:val="24"/>
+          <w:szCs w:val="24"/>
+        </w:rPr>
+        <w:t>Definir una Clase</w:t>
+      </w:r>
+    </w:p>
+    <w:p>
+      <w:pPr>
+        <w:spacing w:after="0" w:line="240" w:lineRule="auto"/>
+      </w:pPr>
+      <w:r>
+        <w:t>A</w:t>
+      </w:r>
+      <w:r>
+        <w:t xml:space="preserve">hora vamos a ver cómo puedes definir una clase en </w:t>
+      </w:r>
+      <w:proofErr w:type="gramStart"/>
+      <w:r>
+        <w:t>JS .</w:t>
+      </w:r>
+      <w:proofErr w:type="gramEnd"/>
+      <w:r>
+        <w:t xml:space="preserve"> Una clase en JS es algo parecido a un plan</w:t>
+      </w:r>
+      <w:r>
+        <w:t>o</w:t>
+      </w:r>
+      <w:r>
+        <w:t xml:space="preserve"> de un edificio o de un objeto. Que nos permite crear muchos obj con la misma estructura, la misma propiedad y la misma funcionalidad</w:t>
+      </w:r>
+      <w:r>
+        <w:t>,</w:t>
+      </w:r>
+      <w:r>
+        <w:t xml:space="preserve"> es un plano general que nos permite usar código una sola vez y reusarlo para crear tantos obj como necesitemos en nuestro programa. Veamos un ejemplo: Luego de la palabra clave </w:t>
+      </w:r>
+      <w:r>
+        <w:rPr>
+          <w:b/>
+          <w:i/>
+          <w:sz w:val="24"/>
+          <w:szCs w:val="24"/>
+        </w:rPr>
+        <w:t>class</w:t>
+      </w:r>
+      <w:r>
+        <w:t xml:space="preserve"> </w:t>
+      </w:r>
+      <w:r>
+        <w:t xml:space="preserve">por convención </w:t>
+      </w:r>
+      <w:r>
+        <w:t>escribimos el nombre</w:t>
+      </w:r>
+      <w:r>
+        <w:t xml:space="preserve"> </w:t>
+      </w:r>
+      <w:r>
+        <w:t>comenzando</w:t>
+      </w:r>
+      <w:r>
+        <w:t xml:space="preserve"> con </w:t>
+      </w:r>
+      <w:r>
+        <w:t>mayúscula</w:t>
+      </w:r>
+      <w:r>
+        <w:t xml:space="preserve"> </w:t>
+      </w:r>
+      <w:r>
+        <w:t>el nombre del tipo de obj que vamos a crear. Digam</w:t>
+      </w:r>
+      <w:r>
+        <w:t>os que queremos representar un T</w:t>
+      </w:r>
+      <w:r>
+        <w:t>rasbordador</w:t>
+      </w:r>
+      <w:r>
+        <w:t>E</w:t>
+      </w:r>
+      <w:r>
+        <w:t>spacial en nuestro código que va a tener ciertas propiedades. Va a tener un estado inicial que lo podemos inicializar con una función</w:t>
+      </w:r>
+      <w:r>
+        <w:t>→</w:t>
+      </w:r>
+      <w:proofErr w:type="gramStart"/>
+      <w:r>
+        <w:rPr>
+          <w:rFonts w:hint="eastAsia"/>
+          <w:b/>
+          <w:i/>
+        </w:rPr>
+        <w:t>constructor(</w:t>
+      </w:r>
+      <w:proofErr w:type="gramEnd"/>
+      <w:r>
+        <w:rPr>
+          <w:rFonts w:hint="eastAsia"/>
+          <w:b/>
+          <w:i/>
+        </w:rPr>
+        <w:t>)</w:t>
+      </w:r>
+      <w:r>
+        <w:t xml:space="preserve"> asociada al obj</w:t>
+      </w:r>
+      <w:r>
+        <w:t xml:space="preserve"> que vamos a definir</w:t>
+      </w:r>
+      <w:r>
+        <w:t xml:space="preserve"> {}</w:t>
+      </w:r>
+      <w:r>
+        <w:t xml:space="preserve"> Es la función que va a llamar al obj creado con </w:t>
+      </w:r>
+      <w:r>
+        <w:rPr>
+          <w:b/>
+          <w:i/>
+        </w:rPr>
+        <w:t>class→</w:t>
+      </w:r>
+      <w:r>
+        <w:rPr>
+          <w:b/>
+          <w:i/>
+        </w:rPr>
+        <w:t>T</w:t>
+      </w:r>
+      <w:r>
+        <w:rPr>
+          <w:b/>
+          <w:i/>
+        </w:rPr>
+        <w:t>rasbordadorEspacial {}</w:t>
+      </w:r>
+      <w:r>
+        <w:t>. En la función asosiada→</w:t>
+      </w:r>
+      <w:r>
+        <w:rPr>
+          <w:b/>
+          <w:i/>
+        </w:rPr>
+        <w:t>constructor()</w:t>
+      </w:r>
+      <w:r>
+        <w:t xml:space="preserve"> </w:t>
+      </w:r>
+      <w:r>
+        <w:rPr>
+          <w:color w:val="FF0000"/>
+        </w:rPr>
+        <w:t>que no es ni más ni menos que una propiedad</w:t>
+      </w:r>
+      <w:r>
+        <w:t xml:space="preserve"> </w:t>
+      </w:r>
+      <w:r>
+        <w:t xml:space="preserve">le </w:t>
+      </w:r>
+      <w:r>
+        <w:t>agregamos un</w:t>
+      </w:r>
+      <w:r>
+        <w:t xml:space="preserve"> parámetro(</w:t>
+      </w:r>
+      <w:r>
+        <w:rPr>
+          <w:b/>
+          <w:i/>
+        </w:rPr>
+        <w:t>planeta</w:t>
+      </w:r>
+      <w:r>
+        <w:t>)</w:t>
+      </w:r>
+      <w:r>
+        <w:t xml:space="preserve"> que va a llamar automáticamente</w:t>
+      </w:r>
+      <w:r>
+        <w:t xml:space="preserve"> a </w:t>
+      </w:r>
+      <w:r>
+        <w:t>→</w:t>
+      </w:r>
+      <w:r>
+        <w:t xml:space="preserve"> </w:t>
+      </w:r>
+      <w:r>
+        <w:rPr>
+          <w:b/>
+          <w:i/>
+        </w:rPr>
+        <w:t>T</w:t>
+      </w:r>
+      <w:r>
+        <w:rPr>
+          <w:b/>
+          <w:i/>
+        </w:rPr>
+        <w:t>rasbordadorEspacial</w:t>
+      </w:r>
+      <w:r>
+        <w:t xml:space="preserve"> y va a tomar el </w:t>
+      </w:r>
+      <w:r>
+        <w:t>parámetro que nosotros definimos</w:t>
+      </w:r>
+      <w:r>
+        <w:t>→</w:t>
+      </w:r>
+      <w:r>
+        <w:t>(</w:t>
+      </w:r>
+      <w:r>
+        <w:rPr>
+          <w:b/>
+          <w:i/>
+          <w:color w:val="FF0000"/>
+        </w:rPr>
+        <w:t>planeta</w:t>
+      </w:r>
+      <w:r>
+        <w:t>)</w:t>
+      </w:r>
+      <w:r>
+        <w:t xml:space="preserve"> De modo que de esta</w:t>
+      </w:r>
+      <w:r>
+        <w:t xml:space="preserve"> </w:t>
+      </w:r>
+      <w:r>
+        <w:t>forma</w:t>
+      </w:r>
+      <w:r>
+        <w:t xml:space="preserve"> sabremos el nombre de ese planeta que definimos</w:t>
+      </w:r>
+      <w:r>
+        <w:t xml:space="preserve">. A modo de ejemplo </w:t>
+      </w:r>
+      <w:r>
+        <w:t>júpiter</w:t>
+      </w:r>
+      <w:r>
+        <w:t xml:space="preserve"> con trasbordador espacial  y lo vamos asignar como una propiedad ese planeta</w:t>
+      </w:r>
+      <w:r>
+        <w:t>,</w:t>
+      </w:r>
+      <w:r>
+        <w:t xml:space="preserve"> va a ser una propiedad </w:t>
+      </w:r>
+      <w:r>
+        <w:t xml:space="preserve"> del obj planeta. Recordemos que </w:t>
+      </w:r>
+      <w:r>
+        <w:rPr>
+          <w:b/>
+          <w:i/>
+        </w:rPr>
+        <w:t>this</w:t>
+      </w:r>
+      <w:r>
+        <w:t xml:space="preserve">  cumple una función muy especial en JS porque se refiere al objeto con el cual estamos trabajando.</w:t>
+      </w:r>
+      <w:r>
+        <w:t xml:space="preserve"> Con esa sintaxis→</w:t>
+      </w:r>
+      <w:r>
+        <w:t>this.planeta = planeta</w:t>
+      </w:r>
+      <w:r>
+        <w:t xml:space="preserve"> o sea que el objeto </w:t>
+      </w:r>
+      <w:r>
+        <w:t>trasbordadorEspacial</w:t>
+      </w:r>
+      <w:r>
+        <w:t xml:space="preserve">  </w:t>
+      </w:r>
+      <w:r>
+        <w:t xml:space="preserve"> </w:t>
+      </w:r>
+      <w:r>
+        <w:t xml:space="preserve"> </w:t>
+      </w:r>
+    </w:p>
+    <w:p>
+      <w:pPr>
+        <w:spacing w:after="0" w:line="240" w:lineRule="auto"/>
+      </w:pPr>
+      <w:r>
+        <w:t>Algo que debes saber que en realidad cuando usamos la palabra clave class aquí debes tener en cuenta que JS en realidad no está creando una clase completamente funciona como  lo haría JAVA o PHYTON  u otros lenguajes, sino que simplemente estamos escribiendo en forma más concisa una forma distinta de crear un obj. No tiene todas las capacidades de una clase como en otros lenguajes pero si nos permite crear obj en nuestro programa</w:t>
       </w:r>
       <w:bookmarkStart w:id="0" w:name="_GoBack"/>
       <w:bookmarkEnd w:id="0"/>
@@ -30393,7 +34006,7 @@
 </file>
 
 <file path=customXml/itemProps1.xml><?xml version="1.0" encoding="utf-8"?>
-<ds:datastoreItem xmlns:ds="http://schemas.openxmlformats.org/officeDocument/2006/customXml" ds:itemID="{22D38492-1F96-4F80-BC83-82BE619D42B4}">
+<ds:datastoreItem xmlns:ds="http://schemas.openxmlformats.org/officeDocument/2006/customXml" ds:itemID="{D79099DE-1B80-4799-A17E-EAE411309DC1}">
   <ds:schemaRefs>
     <ds:schemaRef ds:uri="http://schemas.openxmlformats.org/officeDocument/2006/bibliography"/>
   </ds:schemaRefs>

</xml_diff>